<commit_message>
Search Flight Table added
</commit_message>
<xml_diff>
--- a/FlyAirDeliverable2.docx
+++ b/FlyAirDeliverable2.docx
@@ -2360,10 +2360,7 @@
     <w:p/>
     <w:p/>
     <w:p/>
-    <w:p>
-      <w:bookmarkStart w:id="2" w:name="_GoBack"/>
-      <w:bookmarkEnd w:id="2"/>
-    </w:p>
+    <w:p/>
     <w:p>
       <w:pPr>
         <w:spacing w:after="0" w:line="240" w:lineRule="auto"/>
@@ -3568,6 +3565,13 @@
       </w:tr>
     </w:tbl>
     <w:p/>
+    <w:p>
+      <w:r>
+        <w:t>4.</w:t>
+      </w:r>
+      <w:bookmarkStart w:id="2" w:name="_GoBack"/>
+      <w:bookmarkEnd w:id="2"/>
+    </w:p>
     <w:sectPr>
       <w:footerReference w:type="default" r:id="rId10"/>
       <w:pgSz w:w="11906" w:h="16838" w:code="9"/>
@@ -3635,7 +3639,7 @@
           <w:rPr>
             <w:noProof/>
           </w:rPr>
-          <w:t>iii</w:t>
+          <w:t>iv</w:t>
         </w:r>
         <w:r>
           <w:rPr>
@@ -3675,7 +3679,7 @@
       <w:rPr>
         <w:noProof/>
       </w:rPr>
-      <w:t>3</w:t>
+      <w:t>2</w:t>
     </w:r>
     <w:r>
       <w:rPr>
@@ -7246,7 +7250,7 @@
 </file>
 
 <file path=customXml/itemProps1.xml><?xml version="1.0" encoding="utf-8"?>
-<ds:datastoreItem xmlns:ds="http://schemas.openxmlformats.org/officeDocument/2006/customXml" ds:itemID="{F7F44F87-D74A-4784-9C36-1BA1428D5796}">
+<ds:datastoreItem xmlns:ds="http://schemas.openxmlformats.org/officeDocument/2006/customXml" ds:itemID="{FB131631-703C-4DF0-99C9-6D74BE536B38}">
   <ds:schemaRefs>
     <ds:schemaRef ds:uri="http://schemas.openxmlformats.org/officeDocument/2006/bibliography"/>
   </ds:schemaRefs>

</xml_diff>

<commit_message>
added view flights table
</commit_message>
<xml_diff>
--- a/FlyAirDeliverable2.docx
+++ b/FlyAirDeliverable2.docx
@@ -1,6 +1,6 @@
 
 <file path=word/document.xml><?xml version="1.0" encoding="utf-8"?>
-<w:document xmlns:wpc="http://schemas.microsoft.com/office/word/2010/wordprocessingCanvas" xmlns:mc="http://schemas.openxmlformats.org/markup-compatibility/2006" xmlns:o="urn:schemas-microsoft-com:office:office" xmlns:r="http://schemas.openxmlformats.org/officeDocument/2006/relationships" xmlns:m="http://schemas.openxmlformats.org/officeDocument/2006/math" xmlns:v="urn:schemas-microsoft-com:vml" xmlns:wp14="http://schemas.microsoft.com/office/word/2010/wordprocessingDrawing" xmlns:wp="http://schemas.openxmlformats.org/drawingml/2006/wordprocessingDrawing" xmlns:w10="urn:schemas-microsoft-com:office:word" xmlns:w="http://schemas.openxmlformats.org/wordprocessingml/2006/main" xmlns:w14="http://schemas.microsoft.com/office/word/2010/wordml" xmlns:w15="http://schemas.microsoft.com/office/word/2012/wordml" xmlns:wpg="http://schemas.microsoft.com/office/word/2010/wordprocessingGroup" xmlns:wpi="http://schemas.microsoft.com/office/word/2010/wordprocessingInk" xmlns:wne="http://schemas.microsoft.com/office/word/2006/wordml" xmlns:wps="http://schemas.microsoft.com/office/word/2010/wordprocessingShape" mc:Ignorable="w14 w15 wp14">
+<w:document xmlns:ve="http://schemas.openxmlformats.org/markup-compatibility/2006" xmlns:o="urn:schemas-microsoft-com:office:office" xmlns:r="http://schemas.openxmlformats.org/officeDocument/2006/relationships" xmlns:m="http://schemas.openxmlformats.org/officeDocument/2006/math" xmlns:v="urn:schemas-microsoft-com:vml" xmlns:wp="http://schemas.openxmlformats.org/drawingml/2006/wordprocessingDrawing" xmlns:w10="urn:schemas-microsoft-com:office:word" xmlns:w="http://schemas.openxmlformats.org/wordprocessingml/2006/main" xmlns:wne="http://schemas.microsoft.com/office/word/2006/wordml">
   <w:body>
     <w:p>
       <w:pPr>
@@ -13,7 +13,7 @@
       <w:r>
         <w:rPr>
           <w:noProof/>
-          <w:lang w:val="en-CA" w:eastAsia="en-CA"/>
+          <w:lang w:val="en-US"/>
         </w:rPr>
         <w:drawing>
           <wp:inline distT="0" distB="0" distL="0" distR="0">
@@ -33,7 +33,7 @@
                     </pic:cNvPicPr>
                   </pic:nvPicPr>
                   <pic:blipFill>
-                    <a:blip r:embed="rId8"/>
+                    <a:blip r:embed="rId8" cstate="print"/>
                     <a:srcRect/>
                     <a:stretch>
                       <a:fillRect/>
@@ -172,13 +172,31 @@
         </w:rPr>
         <w:t xml:space="preserve">Dr. </w:t>
       </w:r>
+      <w:proofErr w:type="spellStart"/>
       <w:r>
         <w:rPr>
           <w:rFonts w:ascii="Times New Roman" w:hAnsi="Times New Roman" w:cs="Times New Roman"/>
           <w:sz w:val="32"/>
         </w:rPr>
-        <w:t>Abdelwahab Hamou-Lhadj</w:t>
-      </w:r>
+        <w:t>Abdelwahab</w:t>
+      </w:r>
+      <w:proofErr w:type="spellEnd"/>
+      <w:r>
+        <w:rPr>
+          <w:rFonts w:ascii="Times New Roman" w:hAnsi="Times New Roman" w:cs="Times New Roman"/>
+          <w:sz w:val="32"/>
+        </w:rPr>
+        <w:t xml:space="preserve"> </w:t>
+      </w:r>
+      <w:proofErr w:type="spellStart"/>
+      <w:r>
+        <w:rPr>
+          <w:rFonts w:ascii="Times New Roman" w:hAnsi="Times New Roman" w:cs="Times New Roman"/>
+          <w:sz w:val="32"/>
+        </w:rPr>
+        <w:t>Hamou-Lhadj</w:t>
+      </w:r>
+      <w:proofErr w:type="spellEnd"/>
       <w:r>
         <w:rPr>
           <w:rFonts w:ascii="Times New Roman" w:hAnsi="Times New Roman" w:cs="Times New Roman"/>
@@ -216,12 +234,37 @@
           <w:lang w:val="en-CA"/>
         </w:rPr>
       </w:pPr>
+      <w:proofErr w:type="spellStart"/>
       <w:r>
         <w:rPr>
           <w:rFonts w:ascii="Times New Roman" w:hAnsi="Times New Roman" w:cs="Times New Roman"/>
           <w:sz w:val="28"/>
         </w:rPr>
-        <w:t>Nareshkumar M. Sisodiya 27650817</w:t>
+        <w:t>Nareshkumar</w:t>
+      </w:r>
+      <w:proofErr w:type="spellEnd"/>
+      <w:r>
+        <w:rPr>
+          <w:rFonts w:ascii="Times New Roman" w:hAnsi="Times New Roman" w:cs="Times New Roman"/>
+          <w:sz w:val="28"/>
+        </w:rPr>
+        <w:t xml:space="preserve"> M. </w:t>
+      </w:r>
+      <w:proofErr w:type="spellStart"/>
+      <w:r>
+        <w:rPr>
+          <w:rFonts w:ascii="Times New Roman" w:hAnsi="Times New Roman" w:cs="Times New Roman"/>
+          <w:sz w:val="28"/>
+        </w:rPr>
+        <w:t>Sisodiya</w:t>
+      </w:r>
+      <w:proofErr w:type="spellEnd"/>
+      <w:r>
+        <w:rPr>
+          <w:rFonts w:ascii="Times New Roman" w:hAnsi="Times New Roman" w:cs="Times New Roman"/>
+          <w:sz w:val="28"/>
+        </w:rPr>
+        <w:t xml:space="preserve"> 27650817</w:t>
       </w:r>
     </w:p>
     <w:p>
@@ -233,12 +276,37 @@
           <w:sz w:val="28"/>
         </w:rPr>
       </w:pPr>
+      <w:proofErr w:type="spellStart"/>
       <w:r>
         <w:rPr>
           <w:rFonts w:ascii="Times New Roman" w:hAnsi="Times New Roman" w:cs="Times New Roman"/>
           <w:sz w:val="28"/>
         </w:rPr>
-        <w:t>Arjun Lokhande 27411111</w:t>
+        <w:t>Arjun</w:t>
+      </w:r>
+      <w:proofErr w:type="spellEnd"/>
+      <w:r>
+        <w:rPr>
+          <w:rFonts w:ascii="Times New Roman" w:hAnsi="Times New Roman" w:cs="Times New Roman"/>
+          <w:sz w:val="28"/>
+        </w:rPr>
+        <w:t xml:space="preserve"> </w:t>
+      </w:r>
+      <w:proofErr w:type="spellStart"/>
+      <w:r>
+        <w:rPr>
+          <w:rFonts w:ascii="Times New Roman" w:hAnsi="Times New Roman" w:cs="Times New Roman"/>
+          <w:sz w:val="28"/>
+        </w:rPr>
+        <w:t>Lokhande</w:t>
+      </w:r>
+      <w:proofErr w:type="spellEnd"/>
+      <w:r>
+        <w:rPr>
+          <w:rFonts w:ascii="Times New Roman" w:hAnsi="Times New Roman" w:cs="Times New Roman"/>
+          <w:sz w:val="28"/>
+        </w:rPr>
+        <w:t xml:space="preserve"> 27411111</w:t>
       </w:r>
       <w:r>
         <w:rPr>
@@ -257,12 +325,21 @@
           <w:sz w:val="28"/>
         </w:rPr>
       </w:pPr>
+      <w:proofErr w:type="spellStart"/>
       <w:r>
         <w:rPr>
           <w:rFonts w:ascii="Times New Roman" w:hAnsi="Times New Roman" w:cs="Times New Roman"/>
           <w:sz w:val="28"/>
         </w:rPr>
-        <w:t>Binu Basil John 27421753</w:t>
+        <w:t>Binu</w:t>
+      </w:r>
+      <w:proofErr w:type="spellEnd"/>
+      <w:r>
+        <w:rPr>
+          <w:rFonts w:ascii="Times New Roman" w:hAnsi="Times New Roman" w:cs="Times New Roman"/>
+          <w:sz w:val="28"/>
+        </w:rPr>
+        <w:t xml:space="preserve"> Basil John 27421753</w:t>
       </w:r>
     </w:p>
     <w:p>
@@ -275,13 +352,41 @@
           <w:lang w:val="en-CA"/>
         </w:rPr>
       </w:pPr>
+      <w:proofErr w:type="spellStart"/>
       <w:r>
         <w:rPr>
           <w:rFonts w:ascii="Times New Roman" w:hAnsi="Times New Roman" w:cs="Times New Roman"/>
           <w:sz w:val="28"/>
           <w:lang w:val="en-CA"/>
         </w:rPr>
-        <w:t>Anant Mathur 27323670</w:t>
+        <w:t>Anant</w:t>
+      </w:r>
+      <w:proofErr w:type="spellEnd"/>
+      <w:r>
+        <w:rPr>
+          <w:rFonts w:ascii="Times New Roman" w:hAnsi="Times New Roman" w:cs="Times New Roman"/>
+          <w:sz w:val="28"/>
+          <w:lang w:val="en-CA"/>
+        </w:rPr>
+        <w:t xml:space="preserve"> </w:t>
+      </w:r>
+      <w:proofErr w:type="spellStart"/>
+      <w:r>
+        <w:rPr>
+          <w:rFonts w:ascii="Times New Roman" w:hAnsi="Times New Roman" w:cs="Times New Roman"/>
+          <w:sz w:val="28"/>
+          <w:lang w:val="en-CA"/>
+        </w:rPr>
+        <w:t>Mathur</w:t>
+      </w:r>
+      <w:proofErr w:type="spellEnd"/>
+      <w:r>
+        <w:rPr>
+          <w:rFonts w:ascii="Times New Roman" w:hAnsi="Times New Roman" w:cs="Times New Roman"/>
+          <w:sz w:val="28"/>
+          <w:lang w:val="en-CA"/>
+        </w:rPr>
+        <w:t xml:space="preserve"> 27323670</w:t>
       </w:r>
     </w:p>
     <w:p>
@@ -294,13 +399,41 @@
           <w:lang w:val="en-CA"/>
         </w:rPr>
       </w:pPr>
+      <w:proofErr w:type="spellStart"/>
       <w:r>
         <w:rPr>
           <w:rFonts w:ascii="Times New Roman" w:hAnsi="Times New Roman" w:cs="Times New Roman"/>
           <w:sz w:val="28"/>
           <w:lang w:val="en-CA"/>
         </w:rPr>
-        <w:t>Khushboo Handa 27323794</w:t>
+        <w:t>Khushboo</w:t>
+      </w:r>
+      <w:proofErr w:type="spellEnd"/>
+      <w:r>
+        <w:rPr>
+          <w:rFonts w:ascii="Times New Roman" w:hAnsi="Times New Roman" w:cs="Times New Roman"/>
+          <w:sz w:val="28"/>
+          <w:lang w:val="en-CA"/>
+        </w:rPr>
+        <w:t xml:space="preserve"> </w:t>
+      </w:r>
+      <w:proofErr w:type="spellStart"/>
+      <w:r>
+        <w:rPr>
+          <w:rFonts w:ascii="Times New Roman" w:hAnsi="Times New Roman" w:cs="Times New Roman"/>
+          <w:sz w:val="28"/>
+          <w:lang w:val="en-CA"/>
+        </w:rPr>
+        <w:t>Handa</w:t>
+      </w:r>
+      <w:proofErr w:type="spellEnd"/>
+      <w:r>
+        <w:rPr>
+          <w:rFonts w:ascii="Times New Roman" w:hAnsi="Times New Roman" w:cs="Times New Roman"/>
+          <w:sz w:val="28"/>
+          <w:lang w:val="en-CA"/>
+        </w:rPr>
+        <w:t xml:space="preserve"> 27323794</w:t>
       </w:r>
     </w:p>
     <w:p>
@@ -447,7 +580,25 @@
           <w:sz w:val="24"/>
           <w:lang w:val="en-CA"/>
         </w:rPr>
-        <w:t xml:space="preserve"> in Keil µ</w:t>
+        <w:t xml:space="preserve"> in </w:t>
+      </w:r>
+      <w:proofErr w:type="spellStart"/>
+      <w:r>
+        <w:rPr>
+          <w:rFonts w:ascii="Times New Roman" w:hAnsi="Times New Roman" w:cs="Times New Roman"/>
+          <w:sz w:val="24"/>
+          <w:lang w:val="en-CA"/>
+        </w:rPr>
+        <w:t>Keil</w:t>
+      </w:r>
+      <w:proofErr w:type="spellEnd"/>
+      <w:r>
+        <w:rPr>
+          <w:rFonts w:ascii="Times New Roman" w:hAnsi="Times New Roman" w:cs="Times New Roman"/>
+          <w:sz w:val="24"/>
+          <w:lang w:val="en-CA"/>
+        </w:rPr>
+        <w:t xml:space="preserve"> µ</w:t>
       </w:r>
       <w:r>
         <w:rPr>
@@ -579,15 +730,87 @@
           <w:sz w:val="24"/>
           <w:lang w:val="en-CA"/>
         </w:rPr>
-        <w:t xml:space="preserve">. Henda Aridhi for her continuous guidance and support throughout the Project. </w:t>
-      </w:r>
+        <w:t xml:space="preserve">. </w:t>
+      </w:r>
+      <w:proofErr w:type="spellStart"/>
       <w:r>
         <w:rPr>
           <w:rFonts w:ascii="Times New Roman" w:hAnsi="Times New Roman" w:cs="Times New Roman"/>
           <w:sz w:val="24"/>
           <w:lang w:val="en-CA"/>
         </w:rPr>
-        <w:t>We would also like to thank Mr. Beillahi Sidi Mohamed who has helped us achieve our target through his advice, supervision and m</w:t>
+        <w:t>Henda</w:t>
+      </w:r>
+      <w:proofErr w:type="spellEnd"/>
+      <w:r>
+        <w:rPr>
+          <w:rFonts w:ascii="Times New Roman" w:hAnsi="Times New Roman" w:cs="Times New Roman"/>
+          <w:sz w:val="24"/>
+          <w:lang w:val="en-CA"/>
+        </w:rPr>
+        <w:t xml:space="preserve"> </w:t>
+      </w:r>
+      <w:proofErr w:type="spellStart"/>
+      <w:r>
+        <w:rPr>
+          <w:rFonts w:ascii="Times New Roman" w:hAnsi="Times New Roman" w:cs="Times New Roman"/>
+          <w:sz w:val="24"/>
+          <w:lang w:val="en-CA"/>
+        </w:rPr>
+        <w:t>Aridhi</w:t>
+      </w:r>
+      <w:proofErr w:type="spellEnd"/>
+      <w:r>
+        <w:rPr>
+          <w:rFonts w:ascii="Times New Roman" w:hAnsi="Times New Roman" w:cs="Times New Roman"/>
+          <w:sz w:val="24"/>
+          <w:lang w:val="en-CA"/>
+        </w:rPr>
+        <w:t xml:space="preserve"> for her continuous guidance and support throughout the Project. </w:t>
+      </w:r>
+      <w:r>
+        <w:rPr>
+          <w:rFonts w:ascii="Times New Roman" w:hAnsi="Times New Roman" w:cs="Times New Roman"/>
+          <w:sz w:val="24"/>
+          <w:lang w:val="en-CA"/>
+        </w:rPr>
+        <w:t xml:space="preserve">We would also like to thank Mr. </w:t>
+      </w:r>
+      <w:proofErr w:type="spellStart"/>
+      <w:r>
+        <w:rPr>
+          <w:rFonts w:ascii="Times New Roman" w:hAnsi="Times New Roman" w:cs="Times New Roman"/>
+          <w:sz w:val="24"/>
+          <w:lang w:val="en-CA"/>
+        </w:rPr>
+        <w:t>Beillahi</w:t>
+      </w:r>
+      <w:proofErr w:type="spellEnd"/>
+      <w:r>
+        <w:rPr>
+          <w:rFonts w:ascii="Times New Roman" w:hAnsi="Times New Roman" w:cs="Times New Roman"/>
+          <w:sz w:val="24"/>
+          <w:lang w:val="en-CA"/>
+        </w:rPr>
+        <w:t xml:space="preserve"> </w:t>
+      </w:r>
+      <w:proofErr w:type="spellStart"/>
+      <w:r>
+        <w:rPr>
+          <w:rFonts w:ascii="Times New Roman" w:hAnsi="Times New Roman" w:cs="Times New Roman"/>
+          <w:sz w:val="24"/>
+          <w:lang w:val="en-CA"/>
+        </w:rPr>
+        <w:t>Sidi</w:t>
+      </w:r>
+      <w:proofErr w:type="spellEnd"/>
+      <w:r>
+        <w:rPr>
+          <w:rFonts w:ascii="Times New Roman" w:hAnsi="Times New Roman" w:cs="Times New Roman"/>
+          <w:sz w:val="24"/>
+          <w:lang w:val="en-CA"/>
+        </w:rPr>
+        <w:t xml:space="preserve"> Mohamed who has helped us achieve our target through his advice, supervision and m</w:t>
       </w:r>
       <w:r>
         <w:rPr>
@@ -902,7 +1125,7 @@
           <w:bottom w:w="15" w:type="dxa"/>
           <w:right w:w="15" w:type="dxa"/>
         </w:tblCellMar>
-        <w:tblLook w:val="04A0" w:firstRow="1" w:lastRow="0" w:firstColumn="1" w:lastColumn="0" w:noHBand="0" w:noVBand="1"/>
+        <w:tblLook w:val="04A0"/>
       </w:tblPr>
       <w:tblGrid>
         <w:gridCol w:w="1913"/>
@@ -1751,7 +1974,29 @@
                 <w:szCs w:val="27"/>
                 <w:lang w:eastAsia="en-IN"/>
               </w:rPr>
-              <w:t>The user inputs all of his necessary personal informations.</w:t>
+              <w:t xml:space="preserve">The user inputs all of his necessary personal </w:t>
+            </w:r>
+            <w:proofErr w:type="spellStart"/>
+            <w:r>
+              <w:rPr>
+                <w:rFonts w:ascii="Arial" w:eastAsia="Times New Roman" w:hAnsi="Arial" w:cs="Arial"/>
+                <w:color w:val="000000"/>
+                <w:sz w:val="27"/>
+                <w:szCs w:val="27"/>
+                <w:lang w:eastAsia="en-IN"/>
+              </w:rPr>
+              <w:t>informations</w:t>
+            </w:r>
+            <w:proofErr w:type="spellEnd"/>
+            <w:r>
+              <w:rPr>
+                <w:rFonts w:ascii="Arial" w:eastAsia="Times New Roman" w:hAnsi="Arial" w:cs="Arial"/>
+                <w:color w:val="000000"/>
+                <w:sz w:val="27"/>
+                <w:szCs w:val="27"/>
+                <w:lang w:eastAsia="en-IN"/>
+              </w:rPr>
+              <w:t>.</w:t>
             </w:r>
           </w:p>
           <w:p>
@@ -2040,19 +2285,9 @@
                 <w:szCs w:val="27"/>
                 <w:lang w:eastAsia="en-IN"/>
               </w:rPr>
-              <w:t>In step4: The user registration form is missing mandatory informations or has incorrect characters or duplicate email ID.</w:t>
-            </w:r>
-          </w:p>
-          <w:p>
-            <w:pPr>
-              <w:spacing w:after="0" w:line="240" w:lineRule="auto"/>
-              <w:rPr>
-                <w:rFonts w:ascii="Times New Roman" w:eastAsia="Times New Roman" w:hAnsi="Times New Roman" w:cs="Times New Roman"/>
-                <w:sz w:val="24"/>
-                <w:szCs w:val="24"/>
-                <w:lang w:eastAsia="en-IN"/>
-              </w:rPr>
-            </w:pPr>
+              <w:t xml:space="preserve">In step4: The user registration form is missing mandatory </w:t>
+            </w:r>
+            <w:proofErr w:type="spellStart"/>
             <w:r>
               <w:rPr>
                 <w:rFonts w:ascii="Times New Roman" w:eastAsia="Times New Roman" w:hAnsi="Times New Roman" w:cs="Times New Roman"/>
@@ -2061,19 +2296,9 @@
                 <w:szCs w:val="27"/>
                 <w:lang w:eastAsia="en-IN"/>
               </w:rPr>
-              <w:t>4.1. The system highlights the sections having error.</w:t>
-            </w:r>
-          </w:p>
-          <w:p>
-            <w:pPr>
-              <w:spacing w:after="0" w:line="240" w:lineRule="auto"/>
-              <w:rPr>
-                <w:rFonts w:ascii="Times New Roman" w:eastAsia="Times New Roman" w:hAnsi="Times New Roman" w:cs="Times New Roman"/>
-                <w:sz w:val="24"/>
-                <w:szCs w:val="24"/>
-                <w:lang w:eastAsia="en-IN"/>
-              </w:rPr>
-            </w:pPr>
+              <w:t>informations</w:t>
+            </w:r>
+            <w:proofErr w:type="spellEnd"/>
             <w:r>
               <w:rPr>
                 <w:rFonts w:ascii="Times New Roman" w:eastAsia="Times New Roman" w:hAnsi="Times New Roman" w:cs="Times New Roman"/>
@@ -2082,7 +2307,7 @@
                 <w:szCs w:val="27"/>
                 <w:lang w:eastAsia="en-IN"/>
               </w:rPr>
-              <w:t>4.2. The system notifies with an error message that alerts the user about  the error.</w:t>
+              <w:t xml:space="preserve"> or has incorrect characters or duplicate email ID.</w:t>
             </w:r>
           </w:p>
           <w:p>
@@ -2103,7 +2328,93 @@
                 <w:szCs w:val="27"/>
                 <w:lang w:eastAsia="en-IN"/>
               </w:rPr>
-              <w:t>4.3. The system prompt the user to fix the wrong informations or to add the missing informations.</w:t>
+              <w:t>4.1. The system highlights the sections having error.</w:t>
+            </w:r>
+          </w:p>
+          <w:p>
+            <w:pPr>
+              <w:spacing w:after="0" w:line="240" w:lineRule="auto"/>
+              <w:rPr>
+                <w:rFonts w:ascii="Times New Roman" w:eastAsia="Times New Roman" w:hAnsi="Times New Roman" w:cs="Times New Roman"/>
+                <w:sz w:val="24"/>
+                <w:szCs w:val="24"/>
+                <w:lang w:eastAsia="en-IN"/>
+              </w:rPr>
+            </w:pPr>
+            <w:r>
+              <w:rPr>
+                <w:rFonts w:ascii="Times New Roman" w:eastAsia="Times New Roman" w:hAnsi="Times New Roman" w:cs="Times New Roman"/>
+                <w:color w:val="000000"/>
+                <w:sz w:val="27"/>
+                <w:szCs w:val="27"/>
+                <w:lang w:eastAsia="en-IN"/>
+              </w:rPr>
+              <w:t>4.2. The system notifies with an error message that alerts the user about  the error.</w:t>
+            </w:r>
+          </w:p>
+          <w:p>
+            <w:pPr>
+              <w:spacing w:after="0" w:line="240" w:lineRule="auto"/>
+              <w:rPr>
+                <w:rFonts w:ascii="Times New Roman" w:eastAsia="Times New Roman" w:hAnsi="Times New Roman" w:cs="Times New Roman"/>
+                <w:sz w:val="24"/>
+                <w:szCs w:val="24"/>
+                <w:lang w:eastAsia="en-IN"/>
+              </w:rPr>
+            </w:pPr>
+            <w:r>
+              <w:rPr>
+                <w:rFonts w:ascii="Times New Roman" w:eastAsia="Times New Roman" w:hAnsi="Times New Roman" w:cs="Times New Roman"/>
+                <w:color w:val="000000"/>
+                <w:sz w:val="27"/>
+                <w:szCs w:val="27"/>
+                <w:lang w:eastAsia="en-IN"/>
+              </w:rPr>
+              <w:t xml:space="preserve">4.3. The system prompt the user to fix the wrong </w:t>
+            </w:r>
+            <w:proofErr w:type="spellStart"/>
+            <w:r>
+              <w:rPr>
+                <w:rFonts w:ascii="Times New Roman" w:eastAsia="Times New Roman" w:hAnsi="Times New Roman" w:cs="Times New Roman"/>
+                <w:color w:val="000000"/>
+                <w:sz w:val="27"/>
+                <w:szCs w:val="27"/>
+                <w:lang w:eastAsia="en-IN"/>
+              </w:rPr>
+              <w:t>informations</w:t>
+            </w:r>
+            <w:proofErr w:type="spellEnd"/>
+            <w:r>
+              <w:rPr>
+                <w:rFonts w:ascii="Times New Roman" w:eastAsia="Times New Roman" w:hAnsi="Times New Roman" w:cs="Times New Roman"/>
+                <w:color w:val="000000"/>
+                <w:sz w:val="27"/>
+                <w:szCs w:val="27"/>
+                <w:lang w:eastAsia="en-IN"/>
+              </w:rPr>
+              <w:t xml:space="preserve"> or to add the missing </w:t>
+            </w:r>
+            <w:proofErr w:type="spellStart"/>
+            <w:r>
+              <w:rPr>
+                <w:rFonts w:ascii="Times New Roman" w:eastAsia="Times New Roman" w:hAnsi="Times New Roman" w:cs="Times New Roman"/>
+                <w:color w:val="000000"/>
+                <w:sz w:val="27"/>
+                <w:szCs w:val="27"/>
+                <w:lang w:eastAsia="en-IN"/>
+              </w:rPr>
+              <w:t>informations</w:t>
+            </w:r>
+            <w:proofErr w:type="spellEnd"/>
+            <w:r>
+              <w:rPr>
+                <w:rFonts w:ascii="Times New Roman" w:eastAsia="Times New Roman" w:hAnsi="Times New Roman" w:cs="Times New Roman"/>
+                <w:color w:val="000000"/>
+                <w:sz w:val="27"/>
+                <w:szCs w:val="27"/>
+                <w:lang w:eastAsia="en-IN"/>
+              </w:rPr>
+              <w:t>.</w:t>
             </w:r>
           </w:p>
           <w:p>
@@ -2401,7 +2712,7 @@
           <w:bottom w:w="15" w:type="dxa"/>
           <w:right w:w="15" w:type="dxa"/>
         </w:tblCellMar>
-        <w:tblLook w:val="04A0" w:firstRow="1" w:lastRow="0" w:firstColumn="1" w:lastColumn="0" w:noHBand="0" w:noVBand="1"/>
+        <w:tblLook w:val="04A0"/>
       </w:tblPr>
       <w:tblGrid>
         <w:gridCol w:w="1916"/>
@@ -2642,6 +2953,7 @@
                 <w:lang w:val="en-CA" w:eastAsia="en-CA"/>
               </w:rPr>
             </w:pPr>
+            <w:proofErr w:type="spellStart"/>
             <w:r>
               <w:rPr>
                 <w:rFonts w:ascii="Arial" w:eastAsia="Times New Roman" w:hAnsi="Arial" w:cs="Arial"/>
@@ -2650,7 +2962,18 @@
                 <w:szCs w:val="24"/>
                 <w:lang w:val="en-CA" w:eastAsia="en-CA"/>
               </w:rPr>
-              <w:t>Searchs the available flights as entered by the User</w:t>
+              <w:t>Searchs</w:t>
+            </w:r>
+            <w:proofErr w:type="spellEnd"/>
+            <w:r>
+              <w:rPr>
+                <w:rFonts w:ascii="Arial" w:eastAsia="Times New Roman" w:hAnsi="Arial" w:cs="Arial"/>
+                <w:color w:val="000000"/>
+                <w:sz w:val="24"/>
+                <w:szCs w:val="24"/>
+                <w:lang w:val="en-CA" w:eastAsia="en-CA"/>
+              </w:rPr>
+              <w:t xml:space="preserve"> the available flights as entered by the User</w:t>
             </w:r>
           </w:p>
         </w:tc>
@@ -3566,12 +3889,1241 @@
     </w:tbl>
     <w:p/>
     <w:p>
+      <w:pPr>
+        <w:pStyle w:val="NormalWeb"/>
+        <w:spacing w:before="0" w:beforeAutospacing="0" w:after="0" w:afterAutospacing="0"/>
+        <w:rPr>
+          <w:lang w:val="en-US" w:eastAsia="en-US"/>
+        </w:rPr>
+      </w:pPr>
       <w:r>
         <w:t>4.</w:t>
       </w:r>
       <w:bookmarkStart w:id="2" w:name="_GoBack"/>
       <w:bookmarkEnd w:id="2"/>
+      <w:r>
+        <w:t xml:space="preserve"> </w:t>
+      </w:r>
+      <w:r>
+        <w:rPr>
+          <w:rFonts w:ascii="Arial" w:hAnsi="Arial" w:cs="Arial"/>
+          <w:color w:val="000000"/>
+          <w:sz w:val="22"/>
+          <w:szCs w:val="22"/>
+          <w:lang w:val="en-US" w:eastAsia="en-US"/>
+        </w:rPr>
+        <w:t>View Flights</w:t>
+      </w:r>
     </w:p>
+    <w:p>
+      <w:pPr>
+        <w:spacing w:after="0" w:line="240" w:lineRule="auto"/>
+        <w:rPr>
+          <w:rFonts w:ascii="Times New Roman" w:eastAsia="Times New Roman" w:hAnsi="Times New Roman" w:cs="Times New Roman"/>
+          <w:sz w:val="24"/>
+          <w:szCs w:val="24"/>
+          <w:lang w:val="en-US"/>
+        </w:rPr>
+      </w:pPr>
+    </w:p>
+    <w:tbl>
+      <w:tblPr>
+        <w:tblW w:w="0" w:type="auto"/>
+        <w:tblCellMar>
+          <w:top w:w="15" w:type="dxa"/>
+          <w:left w:w="15" w:type="dxa"/>
+          <w:bottom w:w="15" w:type="dxa"/>
+          <w:right w:w="15" w:type="dxa"/>
+        </w:tblCellMar>
+        <w:tblLook w:val="04A0"/>
+      </w:tblPr>
+      <w:tblGrid>
+        <w:gridCol w:w="1778"/>
+        <w:gridCol w:w="7458"/>
+      </w:tblGrid>
+      <w:tr>
+        <w:tc>
+          <w:tcPr>
+            <w:tcW w:w="0" w:type="auto"/>
+            <w:tcBorders>
+              <w:top w:val="single" w:sz="6" w:space="0" w:color="000000"/>
+              <w:left w:val="single" w:sz="6" w:space="0" w:color="000000"/>
+              <w:bottom w:val="single" w:sz="6" w:space="0" w:color="000000"/>
+              <w:right w:val="single" w:sz="6" w:space="0" w:color="000000"/>
+            </w:tcBorders>
+            <w:tcMar>
+              <w:top w:w="105" w:type="dxa"/>
+              <w:left w:w="105" w:type="dxa"/>
+              <w:bottom w:w="105" w:type="dxa"/>
+              <w:right w:w="105" w:type="dxa"/>
+            </w:tcMar>
+            <w:hideMark/>
+          </w:tcPr>
+          <w:p>
+            <w:pPr>
+              <w:spacing w:after="0" w:line="0" w:lineRule="atLeast"/>
+              <w:rPr>
+                <w:rFonts w:ascii="Times New Roman" w:eastAsia="Times New Roman" w:hAnsi="Times New Roman" w:cs="Times New Roman"/>
+                <w:sz w:val="24"/>
+                <w:szCs w:val="24"/>
+                <w:lang w:val="en-US"/>
+              </w:rPr>
+            </w:pPr>
+            <w:r>
+              <w:rPr>
+                <w:rFonts w:ascii="Times New Roman" w:eastAsia="Times New Roman" w:hAnsi="Times New Roman" w:cs="Times New Roman"/>
+                <w:b/>
+                <w:bCs/>
+                <w:color w:val="000000"/>
+                <w:sz w:val="24"/>
+                <w:szCs w:val="24"/>
+                <w:lang w:val="en-US"/>
+              </w:rPr>
+              <w:t>Use Case ID:</w:t>
+            </w:r>
+          </w:p>
+        </w:tc>
+        <w:tc>
+          <w:tcPr>
+            <w:tcW w:w="0" w:type="auto"/>
+            <w:tcBorders>
+              <w:top w:val="single" w:sz="6" w:space="0" w:color="000000"/>
+              <w:left w:val="single" w:sz="6" w:space="0" w:color="000000"/>
+              <w:bottom w:val="single" w:sz="6" w:space="0" w:color="000000"/>
+              <w:right w:val="single" w:sz="6" w:space="0" w:color="000000"/>
+            </w:tcBorders>
+            <w:tcMar>
+              <w:top w:w="105" w:type="dxa"/>
+              <w:left w:w="105" w:type="dxa"/>
+              <w:bottom w:w="105" w:type="dxa"/>
+              <w:right w:w="105" w:type="dxa"/>
+            </w:tcMar>
+            <w:hideMark/>
+          </w:tcPr>
+          <w:p>
+            <w:pPr>
+              <w:spacing w:after="0" w:line="0" w:lineRule="atLeast"/>
+              <w:rPr>
+                <w:rFonts w:ascii="Times New Roman" w:eastAsia="Times New Roman" w:hAnsi="Times New Roman" w:cs="Times New Roman"/>
+                <w:sz w:val="24"/>
+                <w:szCs w:val="24"/>
+                <w:lang w:val="en-US"/>
+              </w:rPr>
+            </w:pPr>
+            <w:r>
+              <w:rPr>
+                <w:rFonts w:ascii="Arial" w:eastAsia="Times New Roman" w:hAnsi="Arial" w:cs="Arial"/>
+                <w:b/>
+                <w:bCs/>
+                <w:color w:val="000000"/>
+                <w:sz w:val="24"/>
+                <w:szCs w:val="24"/>
+                <w:lang w:val="en-US"/>
+              </w:rPr>
+              <w:t>UC-4</w:t>
+            </w:r>
+          </w:p>
+        </w:tc>
+      </w:tr>
+      <w:tr>
+        <w:tc>
+          <w:tcPr>
+            <w:tcW w:w="0" w:type="auto"/>
+            <w:tcBorders>
+              <w:top w:val="single" w:sz="6" w:space="0" w:color="000000"/>
+              <w:left w:val="single" w:sz="6" w:space="0" w:color="000000"/>
+              <w:bottom w:val="single" w:sz="6" w:space="0" w:color="000000"/>
+              <w:right w:val="single" w:sz="6" w:space="0" w:color="000000"/>
+            </w:tcBorders>
+            <w:tcMar>
+              <w:top w:w="105" w:type="dxa"/>
+              <w:left w:w="105" w:type="dxa"/>
+              <w:bottom w:w="105" w:type="dxa"/>
+              <w:right w:w="105" w:type="dxa"/>
+            </w:tcMar>
+            <w:hideMark/>
+          </w:tcPr>
+          <w:p>
+            <w:pPr>
+              <w:spacing w:after="0" w:line="0" w:lineRule="atLeast"/>
+              <w:rPr>
+                <w:rFonts w:ascii="Times New Roman" w:eastAsia="Times New Roman" w:hAnsi="Times New Roman" w:cs="Times New Roman"/>
+                <w:sz w:val="24"/>
+                <w:szCs w:val="24"/>
+                <w:lang w:val="en-US"/>
+              </w:rPr>
+            </w:pPr>
+            <w:r>
+              <w:rPr>
+                <w:rFonts w:ascii="Times New Roman" w:eastAsia="Times New Roman" w:hAnsi="Times New Roman" w:cs="Times New Roman"/>
+                <w:b/>
+                <w:bCs/>
+                <w:color w:val="000000"/>
+                <w:sz w:val="24"/>
+                <w:szCs w:val="24"/>
+                <w:lang w:val="en-US"/>
+              </w:rPr>
+              <w:t>Use Case Name:</w:t>
+            </w:r>
+          </w:p>
+        </w:tc>
+        <w:tc>
+          <w:tcPr>
+            <w:tcW w:w="0" w:type="auto"/>
+            <w:tcBorders>
+              <w:top w:val="single" w:sz="6" w:space="0" w:color="000000"/>
+              <w:left w:val="single" w:sz="6" w:space="0" w:color="000000"/>
+              <w:bottom w:val="single" w:sz="6" w:space="0" w:color="000000"/>
+              <w:right w:val="single" w:sz="6" w:space="0" w:color="000000"/>
+            </w:tcBorders>
+            <w:tcMar>
+              <w:top w:w="105" w:type="dxa"/>
+              <w:left w:w="105" w:type="dxa"/>
+              <w:bottom w:w="105" w:type="dxa"/>
+              <w:right w:w="105" w:type="dxa"/>
+            </w:tcMar>
+            <w:hideMark/>
+          </w:tcPr>
+          <w:p>
+            <w:pPr>
+              <w:spacing w:after="0" w:line="0" w:lineRule="atLeast"/>
+              <w:rPr>
+                <w:rFonts w:ascii="Times New Roman" w:eastAsia="Times New Roman" w:hAnsi="Times New Roman" w:cs="Times New Roman"/>
+                <w:sz w:val="24"/>
+                <w:szCs w:val="24"/>
+                <w:lang w:val="en-US"/>
+              </w:rPr>
+            </w:pPr>
+            <w:r>
+              <w:rPr>
+                <w:rFonts w:ascii="Times New Roman" w:eastAsia="Times New Roman" w:hAnsi="Times New Roman" w:cs="Times New Roman"/>
+                <w:color w:val="000000"/>
+                <w:sz w:val="24"/>
+                <w:szCs w:val="24"/>
+                <w:lang w:val="en-US"/>
+              </w:rPr>
+              <w:t>View Flights</w:t>
+            </w:r>
+          </w:p>
+        </w:tc>
+      </w:tr>
+      <w:tr>
+        <w:tc>
+          <w:tcPr>
+            <w:tcW w:w="0" w:type="auto"/>
+            <w:tcBorders>
+              <w:top w:val="single" w:sz="6" w:space="0" w:color="000000"/>
+              <w:left w:val="single" w:sz="6" w:space="0" w:color="000000"/>
+              <w:bottom w:val="single" w:sz="6" w:space="0" w:color="000000"/>
+              <w:right w:val="single" w:sz="6" w:space="0" w:color="000000"/>
+            </w:tcBorders>
+            <w:tcMar>
+              <w:top w:w="105" w:type="dxa"/>
+              <w:left w:w="105" w:type="dxa"/>
+              <w:bottom w:w="105" w:type="dxa"/>
+              <w:right w:w="105" w:type="dxa"/>
+            </w:tcMar>
+            <w:hideMark/>
+          </w:tcPr>
+          <w:p>
+            <w:pPr>
+              <w:spacing w:after="0" w:line="0" w:lineRule="atLeast"/>
+              <w:rPr>
+                <w:rFonts w:ascii="Times New Roman" w:eastAsia="Times New Roman" w:hAnsi="Times New Roman" w:cs="Times New Roman"/>
+                <w:sz w:val="24"/>
+                <w:szCs w:val="24"/>
+                <w:lang w:val="en-US"/>
+              </w:rPr>
+            </w:pPr>
+            <w:r>
+              <w:rPr>
+                <w:rFonts w:ascii="Times New Roman" w:eastAsia="Times New Roman" w:hAnsi="Times New Roman" w:cs="Times New Roman"/>
+                <w:b/>
+                <w:bCs/>
+                <w:color w:val="000000"/>
+                <w:sz w:val="24"/>
+                <w:szCs w:val="24"/>
+                <w:lang w:val="en-US"/>
+              </w:rPr>
+              <w:t>Description:</w:t>
+            </w:r>
+          </w:p>
+        </w:tc>
+        <w:tc>
+          <w:tcPr>
+            <w:tcW w:w="0" w:type="auto"/>
+            <w:tcBorders>
+              <w:top w:val="single" w:sz="6" w:space="0" w:color="000000"/>
+              <w:left w:val="single" w:sz="6" w:space="0" w:color="000000"/>
+              <w:bottom w:val="single" w:sz="6" w:space="0" w:color="000000"/>
+              <w:right w:val="single" w:sz="6" w:space="0" w:color="000000"/>
+            </w:tcBorders>
+            <w:tcMar>
+              <w:top w:w="105" w:type="dxa"/>
+              <w:left w:w="105" w:type="dxa"/>
+              <w:bottom w:w="105" w:type="dxa"/>
+              <w:right w:w="105" w:type="dxa"/>
+            </w:tcMar>
+            <w:hideMark/>
+          </w:tcPr>
+          <w:p>
+            <w:pPr>
+              <w:spacing w:after="0" w:line="0" w:lineRule="atLeast"/>
+              <w:rPr>
+                <w:rFonts w:ascii="Times New Roman" w:eastAsia="Times New Roman" w:hAnsi="Times New Roman" w:cs="Times New Roman"/>
+                <w:sz w:val="24"/>
+                <w:szCs w:val="24"/>
+                <w:lang w:val="en-US"/>
+              </w:rPr>
+            </w:pPr>
+            <w:r>
+              <w:rPr>
+                <w:rFonts w:ascii="Arial" w:eastAsia="Times New Roman" w:hAnsi="Arial" w:cs="Arial"/>
+                <w:color w:val="000000"/>
+                <w:sz w:val="24"/>
+                <w:szCs w:val="24"/>
+                <w:lang w:val="en-US"/>
+              </w:rPr>
+              <w:t>This use case describes that the user will view list of available flights</w:t>
+            </w:r>
+          </w:p>
+        </w:tc>
+      </w:tr>
+      <w:tr>
+        <w:tc>
+          <w:tcPr>
+            <w:tcW w:w="0" w:type="auto"/>
+            <w:tcBorders>
+              <w:top w:val="single" w:sz="6" w:space="0" w:color="000000"/>
+              <w:left w:val="single" w:sz="6" w:space="0" w:color="000000"/>
+              <w:bottom w:val="single" w:sz="6" w:space="0" w:color="000000"/>
+              <w:right w:val="single" w:sz="6" w:space="0" w:color="000000"/>
+            </w:tcBorders>
+            <w:tcMar>
+              <w:top w:w="105" w:type="dxa"/>
+              <w:left w:w="105" w:type="dxa"/>
+              <w:bottom w:w="105" w:type="dxa"/>
+              <w:right w:w="105" w:type="dxa"/>
+            </w:tcMar>
+            <w:hideMark/>
+          </w:tcPr>
+          <w:p>
+            <w:pPr>
+              <w:spacing w:after="0" w:line="0" w:lineRule="atLeast"/>
+              <w:rPr>
+                <w:rFonts w:ascii="Times New Roman" w:eastAsia="Times New Roman" w:hAnsi="Times New Roman" w:cs="Times New Roman"/>
+                <w:sz w:val="24"/>
+                <w:szCs w:val="24"/>
+                <w:lang w:val="en-US"/>
+              </w:rPr>
+            </w:pPr>
+            <w:r>
+              <w:rPr>
+                <w:rFonts w:ascii="Times New Roman" w:eastAsia="Times New Roman" w:hAnsi="Times New Roman" w:cs="Times New Roman"/>
+                <w:b/>
+                <w:bCs/>
+                <w:color w:val="000000"/>
+                <w:sz w:val="24"/>
+                <w:szCs w:val="24"/>
+                <w:lang w:val="en-US"/>
+              </w:rPr>
+              <w:t>Actor:</w:t>
+            </w:r>
+          </w:p>
+        </w:tc>
+        <w:tc>
+          <w:tcPr>
+            <w:tcW w:w="0" w:type="auto"/>
+            <w:tcBorders>
+              <w:top w:val="single" w:sz="6" w:space="0" w:color="000000"/>
+              <w:left w:val="single" w:sz="6" w:space="0" w:color="000000"/>
+              <w:bottom w:val="single" w:sz="6" w:space="0" w:color="000000"/>
+              <w:right w:val="single" w:sz="6" w:space="0" w:color="000000"/>
+            </w:tcBorders>
+            <w:tcMar>
+              <w:top w:w="105" w:type="dxa"/>
+              <w:left w:w="105" w:type="dxa"/>
+              <w:bottom w:w="105" w:type="dxa"/>
+              <w:right w:w="105" w:type="dxa"/>
+            </w:tcMar>
+            <w:hideMark/>
+          </w:tcPr>
+          <w:p>
+            <w:pPr>
+              <w:spacing w:after="0" w:line="0" w:lineRule="atLeast"/>
+              <w:rPr>
+                <w:rFonts w:ascii="Times New Roman" w:eastAsia="Times New Roman" w:hAnsi="Times New Roman" w:cs="Times New Roman"/>
+                <w:sz w:val="24"/>
+                <w:szCs w:val="24"/>
+                <w:lang w:val="en-US"/>
+              </w:rPr>
+            </w:pPr>
+            <w:r>
+              <w:rPr>
+                <w:rFonts w:ascii="Times New Roman" w:eastAsia="Times New Roman" w:hAnsi="Times New Roman" w:cs="Times New Roman"/>
+                <w:color w:val="000000"/>
+                <w:sz w:val="24"/>
+                <w:szCs w:val="24"/>
+                <w:lang w:val="en-US"/>
+              </w:rPr>
+              <w:t>User and Administrator</w:t>
+            </w:r>
+          </w:p>
+        </w:tc>
+      </w:tr>
+      <w:tr>
+        <w:tc>
+          <w:tcPr>
+            <w:tcW w:w="0" w:type="auto"/>
+            <w:tcBorders>
+              <w:top w:val="single" w:sz="6" w:space="0" w:color="000000"/>
+              <w:left w:val="single" w:sz="6" w:space="0" w:color="000000"/>
+              <w:bottom w:val="single" w:sz="6" w:space="0" w:color="000000"/>
+              <w:right w:val="single" w:sz="6" w:space="0" w:color="000000"/>
+            </w:tcBorders>
+            <w:tcMar>
+              <w:top w:w="105" w:type="dxa"/>
+              <w:left w:w="105" w:type="dxa"/>
+              <w:bottom w:w="105" w:type="dxa"/>
+              <w:right w:w="105" w:type="dxa"/>
+            </w:tcMar>
+            <w:hideMark/>
+          </w:tcPr>
+          <w:p>
+            <w:pPr>
+              <w:spacing w:after="0" w:line="0" w:lineRule="atLeast"/>
+              <w:rPr>
+                <w:rFonts w:ascii="Times New Roman" w:eastAsia="Times New Roman" w:hAnsi="Times New Roman" w:cs="Times New Roman"/>
+                <w:sz w:val="24"/>
+                <w:szCs w:val="24"/>
+                <w:lang w:val="en-US"/>
+              </w:rPr>
+            </w:pPr>
+            <w:r>
+              <w:rPr>
+                <w:rFonts w:ascii="Times New Roman" w:eastAsia="Times New Roman" w:hAnsi="Times New Roman" w:cs="Times New Roman"/>
+                <w:b/>
+                <w:bCs/>
+                <w:color w:val="000000"/>
+                <w:sz w:val="24"/>
+                <w:szCs w:val="24"/>
+                <w:lang w:val="en-US"/>
+              </w:rPr>
+              <w:t>Pre-conditions:</w:t>
+            </w:r>
+          </w:p>
+        </w:tc>
+        <w:tc>
+          <w:tcPr>
+            <w:tcW w:w="0" w:type="auto"/>
+            <w:tcBorders>
+              <w:top w:val="single" w:sz="6" w:space="0" w:color="000000"/>
+              <w:left w:val="single" w:sz="6" w:space="0" w:color="000000"/>
+              <w:bottom w:val="single" w:sz="6" w:space="0" w:color="000000"/>
+              <w:right w:val="single" w:sz="6" w:space="0" w:color="000000"/>
+            </w:tcBorders>
+            <w:tcMar>
+              <w:top w:w="105" w:type="dxa"/>
+              <w:left w:w="105" w:type="dxa"/>
+              <w:bottom w:w="105" w:type="dxa"/>
+              <w:right w:w="105" w:type="dxa"/>
+            </w:tcMar>
+            <w:hideMark/>
+          </w:tcPr>
+          <w:p>
+            <w:pPr>
+              <w:spacing w:after="0" w:line="240" w:lineRule="auto"/>
+              <w:ind w:left="720"/>
+              <w:rPr>
+                <w:rFonts w:ascii="Times New Roman" w:eastAsia="Times New Roman" w:hAnsi="Times New Roman" w:cs="Times New Roman"/>
+                <w:sz w:val="24"/>
+                <w:szCs w:val="24"/>
+                <w:lang w:val="en-US"/>
+              </w:rPr>
+            </w:pPr>
+            <w:r>
+              <w:rPr>
+                <w:rFonts w:ascii="Arial" w:eastAsia="Times New Roman" w:hAnsi="Arial" w:cs="Arial"/>
+                <w:color w:val="000000"/>
+                <w:sz w:val="24"/>
+                <w:szCs w:val="24"/>
+                <w:lang w:val="en-US"/>
+              </w:rPr>
+              <w:t>1.</w:t>
+            </w:r>
+            <w:r>
+              <w:rPr>
+                <w:rFonts w:ascii="Arial" w:eastAsia="Times New Roman" w:hAnsi="Arial" w:cs="Arial"/>
+                <w:color w:val="000000"/>
+                <w:sz w:val="14"/>
+                <w:szCs w:val="14"/>
+                <w:lang w:val="en-US"/>
+              </w:rPr>
+              <w:t xml:space="preserve">  </w:t>
+            </w:r>
+            <w:r>
+              <w:rPr>
+                <w:rFonts w:ascii="Arial" w:eastAsia="Times New Roman" w:hAnsi="Arial" w:cs="Arial"/>
+                <w:color w:val="000000"/>
+                <w:sz w:val="24"/>
+                <w:szCs w:val="24"/>
+                <w:lang w:val="en-US"/>
+              </w:rPr>
+              <w:t>User searches a Flight</w:t>
+            </w:r>
+          </w:p>
+          <w:p>
+            <w:pPr>
+              <w:spacing w:after="0" w:line="0" w:lineRule="atLeast"/>
+              <w:ind w:left="720"/>
+              <w:rPr>
+                <w:rFonts w:ascii="Times New Roman" w:eastAsia="Times New Roman" w:hAnsi="Times New Roman" w:cs="Times New Roman"/>
+                <w:sz w:val="24"/>
+                <w:szCs w:val="24"/>
+                <w:lang w:val="en-US"/>
+              </w:rPr>
+            </w:pPr>
+            <w:r>
+              <w:rPr>
+                <w:rFonts w:ascii="Arial" w:eastAsia="Times New Roman" w:hAnsi="Arial" w:cs="Arial"/>
+                <w:color w:val="000000"/>
+                <w:sz w:val="24"/>
+                <w:szCs w:val="24"/>
+                <w:lang w:val="en-US"/>
+              </w:rPr>
+              <w:t>2.</w:t>
+            </w:r>
+            <w:r>
+              <w:rPr>
+                <w:rFonts w:ascii="Arial" w:eastAsia="Times New Roman" w:hAnsi="Arial" w:cs="Arial"/>
+                <w:color w:val="000000"/>
+                <w:sz w:val="14"/>
+                <w:szCs w:val="14"/>
+                <w:lang w:val="en-US"/>
+              </w:rPr>
+              <w:t xml:space="preserve">  </w:t>
+            </w:r>
+            <w:r>
+              <w:rPr>
+                <w:rFonts w:ascii="Arial" w:eastAsia="Times New Roman" w:hAnsi="Arial" w:cs="Arial"/>
+                <w:color w:val="000000"/>
+                <w:sz w:val="24"/>
+                <w:szCs w:val="24"/>
+                <w:lang w:val="en-US"/>
+              </w:rPr>
+              <w:t>Flight exists in the system</w:t>
+            </w:r>
+          </w:p>
+        </w:tc>
+      </w:tr>
+      <w:tr>
+        <w:tc>
+          <w:tcPr>
+            <w:tcW w:w="0" w:type="auto"/>
+            <w:tcBorders>
+              <w:top w:val="single" w:sz="6" w:space="0" w:color="000000"/>
+              <w:left w:val="single" w:sz="6" w:space="0" w:color="000000"/>
+              <w:bottom w:val="single" w:sz="6" w:space="0" w:color="000000"/>
+              <w:right w:val="single" w:sz="6" w:space="0" w:color="000000"/>
+            </w:tcBorders>
+            <w:tcMar>
+              <w:top w:w="105" w:type="dxa"/>
+              <w:left w:w="105" w:type="dxa"/>
+              <w:bottom w:w="105" w:type="dxa"/>
+              <w:right w:w="105" w:type="dxa"/>
+            </w:tcMar>
+            <w:hideMark/>
+          </w:tcPr>
+          <w:p>
+            <w:pPr>
+              <w:spacing w:after="0" w:line="0" w:lineRule="atLeast"/>
+              <w:rPr>
+                <w:rFonts w:ascii="Times New Roman" w:eastAsia="Times New Roman" w:hAnsi="Times New Roman" w:cs="Times New Roman"/>
+                <w:sz w:val="24"/>
+                <w:szCs w:val="24"/>
+                <w:lang w:val="en-US"/>
+              </w:rPr>
+            </w:pPr>
+            <w:r>
+              <w:rPr>
+                <w:rFonts w:ascii="Times New Roman" w:eastAsia="Times New Roman" w:hAnsi="Times New Roman" w:cs="Times New Roman"/>
+                <w:b/>
+                <w:bCs/>
+                <w:color w:val="000000"/>
+                <w:sz w:val="24"/>
+                <w:szCs w:val="24"/>
+                <w:lang w:val="en-US"/>
+              </w:rPr>
+              <w:t>Post-</w:t>
+            </w:r>
+            <w:r>
+              <w:rPr>
+                <w:rFonts w:ascii="Times New Roman" w:eastAsia="Times New Roman" w:hAnsi="Times New Roman" w:cs="Times New Roman"/>
+                <w:b/>
+                <w:bCs/>
+                <w:color w:val="000000"/>
+                <w:sz w:val="24"/>
+                <w:szCs w:val="24"/>
+                <w:lang w:val="en-US"/>
+              </w:rPr>
+              <w:lastRenderedPageBreak/>
+              <w:t>conditions:</w:t>
+            </w:r>
+          </w:p>
+        </w:tc>
+        <w:tc>
+          <w:tcPr>
+            <w:tcW w:w="0" w:type="auto"/>
+            <w:tcBorders>
+              <w:top w:val="single" w:sz="6" w:space="0" w:color="000000"/>
+              <w:left w:val="single" w:sz="6" w:space="0" w:color="000000"/>
+              <w:bottom w:val="single" w:sz="6" w:space="0" w:color="000000"/>
+              <w:right w:val="single" w:sz="6" w:space="0" w:color="000000"/>
+            </w:tcBorders>
+            <w:tcMar>
+              <w:top w:w="105" w:type="dxa"/>
+              <w:left w:w="105" w:type="dxa"/>
+              <w:bottom w:w="105" w:type="dxa"/>
+              <w:right w:w="105" w:type="dxa"/>
+            </w:tcMar>
+            <w:hideMark/>
+          </w:tcPr>
+          <w:p>
+            <w:pPr>
+              <w:spacing w:after="0" w:line="240" w:lineRule="auto"/>
+              <w:rPr>
+                <w:rFonts w:ascii="Times New Roman" w:eastAsia="Times New Roman" w:hAnsi="Times New Roman" w:cs="Times New Roman"/>
+                <w:sz w:val="24"/>
+                <w:szCs w:val="24"/>
+                <w:lang w:val="en-US"/>
+              </w:rPr>
+            </w:pPr>
+            <w:r>
+              <w:rPr>
+                <w:rFonts w:ascii="Arial" w:eastAsia="Times New Roman" w:hAnsi="Arial" w:cs="Arial"/>
+                <w:b/>
+                <w:bCs/>
+                <w:color w:val="000000"/>
+                <w:sz w:val="24"/>
+                <w:szCs w:val="24"/>
+                <w:lang w:val="en-US"/>
+              </w:rPr>
+              <w:lastRenderedPageBreak/>
+              <w:t>Success End condition:</w:t>
+            </w:r>
+          </w:p>
+          <w:p>
+            <w:pPr>
+              <w:spacing w:after="0" w:line="240" w:lineRule="auto"/>
+              <w:ind w:left="720"/>
+              <w:rPr>
+                <w:rFonts w:ascii="Times New Roman" w:eastAsia="Times New Roman" w:hAnsi="Times New Roman" w:cs="Times New Roman"/>
+                <w:sz w:val="24"/>
+                <w:szCs w:val="24"/>
+                <w:lang w:val="en-US"/>
+              </w:rPr>
+            </w:pPr>
+            <w:r>
+              <w:rPr>
+                <w:rFonts w:ascii="Arial" w:eastAsia="Times New Roman" w:hAnsi="Arial" w:cs="Arial"/>
+                <w:color w:val="000000"/>
+                <w:sz w:val="24"/>
+                <w:szCs w:val="24"/>
+                <w:lang w:val="en-US"/>
+              </w:rPr>
+              <w:lastRenderedPageBreak/>
+              <w:t>1. The flight information has been retrieved and shown to the user.</w:t>
+            </w:r>
+          </w:p>
+          <w:p>
+            <w:pPr>
+              <w:spacing w:after="0" w:line="240" w:lineRule="auto"/>
+              <w:rPr>
+                <w:rFonts w:ascii="Times New Roman" w:eastAsia="Times New Roman" w:hAnsi="Times New Roman" w:cs="Times New Roman"/>
+                <w:sz w:val="24"/>
+                <w:szCs w:val="24"/>
+                <w:lang w:val="en-US"/>
+              </w:rPr>
+            </w:pPr>
+            <w:r>
+              <w:rPr>
+                <w:rFonts w:ascii="Arial" w:eastAsia="Times New Roman" w:hAnsi="Arial" w:cs="Arial"/>
+                <w:b/>
+                <w:bCs/>
+                <w:color w:val="000000"/>
+                <w:sz w:val="24"/>
+                <w:szCs w:val="24"/>
+                <w:lang w:val="en-US"/>
+              </w:rPr>
+              <w:t>Failure End condition:</w:t>
+            </w:r>
+          </w:p>
+          <w:p>
+            <w:pPr>
+              <w:spacing w:after="0" w:line="240" w:lineRule="auto"/>
+              <w:ind w:left="720"/>
+              <w:rPr>
+                <w:rFonts w:ascii="Times New Roman" w:eastAsia="Times New Roman" w:hAnsi="Times New Roman" w:cs="Times New Roman"/>
+                <w:sz w:val="24"/>
+                <w:szCs w:val="24"/>
+                <w:lang w:val="en-US"/>
+              </w:rPr>
+            </w:pPr>
+            <w:r>
+              <w:rPr>
+                <w:rFonts w:ascii="Arial" w:eastAsia="Times New Roman" w:hAnsi="Arial" w:cs="Arial"/>
+                <w:color w:val="000000"/>
+                <w:sz w:val="24"/>
+                <w:szCs w:val="24"/>
+                <w:lang w:val="en-US"/>
+              </w:rPr>
+              <w:t>1. The flight information could not be retrieved.</w:t>
+            </w:r>
+          </w:p>
+          <w:p>
+            <w:pPr>
+              <w:spacing w:after="0" w:line="0" w:lineRule="atLeast"/>
+              <w:ind w:left="720"/>
+              <w:rPr>
+                <w:rFonts w:ascii="Times New Roman" w:eastAsia="Times New Roman" w:hAnsi="Times New Roman" w:cs="Times New Roman"/>
+                <w:sz w:val="24"/>
+                <w:szCs w:val="24"/>
+                <w:lang w:val="en-US"/>
+              </w:rPr>
+            </w:pPr>
+            <w:r>
+              <w:rPr>
+                <w:rFonts w:ascii="Arial" w:eastAsia="Times New Roman" w:hAnsi="Arial" w:cs="Arial"/>
+                <w:color w:val="000000"/>
+                <w:sz w:val="24"/>
+                <w:szCs w:val="24"/>
+                <w:lang w:val="en-US"/>
+              </w:rPr>
+              <w:t>2. An error message is displayed to the user.</w:t>
+            </w:r>
+          </w:p>
+        </w:tc>
+      </w:tr>
+      <w:tr>
+        <w:tc>
+          <w:tcPr>
+            <w:tcW w:w="0" w:type="auto"/>
+            <w:tcBorders>
+              <w:top w:val="single" w:sz="6" w:space="0" w:color="000000"/>
+              <w:left w:val="single" w:sz="6" w:space="0" w:color="000000"/>
+              <w:bottom w:val="single" w:sz="6" w:space="0" w:color="000000"/>
+              <w:right w:val="single" w:sz="6" w:space="0" w:color="000000"/>
+            </w:tcBorders>
+            <w:tcMar>
+              <w:top w:w="105" w:type="dxa"/>
+              <w:left w:w="105" w:type="dxa"/>
+              <w:bottom w:w="105" w:type="dxa"/>
+              <w:right w:w="105" w:type="dxa"/>
+            </w:tcMar>
+            <w:hideMark/>
+          </w:tcPr>
+          <w:p>
+            <w:pPr>
+              <w:spacing w:after="0" w:line="0" w:lineRule="atLeast"/>
+              <w:rPr>
+                <w:rFonts w:ascii="Times New Roman" w:eastAsia="Times New Roman" w:hAnsi="Times New Roman" w:cs="Times New Roman"/>
+                <w:sz w:val="24"/>
+                <w:szCs w:val="24"/>
+                <w:lang w:val="en-US"/>
+              </w:rPr>
+            </w:pPr>
+            <w:r>
+              <w:rPr>
+                <w:rFonts w:ascii="Times New Roman" w:eastAsia="Times New Roman" w:hAnsi="Times New Roman" w:cs="Times New Roman"/>
+                <w:b/>
+                <w:bCs/>
+                <w:color w:val="000000"/>
+                <w:sz w:val="24"/>
+                <w:szCs w:val="24"/>
+                <w:lang w:val="en-US"/>
+              </w:rPr>
+              <w:lastRenderedPageBreak/>
+              <w:t>Normal flow:</w:t>
+            </w:r>
+          </w:p>
+        </w:tc>
+        <w:tc>
+          <w:tcPr>
+            <w:tcW w:w="0" w:type="auto"/>
+            <w:tcBorders>
+              <w:top w:val="single" w:sz="6" w:space="0" w:color="000000"/>
+              <w:left w:val="single" w:sz="6" w:space="0" w:color="000000"/>
+              <w:bottom w:val="single" w:sz="6" w:space="0" w:color="000000"/>
+              <w:right w:val="single" w:sz="6" w:space="0" w:color="000000"/>
+            </w:tcBorders>
+            <w:tcMar>
+              <w:top w:w="105" w:type="dxa"/>
+              <w:left w:w="105" w:type="dxa"/>
+              <w:bottom w:w="105" w:type="dxa"/>
+              <w:right w:w="105" w:type="dxa"/>
+            </w:tcMar>
+            <w:hideMark/>
+          </w:tcPr>
+          <w:p>
+            <w:pPr>
+              <w:spacing w:after="0" w:line="240" w:lineRule="auto"/>
+              <w:ind w:left="1440"/>
+              <w:rPr>
+                <w:rFonts w:ascii="Times New Roman" w:eastAsia="Times New Roman" w:hAnsi="Times New Roman" w:cs="Times New Roman"/>
+                <w:sz w:val="24"/>
+                <w:szCs w:val="24"/>
+                <w:lang w:val="en-US"/>
+              </w:rPr>
+            </w:pPr>
+            <w:r>
+              <w:rPr>
+                <w:rFonts w:ascii="Arial" w:eastAsia="Times New Roman" w:hAnsi="Arial" w:cs="Arial"/>
+                <w:color w:val="000000"/>
+                <w:sz w:val="24"/>
+                <w:szCs w:val="24"/>
+                <w:lang w:val="en-US"/>
+              </w:rPr>
+              <w:t>1.</w:t>
+            </w:r>
+            <w:r>
+              <w:rPr>
+                <w:rFonts w:ascii="Arial" w:eastAsia="Times New Roman" w:hAnsi="Arial" w:cs="Arial"/>
+                <w:color w:val="000000"/>
+                <w:sz w:val="14"/>
+                <w:szCs w:val="14"/>
+                <w:lang w:val="en-US"/>
+              </w:rPr>
+              <w:t xml:space="preserve"> </w:t>
+            </w:r>
+            <w:r>
+              <w:rPr>
+                <w:rFonts w:ascii="Arial" w:eastAsia="Times New Roman" w:hAnsi="Arial" w:cs="Arial"/>
+                <w:color w:val="000000"/>
+                <w:sz w:val="24"/>
+                <w:szCs w:val="24"/>
+                <w:lang w:val="en-US"/>
+              </w:rPr>
+              <w:t>The system displays the list of flights page.</w:t>
+            </w:r>
+          </w:p>
+          <w:p>
+            <w:pPr>
+              <w:spacing w:after="0" w:line="240" w:lineRule="auto"/>
+              <w:ind w:left="1440"/>
+              <w:rPr>
+                <w:rFonts w:ascii="Times New Roman" w:eastAsia="Times New Roman" w:hAnsi="Times New Roman" w:cs="Times New Roman"/>
+                <w:sz w:val="24"/>
+                <w:szCs w:val="24"/>
+                <w:lang w:val="en-US"/>
+              </w:rPr>
+            </w:pPr>
+            <w:r>
+              <w:rPr>
+                <w:rFonts w:ascii="Arial" w:eastAsia="Times New Roman" w:hAnsi="Arial" w:cs="Arial"/>
+                <w:color w:val="000000"/>
+                <w:sz w:val="24"/>
+                <w:szCs w:val="24"/>
+                <w:lang w:val="en-US"/>
+              </w:rPr>
+              <w:t>2. The user navigates through the list of flights.</w:t>
+            </w:r>
+          </w:p>
+          <w:p>
+            <w:pPr>
+              <w:spacing w:after="0" w:line="0" w:lineRule="atLeast"/>
+              <w:ind w:left="1440"/>
+              <w:rPr>
+                <w:rFonts w:ascii="Times New Roman" w:eastAsia="Times New Roman" w:hAnsi="Times New Roman" w:cs="Times New Roman"/>
+                <w:sz w:val="24"/>
+                <w:szCs w:val="24"/>
+                <w:lang w:val="en-US"/>
+              </w:rPr>
+            </w:pPr>
+            <w:r>
+              <w:rPr>
+                <w:rFonts w:ascii="Arial" w:eastAsia="Times New Roman" w:hAnsi="Arial" w:cs="Arial"/>
+                <w:color w:val="000000"/>
+                <w:sz w:val="24"/>
+                <w:szCs w:val="24"/>
+                <w:lang w:val="en-US"/>
+              </w:rPr>
+              <w:t>3. The user selects the desired flight.</w:t>
+            </w:r>
+          </w:p>
+        </w:tc>
+      </w:tr>
+      <w:tr>
+        <w:tc>
+          <w:tcPr>
+            <w:tcW w:w="0" w:type="auto"/>
+            <w:tcBorders>
+              <w:top w:val="single" w:sz="6" w:space="0" w:color="000000"/>
+              <w:left w:val="single" w:sz="6" w:space="0" w:color="000000"/>
+              <w:bottom w:val="single" w:sz="6" w:space="0" w:color="000000"/>
+              <w:right w:val="single" w:sz="6" w:space="0" w:color="000000"/>
+            </w:tcBorders>
+            <w:tcMar>
+              <w:top w:w="105" w:type="dxa"/>
+              <w:left w:w="105" w:type="dxa"/>
+              <w:bottom w:w="105" w:type="dxa"/>
+              <w:right w:w="105" w:type="dxa"/>
+            </w:tcMar>
+            <w:hideMark/>
+          </w:tcPr>
+          <w:p>
+            <w:pPr>
+              <w:spacing w:after="0" w:line="0" w:lineRule="atLeast"/>
+              <w:rPr>
+                <w:rFonts w:ascii="Times New Roman" w:eastAsia="Times New Roman" w:hAnsi="Times New Roman" w:cs="Times New Roman"/>
+                <w:sz w:val="24"/>
+                <w:szCs w:val="24"/>
+                <w:lang w:val="en-US"/>
+              </w:rPr>
+            </w:pPr>
+            <w:r>
+              <w:rPr>
+                <w:rFonts w:ascii="Times New Roman" w:eastAsia="Times New Roman" w:hAnsi="Times New Roman" w:cs="Times New Roman"/>
+                <w:b/>
+                <w:bCs/>
+                <w:color w:val="000000"/>
+                <w:sz w:val="24"/>
+                <w:szCs w:val="24"/>
+                <w:lang w:val="en-US"/>
+              </w:rPr>
+              <w:t>Alternative flow:</w:t>
+            </w:r>
+          </w:p>
+        </w:tc>
+        <w:tc>
+          <w:tcPr>
+            <w:tcW w:w="0" w:type="auto"/>
+            <w:tcBorders>
+              <w:top w:val="single" w:sz="6" w:space="0" w:color="000000"/>
+              <w:left w:val="single" w:sz="6" w:space="0" w:color="000000"/>
+              <w:bottom w:val="single" w:sz="6" w:space="0" w:color="000000"/>
+              <w:right w:val="single" w:sz="6" w:space="0" w:color="000000"/>
+            </w:tcBorders>
+            <w:tcMar>
+              <w:top w:w="105" w:type="dxa"/>
+              <w:left w:w="105" w:type="dxa"/>
+              <w:bottom w:w="105" w:type="dxa"/>
+              <w:right w:w="105" w:type="dxa"/>
+            </w:tcMar>
+            <w:hideMark/>
+          </w:tcPr>
+          <w:p>
+            <w:pPr>
+              <w:spacing w:after="0" w:line="0" w:lineRule="atLeast"/>
+              <w:rPr>
+                <w:rFonts w:ascii="Times New Roman" w:eastAsia="Times New Roman" w:hAnsi="Times New Roman" w:cs="Times New Roman"/>
+                <w:sz w:val="24"/>
+                <w:szCs w:val="24"/>
+                <w:lang w:val="en-US"/>
+              </w:rPr>
+            </w:pPr>
+            <w:r>
+              <w:rPr>
+                <w:rFonts w:ascii="Arial" w:eastAsia="Times New Roman" w:hAnsi="Arial" w:cs="Arial"/>
+                <w:color w:val="000000"/>
+                <w:sz w:val="24"/>
+                <w:szCs w:val="24"/>
+                <w:lang w:val="en-US"/>
+              </w:rPr>
+              <w:t>The user can view of the list of Flights page without login.</w:t>
+            </w:r>
+          </w:p>
+        </w:tc>
+      </w:tr>
+      <w:tr>
+        <w:tc>
+          <w:tcPr>
+            <w:tcW w:w="0" w:type="auto"/>
+            <w:tcBorders>
+              <w:top w:val="single" w:sz="6" w:space="0" w:color="000000"/>
+              <w:left w:val="single" w:sz="6" w:space="0" w:color="000000"/>
+              <w:bottom w:val="single" w:sz="6" w:space="0" w:color="000000"/>
+              <w:right w:val="single" w:sz="6" w:space="0" w:color="000000"/>
+            </w:tcBorders>
+            <w:tcMar>
+              <w:top w:w="105" w:type="dxa"/>
+              <w:left w:w="105" w:type="dxa"/>
+              <w:bottom w:w="105" w:type="dxa"/>
+              <w:right w:w="105" w:type="dxa"/>
+            </w:tcMar>
+            <w:hideMark/>
+          </w:tcPr>
+          <w:p>
+            <w:pPr>
+              <w:spacing w:after="0" w:line="0" w:lineRule="atLeast"/>
+              <w:rPr>
+                <w:rFonts w:ascii="Times New Roman" w:eastAsia="Times New Roman" w:hAnsi="Times New Roman" w:cs="Times New Roman"/>
+                <w:sz w:val="24"/>
+                <w:szCs w:val="24"/>
+                <w:lang w:val="en-US"/>
+              </w:rPr>
+            </w:pPr>
+            <w:r>
+              <w:rPr>
+                <w:rFonts w:ascii="Times New Roman" w:eastAsia="Times New Roman" w:hAnsi="Times New Roman" w:cs="Times New Roman"/>
+                <w:b/>
+                <w:bCs/>
+                <w:color w:val="000000"/>
+                <w:sz w:val="24"/>
+                <w:szCs w:val="24"/>
+                <w:lang w:val="en-US"/>
+              </w:rPr>
+              <w:t>Exceptions:</w:t>
+            </w:r>
+          </w:p>
+        </w:tc>
+        <w:tc>
+          <w:tcPr>
+            <w:tcW w:w="0" w:type="auto"/>
+            <w:tcBorders>
+              <w:top w:val="single" w:sz="6" w:space="0" w:color="000000"/>
+              <w:left w:val="single" w:sz="6" w:space="0" w:color="000000"/>
+              <w:bottom w:val="single" w:sz="6" w:space="0" w:color="000000"/>
+              <w:right w:val="single" w:sz="6" w:space="0" w:color="000000"/>
+            </w:tcBorders>
+            <w:tcMar>
+              <w:top w:w="105" w:type="dxa"/>
+              <w:left w:w="105" w:type="dxa"/>
+              <w:bottom w:w="105" w:type="dxa"/>
+              <w:right w:w="105" w:type="dxa"/>
+            </w:tcMar>
+            <w:hideMark/>
+          </w:tcPr>
+          <w:p>
+            <w:pPr>
+              <w:spacing w:after="0" w:line="240" w:lineRule="auto"/>
+              <w:rPr>
+                <w:rFonts w:ascii="Times New Roman" w:eastAsia="Times New Roman" w:hAnsi="Times New Roman" w:cs="Times New Roman"/>
+                <w:sz w:val="24"/>
+                <w:szCs w:val="24"/>
+                <w:lang w:val="en-US"/>
+              </w:rPr>
+            </w:pPr>
+            <w:r>
+              <w:rPr>
+                <w:rFonts w:ascii="Times New Roman" w:eastAsia="Times New Roman" w:hAnsi="Times New Roman" w:cs="Times New Roman"/>
+                <w:color w:val="000000"/>
+                <w:sz w:val="24"/>
+                <w:szCs w:val="24"/>
+                <w:lang w:val="en-US"/>
+              </w:rPr>
+              <w:t>In step 3: The system detects a problem with retrieving the desired flight information from the database.</w:t>
+            </w:r>
+          </w:p>
+          <w:p>
+            <w:pPr>
+              <w:spacing w:after="0" w:line="240" w:lineRule="auto"/>
+              <w:rPr>
+                <w:rFonts w:ascii="Times New Roman" w:eastAsia="Times New Roman" w:hAnsi="Times New Roman" w:cs="Times New Roman"/>
+                <w:sz w:val="24"/>
+                <w:szCs w:val="24"/>
+                <w:lang w:val="en-US"/>
+              </w:rPr>
+            </w:pPr>
+            <w:r>
+              <w:rPr>
+                <w:rFonts w:ascii="Times New Roman" w:eastAsia="Times New Roman" w:hAnsi="Times New Roman" w:cs="Times New Roman"/>
+                <w:color w:val="000000"/>
+                <w:sz w:val="24"/>
+                <w:szCs w:val="24"/>
+                <w:lang w:val="en-US"/>
+              </w:rPr>
+              <w:t>3.1 The User must login to select the flight</w:t>
+            </w:r>
+          </w:p>
+          <w:p>
+            <w:pPr>
+              <w:spacing w:after="0" w:line="0" w:lineRule="atLeast"/>
+              <w:rPr>
+                <w:rFonts w:ascii="Times New Roman" w:eastAsia="Times New Roman" w:hAnsi="Times New Roman" w:cs="Times New Roman"/>
+                <w:sz w:val="24"/>
+                <w:szCs w:val="24"/>
+                <w:lang w:val="en-US"/>
+              </w:rPr>
+            </w:pPr>
+            <w:r>
+              <w:rPr>
+                <w:rFonts w:ascii="Times New Roman" w:eastAsia="Times New Roman" w:hAnsi="Times New Roman" w:cs="Times New Roman"/>
+                <w:color w:val="000000"/>
+                <w:sz w:val="24"/>
+                <w:szCs w:val="24"/>
+                <w:lang w:val="en-US"/>
+              </w:rPr>
+              <w:t>3.2 The system requests the user to login to proceed with selection of flight.</w:t>
+            </w:r>
+          </w:p>
+        </w:tc>
+      </w:tr>
+      <w:tr>
+        <w:tc>
+          <w:tcPr>
+            <w:tcW w:w="0" w:type="auto"/>
+            <w:tcBorders>
+              <w:top w:val="single" w:sz="6" w:space="0" w:color="000000"/>
+              <w:left w:val="single" w:sz="6" w:space="0" w:color="000000"/>
+              <w:bottom w:val="single" w:sz="6" w:space="0" w:color="000000"/>
+              <w:right w:val="single" w:sz="6" w:space="0" w:color="000000"/>
+            </w:tcBorders>
+            <w:tcMar>
+              <w:top w:w="105" w:type="dxa"/>
+              <w:left w:w="105" w:type="dxa"/>
+              <w:bottom w:w="105" w:type="dxa"/>
+              <w:right w:w="105" w:type="dxa"/>
+            </w:tcMar>
+            <w:hideMark/>
+          </w:tcPr>
+          <w:p>
+            <w:pPr>
+              <w:spacing w:after="0" w:line="0" w:lineRule="atLeast"/>
+              <w:rPr>
+                <w:rFonts w:ascii="Times New Roman" w:eastAsia="Times New Roman" w:hAnsi="Times New Roman" w:cs="Times New Roman"/>
+                <w:sz w:val="24"/>
+                <w:szCs w:val="24"/>
+                <w:lang w:val="en-US"/>
+              </w:rPr>
+            </w:pPr>
+            <w:r>
+              <w:rPr>
+                <w:rFonts w:ascii="Times New Roman" w:eastAsia="Times New Roman" w:hAnsi="Times New Roman" w:cs="Times New Roman"/>
+                <w:b/>
+                <w:bCs/>
+                <w:color w:val="000000"/>
+                <w:sz w:val="24"/>
+                <w:szCs w:val="24"/>
+                <w:lang w:val="en-US"/>
+              </w:rPr>
+              <w:t>Includes:</w:t>
+            </w:r>
+          </w:p>
+        </w:tc>
+        <w:tc>
+          <w:tcPr>
+            <w:tcW w:w="0" w:type="auto"/>
+            <w:tcBorders>
+              <w:top w:val="single" w:sz="6" w:space="0" w:color="000000"/>
+              <w:left w:val="single" w:sz="6" w:space="0" w:color="000000"/>
+              <w:bottom w:val="single" w:sz="6" w:space="0" w:color="000000"/>
+              <w:right w:val="single" w:sz="6" w:space="0" w:color="000000"/>
+            </w:tcBorders>
+            <w:tcMar>
+              <w:top w:w="105" w:type="dxa"/>
+              <w:left w:w="105" w:type="dxa"/>
+              <w:bottom w:w="105" w:type="dxa"/>
+              <w:right w:w="105" w:type="dxa"/>
+            </w:tcMar>
+            <w:hideMark/>
+          </w:tcPr>
+          <w:p>
+            <w:pPr>
+              <w:spacing w:after="0" w:line="0" w:lineRule="atLeast"/>
+              <w:rPr>
+                <w:rFonts w:ascii="Times New Roman" w:eastAsia="Times New Roman" w:hAnsi="Times New Roman" w:cs="Times New Roman"/>
+                <w:sz w:val="24"/>
+                <w:szCs w:val="24"/>
+                <w:lang w:val="en-US"/>
+              </w:rPr>
+            </w:pPr>
+            <w:r>
+              <w:rPr>
+                <w:rFonts w:ascii="Arial" w:eastAsia="Times New Roman" w:hAnsi="Arial" w:cs="Arial"/>
+                <w:color w:val="000000"/>
+                <w:sz w:val="24"/>
+                <w:szCs w:val="24"/>
+                <w:lang w:val="en-US"/>
+              </w:rPr>
+              <w:t>N/A</w:t>
+            </w:r>
+          </w:p>
+        </w:tc>
+      </w:tr>
+      <w:tr>
+        <w:tc>
+          <w:tcPr>
+            <w:tcW w:w="0" w:type="auto"/>
+            <w:tcBorders>
+              <w:top w:val="single" w:sz="6" w:space="0" w:color="000000"/>
+              <w:left w:val="single" w:sz="6" w:space="0" w:color="000000"/>
+              <w:bottom w:val="single" w:sz="6" w:space="0" w:color="000000"/>
+              <w:right w:val="single" w:sz="6" w:space="0" w:color="000000"/>
+            </w:tcBorders>
+            <w:tcMar>
+              <w:top w:w="105" w:type="dxa"/>
+              <w:left w:w="105" w:type="dxa"/>
+              <w:bottom w:w="105" w:type="dxa"/>
+              <w:right w:w="105" w:type="dxa"/>
+            </w:tcMar>
+            <w:hideMark/>
+          </w:tcPr>
+          <w:p>
+            <w:pPr>
+              <w:spacing w:after="0" w:line="0" w:lineRule="atLeast"/>
+              <w:rPr>
+                <w:rFonts w:ascii="Times New Roman" w:eastAsia="Times New Roman" w:hAnsi="Times New Roman" w:cs="Times New Roman"/>
+                <w:sz w:val="24"/>
+                <w:szCs w:val="24"/>
+                <w:lang w:val="en-US"/>
+              </w:rPr>
+            </w:pPr>
+            <w:r>
+              <w:rPr>
+                <w:rFonts w:ascii="Times New Roman" w:eastAsia="Times New Roman" w:hAnsi="Times New Roman" w:cs="Times New Roman"/>
+                <w:b/>
+                <w:bCs/>
+                <w:color w:val="000000"/>
+                <w:sz w:val="24"/>
+                <w:szCs w:val="24"/>
+                <w:lang w:val="en-US"/>
+              </w:rPr>
+              <w:t>Priority:</w:t>
+            </w:r>
+          </w:p>
+        </w:tc>
+        <w:tc>
+          <w:tcPr>
+            <w:tcW w:w="0" w:type="auto"/>
+            <w:tcBorders>
+              <w:top w:val="single" w:sz="6" w:space="0" w:color="000000"/>
+              <w:left w:val="single" w:sz="6" w:space="0" w:color="000000"/>
+              <w:bottom w:val="single" w:sz="6" w:space="0" w:color="000000"/>
+              <w:right w:val="single" w:sz="6" w:space="0" w:color="000000"/>
+            </w:tcBorders>
+            <w:tcMar>
+              <w:top w:w="105" w:type="dxa"/>
+              <w:left w:w="105" w:type="dxa"/>
+              <w:bottom w:w="105" w:type="dxa"/>
+              <w:right w:w="105" w:type="dxa"/>
+            </w:tcMar>
+            <w:hideMark/>
+          </w:tcPr>
+          <w:p>
+            <w:pPr>
+              <w:spacing w:after="0" w:line="0" w:lineRule="atLeast"/>
+              <w:rPr>
+                <w:rFonts w:ascii="Times New Roman" w:eastAsia="Times New Roman" w:hAnsi="Times New Roman" w:cs="Times New Roman"/>
+                <w:sz w:val="24"/>
+                <w:szCs w:val="24"/>
+                <w:lang w:val="en-US"/>
+              </w:rPr>
+            </w:pPr>
+            <w:r>
+              <w:rPr>
+                <w:rFonts w:ascii="Arial" w:eastAsia="Times New Roman" w:hAnsi="Arial" w:cs="Arial"/>
+                <w:color w:val="000000"/>
+                <w:sz w:val="24"/>
+                <w:szCs w:val="24"/>
+                <w:lang w:val="en-US"/>
+              </w:rPr>
+              <w:t>Medium</w:t>
+            </w:r>
+          </w:p>
+        </w:tc>
+      </w:tr>
+    </w:tbl>
+    <w:p/>
     <w:sectPr>
       <w:footerReference w:type="default" r:id="rId10"/>
       <w:pgSz w:w="11906" w:h="16838" w:code="9"/>
@@ -3585,7 +5137,7 @@
 </file>
 
 <file path=word/endnotes.xml><?xml version="1.0" encoding="utf-8"?>
-<w:endnotes xmlns:wpc="http://schemas.microsoft.com/office/word/2010/wordprocessingCanvas" xmlns:mc="http://schemas.openxmlformats.org/markup-compatibility/2006" xmlns:o="urn:schemas-microsoft-com:office:office" xmlns:r="http://schemas.openxmlformats.org/officeDocument/2006/relationships" xmlns:m="http://schemas.openxmlformats.org/officeDocument/2006/math" xmlns:v="urn:schemas-microsoft-com:vml" xmlns:wp14="http://schemas.microsoft.com/office/word/2010/wordprocessingDrawing" xmlns:wp="http://schemas.openxmlformats.org/drawingml/2006/wordprocessingDrawing" xmlns:w10="urn:schemas-microsoft-com:office:word" xmlns:w="http://schemas.openxmlformats.org/wordprocessingml/2006/main" xmlns:w14="http://schemas.microsoft.com/office/word/2010/wordml" xmlns:w15="http://schemas.microsoft.com/office/word/2012/wordml" xmlns:wpg="http://schemas.microsoft.com/office/word/2010/wordprocessingGroup" xmlns:wpi="http://schemas.microsoft.com/office/word/2010/wordprocessingInk" xmlns:wne="http://schemas.microsoft.com/office/word/2006/wordml" xmlns:wps="http://schemas.microsoft.com/office/word/2010/wordprocessingShape" mc:Ignorable="w14 w15 wp14">
+<w:endnotes xmlns:ve="http://schemas.openxmlformats.org/markup-compatibility/2006" xmlns:o="urn:schemas-microsoft-com:office:office" xmlns:r="http://schemas.openxmlformats.org/officeDocument/2006/relationships" xmlns:m="http://schemas.openxmlformats.org/officeDocument/2006/math" xmlns:v="urn:schemas-microsoft-com:vml" xmlns:wp="http://schemas.openxmlformats.org/drawingml/2006/wordprocessingDrawing" xmlns:w10="urn:schemas-microsoft-com:office:word" xmlns:w="http://schemas.openxmlformats.org/wordprocessingml/2006/main" xmlns:wne="http://schemas.microsoft.com/office/word/2006/wordml">
   <w:endnote w:type="separator" w:id="-1">
     <w:p>
       <w:pPr>
@@ -3610,7 +5162,7 @@
 </file>
 
 <file path=word/footer1.xml><?xml version="1.0" encoding="utf-8"?>
-<w:ftr xmlns:wpc="http://schemas.microsoft.com/office/word/2010/wordprocessingCanvas" xmlns:mc="http://schemas.openxmlformats.org/markup-compatibility/2006" xmlns:o="urn:schemas-microsoft-com:office:office" xmlns:r="http://schemas.openxmlformats.org/officeDocument/2006/relationships" xmlns:m="http://schemas.openxmlformats.org/officeDocument/2006/math" xmlns:v="urn:schemas-microsoft-com:vml" xmlns:wp14="http://schemas.microsoft.com/office/word/2010/wordprocessingDrawing" xmlns:wp="http://schemas.openxmlformats.org/drawingml/2006/wordprocessingDrawing" xmlns:w10="urn:schemas-microsoft-com:office:word" xmlns:w="http://schemas.openxmlformats.org/wordprocessingml/2006/main" xmlns:w14="http://schemas.microsoft.com/office/word/2010/wordml" xmlns:w15="http://schemas.microsoft.com/office/word/2012/wordml" xmlns:wpg="http://schemas.microsoft.com/office/word/2010/wordprocessingGroup" xmlns:wpi="http://schemas.microsoft.com/office/word/2010/wordprocessingInk" xmlns:wne="http://schemas.microsoft.com/office/word/2006/wordml" xmlns:wps="http://schemas.microsoft.com/office/word/2010/wordprocessingShape" mc:Ignorable="w14 w15 wp14">
+<w:ftr xmlns:ve="http://schemas.openxmlformats.org/markup-compatibility/2006" xmlns:o="urn:schemas-microsoft-com:office:office" xmlns:r="http://schemas.openxmlformats.org/officeDocument/2006/relationships" xmlns:m="http://schemas.openxmlformats.org/officeDocument/2006/math" xmlns:v="urn:schemas-microsoft-com:vml" xmlns:wp="http://schemas.openxmlformats.org/drawingml/2006/wordprocessingDrawing" xmlns:w10="urn:schemas-microsoft-com:office:word" xmlns:w="http://schemas.openxmlformats.org/wordprocessingml/2006/main" xmlns:wne="http://schemas.microsoft.com/office/word/2006/wordml">
   <w:sdt>
     <w:sdtPr>
       <w:id w:val="14564375"/>
@@ -3619,7 +5171,6 @@
         <w:docPartUnique/>
       </w:docPartObj>
     </w:sdtPr>
-    <w:sdtEndPr/>
     <w:sdtContent>
       <w:p>
         <w:pPr>
@@ -3660,7 +5211,7 @@
 </file>
 
 <file path=word/footer2.xml><?xml version="1.0" encoding="utf-8"?>
-<w:ftr xmlns:wpc="http://schemas.microsoft.com/office/word/2010/wordprocessingCanvas" xmlns:mc="http://schemas.openxmlformats.org/markup-compatibility/2006" xmlns:o="urn:schemas-microsoft-com:office:office" xmlns:r="http://schemas.openxmlformats.org/officeDocument/2006/relationships" xmlns:m="http://schemas.openxmlformats.org/officeDocument/2006/math" xmlns:v="urn:schemas-microsoft-com:vml" xmlns:wp14="http://schemas.microsoft.com/office/word/2010/wordprocessingDrawing" xmlns:wp="http://schemas.openxmlformats.org/drawingml/2006/wordprocessingDrawing" xmlns:w10="urn:schemas-microsoft-com:office:word" xmlns:w="http://schemas.openxmlformats.org/wordprocessingml/2006/main" xmlns:w14="http://schemas.microsoft.com/office/word/2010/wordml" xmlns:w15="http://schemas.microsoft.com/office/word/2012/wordml" xmlns:wpg="http://schemas.microsoft.com/office/word/2010/wordprocessingGroup" xmlns:wpi="http://schemas.microsoft.com/office/word/2010/wordprocessingInk" xmlns:wne="http://schemas.microsoft.com/office/word/2006/wordml" xmlns:wps="http://schemas.microsoft.com/office/word/2010/wordprocessingShape" mc:Ignorable="w14 w15 wp14">
+<w:ftr xmlns:ve="http://schemas.openxmlformats.org/markup-compatibility/2006" xmlns:o="urn:schemas-microsoft-com:office:office" xmlns:r="http://schemas.openxmlformats.org/officeDocument/2006/relationships" xmlns:m="http://schemas.openxmlformats.org/officeDocument/2006/math" xmlns:v="urn:schemas-microsoft-com:vml" xmlns:wp="http://schemas.openxmlformats.org/drawingml/2006/wordprocessingDrawing" xmlns:w10="urn:schemas-microsoft-com:office:word" xmlns:w="http://schemas.openxmlformats.org/wordprocessingml/2006/main" xmlns:wne="http://schemas.microsoft.com/office/word/2006/wordml">
   <w:p>
     <w:pPr>
       <w:pStyle w:val="Footer"/>
@@ -3679,7 +5230,7 @@
       <w:rPr>
         <w:noProof/>
       </w:rPr>
-      <w:t>2</w:t>
+      <w:t>3</w:t>
     </w:r>
     <w:r>
       <w:rPr>
@@ -3698,7 +5249,7 @@
 </file>
 
 <file path=word/footnotes.xml><?xml version="1.0" encoding="utf-8"?>
-<w:footnotes xmlns:wpc="http://schemas.microsoft.com/office/word/2010/wordprocessingCanvas" xmlns:mc="http://schemas.openxmlformats.org/markup-compatibility/2006" xmlns:o="urn:schemas-microsoft-com:office:office" xmlns:r="http://schemas.openxmlformats.org/officeDocument/2006/relationships" xmlns:m="http://schemas.openxmlformats.org/officeDocument/2006/math" xmlns:v="urn:schemas-microsoft-com:vml" xmlns:wp14="http://schemas.microsoft.com/office/word/2010/wordprocessingDrawing" xmlns:wp="http://schemas.openxmlformats.org/drawingml/2006/wordprocessingDrawing" xmlns:w10="urn:schemas-microsoft-com:office:word" xmlns:w="http://schemas.openxmlformats.org/wordprocessingml/2006/main" xmlns:w14="http://schemas.microsoft.com/office/word/2010/wordml" xmlns:w15="http://schemas.microsoft.com/office/word/2012/wordml" xmlns:wpg="http://schemas.microsoft.com/office/word/2010/wordprocessingGroup" xmlns:wpi="http://schemas.microsoft.com/office/word/2010/wordprocessingInk" xmlns:wne="http://schemas.microsoft.com/office/word/2006/wordml" xmlns:wps="http://schemas.microsoft.com/office/word/2010/wordprocessingShape" mc:Ignorable="w14 w15 wp14">
+<w:footnotes xmlns:ve="http://schemas.openxmlformats.org/markup-compatibility/2006" xmlns:o="urn:schemas-microsoft-com:office:office" xmlns:r="http://schemas.openxmlformats.org/officeDocument/2006/relationships" xmlns:m="http://schemas.openxmlformats.org/officeDocument/2006/math" xmlns:v="urn:schemas-microsoft-com:vml" xmlns:wp="http://schemas.openxmlformats.org/drawingml/2006/wordprocessingDrawing" xmlns:w10="urn:schemas-microsoft-com:office:word" xmlns:w="http://schemas.openxmlformats.org/wordprocessingml/2006/main" xmlns:wne="http://schemas.microsoft.com/office/word/2006/wordml">
   <w:footnote w:type="separator" w:id="-1">
     <w:p>
       <w:pPr>
@@ -3723,8 +5274,8 @@
 </file>
 
 <file path=word/numbering.xml><?xml version="1.0" encoding="utf-8"?>
-<w:numbering xmlns:wpc="http://schemas.microsoft.com/office/word/2010/wordprocessingCanvas" xmlns:mc="http://schemas.openxmlformats.org/markup-compatibility/2006" xmlns:o="urn:schemas-microsoft-com:office:office" xmlns:r="http://schemas.openxmlformats.org/officeDocument/2006/relationships" xmlns:m="http://schemas.openxmlformats.org/officeDocument/2006/math" xmlns:v="urn:schemas-microsoft-com:vml" xmlns:wp14="http://schemas.microsoft.com/office/word/2010/wordprocessingDrawing" xmlns:wp="http://schemas.openxmlformats.org/drawingml/2006/wordprocessingDrawing" xmlns:w10="urn:schemas-microsoft-com:office:word" xmlns:w="http://schemas.openxmlformats.org/wordprocessingml/2006/main" xmlns:w14="http://schemas.microsoft.com/office/word/2010/wordml" xmlns:w15="http://schemas.microsoft.com/office/word/2012/wordml" xmlns:wpg="http://schemas.microsoft.com/office/word/2010/wordprocessingGroup" xmlns:wpi="http://schemas.microsoft.com/office/word/2010/wordprocessingInk" xmlns:wne="http://schemas.microsoft.com/office/word/2006/wordml" xmlns:wps="http://schemas.microsoft.com/office/word/2010/wordprocessingShape" mc:Ignorable="w14 w15 wp14">
-  <w:abstractNum w:abstractNumId="0" w15:restartNumberingAfterBreak="0">
+<w:numbering xmlns:ve="http://schemas.openxmlformats.org/markup-compatibility/2006" xmlns:o="urn:schemas-microsoft-com:office:office" xmlns:r="http://schemas.openxmlformats.org/officeDocument/2006/relationships" xmlns:m="http://schemas.openxmlformats.org/officeDocument/2006/math" xmlns:v="urn:schemas-microsoft-com:vml" xmlns:wp="http://schemas.openxmlformats.org/drawingml/2006/wordprocessingDrawing" xmlns:w10="urn:schemas-microsoft-com:office:word" xmlns:w="http://schemas.openxmlformats.org/wordprocessingml/2006/main" xmlns:wne="http://schemas.microsoft.com/office/word/2006/wordml">
+  <w:abstractNum w:abstractNumId="0">
     <w:nsid w:val="03073FBD"/>
     <w:multiLevelType w:val="hybridMultilevel"/>
     <w:tmpl w:val="FD369342"/>
@@ -3837,7 +5388,7 @@
       </w:rPr>
     </w:lvl>
   </w:abstractNum>
-  <w:abstractNum w:abstractNumId="1" w15:restartNumberingAfterBreak="0">
+  <w:abstractNum w:abstractNumId="1">
     <w:nsid w:val="119F40E9"/>
     <w:multiLevelType w:val="hybridMultilevel"/>
     <w:tmpl w:val="B6C64B8C"/>
@@ -3950,7 +5501,7 @@
       </w:rPr>
     </w:lvl>
   </w:abstractNum>
-  <w:abstractNum w:abstractNumId="2" w15:restartNumberingAfterBreak="0">
+  <w:abstractNum w:abstractNumId="2">
     <w:nsid w:val="18AA62B6"/>
     <w:multiLevelType w:val="hybridMultilevel"/>
     <w:tmpl w:val="4DAE5E7C"/>
@@ -4063,7 +5614,7 @@
       </w:rPr>
     </w:lvl>
   </w:abstractNum>
-  <w:abstractNum w:abstractNumId="3" w15:restartNumberingAfterBreak="0">
+  <w:abstractNum w:abstractNumId="3">
     <w:nsid w:val="204822CB"/>
     <w:multiLevelType w:val="hybridMultilevel"/>
     <w:tmpl w:val="ED0A4288"/>
@@ -4176,7 +5727,7 @@
       </w:rPr>
     </w:lvl>
   </w:abstractNum>
-  <w:abstractNum w:abstractNumId="4" w15:restartNumberingAfterBreak="0">
+  <w:abstractNum w:abstractNumId="4">
     <w:nsid w:val="27B51584"/>
     <w:multiLevelType w:val="hybridMultilevel"/>
     <w:tmpl w:val="31142946"/>
@@ -4289,7 +5840,7 @@
       </w:rPr>
     </w:lvl>
   </w:abstractNum>
-  <w:abstractNum w:abstractNumId="5" w15:restartNumberingAfterBreak="0">
+  <w:abstractNum w:abstractNumId="5">
     <w:nsid w:val="29E621FF"/>
     <w:multiLevelType w:val="hybridMultilevel"/>
     <w:tmpl w:val="CF92BBDC"/>
@@ -4402,7 +5953,7 @@
       </w:rPr>
     </w:lvl>
   </w:abstractNum>
-  <w:abstractNum w:abstractNumId="6" w15:restartNumberingAfterBreak="0">
+  <w:abstractNum w:abstractNumId="6">
     <w:nsid w:val="35A110B7"/>
     <w:multiLevelType w:val="multilevel"/>
     <w:tmpl w:val="D7AC8F24"/>
@@ -4515,7 +6066,7 @@
       </w:pPr>
     </w:lvl>
   </w:abstractNum>
-  <w:abstractNum w:abstractNumId="7" w15:restartNumberingAfterBreak="0">
+  <w:abstractNum w:abstractNumId="7">
     <w:nsid w:val="3B7D6019"/>
     <w:multiLevelType w:val="hybridMultilevel"/>
     <w:tmpl w:val="201AEC0C"/>
@@ -4628,7 +6179,7 @@
       </w:rPr>
     </w:lvl>
   </w:abstractNum>
-  <w:abstractNum w:abstractNumId="8" w15:restartNumberingAfterBreak="0">
+  <w:abstractNum w:abstractNumId="8">
     <w:nsid w:val="3CE01121"/>
     <w:multiLevelType w:val="hybridMultilevel"/>
     <w:tmpl w:val="AEEE741E"/>
@@ -4741,7 +6292,7 @@
       </w:rPr>
     </w:lvl>
   </w:abstractNum>
-  <w:abstractNum w:abstractNumId="9" w15:restartNumberingAfterBreak="0">
+  <w:abstractNum w:abstractNumId="9">
     <w:nsid w:val="3D0D4B7F"/>
     <w:multiLevelType w:val="hybridMultilevel"/>
     <w:tmpl w:val="FE40A58C"/>
@@ -4854,7 +6405,7 @@
       </w:rPr>
     </w:lvl>
   </w:abstractNum>
-  <w:abstractNum w:abstractNumId="10" w15:restartNumberingAfterBreak="0">
+  <w:abstractNum w:abstractNumId="10">
     <w:nsid w:val="3E2F482D"/>
     <w:multiLevelType w:val="hybridMultilevel"/>
     <w:tmpl w:val="40B836C8"/>
@@ -4967,7 +6518,7 @@
       </w:rPr>
     </w:lvl>
   </w:abstractNum>
-  <w:abstractNum w:abstractNumId="11" w15:restartNumberingAfterBreak="0">
+  <w:abstractNum w:abstractNumId="11">
     <w:nsid w:val="53292425"/>
     <w:multiLevelType w:val="hybridMultilevel"/>
     <w:tmpl w:val="B80E8220"/>
@@ -5080,7 +6631,7 @@
       </w:rPr>
     </w:lvl>
   </w:abstractNum>
-  <w:abstractNum w:abstractNumId="12" w15:restartNumberingAfterBreak="0">
+  <w:abstractNum w:abstractNumId="12">
     <w:nsid w:val="534B1D88"/>
     <w:multiLevelType w:val="hybridMultilevel"/>
     <w:tmpl w:val="E9E241A4"/>
@@ -5169,7 +6720,7 @@
       </w:pPr>
     </w:lvl>
   </w:abstractNum>
-  <w:abstractNum w:abstractNumId="13" w15:restartNumberingAfterBreak="0">
+  <w:abstractNum w:abstractNumId="13">
     <w:nsid w:val="571334D3"/>
     <w:multiLevelType w:val="hybridMultilevel"/>
     <w:tmpl w:val="6C06AE2A"/>
@@ -5282,7 +6833,7 @@
       </w:rPr>
     </w:lvl>
   </w:abstractNum>
-  <w:abstractNum w:abstractNumId="14" w15:restartNumberingAfterBreak="0">
+  <w:abstractNum w:abstractNumId="14">
     <w:nsid w:val="5CC417B0"/>
     <w:multiLevelType w:val="hybridMultilevel"/>
     <w:tmpl w:val="E828E90C"/>
@@ -5395,7 +6946,7 @@
       </w:rPr>
     </w:lvl>
   </w:abstractNum>
-  <w:abstractNum w:abstractNumId="15" w15:restartNumberingAfterBreak="0">
+  <w:abstractNum w:abstractNumId="15">
     <w:nsid w:val="63947B3B"/>
     <w:multiLevelType w:val="hybridMultilevel"/>
     <w:tmpl w:val="D3AA965A"/>
@@ -5508,7 +7059,7 @@
       </w:rPr>
     </w:lvl>
   </w:abstractNum>
-  <w:abstractNum w:abstractNumId="16" w15:restartNumberingAfterBreak="0">
+  <w:abstractNum w:abstractNumId="16">
     <w:nsid w:val="6D215495"/>
     <w:multiLevelType w:val="hybridMultilevel"/>
     <w:tmpl w:val="434620B0"/>
@@ -5621,7 +7172,7 @@
       </w:rPr>
     </w:lvl>
   </w:abstractNum>
-  <w:abstractNum w:abstractNumId="17" w15:restartNumberingAfterBreak="0">
+  <w:abstractNum w:abstractNumId="17">
     <w:nsid w:val="765030C5"/>
     <w:multiLevelType w:val="hybridMultilevel"/>
     <w:tmpl w:val="ACB8A428"/>
@@ -5710,7 +7261,7 @@
       </w:pPr>
     </w:lvl>
   </w:abstractNum>
-  <w:abstractNum w:abstractNumId="18" w15:restartNumberingAfterBreak="0">
+  <w:abstractNum w:abstractNumId="18">
     <w:nsid w:val="7A4F73B8"/>
     <w:multiLevelType w:val="hybridMultilevel"/>
     <w:tmpl w:val="7A4E5FE6"/>
@@ -5823,7 +7374,7 @@
       </w:rPr>
     </w:lvl>
   </w:abstractNum>
-  <w:abstractNum w:abstractNumId="19" w15:restartNumberingAfterBreak="0">
+  <w:abstractNum w:abstractNumId="19">
     <w:nsid w:val="7CA065DF"/>
     <w:multiLevelType w:val="hybridMultilevel"/>
     <w:tmpl w:val="EFD4184E"/>
@@ -6001,7 +7552,7 @@
 </file>
 
 <file path=word/styles.xml><?xml version="1.0" encoding="utf-8"?>
-<w:styles xmlns:mc="http://schemas.openxmlformats.org/markup-compatibility/2006" xmlns:r="http://schemas.openxmlformats.org/officeDocument/2006/relationships" xmlns:w="http://schemas.openxmlformats.org/wordprocessingml/2006/main" xmlns:w14="http://schemas.microsoft.com/office/word/2010/wordml" xmlns:w15="http://schemas.microsoft.com/office/word/2012/wordml" mc:Ignorable="w14 w15">
+<w:styles xmlns:r="http://schemas.openxmlformats.org/officeDocument/2006/relationships" xmlns:w="http://schemas.openxmlformats.org/wordprocessingml/2006/main">
   <w:docDefaults>
     <w:rPrDefault>
       <w:rPr>
@@ -6017,378 +7568,144 @@
       </w:pPr>
     </w:pPrDefault>
   </w:docDefaults>
-  <w:latentStyles w:defLockedState="0" w:defUIPriority="99" w:defSemiHidden="0" w:defUnhideWhenUsed="0" w:defQFormat="0" w:count="371">
-    <w:lsdException w:name="Normal" w:uiPriority="0" w:qFormat="1"/>
-    <w:lsdException w:name="heading 1" w:uiPriority="9" w:qFormat="1"/>
-    <w:lsdException w:name="heading 2" w:semiHidden="1" w:uiPriority="9" w:unhideWhenUsed="1" w:qFormat="1"/>
-    <w:lsdException w:name="heading 3" w:semiHidden="1" w:uiPriority="9" w:unhideWhenUsed="1" w:qFormat="1"/>
-    <w:lsdException w:name="heading 4" w:semiHidden="1" w:uiPriority="9" w:unhideWhenUsed="1" w:qFormat="1"/>
-    <w:lsdException w:name="heading 5" w:semiHidden="1" w:uiPriority="9" w:unhideWhenUsed="1" w:qFormat="1"/>
-    <w:lsdException w:name="heading 6" w:semiHidden="1" w:uiPriority="9" w:unhideWhenUsed="1" w:qFormat="1"/>
-    <w:lsdException w:name="heading 7" w:semiHidden="1" w:uiPriority="9" w:unhideWhenUsed="1" w:qFormat="1"/>
-    <w:lsdException w:name="heading 8" w:semiHidden="1" w:uiPriority="9" w:unhideWhenUsed="1" w:qFormat="1"/>
-    <w:lsdException w:name="heading 9" w:semiHidden="1" w:uiPriority="9" w:unhideWhenUsed="1" w:qFormat="1"/>
-    <w:lsdException w:name="index 1" w:semiHidden="1" w:unhideWhenUsed="1"/>
-    <w:lsdException w:name="index 2" w:semiHidden="1" w:unhideWhenUsed="1"/>
-    <w:lsdException w:name="index 3" w:semiHidden="1" w:unhideWhenUsed="1"/>
-    <w:lsdException w:name="index 4" w:semiHidden="1" w:unhideWhenUsed="1"/>
-    <w:lsdException w:name="index 5" w:semiHidden="1" w:unhideWhenUsed="1"/>
-    <w:lsdException w:name="index 6" w:semiHidden="1" w:unhideWhenUsed="1"/>
-    <w:lsdException w:name="index 7" w:semiHidden="1" w:unhideWhenUsed="1"/>
-    <w:lsdException w:name="index 8" w:semiHidden="1" w:unhideWhenUsed="1"/>
-    <w:lsdException w:name="index 9" w:semiHidden="1" w:unhideWhenUsed="1"/>
-    <w:lsdException w:name="toc 1" w:semiHidden="1" w:uiPriority="39" w:unhideWhenUsed="1"/>
-    <w:lsdException w:name="toc 2" w:semiHidden="1" w:uiPriority="39" w:unhideWhenUsed="1"/>
-    <w:lsdException w:name="toc 3" w:semiHidden="1" w:uiPriority="39" w:unhideWhenUsed="1"/>
-    <w:lsdException w:name="toc 4" w:semiHidden="1" w:uiPriority="39" w:unhideWhenUsed="1"/>
-    <w:lsdException w:name="toc 5" w:semiHidden="1" w:uiPriority="39" w:unhideWhenUsed="1"/>
-    <w:lsdException w:name="toc 6" w:semiHidden="1" w:uiPriority="39" w:unhideWhenUsed="1"/>
-    <w:lsdException w:name="toc 7" w:semiHidden="1" w:uiPriority="39" w:unhideWhenUsed="1"/>
-    <w:lsdException w:name="toc 8" w:semiHidden="1" w:uiPriority="39" w:unhideWhenUsed="1"/>
-    <w:lsdException w:name="toc 9" w:semiHidden="1" w:uiPriority="39" w:unhideWhenUsed="1"/>
-    <w:lsdException w:name="Normal Indent" w:semiHidden="1" w:unhideWhenUsed="1"/>
-    <w:lsdException w:name="footnote text" w:semiHidden="1" w:unhideWhenUsed="1"/>
-    <w:lsdException w:name="annotation text" w:semiHidden="1" w:unhideWhenUsed="1"/>
-    <w:lsdException w:name="header" w:semiHidden="1" w:unhideWhenUsed="1"/>
-    <w:lsdException w:name="footer" w:semiHidden="1" w:unhideWhenUsed="1"/>
-    <w:lsdException w:name="index heading" w:semiHidden="1" w:unhideWhenUsed="1"/>
-    <w:lsdException w:name="caption" w:semiHidden="1" w:uiPriority="35" w:unhideWhenUsed="1" w:qFormat="1"/>
-    <w:lsdException w:name="table of figures" w:semiHidden="1" w:unhideWhenUsed="1"/>
-    <w:lsdException w:name="envelope address" w:semiHidden="1" w:unhideWhenUsed="1"/>
-    <w:lsdException w:name="envelope return" w:semiHidden="1" w:unhideWhenUsed="1"/>
-    <w:lsdException w:name="footnote reference" w:semiHidden="1" w:unhideWhenUsed="1"/>
-    <w:lsdException w:name="annotation reference" w:semiHidden="1" w:unhideWhenUsed="1"/>
-    <w:lsdException w:name="line number" w:semiHidden="1" w:unhideWhenUsed="1"/>
-    <w:lsdException w:name="page number" w:semiHidden="1" w:unhideWhenUsed="1"/>
-    <w:lsdException w:name="endnote reference" w:semiHidden="1" w:unhideWhenUsed="1"/>
-    <w:lsdException w:name="endnote text" w:semiHidden="1" w:unhideWhenUsed="1"/>
-    <w:lsdException w:name="table of authorities" w:semiHidden="1" w:unhideWhenUsed="1"/>
-    <w:lsdException w:name="macro" w:semiHidden="1" w:unhideWhenUsed="1"/>
-    <w:lsdException w:name="toa heading" w:semiHidden="1" w:unhideWhenUsed="1"/>
-    <w:lsdException w:name="List" w:semiHidden="1" w:unhideWhenUsed="1"/>
-    <w:lsdException w:name="List Bullet" w:semiHidden="1" w:unhideWhenUsed="1"/>
-    <w:lsdException w:name="List Number" w:semiHidden="1" w:unhideWhenUsed="1"/>
-    <w:lsdException w:name="List 2" w:semiHidden="1" w:unhideWhenUsed="1"/>
-    <w:lsdException w:name="List 3" w:semiHidden="1" w:unhideWhenUsed="1"/>
-    <w:lsdException w:name="List 4" w:semiHidden="1" w:unhideWhenUsed="1"/>
-    <w:lsdException w:name="List 5" w:semiHidden="1" w:unhideWhenUsed="1"/>
-    <w:lsdException w:name="List Bullet 2" w:semiHidden="1" w:unhideWhenUsed="1"/>
-    <w:lsdException w:name="List Bullet 3" w:semiHidden="1" w:unhideWhenUsed="1"/>
-    <w:lsdException w:name="List Bullet 4" w:semiHidden="1" w:unhideWhenUsed="1"/>
-    <w:lsdException w:name="List Bullet 5" w:semiHidden="1" w:unhideWhenUsed="1"/>
-    <w:lsdException w:name="List Number 2" w:semiHidden="1" w:unhideWhenUsed="1"/>
-    <w:lsdException w:name="List Number 3" w:semiHidden="1" w:unhideWhenUsed="1"/>
-    <w:lsdException w:name="List Number 4" w:semiHidden="1" w:unhideWhenUsed="1"/>
-    <w:lsdException w:name="List Number 5" w:semiHidden="1" w:unhideWhenUsed="1"/>
-    <w:lsdException w:name="Title" w:uiPriority="10" w:qFormat="1"/>
-    <w:lsdException w:name="Closing" w:semiHidden="1" w:unhideWhenUsed="1"/>
-    <w:lsdException w:name="Signature" w:semiHidden="1" w:unhideWhenUsed="1"/>
-    <w:lsdException w:name="Default Paragraph Font" w:semiHidden="1" w:uiPriority="1" w:unhideWhenUsed="1"/>
-    <w:lsdException w:name="Body Text" w:semiHidden="1" w:unhideWhenUsed="1"/>
-    <w:lsdException w:name="Body Text Indent" w:semiHidden="1" w:unhideWhenUsed="1"/>
-    <w:lsdException w:name="List Continue" w:semiHidden="1" w:unhideWhenUsed="1"/>
-    <w:lsdException w:name="List Continue 2" w:semiHidden="1" w:unhideWhenUsed="1"/>
-    <w:lsdException w:name="List Continue 3" w:semiHidden="1" w:unhideWhenUsed="1"/>
-    <w:lsdException w:name="List Continue 4" w:semiHidden="1" w:unhideWhenUsed="1"/>
-    <w:lsdException w:name="List Continue 5" w:semiHidden="1" w:unhideWhenUsed="1"/>
-    <w:lsdException w:name="Message Header" w:semiHidden="1" w:unhideWhenUsed="1"/>
-    <w:lsdException w:name="Subtitle" w:uiPriority="11" w:qFormat="1"/>
-    <w:lsdException w:name="Salutation" w:semiHidden="1" w:unhideWhenUsed="1"/>
-    <w:lsdException w:name="Date" w:semiHidden="1" w:unhideWhenUsed="1"/>
-    <w:lsdException w:name="Body Text First Indent" w:semiHidden="1" w:unhideWhenUsed="1"/>
-    <w:lsdException w:name="Body Text First Indent 2" w:semiHidden="1" w:unhideWhenUsed="1"/>
-    <w:lsdException w:name="Note Heading" w:semiHidden="1" w:unhideWhenUsed="1"/>
-    <w:lsdException w:name="Body Text 2" w:semiHidden="1" w:unhideWhenUsed="1"/>
-    <w:lsdException w:name="Body Text 3" w:semiHidden="1" w:unhideWhenUsed="1"/>
-    <w:lsdException w:name="Body Text Indent 2" w:semiHidden="1" w:unhideWhenUsed="1"/>
-    <w:lsdException w:name="Body Text Indent 3" w:semiHidden="1" w:unhideWhenUsed="1"/>
-    <w:lsdException w:name="Block Text" w:semiHidden="1" w:unhideWhenUsed="1"/>
-    <w:lsdException w:name="Hyperlink" w:semiHidden="1" w:unhideWhenUsed="1"/>
-    <w:lsdException w:name="FollowedHyperlink" w:semiHidden="1" w:unhideWhenUsed="1"/>
-    <w:lsdException w:name="Strong" w:uiPriority="22" w:qFormat="1"/>
-    <w:lsdException w:name="Emphasis" w:uiPriority="20" w:qFormat="1"/>
-    <w:lsdException w:name="Document Map" w:semiHidden="1" w:unhideWhenUsed="1"/>
-    <w:lsdException w:name="Plain Text" w:semiHidden="1" w:unhideWhenUsed="1"/>
-    <w:lsdException w:name="E-mail Signature" w:semiHidden="1" w:unhideWhenUsed="1"/>
-    <w:lsdException w:name="HTML Top of Form" w:semiHidden="1" w:unhideWhenUsed="1"/>
-    <w:lsdException w:name="HTML Bottom of Form" w:semiHidden="1" w:unhideWhenUsed="1"/>
-    <w:lsdException w:name="Normal (Web)" w:semiHidden="1" w:unhideWhenUsed="1"/>
-    <w:lsdException w:name="HTML Acronym" w:semiHidden="1" w:unhideWhenUsed="1"/>
-    <w:lsdException w:name="HTML Address" w:semiHidden="1" w:unhideWhenUsed="1"/>
-    <w:lsdException w:name="HTML Cite" w:semiHidden="1" w:unhideWhenUsed="1"/>
-    <w:lsdException w:name="HTML Code" w:semiHidden="1" w:unhideWhenUsed="1"/>
-    <w:lsdException w:name="HTML Definition" w:semiHidden="1" w:unhideWhenUsed="1"/>
-    <w:lsdException w:name="HTML Keyboard" w:semiHidden="1" w:unhideWhenUsed="1"/>
-    <w:lsdException w:name="HTML Preformatted" w:semiHidden="1" w:unhideWhenUsed="1"/>
-    <w:lsdException w:name="HTML Sample" w:semiHidden="1" w:unhideWhenUsed="1"/>
-    <w:lsdException w:name="HTML Typewriter" w:semiHidden="1" w:unhideWhenUsed="1"/>
-    <w:lsdException w:name="HTML Variable" w:semiHidden="1" w:unhideWhenUsed="1"/>
-    <w:lsdException w:name="Normal Table" w:semiHidden="1" w:unhideWhenUsed="1"/>
-    <w:lsdException w:name="annotation subject" w:semiHidden="1" w:unhideWhenUsed="1"/>
-    <w:lsdException w:name="No List" w:semiHidden="1" w:unhideWhenUsed="1"/>
-    <w:lsdException w:name="Outline List 1" w:semiHidden="1" w:unhideWhenUsed="1"/>
-    <w:lsdException w:name="Outline List 2" w:semiHidden="1" w:unhideWhenUsed="1"/>
-    <w:lsdException w:name="Outline List 3" w:semiHidden="1" w:unhideWhenUsed="1"/>
-    <w:lsdException w:name="Table Simple 1" w:semiHidden="1" w:unhideWhenUsed="1"/>
-    <w:lsdException w:name="Table Simple 2" w:semiHidden="1" w:unhideWhenUsed="1"/>
-    <w:lsdException w:name="Table Simple 3" w:semiHidden="1" w:unhideWhenUsed="1"/>
-    <w:lsdException w:name="Table Classic 1" w:semiHidden="1" w:unhideWhenUsed="1"/>
-    <w:lsdException w:name="Table Classic 2" w:semiHidden="1" w:unhideWhenUsed="1"/>
-    <w:lsdException w:name="Table Classic 3" w:semiHidden="1" w:unhideWhenUsed="1"/>
-    <w:lsdException w:name="Table Classic 4" w:semiHidden="1" w:unhideWhenUsed="1"/>
-    <w:lsdException w:name="Table Colorful 1" w:semiHidden="1" w:unhideWhenUsed="1"/>
-    <w:lsdException w:name="Table Colorful 2" w:semiHidden="1" w:unhideWhenUsed="1"/>
-    <w:lsdException w:name="Table Colorful 3" w:semiHidden="1" w:unhideWhenUsed="1"/>
-    <w:lsdException w:name="Table Columns 1" w:semiHidden="1" w:unhideWhenUsed="1"/>
-    <w:lsdException w:name="Table Columns 2" w:semiHidden="1" w:unhideWhenUsed="1"/>
-    <w:lsdException w:name="Table Columns 3" w:semiHidden="1" w:unhideWhenUsed="1"/>
-    <w:lsdException w:name="Table Columns 4" w:semiHidden="1" w:unhideWhenUsed="1"/>
-    <w:lsdException w:name="Table Columns 5" w:semiHidden="1" w:unhideWhenUsed="1"/>
-    <w:lsdException w:name="Table Grid 1" w:semiHidden="1" w:unhideWhenUsed="1"/>
-    <w:lsdException w:name="Table Grid 2" w:semiHidden="1" w:unhideWhenUsed="1"/>
-    <w:lsdException w:name="Table Grid 3" w:semiHidden="1" w:unhideWhenUsed="1"/>
-    <w:lsdException w:name="Table Grid 4" w:semiHidden="1" w:unhideWhenUsed="1"/>
-    <w:lsdException w:name="Table Grid 5" w:semiHidden="1" w:unhideWhenUsed="1"/>
-    <w:lsdException w:name="Table Grid 6" w:semiHidden="1" w:unhideWhenUsed="1"/>
-    <w:lsdException w:name="Table Grid 7" w:semiHidden="1" w:unhideWhenUsed="1"/>
-    <w:lsdException w:name="Table Grid 8" w:semiHidden="1" w:unhideWhenUsed="1"/>
-    <w:lsdException w:name="Table List 1" w:semiHidden="1" w:unhideWhenUsed="1"/>
-    <w:lsdException w:name="Table List 2" w:semiHidden="1" w:unhideWhenUsed="1"/>
-    <w:lsdException w:name="Table List 3" w:semiHidden="1" w:unhideWhenUsed="1"/>
-    <w:lsdException w:name="Table List 4" w:semiHidden="1" w:unhideWhenUsed="1"/>
-    <w:lsdException w:name="Table List 5" w:semiHidden="1" w:unhideWhenUsed="1"/>
-    <w:lsdException w:name="Table List 6" w:semiHidden="1" w:unhideWhenUsed="1"/>
-    <w:lsdException w:name="Table List 7" w:semiHidden="1" w:unhideWhenUsed="1"/>
-    <w:lsdException w:name="Table List 8" w:semiHidden="1" w:unhideWhenUsed="1"/>
-    <w:lsdException w:name="Table 3D effects 1" w:semiHidden="1" w:unhideWhenUsed="1"/>
-    <w:lsdException w:name="Table 3D effects 2" w:semiHidden="1" w:unhideWhenUsed="1"/>
-    <w:lsdException w:name="Table 3D effects 3" w:semiHidden="1" w:unhideWhenUsed="1"/>
-    <w:lsdException w:name="Table Contemporary" w:semiHidden="1" w:unhideWhenUsed="1"/>
-    <w:lsdException w:name="Table Elegant" w:semiHidden="1" w:unhideWhenUsed="1"/>
-    <w:lsdException w:name="Table Professional" w:semiHidden="1" w:unhideWhenUsed="1"/>
-    <w:lsdException w:name="Table Subtle 1" w:semiHidden="1" w:unhideWhenUsed="1"/>
-    <w:lsdException w:name="Table Subtle 2" w:semiHidden="1" w:unhideWhenUsed="1"/>
-    <w:lsdException w:name="Table Web 1" w:semiHidden="1" w:unhideWhenUsed="1"/>
-    <w:lsdException w:name="Table Web 2" w:semiHidden="1" w:unhideWhenUsed="1"/>
-    <w:lsdException w:name="Table Web 3" w:semiHidden="1" w:unhideWhenUsed="1"/>
-    <w:lsdException w:name="Balloon Text" w:semiHidden="1" w:unhideWhenUsed="1"/>
-    <w:lsdException w:name="Table Grid" w:uiPriority="39"/>
-    <w:lsdException w:name="Table Theme" w:semiHidden="1" w:unhideWhenUsed="1"/>
-    <w:lsdException w:name="Placeholder Text" w:semiHidden="1"/>
-    <w:lsdException w:name="No Spacing" w:uiPriority="1" w:qFormat="1"/>
-    <w:lsdException w:name="Light Shading" w:uiPriority="60"/>
-    <w:lsdException w:name="Light List" w:uiPriority="61"/>
-    <w:lsdException w:name="Light Grid" w:uiPriority="62"/>
-    <w:lsdException w:name="Medium Shading 1" w:uiPriority="63"/>
-    <w:lsdException w:name="Medium Shading 2" w:uiPriority="64"/>
-    <w:lsdException w:name="Medium List 1" w:uiPriority="65"/>
-    <w:lsdException w:name="Medium List 2" w:uiPriority="66"/>
-    <w:lsdException w:name="Medium Grid 1" w:uiPriority="67"/>
-    <w:lsdException w:name="Medium Grid 2" w:uiPriority="68"/>
-    <w:lsdException w:name="Medium Grid 3" w:uiPriority="69"/>
-    <w:lsdException w:name="Dark List" w:uiPriority="70"/>
-    <w:lsdException w:name="Colorful Shading" w:uiPriority="71"/>
-    <w:lsdException w:name="Colorful List" w:uiPriority="72"/>
-    <w:lsdException w:name="Colorful Grid" w:uiPriority="73"/>
-    <w:lsdException w:name="Light Shading Accent 1" w:uiPriority="60"/>
-    <w:lsdException w:name="Light List Accent 1" w:uiPriority="61"/>
-    <w:lsdException w:name="Light Grid Accent 1" w:uiPriority="62"/>
-    <w:lsdException w:name="Medium Shading 1 Accent 1" w:uiPriority="63"/>
-    <w:lsdException w:name="Medium Shading 2 Accent 1" w:uiPriority="64"/>
-    <w:lsdException w:name="Medium List 1 Accent 1" w:uiPriority="65"/>
-    <w:lsdException w:name="Revision" w:semiHidden="1"/>
-    <w:lsdException w:name="List Paragraph" w:uiPriority="34" w:qFormat="1"/>
-    <w:lsdException w:name="Quote" w:uiPriority="29" w:qFormat="1"/>
-    <w:lsdException w:name="Intense Quote" w:uiPriority="30" w:qFormat="1"/>
-    <w:lsdException w:name="Medium List 2 Accent 1" w:uiPriority="66"/>
-    <w:lsdException w:name="Medium Grid 1 Accent 1" w:uiPriority="67"/>
-    <w:lsdException w:name="Medium Grid 2 Accent 1" w:uiPriority="68"/>
-    <w:lsdException w:name="Medium Grid 3 Accent 1" w:uiPriority="69"/>
-    <w:lsdException w:name="Dark List Accent 1" w:uiPriority="70"/>
-    <w:lsdException w:name="Colorful Shading Accent 1" w:uiPriority="71"/>
-    <w:lsdException w:name="Colorful List Accent 1" w:uiPriority="72"/>
-    <w:lsdException w:name="Colorful Grid Accent 1" w:uiPriority="73"/>
-    <w:lsdException w:name="Light Shading Accent 2" w:uiPriority="60"/>
-    <w:lsdException w:name="Light List Accent 2" w:uiPriority="61"/>
-    <w:lsdException w:name="Light Grid Accent 2" w:uiPriority="62"/>
-    <w:lsdException w:name="Medium Shading 1 Accent 2" w:uiPriority="63"/>
-    <w:lsdException w:name="Medium Shading 2 Accent 2" w:uiPriority="64"/>
-    <w:lsdException w:name="Medium List 1 Accent 2" w:uiPriority="65"/>
-    <w:lsdException w:name="Medium List 2 Accent 2" w:uiPriority="66"/>
-    <w:lsdException w:name="Medium Grid 1 Accent 2" w:uiPriority="67"/>
-    <w:lsdException w:name="Medium Grid 2 Accent 2" w:uiPriority="68"/>
-    <w:lsdException w:name="Medium Grid 3 Accent 2" w:uiPriority="69"/>
-    <w:lsdException w:name="Dark List Accent 2" w:uiPriority="70"/>
-    <w:lsdException w:name="Colorful Shading Accent 2" w:uiPriority="71"/>
-    <w:lsdException w:name="Colorful List Accent 2" w:uiPriority="72"/>
-    <w:lsdException w:name="Colorful Grid Accent 2" w:uiPriority="73"/>
-    <w:lsdException w:name="Light Shading Accent 3" w:uiPriority="60"/>
-    <w:lsdException w:name="Light List Accent 3" w:uiPriority="61"/>
-    <w:lsdException w:name="Light Grid Accent 3" w:uiPriority="62"/>
-    <w:lsdException w:name="Medium Shading 1 Accent 3" w:uiPriority="63"/>
-    <w:lsdException w:name="Medium Shading 2 Accent 3" w:uiPriority="64"/>
-    <w:lsdException w:name="Medium List 1 Accent 3" w:uiPriority="65"/>
-    <w:lsdException w:name="Medium List 2 Accent 3" w:uiPriority="66"/>
-    <w:lsdException w:name="Medium Grid 1 Accent 3" w:uiPriority="67"/>
-    <w:lsdException w:name="Medium Grid 2 Accent 3" w:uiPriority="68"/>
-    <w:lsdException w:name="Medium Grid 3 Accent 3" w:uiPriority="69"/>
-    <w:lsdException w:name="Dark List Accent 3" w:uiPriority="70"/>
-    <w:lsdException w:name="Colorful Shading Accent 3" w:uiPriority="71"/>
-    <w:lsdException w:name="Colorful List Accent 3" w:uiPriority="72"/>
-    <w:lsdException w:name="Colorful Grid Accent 3" w:uiPriority="73"/>
-    <w:lsdException w:name="Light Shading Accent 4" w:uiPriority="60"/>
-    <w:lsdException w:name="Light List Accent 4" w:uiPriority="61"/>
-    <w:lsdException w:name="Light Grid Accent 4" w:uiPriority="62"/>
-    <w:lsdException w:name="Medium Shading 1 Accent 4" w:uiPriority="63"/>
-    <w:lsdException w:name="Medium Shading 2 Accent 4" w:uiPriority="64"/>
-    <w:lsdException w:name="Medium List 1 Accent 4" w:uiPriority="65"/>
-    <w:lsdException w:name="Medium List 2 Accent 4" w:uiPriority="66"/>
-    <w:lsdException w:name="Medium Grid 1 Accent 4" w:uiPriority="67"/>
-    <w:lsdException w:name="Medium Grid 2 Accent 4" w:uiPriority="68"/>
-    <w:lsdException w:name="Medium Grid 3 Accent 4" w:uiPriority="69"/>
-    <w:lsdException w:name="Dark List Accent 4" w:uiPriority="70"/>
-    <w:lsdException w:name="Colorful Shading Accent 4" w:uiPriority="71"/>
-    <w:lsdException w:name="Colorful List Accent 4" w:uiPriority="72"/>
-    <w:lsdException w:name="Colorful Grid Accent 4" w:uiPriority="73"/>
-    <w:lsdException w:name="Light Shading Accent 5" w:uiPriority="60"/>
-    <w:lsdException w:name="Light List Accent 5" w:uiPriority="61"/>
-    <w:lsdException w:name="Light Grid Accent 5" w:uiPriority="62"/>
-    <w:lsdException w:name="Medium Shading 1 Accent 5" w:uiPriority="63"/>
-    <w:lsdException w:name="Medium Shading 2 Accent 5" w:uiPriority="64"/>
-    <w:lsdException w:name="Medium List 1 Accent 5" w:uiPriority="65"/>
-    <w:lsdException w:name="Medium List 2 Accent 5" w:uiPriority="66"/>
-    <w:lsdException w:name="Medium Grid 1 Accent 5" w:uiPriority="67"/>
-    <w:lsdException w:name="Medium Grid 2 Accent 5" w:uiPriority="68"/>
-    <w:lsdException w:name="Medium Grid 3 Accent 5" w:uiPriority="69"/>
-    <w:lsdException w:name="Dark List Accent 5" w:uiPriority="70"/>
-    <w:lsdException w:name="Colorful Shading Accent 5" w:uiPriority="71"/>
-    <w:lsdException w:name="Colorful List Accent 5" w:uiPriority="72"/>
-    <w:lsdException w:name="Colorful Grid Accent 5" w:uiPriority="73"/>
-    <w:lsdException w:name="Light Shading Accent 6" w:uiPriority="60"/>
-    <w:lsdException w:name="Light List Accent 6" w:uiPriority="61"/>
-    <w:lsdException w:name="Light Grid Accent 6" w:uiPriority="62"/>
-    <w:lsdException w:name="Medium Shading 1 Accent 6" w:uiPriority="63"/>
-    <w:lsdException w:name="Medium Shading 2 Accent 6" w:uiPriority="64"/>
-    <w:lsdException w:name="Medium List 1 Accent 6" w:uiPriority="65"/>
-    <w:lsdException w:name="Medium List 2 Accent 6" w:uiPriority="66"/>
-    <w:lsdException w:name="Medium Grid 1 Accent 6" w:uiPriority="67"/>
-    <w:lsdException w:name="Medium Grid 2 Accent 6" w:uiPriority="68"/>
-    <w:lsdException w:name="Medium Grid 3 Accent 6" w:uiPriority="69"/>
-    <w:lsdException w:name="Dark List Accent 6" w:uiPriority="70"/>
-    <w:lsdException w:name="Colorful Shading Accent 6" w:uiPriority="71"/>
-    <w:lsdException w:name="Colorful List Accent 6" w:uiPriority="72"/>
-    <w:lsdException w:name="Colorful Grid Accent 6" w:uiPriority="73"/>
-    <w:lsdException w:name="Subtle Emphasis" w:uiPriority="19" w:qFormat="1"/>
-    <w:lsdException w:name="Intense Emphasis" w:uiPriority="21" w:qFormat="1"/>
-    <w:lsdException w:name="Subtle Reference" w:uiPriority="31" w:qFormat="1"/>
-    <w:lsdException w:name="Intense Reference" w:uiPriority="32" w:qFormat="1"/>
-    <w:lsdException w:name="Book Title" w:uiPriority="33" w:qFormat="1"/>
-    <w:lsdException w:name="Bibliography" w:semiHidden="1" w:uiPriority="37" w:unhideWhenUsed="1"/>
-    <w:lsdException w:name="TOC Heading" w:semiHidden="1" w:uiPriority="39" w:unhideWhenUsed="1" w:qFormat="1"/>
-    <w:lsdException w:name="Plain Table 1" w:uiPriority="41"/>
-    <w:lsdException w:name="Plain Table 2" w:uiPriority="42"/>
-    <w:lsdException w:name="Plain Table 3" w:uiPriority="43"/>
-    <w:lsdException w:name="Plain Table 4" w:uiPriority="44"/>
-    <w:lsdException w:name="Plain Table 5" w:uiPriority="45"/>
-    <w:lsdException w:name="Grid Table Light" w:uiPriority="40"/>
-    <w:lsdException w:name="Grid Table 1 Light" w:uiPriority="46"/>
-    <w:lsdException w:name="Grid Table 2" w:uiPriority="47"/>
-    <w:lsdException w:name="Grid Table 3" w:uiPriority="48"/>
-    <w:lsdException w:name="Grid Table 4" w:uiPriority="49"/>
-    <w:lsdException w:name="Grid Table 5 Dark" w:uiPriority="50"/>
-    <w:lsdException w:name="Grid Table 6 Colorful" w:uiPriority="51"/>
-    <w:lsdException w:name="Grid Table 7 Colorful" w:uiPriority="52"/>
-    <w:lsdException w:name="Grid Table 1 Light Accent 1" w:uiPriority="46"/>
-    <w:lsdException w:name="Grid Table 2 Accent 1" w:uiPriority="47"/>
-    <w:lsdException w:name="Grid Table 3 Accent 1" w:uiPriority="48"/>
-    <w:lsdException w:name="Grid Table 4 Accent 1" w:uiPriority="49"/>
-    <w:lsdException w:name="Grid Table 5 Dark Accent 1" w:uiPriority="50"/>
-    <w:lsdException w:name="Grid Table 6 Colorful Accent 1" w:uiPriority="51"/>
-    <w:lsdException w:name="Grid Table 7 Colorful Accent 1" w:uiPriority="52"/>
-    <w:lsdException w:name="Grid Table 1 Light Accent 2" w:uiPriority="46"/>
-    <w:lsdException w:name="Grid Table 2 Accent 2" w:uiPriority="47"/>
-    <w:lsdException w:name="Grid Table 3 Accent 2" w:uiPriority="48"/>
-    <w:lsdException w:name="Grid Table 4 Accent 2" w:uiPriority="49"/>
-    <w:lsdException w:name="Grid Table 5 Dark Accent 2" w:uiPriority="50"/>
-    <w:lsdException w:name="Grid Table 6 Colorful Accent 2" w:uiPriority="51"/>
-    <w:lsdException w:name="Grid Table 7 Colorful Accent 2" w:uiPriority="52"/>
-    <w:lsdException w:name="Grid Table 1 Light Accent 3" w:uiPriority="46"/>
-    <w:lsdException w:name="Grid Table 2 Accent 3" w:uiPriority="47"/>
-    <w:lsdException w:name="Grid Table 3 Accent 3" w:uiPriority="48"/>
-    <w:lsdException w:name="Grid Table 4 Accent 3" w:uiPriority="49"/>
-    <w:lsdException w:name="Grid Table 5 Dark Accent 3" w:uiPriority="50"/>
-    <w:lsdException w:name="Grid Table 6 Colorful Accent 3" w:uiPriority="51"/>
-    <w:lsdException w:name="Grid Table 7 Colorful Accent 3" w:uiPriority="52"/>
-    <w:lsdException w:name="Grid Table 1 Light Accent 4" w:uiPriority="46"/>
-    <w:lsdException w:name="Grid Table 2 Accent 4" w:uiPriority="47"/>
-    <w:lsdException w:name="Grid Table 3 Accent 4" w:uiPriority="48"/>
-    <w:lsdException w:name="Grid Table 4 Accent 4" w:uiPriority="49"/>
-    <w:lsdException w:name="Grid Table 5 Dark Accent 4" w:uiPriority="50"/>
-    <w:lsdException w:name="Grid Table 6 Colorful Accent 4" w:uiPriority="51"/>
-    <w:lsdException w:name="Grid Table 7 Colorful Accent 4" w:uiPriority="52"/>
-    <w:lsdException w:name="Grid Table 1 Light Accent 5" w:uiPriority="46"/>
-    <w:lsdException w:name="Grid Table 2 Accent 5" w:uiPriority="47"/>
-    <w:lsdException w:name="Grid Table 3 Accent 5" w:uiPriority="48"/>
-    <w:lsdException w:name="Grid Table 4 Accent 5" w:uiPriority="49"/>
-    <w:lsdException w:name="Grid Table 5 Dark Accent 5" w:uiPriority="50"/>
-    <w:lsdException w:name="Grid Table 6 Colorful Accent 5" w:uiPriority="51"/>
-    <w:lsdException w:name="Grid Table 7 Colorful Accent 5" w:uiPriority="52"/>
-    <w:lsdException w:name="Grid Table 1 Light Accent 6" w:uiPriority="46"/>
-    <w:lsdException w:name="Grid Table 2 Accent 6" w:uiPriority="47"/>
-    <w:lsdException w:name="Grid Table 3 Accent 6" w:uiPriority="48"/>
-    <w:lsdException w:name="Grid Table 4 Accent 6" w:uiPriority="49"/>
-    <w:lsdException w:name="Grid Table 5 Dark Accent 6" w:uiPriority="50"/>
-    <w:lsdException w:name="Grid Table 6 Colorful Accent 6" w:uiPriority="51"/>
-    <w:lsdException w:name="Grid Table 7 Colorful Accent 6" w:uiPriority="52"/>
-    <w:lsdException w:name="List Table 1 Light" w:uiPriority="46"/>
-    <w:lsdException w:name="List Table 2" w:uiPriority="47"/>
-    <w:lsdException w:name="List Table 3" w:uiPriority="48"/>
-    <w:lsdException w:name="List Table 4" w:uiPriority="49"/>
-    <w:lsdException w:name="List Table 5 Dark" w:uiPriority="50"/>
-    <w:lsdException w:name="List Table 6 Colorful" w:uiPriority="51"/>
-    <w:lsdException w:name="List Table 7 Colorful" w:uiPriority="52"/>
-    <w:lsdException w:name="List Table 1 Light Accent 1" w:uiPriority="46"/>
-    <w:lsdException w:name="List Table 2 Accent 1" w:uiPriority="47"/>
-    <w:lsdException w:name="List Table 3 Accent 1" w:uiPriority="48"/>
-    <w:lsdException w:name="List Table 4 Accent 1" w:uiPriority="49"/>
-    <w:lsdException w:name="List Table 5 Dark Accent 1" w:uiPriority="50"/>
-    <w:lsdException w:name="List Table 6 Colorful Accent 1" w:uiPriority="51"/>
-    <w:lsdException w:name="List Table 7 Colorful Accent 1" w:uiPriority="52"/>
-    <w:lsdException w:name="List Table 1 Light Accent 2" w:uiPriority="46"/>
-    <w:lsdException w:name="List Table 2 Accent 2" w:uiPriority="47"/>
-    <w:lsdException w:name="List Table 3 Accent 2" w:uiPriority="48"/>
-    <w:lsdException w:name="List Table 4 Accent 2" w:uiPriority="49"/>
-    <w:lsdException w:name="List Table 5 Dark Accent 2" w:uiPriority="50"/>
-    <w:lsdException w:name="List Table 6 Colorful Accent 2" w:uiPriority="51"/>
-    <w:lsdException w:name="List Table 7 Colorful Accent 2" w:uiPriority="52"/>
-    <w:lsdException w:name="List Table 1 Light Accent 3" w:uiPriority="46"/>
-    <w:lsdException w:name="List Table 2 Accent 3" w:uiPriority="47"/>
-    <w:lsdException w:name="List Table 3 Accent 3" w:uiPriority="48"/>
-    <w:lsdException w:name="List Table 4 Accent 3" w:uiPriority="49"/>
-    <w:lsdException w:name="List Table 5 Dark Accent 3" w:uiPriority="50"/>
-    <w:lsdException w:name="List Table 6 Colorful Accent 3" w:uiPriority="51"/>
-    <w:lsdException w:name="List Table 7 Colorful Accent 3" w:uiPriority="52"/>
-    <w:lsdException w:name="List Table 1 Light Accent 4" w:uiPriority="46"/>
-    <w:lsdException w:name="List Table 2 Accent 4" w:uiPriority="47"/>
-    <w:lsdException w:name="List Table 3 Accent 4" w:uiPriority="48"/>
-    <w:lsdException w:name="List Table 4 Accent 4" w:uiPriority="49"/>
-    <w:lsdException w:name="List Table 5 Dark Accent 4" w:uiPriority="50"/>
-    <w:lsdException w:name="List Table 6 Colorful Accent 4" w:uiPriority="51"/>
-    <w:lsdException w:name="List Table 7 Colorful Accent 4" w:uiPriority="52"/>
-    <w:lsdException w:name="List Table 1 Light Accent 5" w:uiPriority="46"/>
-    <w:lsdException w:name="List Table 2 Accent 5" w:uiPriority="47"/>
-    <w:lsdException w:name="List Table 3 Accent 5" w:uiPriority="48"/>
-    <w:lsdException w:name="List Table 4 Accent 5" w:uiPriority="49"/>
-    <w:lsdException w:name="List Table 5 Dark Accent 5" w:uiPriority="50"/>
-    <w:lsdException w:name="List Table 6 Colorful Accent 5" w:uiPriority="51"/>
-    <w:lsdException w:name="List Table 7 Colorful Accent 5" w:uiPriority="52"/>
-    <w:lsdException w:name="List Table 1 Light Accent 6" w:uiPriority="46"/>
-    <w:lsdException w:name="List Table 2 Accent 6" w:uiPriority="47"/>
-    <w:lsdException w:name="List Table 3 Accent 6" w:uiPriority="48"/>
-    <w:lsdException w:name="List Table 4 Accent 6" w:uiPriority="49"/>
-    <w:lsdException w:name="List Table 5 Dark Accent 6" w:uiPriority="50"/>
-    <w:lsdException w:name="List Table 6 Colorful Accent 6" w:uiPriority="51"/>
-    <w:lsdException w:name="List Table 7 Colorful Accent 6" w:uiPriority="52"/>
+  <w:latentStyles w:defLockedState="0" w:defUIPriority="99" w:defSemiHidden="1" w:defUnhideWhenUsed="1" w:defQFormat="0" w:count="267">
+    <w:lsdException w:name="Normal" w:semiHidden="0" w:uiPriority="0" w:unhideWhenUsed="0" w:qFormat="1"/>
+    <w:lsdException w:name="heading 1" w:semiHidden="0" w:uiPriority="9" w:unhideWhenUsed="0" w:qFormat="1"/>
+    <w:lsdException w:name="heading 2" w:uiPriority="9" w:qFormat="1"/>
+    <w:lsdException w:name="heading 3" w:uiPriority="9" w:qFormat="1"/>
+    <w:lsdException w:name="heading 4" w:uiPriority="9" w:qFormat="1"/>
+    <w:lsdException w:name="heading 5" w:uiPriority="9" w:qFormat="1"/>
+    <w:lsdException w:name="heading 6" w:uiPriority="9" w:qFormat="1"/>
+    <w:lsdException w:name="heading 7" w:uiPriority="9" w:qFormat="1"/>
+    <w:lsdException w:name="heading 8" w:uiPriority="9" w:qFormat="1"/>
+    <w:lsdException w:name="heading 9" w:uiPriority="9" w:qFormat="1"/>
+    <w:lsdException w:name="toc 1" w:uiPriority="39"/>
+    <w:lsdException w:name="toc 2" w:uiPriority="39"/>
+    <w:lsdException w:name="toc 3" w:uiPriority="39"/>
+    <w:lsdException w:name="toc 4" w:uiPriority="39"/>
+    <w:lsdException w:name="toc 5" w:uiPriority="39"/>
+    <w:lsdException w:name="toc 6" w:uiPriority="39"/>
+    <w:lsdException w:name="toc 7" w:uiPriority="39"/>
+    <w:lsdException w:name="toc 8" w:uiPriority="39"/>
+    <w:lsdException w:name="toc 9" w:uiPriority="39"/>
+    <w:lsdException w:name="caption" w:uiPriority="35" w:qFormat="1"/>
+    <w:lsdException w:name="Title" w:semiHidden="0" w:uiPriority="10" w:unhideWhenUsed="0" w:qFormat="1"/>
+    <w:lsdException w:name="Default Paragraph Font" w:uiPriority="1"/>
+    <w:lsdException w:name="Subtitle" w:semiHidden="0" w:uiPriority="11" w:unhideWhenUsed="0" w:qFormat="1"/>
+    <w:lsdException w:name="Strong" w:semiHidden="0" w:uiPriority="22" w:unhideWhenUsed="0" w:qFormat="1"/>
+    <w:lsdException w:name="Emphasis" w:semiHidden="0" w:uiPriority="20" w:unhideWhenUsed="0" w:qFormat="1"/>
+    <w:lsdException w:name="Table Grid" w:semiHidden="0" w:uiPriority="39" w:unhideWhenUsed="0"/>
+    <w:lsdException w:name="Placeholder Text" w:unhideWhenUsed="0"/>
+    <w:lsdException w:name="No Spacing" w:semiHidden="0" w:uiPriority="1" w:unhideWhenUsed="0" w:qFormat="1"/>
+    <w:lsdException w:name="Light Shading" w:semiHidden="0" w:uiPriority="60" w:unhideWhenUsed="0"/>
+    <w:lsdException w:name="Light List" w:semiHidden="0" w:uiPriority="61" w:unhideWhenUsed="0"/>
+    <w:lsdException w:name="Light Grid" w:semiHidden="0" w:uiPriority="62" w:unhideWhenUsed="0"/>
+    <w:lsdException w:name="Medium Shading 1" w:semiHidden="0" w:uiPriority="63" w:unhideWhenUsed="0"/>
+    <w:lsdException w:name="Medium Shading 2" w:semiHidden="0" w:uiPriority="64" w:unhideWhenUsed="0"/>
+    <w:lsdException w:name="Medium List 1" w:semiHidden="0" w:uiPriority="65" w:unhideWhenUsed="0"/>
+    <w:lsdException w:name="Medium List 2" w:semiHidden="0" w:uiPriority="66" w:unhideWhenUsed="0"/>
+    <w:lsdException w:name="Medium Grid 1" w:semiHidden="0" w:uiPriority="67" w:unhideWhenUsed="0"/>
+    <w:lsdException w:name="Medium Grid 2" w:semiHidden="0" w:uiPriority="68" w:unhideWhenUsed="0"/>
+    <w:lsdException w:name="Medium Grid 3" w:semiHidden="0" w:uiPriority="69" w:unhideWhenUsed="0"/>
+    <w:lsdException w:name="Dark List" w:semiHidden="0" w:uiPriority="70" w:unhideWhenUsed="0"/>
+    <w:lsdException w:name="Colorful Shading" w:semiHidden="0" w:uiPriority="71" w:unhideWhenUsed="0"/>
+    <w:lsdException w:name="Colorful List" w:semiHidden="0" w:uiPriority="72" w:unhideWhenUsed="0"/>
+    <w:lsdException w:name="Colorful Grid" w:semiHidden="0" w:uiPriority="73" w:unhideWhenUsed="0"/>
+    <w:lsdException w:name="Light Shading Accent 1" w:semiHidden="0" w:uiPriority="60" w:unhideWhenUsed="0"/>
+    <w:lsdException w:name="Light List Accent 1" w:semiHidden="0" w:uiPriority="61" w:unhideWhenUsed="0"/>
+    <w:lsdException w:name="Light Grid Accent 1" w:semiHidden="0" w:uiPriority="62" w:unhideWhenUsed="0"/>
+    <w:lsdException w:name="Medium Shading 1 Accent 1" w:semiHidden="0" w:uiPriority="63" w:unhideWhenUsed="0"/>
+    <w:lsdException w:name="Medium Shading 2 Accent 1" w:semiHidden="0" w:uiPriority="64" w:unhideWhenUsed="0"/>
+    <w:lsdException w:name="Medium List 1 Accent 1" w:semiHidden="0" w:uiPriority="65" w:unhideWhenUsed="0"/>
+    <w:lsdException w:name="Revision" w:unhideWhenUsed="0"/>
+    <w:lsdException w:name="List Paragraph" w:semiHidden="0" w:uiPriority="34" w:unhideWhenUsed="0" w:qFormat="1"/>
+    <w:lsdException w:name="Quote" w:semiHidden="0" w:uiPriority="29" w:unhideWhenUsed="0" w:qFormat="1"/>
+    <w:lsdException w:name="Intense Quote" w:semiHidden="0" w:uiPriority="30" w:unhideWhenUsed="0" w:qFormat="1"/>
+    <w:lsdException w:name="Medium List 2 Accent 1" w:semiHidden="0" w:uiPriority="66" w:unhideWhenUsed="0"/>
+    <w:lsdException w:name="Medium Grid 1 Accent 1" w:semiHidden="0" w:uiPriority="67" w:unhideWhenUsed="0"/>
+    <w:lsdException w:name="Medium Grid 2 Accent 1" w:semiHidden="0" w:uiPriority="68" w:unhideWhenUsed="0"/>
+    <w:lsdException w:name="Medium Grid 3 Accent 1" w:semiHidden="0" w:uiPriority="69" w:unhideWhenUsed="0"/>
+    <w:lsdException w:name="Dark List Accent 1" w:semiHidden="0" w:uiPriority="70" w:unhideWhenUsed="0"/>
+    <w:lsdException w:name="Colorful Shading Accent 1" w:semiHidden="0" w:uiPriority="71" w:unhideWhenUsed="0"/>
+    <w:lsdException w:name="Colorful List Accent 1" w:semiHidden="0" w:uiPriority="72" w:unhideWhenUsed="0"/>
+    <w:lsdException w:name="Colorful Grid Accent 1" w:semiHidden="0" w:uiPriority="73" w:unhideWhenUsed="0"/>
+    <w:lsdException w:name="Light Shading Accent 2" w:semiHidden="0" w:uiPriority="60" w:unhideWhenUsed="0"/>
+    <w:lsdException w:name="Light List Accent 2" w:semiHidden="0" w:uiPriority="61" w:unhideWhenUsed="0"/>
+    <w:lsdException w:name="Light Grid Accent 2" w:semiHidden="0" w:uiPriority="62" w:unhideWhenUsed="0"/>
+    <w:lsdException w:name="Medium Shading 1 Accent 2" w:semiHidden="0" w:uiPriority="63" w:unhideWhenUsed="0"/>
+    <w:lsdException w:name="Medium Shading 2 Accent 2" w:semiHidden="0" w:uiPriority="64" w:unhideWhenUsed="0"/>
+    <w:lsdException w:name="Medium List 1 Accent 2" w:semiHidden="0" w:uiPriority="65" w:unhideWhenUsed="0"/>
+    <w:lsdException w:name="Medium List 2 Accent 2" w:semiHidden="0" w:uiPriority="66" w:unhideWhenUsed="0"/>
+    <w:lsdException w:name="Medium Grid 1 Accent 2" w:semiHidden="0" w:uiPriority="67" w:unhideWhenUsed="0"/>
+    <w:lsdException w:name="Medium Grid 2 Accent 2" w:semiHidden="0" w:uiPriority="68" w:unhideWhenUsed="0"/>
+    <w:lsdException w:name="Medium Grid 3 Accent 2" w:semiHidden="0" w:uiPriority="69" w:unhideWhenUsed="0"/>
+    <w:lsdException w:name="Dark List Accent 2" w:semiHidden="0" w:uiPriority="70" w:unhideWhenUsed="0"/>
+    <w:lsdException w:name="Colorful Shading Accent 2" w:semiHidden="0" w:uiPriority="71" w:unhideWhenUsed="0"/>
+    <w:lsdException w:name="Colorful List Accent 2" w:semiHidden="0" w:uiPriority="72" w:unhideWhenUsed="0"/>
+    <w:lsdException w:name="Colorful Grid Accent 2" w:semiHidden="0" w:uiPriority="73" w:unhideWhenUsed="0"/>
+    <w:lsdException w:name="Light Shading Accent 3" w:semiHidden="0" w:uiPriority="60" w:unhideWhenUsed="0"/>
+    <w:lsdException w:name="Light List Accent 3" w:semiHidden="0" w:uiPriority="61" w:unhideWhenUsed="0"/>
+    <w:lsdException w:name="Light Grid Accent 3" w:semiHidden="0" w:uiPriority="62" w:unhideWhenUsed="0"/>
+    <w:lsdException w:name="Medium Shading 1 Accent 3" w:semiHidden="0" w:uiPriority="63" w:unhideWhenUsed="0"/>
+    <w:lsdException w:name="Medium Shading 2 Accent 3" w:semiHidden="0" w:uiPriority="64" w:unhideWhenUsed="0"/>
+    <w:lsdException w:name="Medium List 1 Accent 3" w:semiHidden="0" w:uiPriority="65" w:unhideWhenUsed="0"/>
+    <w:lsdException w:name="Medium List 2 Accent 3" w:semiHidden="0" w:uiPriority="66" w:unhideWhenUsed="0"/>
+    <w:lsdException w:name="Medium Grid 1 Accent 3" w:semiHidden="0" w:uiPriority="67" w:unhideWhenUsed="0"/>
+    <w:lsdException w:name="Medium Grid 2 Accent 3" w:semiHidden="0" w:uiPriority="68" w:unhideWhenUsed="0"/>
+    <w:lsdException w:name="Medium Grid 3 Accent 3" w:semiHidden="0" w:uiPriority="69" w:unhideWhenUsed="0"/>
+    <w:lsdException w:name="Dark List Accent 3" w:semiHidden="0" w:uiPriority="70" w:unhideWhenUsed="0"/>
+    <w:lsdException w:name="Colorful Shading Accent 3" w:semiHidden="0" w:uiPriority="71" w:unhideWhenUsed="0"/>
+    <w:lsdException w:name="Colorful List Accent 3" w:semiHidden="0" w:uiPriority="72" w:unhideWhenUsed="0"/>
+    <w:lsdException w:name="Colorful Grid Accent 3" w:semiHidden="0" w:uiPriority="73" w:unhideWhenUsed="0"/>
+    <w:lsdException w:name="Light Shading Accent 4" w:semiHidden="0" w:uiPriority="60" w:unhideWhenUsed="0"/>
+    <w:lsdException w:name="Light List Accent 4" w:semiHidden="0" w:uiPriority="61" w:unhideWhenUsed="0"/>
+    <w:lsdException w:name="Light Grid Accent 4" w:semiHidden="0" w:uiPriority="62" w:unhideWhenUsed="0"/>
+    <w:lsdException w:name="Medium Shading 1 Accent 4" w:semiHidden="0" w:uiPriority="63" w:unhideWhenUsed="0"/>
+    <w:lsdException w:name="Medium Shading 2 Accent 4" w:semiHidden="0" w:uiPriority="64" w:unhideWhenUsed="0"/>
+    <w:lsdException w:name="Medium List 1 Accent 4" w:semiHidden="0" w:uiPriority="65" w:unhideWhenUsed="0"/>
+    <w:lsdException w:name="Medium List 2 Accent 4" w:semiHidden="0" w:uiPriority="66" w:unhideWhenUsed="0"/>
+    <w:lsdException w:name="Medium Grid 1 Accent 4" w:semiHidden="0" w:uiPriority="67" w:unhideWhenUsed="0"/>
+    <w:lsdException w:name="Medium Grid 2 Accent 4" w:semiHidden="0" w:uiPriority="68" w:unhideWhenUsed="0"/>
+    <w:lsdException w:name="Medium Grid 3 Accent 4" w:semiHidden="0" w:uiPriority="69" w:unhideWhenUsed="0"/>
+    <w:lsdException w:name="Dark List Accent 4" w:semiHidden="0" w:uiPriority="70" w:unhideWhenUsed="0"/>
+    <w:lsdException w:name="Colorful Shading Accent 4" w:semiHidden="0" w:uiPriority="71" w:unhideWhenUsed="0"/>
+    <w:lsdException w:name="Colorful List Accent 4" w:semiHidden="0" w:uiPriority="72" w:unhideWhenUsed="0"/>
+    <w:lsdException w:name="Colorful Grid Accent 4" w:semiHidden="0" w:uiPriority="73" w:unhideWhenUsed="0"/>
+    <w:lsdException w:name="Light Shading Accent 5" w:semiHidden="0" w:uiPriority="60" w:unhideWhenUsed="0"/>
+    <w:lsdException w:name="Light List Accent 5" w:semiHidden="0" w:uiPriority="61" w:unhideWhenUsed="0"/>
+    <w:lsdException w:name="Light Grid Accent 5" w:semiHidden="0" w:uiPriority="62" w:unhideWhenUsed="0"/>
+    <w:lsdException w:name="Medium Shading 1 Accent 5" w:semiHidden="0" w:uiPriority="63" w:unhideWhenUsed="0"/>
+    <w:lsdException w:name="Medium Shading 2 Accent 5" w:semiHidden="0" w:uiPriority="64" w:unhideWhenUsed="0"/>
+    <w:lsdException w:name="Medium List 1 Accent 5" w:semiHidden="0" w:uiPriority="65" w:unhideWhenUsed="0"/>
+    <w:lsdException w:name="Medium List 2 Accent 5" w:semiHidden="0" w:uiPriority="66" w:unhideWhenUsed="0"/>
+    <w:lsdException w:name="Medium Grid 1 Accent 5" w:semiHidden="0" w:uiPriority="67" w:unhideWhenUsed="0"/>
+    <w:lsdException w:name="Medium Grid 2 Accent 5" w:semiHidden="0" w:uiPriority="68" w:unhideWhenUsed="0"/>
+    <w:lsdException w:name="Medium Grid 3 Accent 5" w:semiHidden="0" w:uiPriority="69" w:unhideWhenUsed="0"/>
+    <w:lsdException w:name="Dark List Accent 5" w:semiHidden="0" w:uiPriority="70" w:unhideWhenUsed="0"/>
+    <w:lsdException w:name="Colorful Shading Accent 5" w:semiHidden="0" w:uiPriority="71" w:unhideWhenUsed="0"/>
+    <w:lsdException w:name="Colorful List Accent 5" w:semiHidden="0" w:uiPriority="72" w:unhideWhenUsed="0"/>
+    <w:lsdException w:name="Colorful Grid Accent 5" w:semiHidden="0" w:uiPriority="73" w:unhideWhenUsed="0"/>
+    <w:lsdException w:name="Light Shading Accent 6" w:semiHidden="0" w:uiPriority="60" w:unhideWhenUsed="0"/>
+    <w:lsdException w:name="Light List Accent 6" w:semiHidden="0" w:uiPriority="61" w:unhideWhenUsed="0"/>
+    <w:lsdException w:name="Light Grid Accent 6" w:semiHidden="0" w:uiPriority="62" w:unhideWhenUsed="0"/>
+    <w:lsdException w:name="Medium Shading 1 Accent 6" w:semiHidden="0" w:uiPriority="63" w:unhideWhenUsed="0"/>
+    <w:lsdException w:name="Medium Shading 2 Accent 6" w:semiHidden="0" w:uiPriority="64" w:unhideWhenUsed="0"/>
+    <w:lsdException w:name="Medium List 1 Accent 6" w:semiHidden="0" w:uiPriority="65" w:unhideWhenUsed="0"/>
+    <w:lsdException w:name="Medium List 2 Accent 6" w:semiHidden="0" w:uiPriority="66" w:unhideWhenUsed="0"/>
+    <w:lsdException w:name="Medium Grid 1 Accent 6" w:semiHidden="0" w:uiPriority="67" w:unhideWhenUsed="0"/>
+    <w:lsdException w:name="Medium Grid 2 Accent 6" w:semiHidden="0" w:uiPriority="68" w:unhideWhenUsed="0"/>
+    <w:lsdException w:name="Medium Grid 3 Accent 6" w:semiHidden="0" w:uiPriority="69" w:unhideWhenUsed="0"/>
+    <w:lsdException w:name="Dark List Accent 6" w:semiHidden="0" w:uiPriority="70" w:unhideWhenUsed="0"/>
+    <w:lsdException w:name="Colorful Shading Accent 6" w:semiHidden="0" w:uiPriority="71" w:unhideWhenUsed="0"/>
+    <w:lsdException w:name="Colorful List Accent 6" w:semiHidden="0" w:uiPriority="72" w:unhideWhenUsed="0"/>
+    <w:lsdException w:name="Colorful Grid Accent 6" w:semiHidden="0" w:uiPriority="73" w:unhideWhenUsed="0"/>
+    <w:lsdException w:name="Subtle Emphasis" w:semiHidden="0" w:uiPriority="19" w:unhideWhenUsed="0" w:qFormat="1"/>
+    <w:lsdException w:name="Intense Emphasis" w:semiHidden="0" w:uiPriority="21" w:unhideWhenUsed="0" w:qFormat="1"/>
+    <w:lsdException w:name="Subtle Reference" w:semiHidden="0" w:uiPriority="31" w:unhideWhenUsed="0" w:qFormat="1"/>
+    <w:lsdException w:name="Intense Reference" w:semiHidden="0" w:uiPriority="32" w:unhideWhenUsed="0" w:qFormat="1"/>
+    <w:lsdException w:name="Book Title" w:semiHidden="0" w:uiPriority="33" w:unhideWhenUsed="0" w:qFormat="1"/>
+    <w:lsdException w:name="Bibliography" w:uiPriority="37"/>
+    <w:lsdException w:name="TOC Heading" w:uiPriority="39" w:qFormat="1"/>
   </w:latentStyles>
   <w:style w:type="paragraph" w:default="1" w:styleId="Normal">
     <w:name w:val="Normal"/>
@@ -6475,6 +7792,7 @@
     <w:uiPriority w:val="99"/>
     <w:semiHidden/>
     <w:unhideWhenUsed/>
+    <w:qFormat/>
     <w:tblPr>
       <w:tblInd w:w="0" w:type="dxa"/>
       <w:tblCellMar>
@@ -6757,6 +8075,7 @@
       <w:lang w:val="en-US"/>
     </w:rPr>
     <w:tblPr>
+      <w:tblInd w:w="0" w:type="dxa"/>
       <w:tblBorders>
         <w:top w:val="single" w:sz="4" w:space="0" w:color="auto"/>
         <w:left w:val="single" w:sz="4" w:space="0" w:color="auto"/>
@@ -6765,6 +8084,12 @@
         <w:insideH w:val="single" w:sz="4" w:space="0" w:color="auto"/>
         <w:insideV w:val="single" w:sz="4" w:space="0" w:color="auto"/>
       </w:tblBorders>
+      <w:tblCellMar>
+        <w:top w:w="0" w:type="dxa"/>
+        <w:left w:w="108" w:type="dxa"/>
+        <w:bottom w:w="0" w:type="dxa"/>
+        <w:right w:w="108" w:type="dxa"/>
+      </w:tblCellMar>
     </w:tblPr>
   </w:style>
   <w:style w:type="character" w:styleId="PlaceholderText">
@@ -7250,7 +8575,7 @@
 </file>
 
 <file path=customXml/itemProps1.xml><?xml version="1.0" encoding="utf-8"?>
-<ds:datastoreItem xmlns:ds="http://schemas.openxmlformats.org/officeDocument/2006/customXml" ds:itemID="{FB131631-703C-4DF0-99C9-6D74BE536B38}">
+<ds:datastoreItem xmlns:ds="http://schemas.openxmlformats.org/officeDocument/2006/customXml" ds:itemID="{BB1B0917-190C-42F3-A1C6-007FE7C0BC6E}">
   <ds:schemaRefs>
     <ds:schemaRef ds:uri="http://schemas.openxmlformats.org/officeDocument/2006/bibliography"/>
   </ds:schemaRefs>

</xml_diff>

<commit_message>
Some changes to last table
</commit_message>
<xml_diff>
--- a/FlyAirDeliverable2.docx
+++ b/FlyAirDeliverable2.docx
@@ -13,7 +13,7 @@
       <w:r>
         <w:rPr>
           <w:noProof/>
-          <w:lang w:val="en-CA" w:eastAsia="en-CA"/>
+          <w:lang w:eastAsia="en-IN"/>
         </w:rPr>
         <w:drawing>
           <wp:inline distT="0" distB="0" distL="0" distR="0">
@@ -5906,153 +5906,6 @@
           </w:tcPr>
           <w:p>
             <w:pPr>
-              <w:spacing w:after="0" w:line="240" w:lineRule="auto"/>
-              <w:rPr>
-                <w:rFonts w:ascii="Times New Roman" w:eastAsia="Times New Roman" w:hAnsi="Times New Roman" w:cs="Times New Roman"/>
-                <w:sz w:val="24"/>
-                <w:szCs w:val="24"/>
-                <w:lang w:val="en-CA" w:eastAsia="en-CA"/>
-              </w:rPr>
-            </w:pPr>
-            <w:r>
-              <w:rPr>
-                <w:rFonts w:ascii="Times New Roman" w:eastAsia="Times New Roman" w:hAnsi="Times New Roman" w:cs="Times New Roman"/>
-                <w:color w:val="000000"/>
-                <w:sz w:val="24"/>
-                <w:szCs w:val="24"/>
-                <w:lang w:val="en-CA" w:eastAsia="en-CA"/>
-              </w:rPr>
-              <w:t>In step 4 : The system detect a problem retrieving the info from the database.</w:t>
-            </w:r>
-          </w:p>
-          <w:p>
-            <w:pPr>
-              <w:spacing w:after="0" w:line="240" w:lineRule="auto"/>
-              <w:rPr>
-                <w:rFonts w:ascii="Times New Roman" w:eastAsia="Times New Roman" w:hAnsi="Times New Roman" w:cs="Times New Roman"/>
-                <w:sz w:val="24"/>
-                <w:szCs w:val="24"/>
-                <w:lang w:val="en-CA" w:eastAsia="en-CA"/>
-              </w:rPr>
-            </w:pPr>
-            <w:r>
-              <w:rPr>
-                <w:rFonts w:ascii="Times New Roman" w:eastAsia="Times New Roman" w:hAnsi="Times New Roman" w:cs="Times New Roman"/>
-                <w:color w:val="000000"/>
-                <w:sz w:val="24"/>
-                <w:szCs w:val="24"/>
-                <w:lang w:val="en-CA" w:eastAsia="en-CA"/>
-              </w:rPr>
-              <w:t>4.a.1. The system retry (max of 5 times) to retrieve the information from the database</w:t>
-            </w:r>
-          </w:p>
-          <w:p>
-            <w:pPr>
-              <w:spacing w:after="0" w:line="240" w:lineRule="auto"/>
-              <w:rPr>
-                <w:rFonts w:ascii="Times New Roman" w:eastAsia="Times New Roman" w:hAnsi="Times New Roman" w:cs="Times New Roman"/>
-                <w:sz w:val="24"/>
-                <w:szCs w:val="24"/>
-                <w:lang w:val="en-CA" w:eastAsia="en-CA"/>
-              </w:rPr>
-            </w:pPr>
-            <w:r>
-              <w:rPr>
-                <w:rFonts w:ascii="Times New Roman" w:eastAsia="Times New Roman" w:hAnsi="Times New Roman" w:cs="Times New Roman"/>
-                <w:color w:val="000000"/>
-                <w:sz w:val="24"/>
-                <w:szCs w:val="24"/>
-                <w:lang w:val="en-CA" w:eastAsia="en-CA"/>
-              </w:rPr>
-              <w:t>4.a.2. The system informs the user with the problem.</w:t>
-            </w:r>
-          </w:p>
-          <w:p>
-            <w:pPr>
-              <w:spacing w:after="0" w:line="240" w:lineRule="auto"/>
-              <w:rPr>
-                <w:rFonts w:ascii="Times New Roman" w:eastAsia="Times New Roman" w:hAnsi="Times New Roman" w:cs="Times New Roman"/>
-                <w:sz w:val="24"/>
-                <w:szCs w:val="24"/>
-                <w:lang w:val="en-CA" w:eastAsia="en-CA"/>
-              </w:rPr>
-            </w:pPr>
-            <w:r>
-              <w:rPr>
-                <w:rFonts w:ascii="Times New Roman" w:eastAsia="Times New Roman" w:hAnsi="Times New Roman" w:cs="Times New Roman"/>
-                <w:color w:val="000000"/>
-                <w:sz w:val="24"/>
-                <w:szCs w:val="24"/>
-                <w:lang w:val="en-CA" w:eastAsia="en-CA"/>
-              </w:rPr>
-              <w:t>In step 8 : The system detect a conflict prevent the documenting process.</w:t>
-            </w:r>
-          </w:p>
-          <w:p>
-            <w:pPr>
-              <w:spacing w:after="0" w:line="240" w:lineRule="auto"/>
-              <w:rPr>
-                <w:rFonts w:ascii="Times New Roman" w:eastAsia="Times New Roman" w:hAnsi="Times New Roman" w:cs="Times New Roman"/>
-                <w:sz w:val="24"/>
-                <w:szCs w:val="24"/>
-                <w:lang w:val="en-CA" w:eastAsia="en-CA"/>
-              </w:rPr>
-            </w:pPr>
-            <w:r>
-              <w:rPr>
-                <w:rFonts w:ascii="Times New Roman" w:eastAsia="Times New Roman" w:hAnsi="Times New Roman" w:cs="Times New Roman"/>
-                <w:color w:val="000000"/>
-                <w:sz w:val="24"/>
-                <w:szCs w:val="24"/>
-                <w:lang w:val="en-CA" w:eastAsia="en-CA"/>
-              </w:rPr>
-              <w:t>8.a.1. The system informs the Borrower with detected conflict.</w:t>
-            </w:r>
-          </w:p>
-          <w:p>
-            <w:pPr>
-              <w:spacing w:after="0" w:line="240" w:lineRule="auto"/>
-              <w:rPr>
-                <w:rFonts w:ascii="Times New Roman" w:eastAsia="Times New Roman" w:hAnsi="Times New Roman" w:cs="Times New Roman"/>
-                <w:sz w:val="24"/>
-                <w:szCs w:val="24"/>
-                <w:lang w:val="en-CA" w:eastAsia="en-CA"/>
-              </w:rPr>
-            </w:pPr>
-            <w:r>
-              <w:rPr>
-                <w:rFonts w:ascii="Times New Roman" w:eastAsia="Times New Roman" w:hAnsi="Times New Roman" w:cs="Times New Roman"/>
-                <w:color w:val="000000"/>
-                <w:sz w:val="24"/>
-                <w:szCs w:val="24"/>
-                <w:lang w:val="en-CA" w:eastAsia="en-CA"/>
-              </w:rPr>
-              <w:t>In step 9: The system detect a problem with the database connection</w:t>
-            </w:r>
-          </w:p>
-          <w:p>
-            <w:pPr>
-              <w:spacing w:after="0" w:line="240" w:lineRule="auto"/>
-              <w:rPr>
-                <w:rFonts w:ascii="Times New Roman" w:eastAsia="Times New Roman" w:hAnsi="Times New Roman" w:cs="Times New Roman"/>
-                <w:sz w:val="24"/>
-                <w:szCs w:val="24"/>
-                <w:lang w:val="en-CA" w:eastAsia="en-CA"/>
-              </w:rPr>
-            </w:pPr>
-            <w:r>
-              <w:rPr>
-                <w:rFonts w:ascii="Times New Roman" w:eastAsia="Times New Roman" w:hAnsi="Times New Roman" w:cs="Times New Roman"/>
-                <w:color w:val="000000"/>
-                <w:sz w:val="24"/>
-                <w:szCs w:val="24"/>
-                <w:lang w:val="en-CA" w:eastAsia="en-CA"/>
-              </w:rPr>
-              <w:t>9.a.1. The system informs the Borrower with the connection problem</w:t>
-            </w:r>
-          </w:p>
-          <w:p>
-            <w:pPr>
               <w:spacing w:after="0" w:line="0" w:lineRule="atLeast"/>
               <w:rPr>
                 <w:rFonts w:ascii="Times New Roman" w:eastAsia="Times New Roman" w:hAnsi="Times New Roman" w:cs="Times New Roman"/>
@@ -6061,16 +5914,6 @@
                 <w:lang w:val="en-CA" w:eastAsia="en-CA"/>
               </w:rPr>
             </w:pPr>
-            <w:r>
-              <w:rPr>
-                <w:rFonts w:ascii="Times New Roman" w:eastAsia="Times New Roman" w:hAnsi="Times New Roman" w:cs="Times New Roman"/>
-                <w:color w:val="000000"/>
-                <w:sz w:val="24"/>
-                <w:szCs w:val="24"/>
-                <w:lang w:val="en-CA" w:eastAsia="en-CA"/>
-              </w:rPr>
-              <w:t>9.a.2. The document is not added to the Borrower record.</w:t>
-            </w:r>
           </w:p>
         </w:tc>
       </w:tr>
@@ -6143,16 +5986,6 @@
                 <w:lang w:val="en-CA" w:eastAsia="en-CA"/>
               </w:rPr>
             </w:pPr>
-            <w:r>
-              <w:rPr>
-                <w:rFonts w:ascii="Arial" w:eastAsia="Times New Roman" w:hAnsi="Arial" w:cs="Arial"/>
-                <w:color w:val="000000"/>
-                <w:sz w:val="24"/>
-                <w:szCs w:val="24"/>
-                <w:lang w:val="en-CA" w:eastAsia="en-CA"/>
-              </w:rPr>
-              <w:t>Get authentication use case.</w:t>
-            </w:r>
           </w:p>
         </w:tc>
       </w:tr>
@@ -6347,7 +6180,7 @@
       <w:rPr>
         <w:noProof/>
       </w:rPr>
-      <w:t>5</w:t>
+      <w:t>4</w:t>
     </w:r>
     <w:r>
       <w:rPr>

</xml_diff>

<commit_message>
description of use case  updated
</commit_message>
<xml_diff>
--- a/FlyAirDeliverable2.docx
+++ b/FlyAirDeliverable2.docx
@@ -1893,6 +1893,1345 @@
         <w:t>Login</w:t>
       </w:r>
     </w:p>
+    <w:tbl>
+      <w:tblPr>
+        <w:tblW w:w="0" w:type="auto"/>
+        <w:tblCellMar>
+          <w:top w:w="15" w:type="dxa"/>
+          <w:left w:w="15" w:type="dxa"/>
+          <w:bottom w:w="15" w:type="dxa"/>
+          <w:right w:w="15" w:type="dxa"/>
+        </w:tblCellMar>
+        <w:tblLook w:val="04A0" w:firstRow="1" w:lastRow="0" w:firstColumn="1" w:lastColumn="0" w:noHBand="0" w:noVBand="1"/>
+      </w:tblPr>
+      <w:tblGrid>
+        <w:gridCol w:w="1896"/>
+        <w:gridCol w:w="7340"/>
+      </w:tblGrid>
+      <w:tr>
+        <w:tc>
+          <w:tcPr>
+            <w:tcW w:w="0" w:type="auto"/>
+            <w:tcBorders>
+              <w:top w:val="single" w:sz="6" w:space="0" w:color="000000"/>
+              <w:left w:val="single" w:sz="6" w:space="0" w:color="000000"/>
+              <w:bottom w:val="single" w:sz="6" w:space="0" w:color="000000"/>
+              <w:right w:val="single" w:sz="6" w:space="0" w:color="000000"/>
+            </w:tcBorders>
+            <w:tcMar>
+              <w:top w:w="105" w:type="dxa"/>
+              <w:left w:w="105" w:type="dxa"/>
+              <w:bottom w:w="105" w:type="dxa"/>
+              <w:right w:w="105" w:type="dxa"/>
+            </w:tcMar>
+            <w:hideMark/>
+          </w:tcPr>
+          <w:p>
+            <w:pPr>
+              <w:spacing w:after="0" w:line="240" w:lineRule="auto"/>
+              <w:rPr>
+                <w:rFonts w:ascii="Times New Roman" w:eastAsia="Times New Roman" w:hAnsi="Times New Roman" w:cs="Times New Roman"/>
+                <w:sz w:val="24"/>
+                <w:szCs w:val="24"/>
+                <w:lang w:val="en-CA" w:eastAsia="en-CA"/>
+              </w:rPr>
+            </w:pPr>
+            <w:r>
+              <w:rPr>
+                <w:rFonts w:ascii="Times New Roman" w:eastAsia="Times New Roman" w:hAnsi="Times New Roman" w:cs="Times New Roman"/>
+                <w:b/>
+                <w:bCs/>
+                <w:color w:val="000000"/>
+                <w:sz w:val="24"/>
+                <w:szCs w:val="24"/>
+                <w:lang w:val="en-CA" w:eastAsia="en-CA"/>
+              </w:rPr>
+              <w:t>Use Case Name:</w:t>
+            </w:r>
+          </w:p>
+        </w:tc>
+        <w:tc>
+          <w:tcPr>
+            <w:tcW w:w="0" w:type="auto"/>
+            <w:tcBorders>
+              <w:top w:val="single" w:sz="6" w:space="0" w:color="000000"/>
+              <w:left w:val="single" w:sz="6" w:space="0" w:color="000000"/>
+              <w:bottom w:val="single" w:sz="6" w:space="0" w:color="000000"/>
+              <w:right w:val="single" w:sz="6" w:space="0" w:color="000000"/>
+            </w:tcBorders>
+            <w:tcMar>
+              <w:top w:w="105" w:type="dxa"/>
+              <w:left w:w="105" w:type="dxa"/>
+              <w:bottom w:w="105" w:type="dxa"/>
+              <w:right w:w="105" w:type="dxa"/>
+            </w:tcMar>
+            <w:hideMark/>
+          </w:tcPr>
+          <w:p>
+            <w:pPr>
+              <w:spacing w:after="0" w:line="240" w:lineRule="auto"/>
+              <w:rPr>
+                <w:rFonts w:ascii="Times New Roman" w:eastAsia="Times New Roman" w:hAnsi="Times New Roman" w:cs="Times New Roman"/>
+                <w:sz w:val="24"/>
+                <w:szCs w:val="24"/>
+                <w:lang w:val="en-CA" w:eastAsia="en-CA"/>
+              </w:rPr>
+            </w:pPr>
+            <w:r>
+              <w:rPr>
+                <w:rFonts w:ascii="Times New Roman" w:eastAsia="Times New Roman" w:hAnsi="Times New Roman" w:cs="Times New Roman"/>
+                <w:color w:val="000000"/>
+                <w:sz w:val="24"/>
+                <w:szCs w:val="24"/>
+                <w:lang w:val="en-CA" w:eastAsia="en-CA"/>
+              </w:rPr>
+              <w:t>Login</w:t>
+            </w:r>
+          </w:p>
+        </w:tc>
+      </w:tr>
+      <w:tr>
+        <w:tc>
+          <w:tcPr>
+            <w:tcW w:w="0" w:type="auto"/>
+            <w:tcBorders>
+              <w:top w:val="single" w:sz="6" w:space="0" w:color="000000"/>
+              <w:left w:val="single" w:sz="6" w:space="0" w:color="000000"/>
+              <w:bottom w:val="single" w:sz="6" w:space="0" w:color="000000"/>
+              <w:right w:val="single" w:sz="6" w:space="0" w:color="000000"/>
+            </w:tcBorders>
+            <w:tcMar>
+              <w:top w:w="105" w:type="dxa"/>
+              <w:left w:w="105" w:type="dxa"/>
+              <w:bottom w:w="105" w:type="dxa"/>
+              <w:right w:w="105" w:type="dxa"/>
+            </w:tcMar>
+            <w:hideMark/>
+          </w:tcPr>
+          <w:p>
+            <w:pPr>
+              <w:spacing w:after="0" w:line="240" w:lineRule="auto"/>
+              <w:rPr>
+                <w:rFonts w:ascii="Times New Roman" w:eastAsia="Times New Roman" w:hAnsi="Times New Roman" w:cs="Times New Roman"/>
+                <w:sz w:val="24"/>
+                <w:szCs w:val="24"/>
+                <w:lang w:val="en-CA" w:eastAsia="en-CA"/>
+              </w:rPr>
+            </w:pPr>
+            <w:r>
+              <w:rPr>
+                <w:rFonts w:ascii="Times New Roman" w:eastAsia="Times New Roman" w:hAnsi="Times New Roman" w:cs="Times New Roman"/>
+                <w:b/>
+                <w:bCs/>
+                <w:color w:val="000000"/>
+                <w:sz w:val="24"/>
+                <w:szCs w:val="24"/>
+                <w:lang w:val="en-CA" w:eastAsia="en-CA"/>
+              </w:rPr>
+              <w:t>Use Case ID:</w:t>
+            </w:r>
+          </w:p>
+        </w:tc>
+        <w:tc>
+          <w:tcPr>
+            <w:tcW w:w="0" w:type="auto"/>
+            <w:tcBorders>
+              <w:top w:val="single" w:sz="6" w:space="0" w:color="000000"/>
+              <w:left w:val="single" w:sz="6" w:space="0" w:color="000000"/>
+              <w:bottom w:val="single" w:sz="6" w:space="0" w:color="000000"/>
+              <w:right w:val="single" w:sz="6" w:space="0" w:color="000000"/>
+            </w:tcBorders>
+            <w:tcMar>
+              <w:top w:w="105" w:type="dxa"/>
+              <w:left w:w="105" w:type="dxa"/>
+              <w:bottom w:w="105" w:type="dxa"/>
+              <w:right w:w="105" w:type="dxa"/>
+            </w:tcMar>
+            <w:hideMark/>
+          </w:tcPr>
+          <w:p>
+            <w:pPr>
+              <w:spacing w:after="0" w:line="240" w:lineRule="auto"/>
+              <w:rPr>
+                <w:rFonts w:ascii="Times New Roman" w:eastAsia="Times New Roman" w:hAnsi="Times New Roman" w:cs="Times New Roman"/>
+                <w:sz w:val="24"/>
+                <w:szCs w:val="24"/>
+                <w:lang w:val="en-CA" w:eastAsia="en-CA"/>
+              </w:rPr>
+            </w:pPr>
+            <w:r>
+              <w:rPr>
+                <w:rFonts w:ascii="Arial" w:eastAsia="Times New Roman" w:hAnsi="Arial" w:cs="Arial"/>
+                <w:b/>
+                <w:bCs/>
+                <w:color w:val="000000"/>
+                <w:sz w:val="24"/>
+                <w:szCs w:val="24"/>
+                <w:lang w:val="en-CA" w:eastAsia="en-CA"/>
+              </w:rPr>
+              <w:t>UC-2</w:t>
+            </w:r>
+          </w:p>
+        </w:tc>
+      </w:tr>
+      <w:tr>
+        <w:tc>
+          <w:tcPr>
+            <w:tcW w:w="0" w:type="auto"/>
+            <w:tcBorders>
+              <w:top w:val="single" w:sz="6" w:space="0" w:color="000000"/>
+              <w:left w:val="single" w:sz="6" w:space="0" w:color="000000"/>
+              <w:bottom w:val="single" w:sz="6" w:space="0" w:color="000000"/>
+              <w:right w:val="single" w:sz="6" w:space="0" w:color="000000"/>
+            </w:tcBorders>
+            <w:tcMar>
+              <w:top w:w="105" w:type="dxa"/>
+              <w:left w:w="105" w:type="dxa"/>
+              <w:bottom w:w="105" w:type="dxa"/>
+              <w:right w:w="105" w:type="dxa"/>
+            </w:tcMar>
+            <w:hideMark/>
+          </w:tcPr>
+          <w:p>
+            <w:pPr>
+              <w:spacing w:after="0" w:line="240" w:lineRule="auto"/>
+              <w:rPr>
+                <w:rFonts w:ascii="Times New Roman" w:eastAsia="Times New Roman" w:hAnsi="Times New Roman" w:cs="Times New Roman"/>
+                <w:sz w:val="24"/>
+                <w:szCs w:val="24"/>
+                <w:lang w:val="en-CA" w:eastAsia="en-CA"/>
+              </w:rPr>
+            </w:pPr>
+            <w:r>
+              <w:rPr>
+                <w:rFonts w:ascii="Times New Roman" w:eastAsia="Times New Roman" w:hAnsi="Times New Roman" w:cs="Times New Roman"/>
+                <w:b/>
+                <w:bCs/>
+                <w:color w:val="000000"/>
+                <w:sz w:val="24"/>
+                <w:szCs w:val="24"/>
+                <w:lang w:val="en-CA" w:eastAsia="en-CA"/>
+              </w:rPr>
+              <w:t>Description:</w:t>
+            </w:r>
+          </w:p>
+        </w:tc>
+        <w:tc>
+          <w:tcPr>
+            <w:tcW w:w="0" w:type="auto"/>
+            <w:tcBorders>
+              <w:top w:val="single" w:sz="6" w:space="0" w:color="000000"/>
+              <w:left w:val="single" w:sz="6" w:space="0" w:color="000000"/>
+              <w:bottom w:val="single" w:sz="6" w:space="0" w:color="000000"/>
+              <w:right w:val="single" w:sz="6" w:space="0" w:color="000000"/>
+            </w:tcBorders>
+            <w:tcMar>
+              <w:top w:w="105" w:type="dxa"/>
+              <w:left w:w="105" w:type="dxa"/>
+              <w:bottom w:w="105" w:type="dxa"/>
+              <w:right w:w="105" w:type="dxa"/>
+            </w:tcMar>
+            <w:hideMark/>
+          </w:tcPr>
+          <w:p>
+            <w:pPr>
+              <w:spacing w:after="0" w:line="240" w:lineRule="auto"/>
+              <w:rPr>
+                <w:rFonts w:ascii="Times New Roman" w:eastAsia="Times New Roman" w:hAnsi="Times New Roman" w:cs="Times New Roman"/>
+                <w:sz w:val="24"/>
+                <w:szCs w:val="24"/>
+                <w:lang w:val="en-CA" w:eastAsia="en-CA"/>
+              </w:rPr>
+            </w:pPr>
+            <w:r>
+              <w:rPr>
+                <w:rFonts w:ascii="Times New Roman" w:eastAsia="Times New Roman" w:hAnsi="Times New Roman" w:cs="Times New Roman"/>
+                <w:color w:val="000000"/>
+                <w:sz w:val="24"/>
+                <w:szCs w:val="24"/>
+                <w:lang w:val="en-CA" w:eastAsia="en-CA"/>
+              </w:rPr>
+              <w:t>The user logins to the system using the username and password.</w:t>
+            </w:r>
+          </w:p>
+        </w:tc>
+      </w:tr>
+      <w:tr>
+        <w:tc>
+          <w:tcPr>
+            <w:tcW w:w="0" w:type="auto"/>
+            <w:tcBorders>
+              <w:top w:val="single" w:sz="6" w:space="0" w:color="000000"/>
+              <w:left w:val="single" w:sz="6" w:space="0" w:color="000000"/>
+              <w:bottom w:val="single" w:sz="6" w:space="0" w:color="000000"/>
+              <w:right w:val="single" w:sz="6" w:space="0" w:color="000000"/>
+            </w:tcBorders>
+            <w:tcMar>
+              <w:top w:w="105" w:type="dxa"/>
+              <w:left w:w="105" w:type="dxa"/>
+              <w:bottom w:w="105" w:type="dxa"/>
+              <w:right w:w="105" w:type="dxa"/>
+            </w:tcMar>
+            <w:hideMark/>
+          </w:tcPr>
+          <w:p>
+            <w:pPr>
+              <w:spacing w:after="0" w:line="240" w:lineRule="auto"/>
+              <w:rPr>
+                <w:rFonts w:ascii="Times New Roman" w:eastAsia="Times New Roman" w:hAnsi="Times New Roman" w:cs="Times New Roman"/>
+                <w:sz w:val="24"/>
+                <w:szCs w:val="24"/>
+                <w:lang w:val="en-CA" w:eastAsia="en-CA"/>
+              </w:rPr>
+            </w:pPr>
+            <w:r>
+              <w:rPr>
+                <w:rFonts w:ascii="Times New Roman" w:eastAsia="Times New Roman" w:hAnsi="Times New Roman" w:cs="Times New Roman"/>
+                <w:b/>
+                <w:bCs/>
+                <w:color w:val="000000"/>
+                <w:sz w:val="24"/>
+                <w:szCs w:val="24"/>
+                <w:lang w:val="en-CA" w:eastAsia="en-CA"/>
+              </w:rPr>
+              <w:t>Actor:</w:t>
+            </w:r>
+          </w:p>
+        </w:tc>
+        <w:tc>
+          <w:tcPr>
+            <w:tcW w:w="0" w:type="auto"/>
+            <w:tcBorders>
+              <w:top w:val="single" w:sz="6" w:space="0" w:color="000000"/>
+              <w:left w:val="single" w:sz="6" w:space="0" w:color="000000"/>
+              <w:bottom w:val="single" w:sz="6" w:space="0" w:color="000000"/>
+              <w:right w:val="single" w:sz="6" w:space="0" w:color="000000"/>
+            </w:tcBorders>
+            <w:tcMar>
+              <w:top w:w="105" w:type="dxa"/>
+              <w:left w:w="105" w:type="dxa"/>
+              <w:bottom w:w="105" w:type="dxa"/>
+              <w:right w:w="105" w:type="dxa"/>
+            </w:tcMar>
+            <w:hideMark/>
+          </w:tcPr>
+          <w:p>
+            <w:pPr>
+              <w:spacing w:after="0" w:line="240" w:lineRule="auto"/>
+              <w:rPr>
+                <w:rFonts w:ascii="Times New Roman" w:eastAsia="Times New Roman" w:hAnsi="Times New Roman" w:cs="Times New Roman"/>
+                <w:sz w:val="24"/>
+                <w:szCs w:val="24"/>
+                <w:lang w:val="en-CA" w:eastAsia="en-CA"/>
+              </w:rPr>
+            </w:pPr>
+            <w:r>
+              <w:rPr>
+                <w:rFonts w:ascii="Arial" w:eastAsia="Times New Roman" w:hAnsi="Arial" w:cs="Arial"/>
+                <w:color w:val="000000"/>
+                <w:sz w:val="24"/>
+                <w:szCs w:val="24"/>
+                <w:lang w:val="en-CA" w:eastAsia="en-CA"/>
+              </w:rPr>
+              <w:t>User, Administrator and System</w:t>
+            </w:r>
+          </w:p>
+        </w:tc>
+      </w:tr>
+      <w:tr>
+        <w:tc>
+          <w:tcPr>
+            <w:tcW w:w="0" w:type="auto"/>
+            <w:tcBorders>
+              <w:top w:val="single" w:sz="6" w:space="0" w:color="000000"/>
+              <w:left w:val="single" w:sz="6" w:space="0" w:color="000000"/>
+              <w:bottom w:val="single" w:sz="6" w:space="0" w:color="000000"/>
+              <w:right w:val="single" w:sz="6" w:space="0" w:color="000000"/>
+            </w:tcBorders>
+            <w:tcMar>
+              <w:top w:w="105" w:type="dxa"/>
+              <w:left w:w="105" w:type="dxa"/>
+              <w:bottom w:w="105" w:type="dxa"/>
+              <w:right w:w="105" w:type="dxa"/>
+            </w:tcMar>
+            <w:hideMark/>
+          </w:tcPr>
+          <w:p>
+            <w:pPr>
+              <w:spacing w:after="0" w:line="240" w:lineRule="auto"/>
+              <w:rPr>
+                <w:rFonts w:ascii="Times New Roman" w:eastAsia="Times New Roman" w:hAnsi="Times New Roman" w:cs="Times New Roman"/>
+                <w:sz w:val="24"/>
+                <w:szCs w:val="24"/>
+                <w:lang w:val="en-CA" w:eastAsia="en-CA"/>
+              </w:rPr>
+            </w:pPr>
+            <w:r>
+              <w:rPr>
+                <w:rFonts w:ascii="Times New Roman" w:eastAsia="Times New Roman" w:hAnsi="Times New Roman" w:cs="Times New Roman"/>
+                <w:b/>
+                <w:bCs/>
+                <w:color w:val="000000"/>
+                <w:sz w:val="24"/>
+                <w:szCs w:val="24"/>
+                <w:lang w:val="en-CA" w:eastAsia="en-CA"/>
+              </w:rPr>
+              <w:t>Preconditions:</w:t>
+            </w:r>
+          </w:p>
+        </w:tc>
+        <w:tc>
+          <w:tcPr>
+            <w:tcW w:w="0" w:type="auto"/>
+            <w:tcBorders>
+              <w:top w:val="single" w:sz="6" w:space="0" w:color="000000"/>
+              <w:left w:val="single" w:sz="6" w:space="0" w:color="000000"/>
+              <w:bottom w:val="single" w:sz="6" w:space="0" w:color="000000"/>
+              <w:right w:val="single" w:sz="6" w:space="0" w:color="000000"/>
+            </w:tcBorders>
+            <w:tcMar>
+              <w:top w:w="105" w:type="dxa"/>
+              <w:left w:w="105" w:type="dxa"/>
+              <w:bottom w:w="105" w:type="dxa"/>
+              <w:right w:w="105" w:type="dxa"/>
+            </w:tcMar>
+            <w:hideMark/>
+          </w:tcPr>
+          <w:p>
+            <w:pPr>
+              <w:spacing w:after="0" w:line="240" w:lineRule="auto"/>
+              <w:rPr>
+                <w:rFonts w:ascii="Times New Roman" w:eastAsia="Times New Roman" w:hAnsi="Times New Roman" w:cs="Times New Roman"/>
+                <w:sz w:val="24"/>
+                <w:szCs w:val="24"/>
+                <w:lang w:val="en-CA" w:eastAsia="en-CA"/>
+              </w:rPr>
+            </w:pPr>
+            <w:r>
+              <w:rPr>
+                <w:rFonts w:ascii="Arial" w:eastAsia="Times New Roman" w:hAnsi="Arial" w:cs="Arial"/>
+                <w:color w:val="000000"/>
+                <w:sz w:val="24"/>
+                <w:szCs w:val="24"/>
+                <w:lang w:val="en-CA" w:eastAsia="en-CA"/>
+              </w:rPr>
+              <w:t>Active account in the system</w:t>
+            </w:r>
+          </w:p>
+        </w:tc>
+      </w:tr>
+      <w:tr>
+        <w:tc>
+          <w:tcPr>
+            <w:tcW w:w="0" w:type="auto"/>
+            <w:tcBorders>
+              <w:top w:val="single" w:sz="6" w:space="0" w:color="000000"/>
+              <w:left w:val="single" w:sz="6" w:space="0" w:color="000000"/>
+              <w:bottom w:val="single" w:sz="6" w:space="0" w:color="000000"/>
+              <w:right w:val="single" w:sz="6" w:space="0" w:color="000000"/>
+            </w:tcBorders>
+            <w:tcMar>
+              <w:top w:w="105" w:type="dxa"/>
+              <w:left w:w="105" w:type="dxa"/>
+              <w:bottom w:w="105" w:type="dxa"/>
+              <w:right w:w="105" w:type="dxa"/>
+            </w:tcMar>
+            <w:hideMark/>
+          </w:tcPr>
+          <w:p>
+            <w:pPr>
+              <w:spacing w:after="0" w:line="240" w:lineRule="auto"/>
+              <w:rPr>
+                <w:rFonts w:ascii="Times New Roman" w:eastAsia="Times New Roman" w:hAnsi="Times New Roman" w:cs="Times New Roman"/>
+                <w:sz w:val="24"/>
+                <w:szCs w:val="24"/>
+                <w:lang w:val="en-CA" w:eastAsia="en-CA"/>
+              </w:rPr>
+            </w:pPr>
+            <w:r>
+              <w:rPr>
+                <w:rFonts w:ascii="Times New Roman" w:eastAsia="Times New Roman" w:hAnsi="Times New Roman" w:cs="Times New Roman"/>
+                <w:b/>
+                <w:bCs/>
+                <w:color w:val="000000"/>
+                <w:sz w:val="24"/>
+                <w:szCs w:val="24"/>
+                <w:lang w:val="en-CA" w:eastAsia="en-CA"/>
+              </w:rPr>
+              <w:t>Post conditions:</w:t>
+            </w:r>
+          </w:p>
+        </w:tc>
+        <w:tc>
+          <w:tcPr>
+            <w:tcW w:w="0" w:type="auto"/>
+            <w:tcBorders>
+              <w:top w:val="single" w:sz="6" w:space="0" w:color="000000"/>
+              <w:left w:val="single" w:sz="6" w:space="0" w:color="000000"/>
+              <w:bottom w:val="single" w:sz="6" w:space="0" w:color="000000"/>
+              <w:right w:val="single" w:sz="6" w:space="0" w:color="000000"/>
+            </w:tcBorders>
+            <w:tcMar>
+              <w:top w:w="105" w:type="dxa"/>
+              <w:left w:w="105" w:type="dxa"/>
+              <w:bottom w:w="105" w:type="dxa"/>
+              <w:right w:w="105" w:type="dxa"/>
+            </w:tcMar>
+            <w:hideMark/>
+          </w:tcPr>
+          <w:p>
+            <w:pPr>
+              <w:spacing w:after="0" w:line="240" w:lineRule="auto"/>
+              <w:rPr>
+                <w:rFonts w:ascii="Times New Roman" w:eastAsia="Times New Roman" w:hAnsi="Times New Roman" w:cs="Times New Roman"/>
+                <w:sz w:val="24"/>
+                <w:szCs w:val="24"/>
+                <w:lang w:val="en-CA" w:eastAsia="en-CA"/>
+              </w:rPr>
+            </w:pPr>
+            <w:r>
+              <w:rPr>
+                <w:rFonts w:ascii="Arial" w:eastAsia="Times New Roman" w:hAnsi="Arial" w:cs="Arial"/>
+                <w:b/>
+                <w:bCs/>
+                <w:color w:val="000000"/>
+                <w:sz w:val="24"/>
+                <w:szCs w:val="24"/>
+                <w:lang w:val="en-CA" w:eastAsia="en-CA"/>
+              </w:rPr>
+              <w:t>Success End condition:</w:t>
+            </w:r>
+          </w:p>
+          <w:p>
+            <w:pPr>
+              <w:spacing w:after="0" w:line="240" w:lineRule="auto"/>
+              <w:rPr>
+                <w:rFonts w:ascii="Times New Roman" w:eastAsia="Times New Roman" w:hAnsi="Times New Roman" w:cs="Times New Roman"/>
+                <w:sz w:val="24"/>
+                <w:szCs w:val="24"/>
+                <w:lang w:val="en-CA" w:eastAsia="en-CA"/>
+              </w:rPr>
+            </w:pPr>
+            <w:r>
+              <w:rPr>
+                <w:rFonts w:ascii="Arial" w:eastAsia="Times New Roman" w:hAnsi="Arial" w:cs="Arial"/>
+                <w:color w:val="000000"/>
+                <w:sz w:val="24"/>
+                <w:szCs w:val="24"/>
+                <w:lang w:val="en-CA" w:eastAsia="en-CA"/>
+              </w:rPr>
+              <w:t>1.</w:t>
+            </w:r>
+            <w:r>
+              <w:rPr>
+                <w:rFonts w:ascii="Arial" w:eastAsia="Times New Roman" w:hAnsi="Arial" w:cs="Arial"/>
+                <w:color w:val="000000"/>
+                <w:sz w:val="24"/>
+                <w:szCs w:val="24"/>
+                <w:lang w:val="en-CA" w:eastAsia="en-CA"/>
+              </w:rPr>
+              <w:t xml:space="preserve"> T</w:t>
+            </w:r>
+            <w:r>
+              <w:rPr>
+                <w:rFonts w:ascii="Arial" w:eastAsia="Times New Roman" w:hAnsi="Arial" w:cs="Arial"/>
+                <w:color w:val="000000"/>
+                <w:sz w:val="24"/>
+                <w:szCs w:val="24"/>
+                <w:lang w:val="en-CA" w:eastAsia="en-CA"/>
+              </w:rPr>
+              <w:t>he User is logged in.</w:t>
+            </w:r>
+          </w:p>
+          <w:p>
+            <w:pPr>
+              <w:spacing w:after="0" w:line="240" w:lineRule="auto"/>
+              <w:rPr>
+                <w:rFonts w:ascii="Times New Roman" w:eastAsia="Times New Roman" w:hAnsi="Times New Roman" w:cs="Times New Roman"/>
+                <w:sz w:val="24"/>
+                <w:szCs w:val="24"/>
+                <w:lang w:val="en-CA" w:eastAsia="en-CA"/>
+              </w:rPr>
+            </w:pPr>
+            <w:r>
+              <w:rPr>
+                <w:rFonts w:ascii="Arial" w:eastAsia="Times New Roman" w:hAnsi="Arial" w:cs="Arial"/>
+                <w:color w:val="000000"/>
+                <w:sz w:val="24"/>
+                <w:szCs w:val="24"/>
+                <w:lang w:val="en-CA" w:eastAsia="en-CA"/>
+              </w:rPr>
+              <w:t>2.</w:t>
+            </w:r>
+            <w:r>
+              <w:rPr>
+                <w:rFonts w:ascii="Arial" w:eastAsia="Times New Roman" w:hAnsi="Arial" w:cs="Arial"/>
+                <w:color w:val="000000"/>
+                <w:sz w:val="24"/>
+                <w:szCs w:val="24"/>
+                <w:lang w:val="en-CA" w:eastAsia="en-CA"/>
+              </w:rPr>
+              <w:t xml:space="preserve"> </w:t>
+            </w:r>
+            <w:bookmarkStart w:id="1" w:name="_GoBack"/>
+            <w:bookmarkEnd w:id="1"/>
+            <w:r>
+              <w:rPr>
+                <w:rFonts w:ascii="Arial" w:eastAsia="Times New Roman" w:hAnsi="Arial" w:cs="Arial"/>
+                <w:color w:val="000000"/>
+                <w:sz w:val="24"/>
+                <w:szCs w:val="24"/>
+                <w:lang w:val="en-CA" w:eastAsia="en-CA"/>
+              </w:rPr>
+              <w:t>The</w:t>
+            </w:r>
+            <w:r>
+              <w:rPr>
+                <w:rFonts w:ascii="Arial" w:eastAsia="Times New Roman" w:hAnsi="Arial" w:cs="Arial"/>
+                <w:color w:val="000000"/>
+                <w:sz w:val="24"/>
+                <w:szCs w:val="24"/>
+                <w:lang w:val="en-CA" w:eastAsia="en-CA"/>
+              </w:rPr>
+              <w:t xml:space="preserve"> system display the User home page.</w:t>
+            </w:r>
+          </w:p>
+          <w:p>
+            <w:pPr>
+              <w:spacing w:after="0" w:line="240" w:lineRule="auto"/>
+              <w:rPr>
+                <w:rFonts w:ascii="Times New Roman" w:eastAsia="Times New Roman" w:hAnsi="Times New Roman" w:cs="Times New Roman"/>
+                <w:sz w:val="24"/>
+                <w:szCs w:val="24"/>
+                <w:lang w:val="en-CA" w:eastAsia="en-CA"/>
+              </w:rPr>
+            </w:pPr>
+            <w:r>
+              <w:rPr>
+                <w:rFonts w:ascii="Arial" w:eastAsia="Times New Roman" w:hAnsi="Arial" w:cs="Arial"/>
+                <w:b/>
+                <w:bCs/>
+                <w:color w:val="000000"/>
+                <w:sz w:val="24"/>
+                <w:szCs w:val="24"/>
+                <w:lang w:val="en-CA" w:eastAsia="en-CA"/>
+              </w:rPr>
+              <w:t>Failure End condition:</w:t>
+            </w:r>
+          </w:p>
+          <w:p>
+            <w:pPr>
+              <w:spacing w:after="0" w:line="240" w:lineRule="auto"/>
+              <w:rPr>
+                <w:rFonts w:ascii="Times New Roman" w:eastAsia="Times New Roman" w:hAnsi="Times New Roman" w:cs="Times New Roman"/>
+                <w:sz w:val="24"/>
+                <w:szCs w:val="24"/>
+                <w:lang w:val="en-CA" w:eastAsia="en-CA"/>
+              </w:rPr>
+            </w:pPr>
+            <w:r>
+              <w:rPr>
+                <w:rFonts w:ascii="Arial" w:eastAsia="Times New Roman" w:hAnsi="Arial" w:cs="Arial"/>
+                <w:color w:val="000000"/>
+                <w:sz w:val="24"/>
+                <w:szCs w:val="24"/>
+                <w:lang w:val="en-CA" w:eastAsia="en-CA"/>
+              </w:rPr>
+              <w:t>1.</w:t>
+            </w:r>
+            <w:r>
+              <w:rPr>
+                <w:rFonts w:ascii="Arial" w:eastAsia="Times New Roman" w:hAnsi="Arial" w:cs="Arial"/>
+                <w:color w:val="000000"/>
+                <w:sz w:val="14"/>
+                <w:szCs w:val="14"/>
+                <w:lang w:val="en-CA" w:eastAsia="en-CA"/>
+              </w:rPr>
+              <w:t xml:space="preserve">      </w:t>
+            </w:r>
+            <w:r>
+              <w:rPr>
+                <w:rFonts w:ascii="Arial" w:eastAsia="Times New Roman" w:hAnsi="Arial" w:cs="Arial"/>
+                <w:color w:val="000000"/>
+                <w:sz w:val="24"/>
+                <w:szCs w:val="24"/>
+                <w:lang w:val="en-CA" w:eastAsia="en-CA"/>
+              </w:rPr>
+              <w:t>The User is not logged in.</w:t>
+            </w:r>
+          </w:p>
+          <w:p>
+            <w:pPr>
+              <w:spacing w:after="0" w:line="240" w:lineRule="auto"/>
+              <w:rPr>
+                <w:rFonts w:ascii="Times New Roman" w:eastAsia="Times New Roman" w:hAnsi="Times New Roman" w:cs="Times New Roman"/>
+                <w:sz w:val="24"/>
+                <w:szCs w:val="24"/>
+                <w:lang w:val="en-CA" w:eastAsia="en-CA"/>
+              </w:rPr>
+            </w:pPr>
+            <w:r>
+              <w:rPr>
+                <w:rFonts w:ascii="Arial" w:eastAsia="Times New Roman" w:hAnsi="Arial" w:cs="Arial"/>
+                <w:color w:val="000000"/>
+                <w:sz w:val="24"/>
+                <w:szCs w:val="24"/>
+                <w:lang w:val="en-CA" w:eastAsia="en-CA"/>
+              </w:rPr>
+              <w:t>2.</w:t>
+            </w:r>
+            <w:r>
+              <w:rPr>
+                <w:rFonts w:ascii="Arial" w:eastAsia="Times New Roman" w:hAnsi="Arial" w:cs="Arial"/>
+                <w:color w:val="000000"/>
+                <w:sz w:val="14"/>
+                <w:szCs w:val="14"/>
+                <w:lang w:val="en-CA" w:eastAsia="en-CA"/>
+              </w:rPr>
+              <w:t xml:space="preserve">      </w:t>
+            </w:r>
+            <w:r>
+              <w:rPr>
+                <w:rFonts w:ascii="Arial" w:eastAsia="Times New Roman" w:hAnsi="Arial" w:cs="Arial"/>
+                <w:color w:val="000000"/>
+                <w:sz w:val="24"/>
+                <w:szCs w:val="24"/>
+                <w:lang w:val="en-CA" w:eastAsia="en-CA"/>
+              </w:rPr>
+              <w:t>An error message is displayed to the User.</w:t>
+            </w:r>
+          </w:p>
+        </w:tc>
+      </w:tr>
+      <w:tr>
+        <w:tc>
+          <w:tcPr>
+            <w:tcW w:w="0" w:type="auto"/>
+            <w:tcBorders>
+              <w:top w:val="single" w:sz="6" w:space="0" w:color="000000"/>
+              <w:left w:val="single" w:sz="6" w:space="0" w:color="000000"/>
+              <w:bottom w:val="single" w:sz="6" w:space="0" w:color="000000"/>
+              <w:right w:val="single" w:sz="6" w:space="0" w:color="000000"/>
+            </w:tcBorders>
+            <w:tcMar>
+              <w:top w:w="105" w:type="dxa"/>
+              <w:left w:w="105" w:type="dxa"/>
+              <w:bottom w:w="105" w:type="dxa"/>
+              <w:right w:w="105" w:type="dxa"/>
+            </w:tcMar>
+            <w:hideMark/>
+          </w:tcPr>
+          <w:p>
+            <w:pPr>
+              <w:spacing w:after="0" w:line="240" w:lineRule="auto"/>
+              <w:rPr>
+                <w:rFonts w:ascii="Times New Roman" w:eastAsia="Times New Roman" w:hAnsi="Times New Roman" w:cs="Times New Roman"/>
+                <w:sz w:val="24"/>
+                <w:szCs w:val="24"/>
+                <w:lang w:val="en-CA" w:eastAsia="en-CA"/>
+              </w:rPr>
+            </w:pPr>
+            <w:r>
+              <w:rPr>
+                <w:rFonts w:ascii="Times New Roman" w:eastAsia="Times New Roman" w:hAnsi="Times New Roman" w:cs="Times New Roman"/>
+                <w:b/>
+                <w:bCs/>
+                <w:color w:val="000000"/>
+                <w:sz w:val="24"/>
+                <w:szCs w:val="24"/>
+                <w:lang w:val="en-CA" w:eastAsia="en-CA"/>
+              </w:rPr>
+              <w:t>Normal flow:</w:t>
+            </w:r>
+          </w:p>
+        </w:tc>
+        <w:tc>
+          <w:tcPr>
+            <w:tcW w:w="0" w:type="auto"/>
+            <w:tcBorders>
+              <w:top w:val="single" w:sz="6" w:space="0" w:color="000000"/>
+              <w:left w:val="single" w:sz="6" w:space="0" w:color="000000"/>
+              <w:bottom w:val="single" w:sz="6" w:space="0" w:color="000000"/>
+              <w:right w:val="single" w:sz="6" w:space="0" w:color="000000"/>
+            </w:tcBorders>
+            <w:tcMar>
+              <w:top w:w="105" w:type="dxa"/>
+              <w:left w:w="105" w:type="dxa"/>
+              <w:bottom w:w="105" w:type="dxa"/>
+              <w:right w:w="105" w:type="dxa"/>
+            </w:tcMar>
+            <w:hideMark/>
+          </w:tcPr>
+          <w:p>
+            <w:pPr>
+              <w:spacing w:after="0" w:line="240" w:lineRule="auto"/>
+              <w:rPr>
+                <w:rFonts w:ascii="Times New Roman" w:eastAsia="Times New Roman" w:hAnsi="Times New Roman" w:cs="Times New Roman"/>
+                <w:sz w:val="24"/>
+                <w:szCs w:val="24"/>
+                <w:lang w:val="en-CA" w:eastAsia="en-CA"/>
+              </w:rPr>
+            </w:pPr>
+            <w:r>
+              <w:rPr>
+                <w:rFonts w:ascii="Arial" w:eastAsia="Times New Roman" w:hAnsi="Arial" w:cs="Arial"/>
+                <w:color w:val="000000"/>
+                <w:sz w:val="24"/>
+                <w:szCs w:val="24"/>
+                <w:lang w:val="en-CA" w:eastAsia="en-CA"/>
+              </w:rPr>
+              <w:t>1.</w:t>
+            </w:r>
+            <w:r>
+              <w:rPr>
+                <w:rFonts w:ascii="Arial" w:eastAsia="Times New Roman" w:hAnsi="Arial" w:cs="Arial"/>
+                <w:color w:val="000000"/>
+                <w:sz w:val="14"/>
+                <w:szCs w:val="14"/>
+                <w:lang w:val="en-CA" w:eastAsia="en-CA"/>
+              </w:rPr>
+              <w:t xml:space="preserve">      </w:t>
+            </w:r>
+            <w:r>
+              <w:rPr>
+                <w:rFonts w:ascii="Arial" w:eastAsia="Times New Roman" w:hAnsi="Arial" w:cs="Arial"/>
+                <w:color w:val="000000"/>
+                <w:sz w:val="24"/>
+                <w:szCs w:val="24"/>
+                <w:lang w:val="en-CA" w:eastAsia="en-CA"/>
+              </w:rPr>
+              <w:t>The system display the login page.</w:t>
+            </w:r>
+          </w:p>
+          <w:p>
+            <w:pPr>
+              <w:spacing w:after="0" w:line="240" w:lineRule="auto"/>
+              <w:rPr>
+                <w:rFonts w:ascii="Times New Roman" w:eastAsia="Times New Roman" w:hAnsi="Times New Roman" w:cs="Times New Roman"/>
+                <w:sz w:val="24"/>
+                <w:szCs w:val="24"/>
+                <w:lang w:val="en-CA" w:eastAsia="en-CA"/>
+              </w:rPr>
+            </w:pPr>
+            <w:r>
+              <w:rPr>
+                <w:rFonts w:ascii="Arial" w:eastAsia="Times New Roman" w:hAnsi="Arial" w:cs="Arial"/>
+                <w:color w:val="000000"/>
+                <w:sz w:val="24"/>
+                <w:szCs w:val="24"/>
+                <w:lang w:val="en-CA" w:eastAsia="en-CA"/>
+              </w:rPr>
+              <w:t>2.</w:t>
+            </w:r>
+            <w:r>
+              <w:rPr>
+                <w:rFonts w:ascii="Arial" w:eastAsia="Times New Roman" w:hAnsi="Arial" w:cs="Arial"/>
+                <w:color w:val="000000"/>
+                <w:sz w:val="14"/>
+                <w:szCs w:val="14"/>
+                <w:lang w:val="en-CA" w:eastAsia="en-CA"/>
+              </w:rPr>
+              <w:t xml:space="preserve">      </w:t>
+            </w:r>
+            <w:r>
+              <w:rPr>
+                <w:rFonts w:ascii="Arial" w:eastAsia="Times New Roman" w:hAnsi="Arial" w:cs="Arial"/>
+                <w:color w:val="000000"/>
+                <w:sz w:val="24"/>
+                <w:szCs w:val="24"/>
+                <w:lang w:val="en-CA" w:eastAsia="en-CA"/>
+              </w:rPr>
+              <w:t>The User enters the user information (username and</w:t>
+            </w:r>
+            <w:r>
+              <w:rPr>
+                <w:rFonts w:ascii="Arial" w:eastAsia="Times New Roman" w:hAnsi="Arial" w:cs="Arial"/>
+                <w:color w:val="000000"/>
+                <w:sz w:val="24"/>
+                <w:szCs w:val="24"/>
+                <w:lang w:val="en-CA" w:eastAsia="en-CA"/>
+              </w:rPr>
+              <w:br/>
+              <w:t>password)</w:t>
+            </w:r>
+          </w:p>
+          <w:p>
+            <w:pPr>
+              <w:spacing w:after="0" w:line="240" w:lineRule="auto"/>
+              <w:rPr>
+                <w:rFonts w:ascii="Times New Roman" w:eastAsia="Times New Roman" w:hAnsi="Times New Roman" w:cs="Times New Roman"/>
+                <w:sz w:val="24"/>
+                <w:szCs w:val="24"/>
+                <w:lang w:val="en-CA" w:eastAsia="en-CA"/>
+              </w:rPr>
+            </w:pPr>
+            <w:r>
+              <w:rPr>
+                <w:rFonts w:ascii="Arial" w:eastAsia="Times New Roman" w:hAnsi="Arial" w:cs="Arial"/>
+                <w:color w:val="000000"/>
+                <w:sz w:val="24"/>
+                <w:szCs w:val="24"/>
+                <w:lang w:val="en-CA" w:eastAsia="en-CA"/>
+              </w:rPr>
+              <w:t>3.</w:t>
+            </w:r>
+            <w:r>
+              <w:rPr>
+                <w:rFonts w:ascii="Arial" w:eastAsia="Times New Roman" w:hAnsi="Arial" w:cs="Arial"/>
+                <w:color w:val="000000"/>
+                <w:sz w:val="14"/>
+                <w:szCs w:val="14"/>
+                <w:lang w:val="en-CA" w:eastAsia="en-CA"/>
+              </w:rPr>
+              <w:t xml:space="preserve">      </w:t>
+            </w:r>
+            <w:r>
+              <w:rPr>
+                <w:rFonts w:ascii="Arial" w:eastAsia="Times New Roman" w:hAnsi="Arial" w:cs="Arial"/>
+                <w:color w:val="000000"/>
+                <w:sz w:val="24"/>
+                <w:szCs w:val="24"/>
+                <w:lang w:val="en-CA" w:eastAsia="en-CA"/>
+              </w:rPr>
+              <w:t>The system verify the User information</w:t>
+            </w:r>
+          </w:p>
+          <w:p>
+            <w:pPr>
+              <w:spacing w:after="0" w:line="240" w:lineRule="auto"/>
+              <w:rPr>
+                <w:rFonts w:ascii="Times New Roman" w:eastAsia="Times New Roman" w:hAnsi="Times New Roman" w:cs="Times New Roman"/>
+                <w:sz w:val="24"/>
+                <w:szCs w:val="24"/>
+                <w:lang w:val="en-CA" w:eastAsia="en-CA"/>
+              </w:rPr>
+            </w:pPr>
+            <w:r>
+              <w:rPr>
+                <w:rFonts w:ascii="Arial" w:eastAsia="Times New Roman" w:hAnsi="Arial" w:cs="Arial"/>
+                <w:color w:val="000000"/>
+                <w:sz w:val="24"/>
+                <w:szCs w:val="24"/>
+                <w:lang w:val="en-CA" w:eastAsia="en-CA"/>
+              </w:rPr>
+              <w:t>4.</w:t>
+            </w:r>
+            <w:r>
+              <w:rPr>
+                <w:rFonts w:ascii="Arial" w:eastAsia="Times New Roman" w:hAnsi="Arial" w:cs="Arial"/>
+                <w:color w:val="000000"/>
+                <w:sz w:val="14"/>
+                <w:szCs w:val="14"/>
+                <w:lang w:val="en-CA" w:eastAsia="en-CA"/>
+              </w:rPr>
+              <w:t xml:space="preserve">      </w:t>
+            </w:r>
+            <w:r>
+              <w:rPr>
+                <w:rFonts w:ascii="Arial" w:eastAsia="Times New Roman" w:hAnsi="Arial" w:cs="Arial"/>
+                <w:color w:val="000000"/>
+                <w:sz w:val="24"/>
+                <w:szCs w:val="24"/>
+                <w:lang w:val="en-CA" w:eastAsia="en-CA"/>
+              </w:rPr>
+              <w:t>The system display the User homepage.</w:t>
+            </w:r>
+          </w:p>
+        </w:tc>
+      </w:tr>
+      <w:tr>
+        <w:tc>
+          <w:tcPr>
+            <w:tcW w:w="0" w:type="auto"/>
+            <w:tcBorders>
+              <w:top w:val="single" w:sz="6" w:space="0" w:color="000000"/>
+              <w:left w:val="single" w:sz="6" w:space="0" w:color="000000"/>
+              <w:bottom w:val="single" w:sz="6" w:space="0" w:color="000000"/>
+              <w:right w:val="single" w:sz="6" w:space="0" w:color="000000"/>
+            </w:tcBorders>
+            <w:tcMar>
+              <w:top w:w="105" w:type="dxa"/>
+              <w:left w:w="105" w:type="dxa"/>
+              <w:bottom w:w="105" w:type="dxa"/>
+              <w:right w:w="105" w:type="dxa"/>
+            </w:tcMar>
+            <w:hideMark/>
+          </w:tcPr>
+          <w:p>
+            <w:pPr>
+              <w:spacing w:after="0" w:line="240" w:lineRule="auto"/>
+              <w:rPr>
+                <w:rFonts w:ascii="Times New Roman" w:eastAsia="Times New Roman" w:hAnsi="Times New Roman" w:cs="Times New Roman"/>
+                <w:sz w:val="24"/>
+                <w:szCs w:val="24"/>
+                <w:lang w:val="en-CA" w:eastAsia="en-CA"/>
+              </w:rPr>
+            </w:pPr>
+            <w:r>
+              <w:rPr>
+                <w:rFonts w:ascii="Times New Roman" w:eastAsia="Times New Roman" w:hAnsi="Times New Roman" w:cs="Times New Roman"/>
+                <w:b/>
+                <w:bCs/>
+                <w:color w:val="000000"/>
+                <w:sz w:val="24"/>
+                <w:szCs w:val="24"/>
+                <w:lang w:val="en-CA" w:eastAsia="en-CA"/>
+              </w:rPr>
+              <w:t>Alternative flow:</w:t>
+            </w:r>
+          </w:p>
+        </w:tc>
+        <w:tc>
+          <w:tcPr>
+            <w:tcW w:w="0" w:type="auto"/>
+            <w:tcBorders>
+              <w:top w:val="single" w:sz="6" w:space="0" w:color="000000"/>
+              <w:left w:val="single" w:sz="6" w:space="0" w:color="000000"/>
+              <w:bottom w:val="single" w:sz="6" w:space="0" w:color="000000"/>
+              <w:right w:val="single" w:sz="6" w:space="0" w:color="000000"/>
+            </w:tcBorders>
+            <w:tcMar>
+              <w:top w:w="105" w:type="dxa"/>
+              <w:left w:w="105" w:type="dxa"/>
+              <w:bottom w:w="105" w:type="dxa"/>
+              <w:right w:w="105" w:type="dxa"/>
+            </w:tcMar>
+            <w:hideMark/>
+          </w:tcPr>
+          <w:p>
+            <w:pPr>
+              <w:spacing w:after="0" w:line="240" w:lineRule="auto"/>
+              <w:rPr>
+                <w:rFonts w:ascii="Times New Roman" w:eastAsia="Times New Roman" w:hAnsi="Times New Roman" w:cs="Times New Roman"/>
+                <w:sz w:val="24"/>
+                <w:szCs w:val="24"/>
+                <w:lang w:val="en-CA" w:eastAsia="en-CA"/>
+              </w:rPr>
+            </w:pPr>
+            <w:r>
+              <w:rPr>
+                <w:rFonts w:ascii="Arial" w:eastAsia="Times New Roman" w:hAnsi="Arial" w:cs="Arial"/>
+                <w:color w:val="000000"/>
+                <w:sz w:val="24"/>
+                <w:szCs w:val="24"/>
+                <w:lang w:val="en-CA" w:eastAsia="en-CA"/>
+              </w:rPr>
+              <w:t>N/A</w:t>
+            </w:r>
+          </w:p>
+        </w:tc>
+      </w:tr>
+      <w:tr>
+        <w:tc>
+          <w:tcPr>
+            <w:tcW w:w="0" w:type="auto"/>
+            <w:tcBorders>
+              <w:top w:val="single" w:sz="6" w:space="0" w:color="000000"/>
+              <w:left w:val="single" w:sz="6" w:space="0" w:color="000000"/>
+              <w:bottom w:val="single" w:sz="6" w:space="0" w:color="000000"/>
+              <w:right w:val="single" w:sz="6" w:space="0" w:color="000000"/>
+            </w:tcBorders>
+            <w:tcMar>
+              <w:top w:w="105" w:type="dxa"/>
+              <w:left w:w="105" w:type="dxa"/>
+              <w:bottom w:w="105" w:type="dxa"/>
+              <w:right w:w="105" w:type="dxa"/>
+            </w:tcMar>
+            <w:hideMark/>
+          </w:tcPr>
+          <w:p>
+            <w:pPr>
+              <w:spacing w:after="0" w:line="240" w:lineRule="auto"/>
+              <w:rPr>
+                <w:rFonts w:ascii="Times New Roman" w:eastAsia="Times New Roman" w:hAnsi="Times New Roman" w:cs="Times New Roman"/>
+                <w:sz w:val="24"/>
+                <w:szCs w:val="24"/>
+                <w:lang w:val="en-CA" w:eastAsia="en-CA"/>
+              </w:rPr>
+            </w:pPr>
+            <w:r>
+              <w:rPr>
+                <w:rFonts w:ascii="Times New Roman" w:eastAsia="Times New Roman" w:hAnsi="Times New Roman" w:cs="Times New Roman"/>
+                <w:b/>
+                <w:bCs/>
+                <w:color w:val="000000"/>
+                <w:sz w:val="24"/>
+                <w:szCs w:val="24"/>
+                <w:lang w:val="en-CA" w:eastAsia="en-CA"/>
+              </w:rPr>
+              <w:t>Exceptions:</w:t>
+            </w:r>
+          </w:p>
+        </w:tc>
+        <w:tc>
+          <w:tcPr>
+            <w:tcW w:w="0" w:type="auto"/>
+            <w:tcBorders>
+              <w:top w:val="single" w:sz="6" w:space="0" w:color="000000"/>
+              <w:left w:val="single" w:sz="6" w:space="0" w:color="000000"/>
+              <w:bottom w:val="single" w:sz="6" w:space="0" w:color="000000"/>
+              <w:right w:val="single" w:sz="6" w:space="0" w:color="000000"/>
+            </w:tcBorders>
+            <w:tcMar>
+              <w:top w:w="105" w:type="dxa"/>
+              <w:left w:w="105" w:type="dxa"/>
+              <w:bottom w:w="105" w:type="dxa"/>
+              <w:right w:w="105" w:type="dxa"/>
+            </w:tcMar>
+            <w:hideMark/>
+          </w:tcPr>
+          <w:p>
+            <w:pPr>
+              <w:spacing w:after="0" w:line="240" w:lineRule="auto"/>
+              <w:rPr>
+                <w:rFonts w:ascii="Times New Roman" w:eastAsia="Times New Roman" w:hAnsi="Times New Roman" w:cs="Times New Roman"/>
+                <w:sz w:val="24"/>
+                <w:szCs w:val="24"/>
+                <w:lang w:val="en-CA" w:eastAsia="en-CA"/>
+              </w:rPr>
+            </w:pPr>
+            <w:r>
+              <w:rPr>
+                <w:rFonts w:ascii="Arial" w:eastAsia="Times New Roman" w:hAnsi="Arial" w:cs="Arial"/>
+                <w:color w:val="000000"/>
+                <w:sz w:val="24"/>
+                <w:szCs w:val="24"/>
+                <w:lang w:val="en-CA" w:eastAsia="en-CA"/>
+              </w:rPr>
+              <w:t>Step 1: The User enters a wrong login information.</w:t>
+            </w:r>
+          </w:p>
+          <w:p>
+            <w:pPr>
+              <w:spacing w:after="0" w:line="240" w:lineRule="auto"/>
+              <w:ind w:left="360"/>
+              <w:rPr>
+                <w:rFonts w:ascii="Times New Roman" w:eastAsia="Times New Roman" w:hAnsi="Times New Roman" w:cs="Times New Roman"/>
+                <w:sz w:val="24"/>
+                <w:szCs w:val="24"/>
+                <w:lang w:val="en-CA" w:eastAsia="en-CA"/>
+              </w:rPr>
+            </w:pPr>
+            <w:r>
+              <w:rPr>
+                <w:rFonts w:ascii="Times New Roman" w:eastAsia="Times New Roman" w:hAnsi="Times New Roman" w:cs="Times New Roman"/>
+                <w:color w:val="000000"/>
+                <w:sz w:val="24"/>
+                <w:szCs w:val="24"/>
+                <w:lang w:val="en-CA" w:eastAsia="en-CA"/>
+              </w:rPr>
+              <w:t>1.1. The system shows an error message displaying invalid username and/or password.</w:t>
+            </w:r>
+          </w:p>
+          <w:p>
+            <w:pPr>
+              <w:spacing w:after="0" w:line="240" w:lineRule="auto"/>
+              <w:ind w:left="360"/>
+              <w:rPr>
+                <w:rFonts w:ascii="Times New Roman" w:eastAsia="Times New Roman" w:hAnsi="Times New Roman" w:cs="Times New Roman"/>
+                <w:sz w:val="24"/>
+                <w:szCs w:val="24"/>
+                <w:lang w:val="en-CA" w:eastAsia="en-CA"/>
+              </w:rPr>
+            </w:pPr>
+            <w:r>
+              <w:rPr>
+                <w:rFonts w:ascii="Times New Roman" w:eastAsia="Times New Roman" w:hAnsi="Times New Roman" w:cs="Times New Roman"/>
+                <w:color w:val="000000"/>
+                <w:sz w:val="24"/>
+                <w:szCs w:val="24"/>
+                <w:lang w:val="en-CA" w:eastAsia="en-CA"/>
+              </w:rPr>
+              <w:t xml:space="preserve">1.2. The system prompts the </w:t>
+            </w:r>
+            <w:r>
+              <w:rPr>
+                <w:rFonts w:ascii="Arial" w:eastAsia="Times New Roman" w:hAnsi="Arial" w:cs="Arial"/>
+                <w:color w:val="000000"/>
+                <w:sz w:val="24"/>
+                <w:szCs w:val="24"/>
+                <w:lang w:val="en-CA" w:eastAsia="en-CA"/>
+              </w:rPr>
+              <w:t xml:space="preserve">User </w:t>
+            </w:r>
+            <w:r>
+              <w:rPr>
+                <w:rFonts w:ascii="Times New Roman" w:eastAsia="Times New Roman" w:hAnsi="Times New Roman" w:cs="Times New Roman"/>
+                <w:color w:val="000000"/>
+                <w:sz w:val="24"/>
+                <w:szCs w:val="24"/>
+                <w:lang w:val="en-CA" w:eastAsia="en-CA"/>
+              </w:rPr>
+              <w:t>to re-enter the login information.</w:t>
+            </w:r>
+          </w:p>
+        </w:tc>
+      </w:tr>
+      <w:tr>
+        <w:tc>
+          <w:tcPr>
+            <w:tcW w:w="0" w:type="auto"/>
+            <w:tcBorders>
+              <w:top w:val="single" w:sz="6" w:space="0" w:color="000000"/>
+              <w:left w:val="single" w:sz="6" w:space="0" w:color="000000"/>
+              <w:bottom w:val="single" w:sz="6" w:space="0" w:color="000000"/>
+              <w:right w:val="single" w:sz="6" w:space="0" w:color="000000"/>
+            </w:tcBorders>
+            <w:tcMar>
+              <w:top w:w="105" w:type="dxa"/>
+              <w:left w:w="105" w:type="dxa"/>
+              <w:bottom w:w="105" w:type="dxa"/>
+              <w:right w:w="105" w:type="dxa"/>
+            </w:tcMar>
+            <w:hideMark/>
+          </w:tcPr>
+          <w:p>
+            <w:pPr>
+              <w:spacing w:after="0" w:line="240" w:lineRule="auto"/>
+              <w:rPr>
+                <w:rFonts w:ascii="Times New Roman" w:eastAsia="Times New Roman" w:hAnsi="Times New Roman" w:cs="Times New Roman"/>
+                <w:sz w:val="24"/>
+                <w:szCs w:val="24"/>
+                <w:lang w:val="en-CA" w:eastAsia="en-CA"/>
+              </w:rPr>
+            </w:pPr>
+            <w:r>
+              <w:rPr>
+                <w:rFonts w:ascii="Times New Roman" w:eastAsia="Times New Roman" w:hAnsi="Times New Roman" w:cs="Times New Roman"/>
+                <w:b/>
+                <w:bCs/>
+                <w:color w:val="000000"/>
+                <w:sz w:val="24"/>
+                <w:szCs w:val="24"/>
+                <w:lang w:val="en-CA" w:eastAsia="en-CA"/>
+              </w:rPr>
+              <w:t>Includes:</w:t>
+            </w:r>
+          </w:p>
+        </w:tc>
+        <w:tc>
+          <w:tcPr>
+            <w:tcW w:w="0" w:type="auto"/>
+            <w:tcBorders>
+              <w:top w:val="single" w:sz="6" w:space="0" w:color="000000"/>
+              <w:left w:val="single" w:sz="6" w:space="0" w:color="000000"/>
+              <w:bottom w:val="single" w:sz="6" w:space="0" w:color="000000"/>
+              <w:right w:val="single" w:sz="6" w:space="0" w:color="000000"/>
+            </w:tcBorders>
+            <w:tcMar>
+              <w:top w:w="105" w:type="dxa"/>
+              <w:left w:w="105" w:type="dxa"/>
+              <w:bottom w:w="105" w:type="dxa"/>
+              <w:right w:w="105" w:type="dxa"/>
+            </w:tcMar>
+            <w:hideMark/>
+          </w:tcPr>
+          <w:p>
+            <w:pPr>
+              <w:spacing w:after="0" w:line="240" w:lineRule="auto"/>
+              <w:rPr>
+                <w:rFonts w:ascii="Times New Roman" w:eastAsia="Times New Roman" w:hAnsi="Times New Roman" w:cs="Times New Roman"/>
+                <w:sz w:val="24"/>
+                <w:szCs w:val="24"/>
+                <w:lang w:val="en-CA" w:eastAsia="en-CA"/>
+              </w:rPr>
+            </w:pPr>
+            <w:r>
+              <w:rPr>
+                <w:rFonts w:ascii="Arial" w:eastAsia="Times New Roman" w:hAnsi="Arial" w:cs="Arial"/>
+                <w:color w:val="000000"/>
+                <w:sz w:val="24"/>
+                <w:szCs w:val="24"/>
+                <w:lang w:val="en-CA" w:eastAsia="en-CA"/>
+              </w:rPr>
+              <w:t>N/A</w:t>
+            </w:r>
+          </w:p>
+        </w:tc>
+      </w:tr>
+      <w:tr>
+        <w:tc>
+          <w:tcPr>
+            <w:tcW w:w="0" w:type="auto"/>
+            <w:tcBorders>
+              <w:top w:val="single" w:sz="6" w:space="0" w:color="000000"/>
+              <w:left w:val="single" w:sz="6" w:space="0" w:color="000000"/>
+              <w:bottom w:val="single" w:sz="6" w:space="0" w:color="000000"/>
+              <w:right w:val="single" w:sz="6" w:space="0" w:color="000000"/>
+            </w:tcBorders>
+            <w:tcMar>
+              <w:top w:w="105" w:type="dxa"/>
+              <w:left w:w="105" w:type="dxa"/>
+              <w:bottom w:w="105" w:type="dxa"/>
+              <w:right w:w="105" w:type="dxa"/>
+            </w:tcMar>
+            <w:hideMark/>
+          </w:tcPr>
+          <w:p>
+            <w:pPr>
+              <w:spacing w:after="0" w:line="240" w:lineRule="auto"/>
+              <w:rPr>
+                <w:rFonts w:ascii="Times New Roman" w:eastAsia="Times New Roman" w:hAnsi="Times New Roman" w:cs="Times New Roman"/>
+                <w:sz w:val="24"/>
+                <w:szCs w:val="24"/>
+                <w:lang w:val="en-CA" w:eastAsia="en-CA"/>
+              </w:rPr>
+            </w:pPr>
+            <w:r>
+              <w:rPr>
+                <w:rFonts w:ascii="Times New Roman" w:eastAsia="Times New Roman" w:hAnsi="Times New Roman" w:cs="Times New Roman"/>
+                <w:b/>
+                <w:bCs/>
+                <w:color w:val="000000"/>
+                <w:sz w:val="24"/>
+                <w:szCs w:val="24"/>
+                <w:lang w:val="en-CA" w:eastAsia="en-CA"/>
+              </w:rPr>
+              <w:t>Priority</w:t>
+            </w:r>
+          </w:p>
+        </w:tc>
+        <w:tc>
+          <w:tcPr>
+            <w:tcW w:w="0" w:type="auto"/>
+            <w:tcBorders>
+              <w:top w:val="single" w:sz="6" w:space="0" w:color="000000"/>
+              <w:left w:val="single" w:sz="6" w:space="0" w:color="000000"/>
+              <w:bottom w:val="single" w:sz="6" w:space="0" w:color="000000"/>
+              <w:right w:val="single" w:sz="6" w:space="0" w:color="000000"/>
+            </w:tcBorders>
+            <w:tcMar>
+              <w:top w:w="105" w:type="dxa"/>
+              <w:left w:w="105" w:type="dxa"/>
+              <w:bottom w:w="105" w:type="dxa"/>
+              <w:right w:w="105" w:type="dxa"/>
+            </w:tcMar>
+            <w:hideMark/>
+          </w:tcPr>
+          <w:p>
+            <w:pPr>
+              <w:spacing w:after="0" w:line="240" w:lineRule="auto"/>
+              <w:rPr>
+                <w:rFonts w:ascii="Times New Roman" w:eastAsia="Times New Roman" w:hAnsi="Times New Roman" w:cs="Times New Roman"/>
+                <w:sz w:val="24"/>
+                <w:szCs w:val="24"/>
+                <w:lang w:val="en-CA" w:eastAsia="en-CA"/>
+              </w:rPr>
+            </w:pPr>
+            <w:r>
+              <w:rPr>
+                <w:rFonts w:ascii="Arial" w:eastAsia="Times New Roman" w:hAnsi="Arial" w:cs="Arial"/>
+                <w:color w:val="000000"/>
+                <w:sz w:val="24"/>
+                <w:szCs w:val="24"/>
+                <w:lang w:val="en-CA" w:eastAsia="en-CA"/>
+              </w:rPr>
+              <w:t>High</w:t>
+            </w:r>
+          </w:p>
+        </w:tc>
+      </w:tr>
+    </w:tbl>
     <w:p>
       <w:pPr>
         <w:rPr>
@@ -2647,7 +3986,6 @@
                 <w:color w:val="000000"/>
                 <w:lang w:val="en-CA" w:eastAsia="en-CA"/>
               </w:rPr>
-              <w:lastRenderedPageBreak/>
               <w:t>2.  The User enters the Travel information.</w:t>
             </w:r>
           </w:p>
@@ -2704,7 +4042,6 @@
                 <w:color w:val="000000"/>
                 <w:lang w:val="en-CA" w:eastAsia="en-CA"/>
               </w:rPr>
-              <w:lastRenderedPageBreak/>
               <w:t>Alternative flow:</w:t>
             </w:r>
           </w:p>
@@ -3251,6 +4588,7 @@
                 <w:color w:val="000000"/>
                 <w:lang w:val="en-US"/>
               </w:rPr>
+              <w:lastRenderedPageBreak/>
               <w:t>Description:</w:t>
             </w:r>
           </w:p>
@@ -4060,8 +5398,6 @@
         </w:rPr>
         <w:t>5</w:t>
       </w:r>
-      <w:bookmarkStart w:id="1" w:name="_GoBack"/>
-      <w:bookmarkEnd w:id="1"/>
       <w:r>
         <w:rPr>
           <w:rFonts w:ascii="Times New Roman" w:hAnsi="Times New Roman" w:cs="Times New Roman"/>
@@ -4127,7 +5463,6 @@
                 <w:color w:val="000000"/>
                 <w:lang w:val="en-CA" w:eastAsia="en-CA"/>
               </w:rPr>
-              <w:lastRenderedPageBreak/>
               <w:t>Use Case ID:</w:t>
             </w:r>
           </w:p>
@@ -4749,6 +6084,7 @@
                 <w:color w:val="000000"/>
                 <w:lang w:val="en-CA" w:eastAsia="en-CA"/>
               </w:rPr>
+              <w:lastRenderedPageBreak/>
               <w:t>4.  The system displays the confirmed selection.</w:t>
             </w:r>
           </w:p>
@@ -4788,6 +6124,7 @@
                 <w:color w:val="000000"/>
                 <w:lang w:val="en-CA" w:eastAsia="en-CA"/>
               </w:rPr>
+              <w:lastRenderedPageBreak/>
               <w:t>Alternative flow:</w:t>
             </w:r>
           </w:p>
@@ -5144,7 +6481,7 @@
       <w:rPr>
         <w:noProof/>
       </w:rPr>
-      <w:t>3</w:t>
+      <w:t>1</w:t>
     </w:r>
     <w:r>
       <w:rPr>
@@ -8715,7 +10052,7 @@
 </file>
 
 <file path=customXml/itemProps1.xml><?xml version="1.0" encoding="utf-8"?>
-<ds:datastoreItem xmlns:ds="http://schemas.openxmlformats.org/officeDocument/2006/customXml" ds:itemID="{BEA5E740-548B-41A0-AD54-7538B38E727A}">
+<ds:datastoreItem xmlns:ds="http://schemas.openxmlformats.org/officeDocument/2006/customXml" ds:itemID="{55EE0874-CFFC-446D-8931-20C1FD32D37E}">
   <ds:schemaRefs>
     <ds:schemaRef ds:uri="http://schemas.openxmlformats.org/officeDocument/2006/bibliography"/>
   </ds:schemaRefs>

</xml_diff>

<commit_message>
updated use case diagram and use case description
</commit_message>
<xml_diff>
--- a/FlyAirDeliverable2.docx
+++ b/FlyAirDeliverable2.docx
@@ -13,7 +13,7 @@
       <w:r>
         <w:rPr>
           <w:noProof/>
-          <w:lang w:val="en-CA" w:eastAsia="en-CA"/>
+          <w:lang w:val="en-US"/>
         </w:rPr>
         <w:drawing>
           <wp:inline distT="0" distB="0" distL="0" distR="0">
@@ -172,13 +172,31 @@
         </w:rPr>
         <w:t xml:space="preserve">Dr. </w:t>
       </w:r>
+      <w:proofErr w:type="spellStart"/>
       <w:r>
         <w:rPr>
           <w:rFonts w:ascii="Times New Roman" w:hAnsi="Times New Roman" w:cs="Times New Roman"/>
           <w:sz w:val="32"/>
         </w:rPr>
-        <w:t>Abdelwahab Hamou-Lhadj</w:t>
+        <w:t>Abdelwahab</w:t>
       </w:r>
+      <w:proofErr w:type="spellEnd"/>
+      <w:r>
+        <w:rPr>
+          <w:rFonts w:ascii="Times New Roman" w:hAnsi="Times New Roman" w:cs="Times New Roman"/>
+          <w:sz w:val="32"/>
+        </w:rPr>
+        <w:t xml:space="preserve"> </w:t>
+      </w:r>
+      <w:proofErr w:type="spellStart"/>
+      <w:r>
+        <w:rPr>
+          <w:rFonts w:ascii="Times New Roman" w:hAnsi="Times New Roman" w:cs="Times New Roman"/>
+          <w:sz w:val="32"/>
+        </w:rPr>
+        <w:t>Hamou-Lhadj</w:t>
+      </w:r>
+      <w:proofErr w:type="spellEnd"/>
       <w:r>
         <w:rPr>
           <w:rFonts w:ascii="Times New Roman" w:hAnsi="Times New Roman" w:cs="Times New Roman"/>
@@ -216,12 +234,37 @@
           <w:lang w:val="en-CA"/>
         </w:rPr>
       </w:pPr>
+      <w:proofErr w:type="spellStart"/>
       <w:r>
         <w:rPr>
           <w:rFonts w:ascii="Times New Roman" w:hAnsi="Times New Roman" w:cs="Times New Roman"/>
           <w:sz w:val="28"/>
         </w:rPr>
-        <w:t>Nareshkumar M. Sisodiya 27650817</w:t>
+        <w:t>Nareshkumar</w:t>
+      </w:r>
+      <w:proofErr w:type="spellEnd"/>
+      <w:r>
+        <w:rPr>
+          <w:rFonts w:ascii="Times New Roman" w:hAnsi="Times New Roman" w:cs="Times New Roman"/>
+          <w:sz w:val="28"/>
+        </w:rPr>
+        <w:t xml:space="preserve"> M. </w:t>
+      </w:r>
+      <w:proofErr w:type="spellStart"/>
+      <w:r>
+        <w:rPr>
+          <w:rFonts w:ascii="Times New Roman" w:hAnsi="Times New Roman" w:cs="Times New Roman"/>
+          <w:sz w:val="28"/>
+        </w:rPr>
+        <w:t>Sisodiya</w:t>
+      </w:r>
+      <w:proofErr w:type="spellEnd"/>
+      <w:r>
+        <w:rPr>
+          <w:rFonts w:ascii="Times New Roman" w:hAnsi="Times New Roman" w:cs="Times New Roman"/>
+          <w:sz w:val="28"/>
+        </w:rPr>
+        <w:t xml:space="preserve"> 27650817</w:t>
       </w:r>
     </w:p>
     <w:p>
@@ -233,12 +276,37 @@
           <w:sz w:val="28"/>
         </w:rPr>
       </w:pPr>
+      <w:proofErr w:type="spellStart"/>
       <w:r>
         <w:rPr>
           <w:rFonts w:ascii="Times New Roman" w:hAnsi="Times New Roman" w:cs="Times New Roman"/>
           <w:sz w:val="28"/>
         </w:rPr>
-        <w:t>Arjun Lokhande 27411111</w:t>
+        <w:t>Arjun</w:t>
+      </w:r>
+      <w:proofErr w:type="spellEnd"/>
+      <w:r>
+        <w:rPr>
+          <w:rFonts w:ascii="Times New Roman" w:hAnsi="Times New Roman" w:cs="Times New Roman"/>
+          <w:sz w:val="28"/>
+        </w:rPr>
+        <w:t xml:space="preserve"> </w:t>
+      </w:r>
+      <w:proofErr w:type="spellStart"/>
+      <w:r>
+        <w:rPr>
+          <w:rFonts w:ascii="Times New Roman" w:hAnsi="Times New Roman" w:cs="Times New Roman"/>
+          <w:sz w:val="28"/>
+        </w:rPr>
+        <w:t>Lokhande</w:t>
+      </w:r>
+      <w:proofErr w:type="spellEnd"/>
+      <w:r>
+        <w:rPr>
+          <w:rFonts w:ascii="Times New Roman" w:hAnsi="Times New Roman" w:cs="Times New Roman"/>
+          <w:sz w:val="28"/>
+        </w:rPr>
+        <w:t xml:space="preserve"> 27411111</w:t>
       </w:r>
       <w:r>
         <w:rPr>
@@ -257,12 +325,21 @@
           <w:sz w:val="28"/>
         </w:rPr>
       </w:pPr>
+      <w:proofErr w:type="spellStart"/>
       <w:r>
         <w:rPr>
           <w:rFonts w:ascii="Times New Roman" w:hAnsi="Times New Roman" w:cs="Times New Roman"/>
           <w:sz w:val="28"/>
         </w:rPr>
-        <w:t>Binu Basil John 27421753</w:t>
+        <w:t>Binu</w:t>
+      </w:r>
+      <w:proofErr w:type="spellEnd"/>
+      <w:r>
+        <w:rPr>
+          <w:rFonts w:ascii="Times New Roman" w:hAnsi="Times New Roman" w:cs="Times New Roman"/>
+          <w:sz w:val="28"/>
+        </w:rPr>
+        <w:t xml:space="preserve"> Basil John 27421753</w:t>
       </w:r>
     </w:p>
     <w:p>
@@ -275,13 +352,41 @@
           <w:lang w:val="en-CA"/>
         </w:rPr>
       </w:pPr>
+      <w:proofErr w:type="spellStart"/>
       <w:r>
         <w:rPr>
           <w:rFonts w:ascii="Times New Roman" w:hAnsi="Times New Roman" w:cs="Times New Roman"/>
           <w:sz w:val="28"/>
           <w:lang w:val="en-CA"/>
         </w:rPr>
-        <w:t>Anant Mathur 27323670</w:t>
+        <w:t>Anant</w:t>
+      </w:r>
+      <w:proofErr w:type="spellEnd"/>
+      <w:r>
+        <w:rPr>
+          <w:rFonts w:ascii="Times New Roman" w:hAnsi="Times New Roman" w:cs="Times New Roman"/>
+          <w:sz w:val="28"/>
+          <w:lang w:val="en-CA"/>
+        </w:rPr>
+        <w:t xml:space="preserve"> </w:t>
+      </w:r>
+      <w:proofErr w:type="spellStart"/>
+      <w:r>
+        <w:rPr>
+          <w:rFonts w:ascii="Times New Roman" w:hAnsi="Times New Roman" w:cs="Times New Roman"/>
+          <w:sz w:val="28"/>
+          <w:lang w:val="en-CA"/>
+        </w:rPr>
+        <w:t>Mathur</w:t>
+      </w:r>
+      <w:proofErr w:type="spellEnd"/>
+      <w:r>
+        <w:rPr>
+          <w:rFonts w:ascii="Times New Roman" w:hAnsi="Times New Roman" w:cs="Times New Roman"/>
+          <w:sz w:val="28"/>
+          <w:lang w:val="en-CA"/>
+        </w:rPr>
+        <w:t xml:space="preserve"> 27323670</w:t>
       </w:r>
     </w:p>
     <w:p>
@@ -294,13 +399,41 @@
           <w:lang w:val="en-CA"/>
         </w:rPr>
       </w:pPr>
+      <w:proofErr w:type="spellStart"/>
       <w:r>
         <w:rPr>
           <w:rFonts w:ascii="Times New Roman" w:hAnsi="Times New Roman" w:cs="Times New Roman"/>
           <w:sz w:val="28"/>
           <w:lang w:val="en-CA"/>
         </w:rPr>
-        <w:t>Khushboo Handa 27323794</w:t>
+        <w:t>Khushboo</w:t>
+      </w:r>
+      <w:proofErr w:type="spellEnd"/>
+      <w:r>
+        <w:rPr>
+          <w:rFonts w:ascii="Times New Roman" w:hAnsi="Times New Roman" w:cs="Times New Roman"/>
+          <w:sz w:val="28"/>
+          <w:lang w:val="en-CA"/>
+        </w:rPr>
+        <w:t xml:space="preserve"> </w:t>
+      </w:r>
+      <w:proofErr w:type="spellStart"/>
+      <w:r>
+        <w:rPr>
+          <w:rFonts w:ascii="Times New Roman" w:hAnsi="Times New Roman" w:cs="Times New Roman"/>
+          <w:sz w:val="28"/>
+          <w:lang w:val="en-CA"/>
+        </w:rPr>
+        <w:t>Handa</w:t>
+      </w:r>
+      <w:proofErr w:type="spellEnd"/>
+      <w:r>
+        <w:rPr>
+          <w:rFonts w:ascii="Times New Roman" w:hAnsi="Times New Roman" w:cs="Times New Roman"/>
+          <w:sz w:val="28"/>
+          <w:lang w:val="en-CA"/>
+        </w:rPr>
+        <w:t xml:space="preserve"> 27323794</w:t>
       </w:r>
     </w:p>
     <w:p>
@@ -8597,6 +8730,2531 @@
       </w:tr>
     </w:tbl>
     <w:p/>
+    <w:p>
+      <w:pPr>
+        <w:spacing w:after="0" w:line="240" w:lineRule="auto"/>
+        <w:rPr>
+          <w:rFonts w:ascii="Times New Roman" w:eastAsia="Times New Roman" w:hAnsi="Times New Roman" w:cs="Times New Roman"/>
+          <w:sz w:val="24"/>
+          <w:szCs w:val="24"/>
+          <w:lang w:val="en-US"/>
+        </w:rPr>
+      </w:pPr>
+      <w:r>
+        <w:rPr>
+          <w:rFonts w:ascii="Arial" w:eastAsia="Times New Roman" w:hAnsi="Arial" w:cs="Arial"/>
+          <w:color w:val="000000"/>
+          <w:lang w:val="en-US"/>
+        </w:rPr>
+        <w:t>8. View Booked Ticket</w:t>
+      </w:r>
+    </w:p>
+    <w:p>
+      <w:pPr>
+        <w:spacing w:after="0" w:line="240" w:lineRule="auto"/>
+        <w:rPr>
+          <w:rFonts w:ascii="Times New Roman" w:eastAsia="Times New Roman" w:hAnsi="Times New Roman" w:cs="Times New Roman"/>
+          <w:sz w:val="24"/>
+          <w:szCs w:val="24"/>
+          <w:lang w:val="en-US"/>
+        </w:rPr>
+      </w:pPr>
+    </w:p>
+    <w:tbl>
+      <w:tblPr>
+        <w:tblW w:w="0" w:type="auto"/>
+        <w:tblCellMar>
+          <w:top w:w="15" w:type="dxa"/>
+          <w:left w:w="15" w:type="dxa"/>
+          <w:bottom w:w="15" w:type="dxa"/>
+          <w:right w:w="15" w:type="dxa"/>
+        </w:tblCellMar>
+        <w:tblLook w:val="04A0"/>
+      </w:tblPr>
+      <w:tblGrid>
+        <w:gridCol w:w="1893"/>
+        <w:gridCol w:w="7343"/>
+      </w:tblGrid>
+      <w:tr>
+        <w:tc>
+          <w:tcPr>
+            <w:tcW w:w="0" w:type="auto"/>
+            <w:tcBorders>
+              <w:top w:val="single" w:sz="6" w:space="0" w:color="000000"/>
+              <w:left w:val="single" w:sz="6" w:space="0" w:color="000000"/>
+              <w:bottom w:val="single" w:sz="6" w:space="0" w:color="000000"/>
+              <w:right w:val="single" w:sz="6" w:space="0" w:color="000000"/>
+            </w:tcBorders>
+            <w:tcMar>
+              <w:top w:w="105" w:type="dxa"/>
+              <w:left w:w="105" w:type="dxa"/>
+              <w:bottom w:w="105" w:type="dxa"/>
+              <w:right w:w="105" w:type="dxa"/>
+            </w:tcMar>
+            <w:hideMark/>
+          </w:tcPr>
+          <w:p>
+            <w:pPr>
+              <w:spacing w:after="0" w:line="0" w:lineRule="atLeast"/>
+              <w:rPr>
+                <w:rFonts w:ascii="Times New Roman" w:eastAsia="Times New Roman" w:hAnsi="Times New Roman" w:cs="Times New Roman"/>
+                <w:sz w:val="24"/>
+                <w:szCs w:val="24"/>
+                <w:lang w:val="en-US"/>
+              </w:rPr>
+            </w:pPr>
+            <w:r>
+              <w:rPr>
+                <w:rFonts w:ascii="Times New Roman" w:eastAsia="Times New Roman" w:hAnsi="Times New Roman" w:cs="Times New Roman"/>
+                <w:b/>
+                <w:bCs/>
+                <w:color w:val="000000"/>
+                <w:sz w:val="24"/>
+                <w:szCs w:val="24"/>
+                <w:lang w:val="en-US"/>
+              </w:rPr>
+              <w:t>Use Case ID:</w:t>
+            </w:r>
+          </w:p>
+        </w:tc>
+        <w:tc>
+          <w:tcPr>
+            <w:tcW w:w="0" w:type="auto"/>
+            <w:tcBorders>
+              <w:top w:val="single" w:sz="6" w:space="0" w:color="000000"/>
+              <w:left w:val="single" w:sz="6" w:space="0" w:color="000000"/>
+              <w:bottom w:val="single" w:sz="6" w:space="0" w:color="000000"/>
+              <w:right w:val="single" w:sz="6" w:space="0" w:color="000000"/>
+            </w:tcBorders>
+            <w:tcMar>
+              <w:top w:w="105" w:type="dxa"/>
+              <w:left w:w="105" w:type="dxa"/>
+              <w:bottom w:w="105" w:type="dxa"/>
+              <w:right w:w="105" w:type="dxa"/>
+            </w:tcMar>
+            <w:hideMark/>
+          </w:tcPr>
+          <w:p>
+            <w:pPr>
+              <w:spacing w:after="0" w:line="0" w:lineRule="atLeast"/>
+              <w:rPr>
+                <w:rFonts w:ascii="Times New Roman" w:eastAsia="Times New Roman" w:hAnsi="Times New Roman" w:cs="Times New Roman"/>
+                <w:sz w:val="24"/>
+                <w:szCs w:val="24"/>
+                <w:lang w:val="en-US"/>
+              </w:rPr>
+            </w:pPr>
+            <w:r>
+              <w:rPr>
+                <w:rFonts w:ascii="Arial" w:eastAsia="Times New Roman" w:hAnsi="Arial" w:cs="Arial"/>
+                <w:b/>
+                <w:bCs/>
+                <w:color w:val="000000"/>
+                <w:sz w:val="24"/>
+                <w:szCs w:val="24"/>
+                <w:lang w:val="en-US"/>
+              </w:rPr>
+              <w:t>UC-08</w:t>
+            </w:r>
+          </w:p>
+        </w:tc>
+      </w:tr>
+      <w:tr>
+        <w:tc>
+          <w:tcPr>
+            <w:tcW w:w="0" w:type="auto"/>
+            <w:tcBorders>
+              <w:top w:val="single" w:sz="6" w:space="0" w:color="000000"/>
+              <w:left w:val="single" w:sz="6" w:space="0" w:color="000000"/>
+              <w:bottom w:val="single" w:sz="6" w:space="0" w:color="000000"/>
+              <w:right w:val="single" w:sz="6" w:space="0" w:color="000000"/>
+            </w:tcBorders>
+            <w:tcMar>
+              <w:top w:w="105" w:type="dxa"/>
+              <w:left w:w="105" w:type="dxa"/>
+              <w:bottom w:w="105" w:type="dxa"/>
+              <w:right w:w="105" w:type="dxa"/>
+            </w:tcMar>
+            <w:hideMark/>
+          </w:tcPr>
+          <w:p>
+            <w:pPr>
+              <w:spacing w:after="0" w:line="0" w:lineRule="atLeast"/>
+              <w:rPr>
+                <w:rFonts w:ascii="Times New Roman" w:eastAsia="Times New Roman" w:hAnsi="Times New Roman" w:cs="Times New Roman"/>
+                <w:sz w:val="24"/>
+                <w:szCs w:val="24"/>
+                <w:lang w:val="en-US"/>
+              </w:rPr>
+            </w:pPr>
+            <w:r>
+              <w:rPr>
+                <w:rFonts w:ascii="Times New Roman" w:eastAsia="Times New Roman" w:hAnsi="Times New Roman" w:cs="Times New Roman"/>
+                <w:b/>
+                <w:bCs/>
+                <w:color w:val="000000"/>
+                <w:sz w:val="24"/>
+                <w:szCs w:val="24"/>
+                <w:lang w:val="en-US"/>
+              </w:rPr>
+              <w:t>Use Case Name:</w:t>
+            </w:r>
+          </w:p>
+        </w:tc>
+        <w:tc>
+          <w:tcPr>
+            <w:tcW w:w="0" w:type="auto"/>
+            <w:tcBorders>
+              <w:top w:val="single" w:sz="6" w:space="0" w:color="000000"/>
+              <w:left w:val="single" w:sz="6" w:space="0" w:color="000000"/>
+              <w:bottom w:val="single" w:sz="6" w:space="0" w:color="000000"/>
+              <w:right w:val="single" w:sz="6" w:space="0" w:color="000000"/>
+            </w:tcBorders>
+            <w:tcMar>
+              <w:top w:w="105" w:type="dxa"/>
+              <w:left w:w="105" w:type="dxa"/>
+              <w:bottom w:w="105" w:type="dxa"/>
+              <w:right w:w="105" w:type="dxa"/>
+            </w:tcMar>
+            <w:hideMark/>
+          </w:tcPr>
+          <w:p>
+            <w:pPr>
+              <w:spacing w:after="0" w:line="0" w:lineRule="atLeast"/>
+              <w:rPr>
+                <w:rFonts w:ascii="Times New Roman" w:eastAsia="Times New Roman" w:hAnsi="Times New Roman" w:cs="Times New Roman"/>
+                <w:sz w:val="24"/>
+                <w:szCs w:val="24"/>
+                <w:lang w:val="en-US"/>
+              </w:rPr>
+            </w:pPr>
+            <w:r>
+              <w:rPr>
+                <w:rFonts w:ascii="Times New Roman" w:eastAsia="Times New Roman" w:hAnsi="Times New Roman" w:cs="Times New Roman"/>
+                <w:color w:val="000000"/>
+                <w:sz w:val="24"/>
+                <w:szCs w:val="24"/>
+                <w:lang w:val="en-US"/>
+              </w:rPr>
+              <w:t>View Booked Ticket</w:t>
+            </w:r>
+          </w:p>
+        </w:tc>
+      </w:tr>
+      <w:tr>
+        <w:tc>
+          <w:tcPr>
+            <w:tcW w:w="0" w:type="auto"/>
+            <w:tcBorders>
+              <w:top w:val="single" w:sz="6" w:space="0" w:color="000000"/>
+              <w:left w:val="single" w:sz="6" w:space="0" w:color="000000"/>
+              <w:bottom w:val="single" w:sz="6" w:space="0" w:color="000000"/>
+              <w:right w:val="single" w:sz="6" w:space="0" w:color="000000"/>
+            </w:tcBorders>
+            <w:tcMar>
+              <w:top w:w="105" w:type="dxa"/>
+              <w:left w:w="105" w:type="dxa"/>
+              <w:bottom w:w="105" w:type="dxa"/>
+              <w:right w:w="105" w:type="dxa"/>
+            </w:tcMar>
+            <w:hideMark/>
+          </w:tcPr>
+          <w:p>
+            <w:pPr>
+              <w:spacing w:after="0" w:line="0" w:lineRule="atLeast"/>
+              <w:rPr>
+                <w:rFonts w:ascii="Times New Roman" w:eastAsia="Times New Roman" w:hAnsi="Times New Roman" w:cs="Times New Roman"/>
+                <w:sz w:val="24"/>
+                <w:szCs w:val="24"/>
+                <w:lang w:val="en-US"/>
+              </w:rPr>
+            </w:pPr>
+            <w:r>
+              <w:rPr>
+                <w:rFonts w:ascii="Times New Roman" w:eastAsia="Times New Roman" w:hAnsi="Times New Roman" w:cs="Times New Roman"/>
+                <w:b/>
+                <w:bCs/>
+                <w:color w:val="000000"/>
+                <w:sz w:val="24"/>
+                <w:szCs w:val="24"/>
+                <w:lang w:val="en-US"/>
+              </w:rPr>
+              <w:t>Description:</w:t>
+            </w:r>
+          </w:p>
+        </w:tc>
+        <w:tc>
+          <w:tcPr>
+            <w:tcW w:w="0" w:type="auto"/>
+            <w:tcBorders>
+              <w:top w:val="single" w:sz="6" w:space="0" w:color="000000"/>
+              <w:left w:val="single" w:sz="6" w:space="0" w:color="000000"/>
+              <w:bottom w:val="single" w:sz="6" w:space="0" w:color="000000"/>
+              <w:right w:val="single" w:sz="6" w:space="0" w:color="000000"/>
+            </w:tcBorders>
+            <w:tcMar>
+              <w:top w:w="105" w:type="dxa"/>
+              <w:left w:w="105" w:type="dxa"/>
+              <w:bottom w:w="105" w:type="dxa"/>
+              <w:right w:w="105" w:type="dxa"/>
+            </w:tcMar>
+            <w:hideMark/>
+          </w:tcPr>
+          <w:p>
+            <w:pPr>
+              <w:spacing w:after="0" w:line="0" w:lineRule="atLeast"/>
+              <w:rPr>
+                <w:rFonts w:ascii="Times New Roman" w:eastAsia="Times New Roman" w:hAnsi="Times New Roman" w:cs="Times New Roman"/>
+                <w:sz w:val="24"/>
+                <w:szCs w:val="24"/>
+                <w:lang w:val="en-US"/>
+              </w:rPr>
+            </w:pPr>
+            <w:r>
+              <w:rPr>
+                <w:rFonts w:ascii="Arial" w:eastAsia="Times New Roman" w:hAnsi="Arial" w:cs="Arial"/>
+                <w:color w:val="000000"/>
+                <w:sz w:val="24"/>
+                <w:szCs w:val="24"/>
+                <w:lang w:val="en-US"/>
+              </w:rPr>
+              <w:t>The User can view the tickets</w:t>
+            </w:r>
+          </w:p>
+        </w:tc>
+      </w:tr>
+      <w:tr>
+        <w:tc>
+          <w:tcPr>
+            <w:tcW w:w="0" w:type="auto"/>
+            <w:tcBorders>
+              <w:top w:val="single" w:sz="6" w:space="0" w:color="000000"/>
+              <w:left w:val="single" w:sz="6" w:space="0" w:color="000000"/>
+              <w:bottom w:val="single" w:sz="6" w:space="0" w:color="000000"/>
+              <w:right w:val="single" w:sz="6" w:space="0" w:color="000000"/>
+            </w:tcBorders>
+            <w:tcMar>
+              <w:top w:w="105" w:type="dxa"/>
+              <w:left w:w="105" w:type="dxa"/>
+              <w:bottom w:w="105" w:type="dxa"/>
+              <w:right w:w="105" w:type="dxa"/>
+            </w:tcMar>
+            <w:hideMark/>
+          </w:tcPr>
+          <w:p>
+            <w:pPr>
+              <w:spacing w:after="0" w:line="0" w:lineRule="atLeast"/>
+              <w:rPr>
+                <w:rFonts w:ascii="Times New Roman" w:eastAsia="Times New Roman" w:hAnsi="Times New Roman" w:cs="Times New Roman"/>
+                <w:sz w:val="24"/>
+                <w:szCs w:val="24"/>
+                <w:lang w:val="en-US"/>
+              </w:rPr>
+            </w:pPr>
+            <w:r>
+              <w:rPr>
+                <w:rFonts w:ascii="Times New Roman" w:eastAsia="Times New Roman" w:hAnsi="Times New Roman" w:cs="Times New Roman"/>
+                <w:b/>
+                <w:bCs/>
+                <w:color w:val="000000"/>
+                <w:sz w:val="24"/>
+                <w:szCs w:val="24"/>
+                <w:lang w:val="en-US"/>
+              </w:rPr>
+              <w:t>Primary Actor:</w:t>
+            </w:r>
+          </w:p>
+        </w:tc>
+        <w:tc>
+          <w:tcPr>
+            <w:tcW w:w="0" w:type="auto"/>
+            <w:tcBorders>
+              <w:top w:val="single" w:sz="6" w:space="0" w:color="000000"/>
+              <w:left w:val="single" w:sz="6" w:space="0" w:color="000000"/>
+              <w:bottom w:val="single" w:sz="6" w:space="0" w:color="000000"/>
+              <w:right w:val="single" w:sz="6" w:space="0" w:color="000000"/>
+            </w:tcBorders>
+            <w:tcMar>
+              <w:top w:w="105" w:type="dxa"/>
+              <w:left w:w="105" w:type="dxa"/>
+              <w:bottom w:w="105" w:type="dxa"/>
+              <w:right w:w="105" w:type="dxa"/>
+            </w:tcMar>
+            <w:hideMark/>
+          </w:tcPr>
+          <w:p>
+            <w:pPr>
+              <w:spacing w:after="0" w:line="0" w:lineRule="atLeast"/>
+              <w:rPr>
+                <w:rFonts w:ascii="Times New Roman" w:eastAsia="Times New Roman" w:hAnsi="Times New Roman" w:cs="Times New Roman"/>
+                <w:sz w:val="24"/>
+                <w:szCs w:val="24"/>
+                <w:lang w:val="en-US"/>
+              </w:rPr>
+            </w:pPr>
+            <w:r>
+              <w:rPr>
+                <w:rFonts w:ascii="Times New Roman" w:eastAsia="Times New Roman" w:hAnsi="Times New Roman" w:cs="Times New Roman"/>
+                <w:color w:val="000000"/>
+                <w:sz w:val="24"/>
+                <w:szCs w:val="24"/>
+                <w:lang w:val="en-US"/>
+              </w:rPr>
+              <w:t>User</w:t>
+            </w:r>
+          </w:p>
+        </w:tc>
+      </w:tr>
+      <w:tr>
+        <w:tc>
+          <w:tcPr>
+            <w:tcW w:w="0" w:type="auto"/>
+            <w:tcBorders>
+              <w:top w:val="single" w:sz="6" w:space="0" w:color="000000"/>
+              <w:left w:val="single" w:sz="6" w:space="0" w:color="000000"/>
+              <w:bottom w:val="single" w:sz="6" w:space="0" w:color="000000"/>
+              <w:right w:val="single" w:sz="6" w:space="0" w:color="000000"/>
+            </w:tcBorders>
+            <w:tcMar>
+              <w:top w:w="105" w:type="dxa"/>
+              <w:left w:w="105" w:type="dxa"/>
+              <w:bottom w:w="105" w:type="dxa"/>
+              <w:right w:w="105" w:type="dxa"/>
+            </w:tcMar>
+            <w:hideMark/>
+          </w:tcPr>
+          <w:p>
+            <w:pPr>
+              <w:spacing w:after="0" w:line="0" w:lineRule="atLeast"/>
+              <w:rPr>
+                <w:rFonts w:ascii="Times New Roman" w:eastAsia="Times New Roman" w:hAnsi="Times New Roman" w:cs="Times New Roman"/>
+                <w:sz w:val="24"/>
+                <w:szCs w:val="24"/>
+                <w:lang w:val="en-US"/>
+              </w:rPr>
+            </w:pPr>
+            <w:r>
+              <w:rPr>
+                <w:rFonts w:ascii="Times New Roman" w:eastAsia="Times New Roman" w:hAnsi="Times New Roman" w:cs="Times New Roman"/>
+                <w:b/>
+                <w:bCs/>
+                <w:color w:val="000000"/>
+                <w:sz w:val="24"/>
+                <w:szCs w:val="24"/>
+                <w:lang w:val="en-US"/>
+              </w:rPr>
+              <w:t>Preconditions:</w:t>
+            </w:r>
+          </w:p>
+        </w:tc>
+        <w:tc>
+          <w:tcPr>
+            <w:tcW w:w="0" w:type="auto"/>
+            <w:tcBorders>
+              <w:top w:val="single" w:sz="6" w:space="0" w:color="000000"/>
+              <w:left w:val="single" w:sz="6" w:space="0" w:color="000000"/>
+              <w:bottom w:val="single" w:sz="6" w:space="0" w:color="000000"/>
+              <w:right w:val="single" w:sz="6" w:space="0" w:color="000000"/>
+            </w:tcBorders>
+            <w:tcMar>
+              <w:top w:w="105" w:type="dxa"/>
+              <w:left w:w="105" w:type="dxa"/>
+              <w:bottom w:w="105" w:type="dxa"/>
+              <w:right w:w="105" w:type="dxa"/>
+            </w:tcMar>
+            <w:hideMark/>
+          </w:tcPr>
+          <w:p>
+            <w:pPr>
+              <w:spacing w:after="0" w:line="240" w:lineRule="auto"/>
+              <w:ind w:left="720"/>
+              <w:rPr>
+                <w:rFonts w:ascii="Times New Roman" w:eastAsia="Times New Roman" w:hAnsi="Times New Roman" w:cs="Times New Roman"/>
+                <w:sz w:val="24"/>
+                <w:szCs w:val="24"/>
+                <w:lang w:val="en-US"/>
+              </w:rPr>
+            </w:pPr>
+            <w:r>
+              <w:rPr>
+                <w:rFonts w:ascii="Arial" w:eastAsia="Times New Roman" w:hAnsi="Arial" w:cs="Arial"/>
+                <w:color w:val="000000"/>
+                <w:sz w:val="24"/>
+                <w:szCs w:val="24"/>
+                <w:lang w:val="en-US"/>
+              </w:rPr>
+              <w:t>1.</w:t>
+            </w:r>
+            <w:r>
+              <w:rPr>
+                <w:rFonts w:ascii="Arial" w:eastAsia="Times New Roman" w:hAnsi="Arial" w:cs="Arial"/>
+                <w:color w:val="000000"/>
+                <w:sz w:val="14"/>
+                <w:szCs w:val="14"/>
+                <w:lang w:val="en-US"/>
+              </w:rPr>
+              <w:t xml:space="preserve"> </w:t>
+            </w:r>
+            <w:r>
+              <w:rPr>
+                <w:rFonts w:ascii="Arial" w:eastAsia="Times New Roman" w:hAnsi="Arial" w:cs="Arial"/>
+                <w:color w:val="000000"/>
+                <w:sz w:val="24"/>
+                <w:szCs w:val="24"/>
+                <w:lang w:val="en-US"/>
+              </w:rPr>
+              <w:t>User has logged into the system</w:t>
+            </w:r>
+          </w:p>
+          <w:p>
+            <w:pPr>
+              <w:spacing w:after="0" w:line="0" w:lineRule="atLeast"/>
+              <w:ind w:left="720"/>
+              <w:rPr>
+                <w:rFonts w:ascii="Times New Roman" w:eastAsia="Times New Roman" w:hAnsi="Times New Roman" w:cs="Times New Roman"/>
+                <w:sz w:val="24"/>
+                <w:szCs w:val="24"/>
+                <w:lang w:val="en-US"/>
+              </w:rPr>
+            </w:pPr>
+            <w:r>
+              <w:rPr>
+                <w:rFonts w:ascii="Arial" w:eastAsia="Times New Roman" w:hAnsi="Arial" w:cs="Arial"/>
+                <w:color w:val="000000"/>
+                <w:sz w:val="24"/>
+                <w:szCs w:val="24"/>
+                <w:lang w:val="en-US"/>
+              </w:rPr>
+              <w:t>2.</w:t>
+            </w:r>
+            <w:r>
+              <w:rPr>
+                <w:rFonts w:ascii="Arial" w:eastAsia="Times New Roman" w:hAnsi="Arial" w:cs="Arial"/>
+                <w:color w:val="000000"/>
+                <w:sz w:val="14"/>
+                <w:szCs w:val="14"/>
+                <w:lang w:val="en-US"/>
+              </w:rPr>
+              <w:t xml:space="preserve"> </w:t>
+            </w:r>
+            <w:r>
+              <w:rPr>
+                <w:rFonts w:ascii="Arial" w:eastAsia="Times New Roman" w:hAnsi="Arial" w:cs="Arial"/>
+                <w:color w:val="000000"/>
+                <w:sz w:val="24"/>
+                <w:szCs w:val="24"/>
+                <w:lang w:val="en-US"/>
+              </w:rPr>
+              <w:t>User has booked a ticket.</w:t>
+            </w:r>
+          </w:p>
+        </w:tc>
+      </w:tr>
+      <w:tr>
+        <w:tc>
+          <w:tcPr>
+            <w:tcW w:w="0" w:type="auto"/>
+            <w:tcBorders>
+              <w:top w:val="single" w:sz="6" w:space="0" w:color="000000"/>
+              <w:left w:val="single" w:sz="6" w:space="0" w:color="000000"/>
+              <w:bottom w:val="single" w:sz="6" w:space="0" w:color="000000"/>
+              <w:right w:val="single" w:sz="6" w:space="0" w:color="000000"/>
+            </w:tcBorders>
+            <w:tcMar>
+              <w:top w:w="105" w:type="dxa"/>
+              <w:left w:w="105" w:type="dxa"/>
+              <w:bottom w:w="105" w:type="dxa"/>
+              <w:right w:w="105" w:type="dxa"/>
+            </w:tcMar>
+            <w:hideMark/>
+          </w:tcPr>
+          <w:p>
+            <w:pPr>
+              <w:spacing w:after="0" w:line="0" w:lineRule="atLeast"/>
+              <w:rPr>
+                <w:rFonts w:ascii="Times New Roman" w:eastAsia="Times New Roman" w:hAnsi="Times New Roman" w:cs="Times New Roman"/>
+                <w:sz w:val="24"/>
+                <w:szCs w:val="24"/>
+                <w:lang w:val="en-US"/>
+              </w:rPr>
+            </w:pPr>
+            <w:r>
+              <w:rPr>
+                <w:rFonts w:ascii="Times New Roman" w:eastAsia="Times New Roman" w:hAnsi="Times New Roman" w:cs="Times New Roman"/>
+                <w:b/>
+                <w:bCs/>
+                <w:color w:val="000000"/>
+                <w:sz w:val="24"/>
+                <w:szCs w:val="24"/>
+                <w:lang w:val="en-US"/>
+              </w:rPr>
+              <w:t>Normal flow:</w:t>
+            </w:r>
+          </w:p>
+        </w:tc>
+        <w:tc>
+          <w:tcPr>
+            <w:tcW w:w="0" w:type="auto"/>
+            <w:tcBorders>
+              <w:top w:val="single" w:sz="6" w:space="0" w:color="000000"/>
+              <w:left w:val="single" w:sz="6" w:space="0" w:color="000000"/>
+              <w:bottom w:val="single" w:sz="6" w:space="0" w:color="000000"/>
+              <w:right w:val="single" w:sz="6" w:space="0" w:color="000000"/>
+            </w:tcBorders>
+            <w:tcMar>
+              <w:top w:w="105" w:type="dxa"/>
+              <w:left w:w="105" w:type="dxa"/>
+              <w:bottom w:w="105" w:type="dxa"/>
+              <w:right w:w="105" w:type="dxa"/>
+            </w:tcMar>
+            <w:hideMark/>
+          </w:tcPr>
+          <w:p>
+            <w:pPr>
+              <w:spacing w:after="0" w:line="240" w:lineRule="auto"/>
+              <w:rPr>
+                <w:rFonts w:ascii="Times New Roman" w:eastAsia="Times New Roman" w:hAnsi="Times New Roman" w:cs="Times New Roman"/>
+                <w:sz w:val="24"/>
+                <w:szCs w:val="24"/>
+                <w:lang w:val="en-US"/>
+              </w:rPr>
+            </w:pPr>
+            <w:r>
+              <w:rPr>
+                <w:rFonts w:ascii="Arial" w:eastAsia="Times New Roman" w:hAnsi="Arial" w:cs="Arial"/>
+                <w:color w:val="000000"/>
+                <w:sz w:val="24"/>
+                <w:szCs w:val="24"/>
+                <w:lang w:val="en-US"/>
+              </w:rPr>
+              <w:t>1.</w:t>
+            </w:r>
+            <w:r>
+              <w:rPr>
+                <w:rFonts w:ascii="Arial" w:eastAsia="Times New Roman" w:hAnsi="Arial" w:cs="Arial"/>
+                <w:color w:val="000000"/>
+                <w:sz w:val="14"/>
+                <w:szCs w:val="14"/>
+                <w:lang w:val="en-US"/>
+              </w:rPr>
+              <w:t xml:space="preserve">  </w:t>
+            </w:r>
+            <w:r>
+              <w:rPr>
+                <w:rFonts w:ascii="Arial" w:eastAsia="Times New Roman" w:hAnsi="Arial" w:cs="Arial"/>
+                <w:color w:val="000000"/>
+                <w:sz w:val="24"/>
+                <w:szCs w:val="24"/>
+                <w:lang w:val="en-US"/>
+              </w:rPr>
+              <w:t>The User views the ticket he/she has booked</w:t>
+            </w:r>
+          </w:p>
+          <w:p>
+            <w:pPr>
+              <w:spacing w:after="0" w:line="0" w:lineRule="atLeast"/>
+              <w:rPr>
+                <w:rFonts w:ascii="Times New Roman" w:eastAsia="Times New Roman" w:hAnsi="Times New Roman" w:cs="Times New Roman"/>
+                <w:sz w:val="24"/>
+                <w:szCs w:val="24"/>
+                <w:lang w:val="en-US"/>
+              </w:rPr>
+            </w:pPr>
+            <w:r>
+              <w:rPr>
+                <w:rFonts w:ascii="Arial" w:eastAsia="Times New Roman" w:hAnsi="Arial" w:cs="Arial"/>
+                <w:color w:val="000000"/>
+                <w:sz w:val="24"/>
+                <w:szCs w:val="24"/>
+                <w:lang w:val="en-US"/>
+              </w:rPr>
+              <w:t>2.</w:t>
+            </w:r>
+            <w:r>
+              <w:rPr>
+                <w:rFonts w:ascii="Arial" w:eastAsia="Times New Roman" w:hAnsi="Arial" w:cs="Arial"/>
+                <w:color w:val="000000"/>
+                <w:sz w:val="14"/>
+                <w:szCs w:val="14"/>
+                <w:lang w:val="en-US"/>
+              </w:rPr>
+              <w:t xml:space="preserve">  </w:t>
+            </w:r>
+            <w:r>
+              <w:rPr>
+                <w:rFonts w:ascii="Arial" w:eastAsia="Times New Roman" w:hAnsi="Arial" w:cs="Arial"/>
+                <w:color w:val="000000"/>
+                <w:sz w:val="24"/>
+                <w:szCs w:val="24"/>
+                <w:lang w:val="en-US"/>
+              </w:rPr>
+              <w:t>The system displays the information and prompts to  confirm to proceed further .</w:t>
+            </w:r>
+          </w:p>
+        </w:tc>
+      </w:tr>
+      <w:tr>
+        <w:tc>
+          <w:tcPr>
+            <w:tcW w:w="0" w:type="auto"/>
+            <w:tcBorders>
+              <w:top w:val="single" w:sz="6" w:space="0" w:color="000000"/>
+              <w:left w:val="single" w:sz="6" w:space="0" w:color="000000"/>
+              <w:bottom w:val="single" w:sz="6" w:space="0" w:color="000000"/>
+              <w:right w:val="single" w:sz="6" w:space="0" w:color="000000"/>
+            </w:tcBorders>
+            <w:tcMar>
+              <w:top w:w="105" w:type="dxa"/>
+              <w:left w:w="105" w:type="dxa"/>
+              <w:bottom w:w="105" w:type="dxa"/>
+              <w:right w:w="105" w:type="dxa"/>
+            </w:tcMar>
+            <w:hideMark/>
+          </w:tcPr>
+          <w:p>
+            <w:pPr>
+              <w:spacing w:after="0" w:line="0" w:lineRule="atLeast"/>
+              <w:rPr>
+                <w:rFonts w:ascii="Times New Roman" w:eastAsia="Times New Roman" w:hAnsi="Times New Roman" w:cs="Times New Roman"/>
+                <w:sz w:val="24"/>
+                <w:szCs w:val="24"/>
+                <w:lang w:val="en-US"/>
+              </w:rPr>
+            </w:pPr>
+            <w:r>
+              <w:rPr>
+                <w:rFonts w:ascii="Times New Roman" w:eastAsia="Times New Roman" w:hAnsi="Times New Roman" w:cs="Times New Roman"/>
+                <w:b/>
+                <w:bCs/>
+                <w:color w:val="000000"/>
+                <w:sz w:val="24"/>
+                <w:szCs w:val="24"/>
+                <w:lang w:val="en-US"/>
+              </w:rPr>
+              <w:lastRenderedPageBreak/>
+              <w:t>Alternative flow:</w:t>
+            </w:r>
+          </w:p>
+        </w:tc>
+        <w:tc>
+          <w:tcPr>
+            <w:tcW w:w="0" w:type="auto"/>
+            <w:tcBorders>
+              <w:top w:val="single" w:sz="6" w:space="0" w:color="000000"/>
+              <w:left w:val="single" w:sz="6" w:space="0" w:color="000000"/>
+              <w:bottom w:val="single" w:sz="6" w:space="0" w:color="000000"/>
+              <w:right w:val="single" w:sz="6" w:space="0" w:color="000000"/>
+            </w:tcBorders>
+            <w:tcMar>
+              <w:top w:w="105" w:type="dxa"/>
+              <w:left w:w="105" w:type="dxa"/>
+              <w:bottom w:w="105" w:type="dxa"/>
+              <w:right w:w="105" w:type="dxa"/>
+            </w:tcMar>
+            <w:hideMark/>
+          </w:tcPr>
+          <w:p>
+            <w:pPr>
+              <w:spacing w:after="0" w:line="0" w:lineRule="atLeast"/>
+              <w:rPr>
+                <w:rFonts w:ascii="Times New Roman" w:eastAsia="Times New Roman" w:hAnsi="Times New Roman" w:cs="Times New Roman"/>
+                <w:sz w:val="24"/>
+                <w:szCs w:val="24"/>
+                <w:lang w:val="en-US"/>
+              </w:rPr>
+            </w:pPr>
+            <w:r>
+              <w:rPr>
+                <w:rFonts w:ascii="Arial" w:eastAsia="Times New Roman" w:hAnsi="Arial" w:cs="Arial"/>
+                <w:color w:val="000000"/>
+                <w:sz w:val="24"/>
+                <w:szCs w:val="24"/>
+                <w:lang w:val="en-US"/>
+              </w:rPr>
+              <w:t>N/A</w:t>
+            </w:r>
+          </w:p>
+        </w:tc>
+      </w:tr>
+      <w:tr>
+        <w:tc>
+          <w:tcPr>
+            <w:tcW w:w="0" w:type="auto"/>
+            <w:tcBorders>
+              <w:top w:val="single" w:sz="6" w:space="0" w:color="000000"/>
+              <w:left w:val="single" w:sz="6" w:space="0" w:color="000000"/>
+              <w:bottom w:val="single" w:sz="6" w:space="0" w:color="000000"/>
+              <w:right w:val="single" w:sz="6" w:space="0" w:color="000000"/>
+            </w:tcBorders>
+            <w:tcMar>
+              <w:top w:w="105" w:type="dxa"/>
+              <w:left w:w="105" w:type="dxa"/>
+              <w:bottom w:w="105" w:type="dxa"/>
+              <w:right w:w="105" w:type="dxa"/>
+            </w:tcMar>
+            <w:hideMark/>
+          </w:tcPr>
+          <w:p>
+            <w:pPr>
+              <w:spacing w:after="0" w:line="0" w:lineRule="atLeast"/>
+              <w:rPr>
+                <w:rFonts w:ascii="Times New Roman" w:eastAsia="Times New Roman" w:hAnsi="Times New Roman" w:cs="Times New Roman"/>
+                <w:sz w:val="24"/>
+                <w:szCs w:val="24"/>
+                <w:lang w:val="en-US"/>
+              </w:rPr>
+            </w:pPr>
+            <w:r>
+              <w:rPr>
+                <w:rFonts w:ascii="Times New Roman" w:eastAsia="Times New Roman" w:hAnsi="Times New Roman" w:cs="Times New Roman"/>
+                <w:b/>
+                <w:bCs/>
+                <w:color w:val="000000"/>
+                <w:sz w:val="24"/>
+                <w:szCs w:val="24"/>
+                <w:lang w:val="en-US"/>
+              </w:rPr>
+              <w:t>Exceptions:</w:t>
+            </w:r>
+          </w:p>
+        </w:tc>
+        <w:tc>
+          <w:tcPr>
+            <w:tcW w:w="0" w:type="auto"/>
+            <w:tcBorders>
+              <w:top w:val="single" w:sz="6" w:space="0" w:color="000000"/>
+              <w:left w:val="single" w:sz="6" w:space="0" w:color="000000"/>
+              <w:bottom w:val="single" w:sz="6" w:space="0" w:color="000000"/>
+              <w:right w:val="single" w:sz="6" w:space="0" w:color="000000"/>
+            </w:tcBorders>
+            <w:tcMar>
+              <w:top w:w="105" w:type="dxa"/>
+              <w:left w:w="105" w:type="dxa"/>
+              <w:bottom w:w="105" w:type="dxa"/>
+              <w:right w:w="105" w:type="dxa"/>
+            </w:tcMar>
+            <w:hideMark/>
+          </w:tcPr>
+          <w:p>
+            <w:pPr>
+              <w:numPr>
+                <w:ilvl w:val="0"/>
+                <w:numId w:val="25"/>
+              </w:numPr>
+              <w:spacing w:after="0" w:line="240" w:lineRule="auto"/>
+              <w:textAlignment w:val="baseline"/>
+              <w:rPr>
+                <w:rFonts w:ascii="Times New Roman" w:eastAsia="Times New Roman" w:hAnsi="Times New Roman" w:cs="Times New Roman"/>
+                <w:color w:val="000000"/>
+                <w:sz w:val="24"/>
+                <w:szCs w:val="24"/>
+                <w:lang w:val="en-US"/>
+              </w:rPr>
+            </w:pPr>
+            <w:r>
+              <w:rPr>
+                <w:rFonts w:ascii="Times New Roman" w:eastAsia="Times New Roman" w:hAnsi="Times New Roman" w:cs="Times New Roman"/>
+                <w:color w:val="000000"/>
+                <w:sz w:val="24"/>
+                <w:szCs w:val="24"/>
+                <w:lang w:val="en-US"/>
+              </w:rPr>
+              <w:t xml:space="preserve">The booked ticket has been deleted from the history. </w:t>
+            </w:r>
+          </w:p>
+          <w:p>
+            <w:pPr>
+              <w:numPr>
+                <w:ilvl w:val="0"/>
+                <w:numId w:val="25"/>
+              </w:numPr>
+              <w:spacing w:after="0" w:line="0" w:lineRule="atLeast"/>
+              <w:textAlignment w:val="baseline"/>
+              <w:rPr>
+                <w:rFonts w:ascii="Times New Roman" w:eastAsia="Times New Roman" w:hAnsi="Times New Roman" w:cs="Times New Roman"/>
+                <w:color w:val="000000"/>
+                <w:sz w:val="24"/>
+                <w:szCs w:val="24"/>
+                <w:lang w:val="en-US"/>
+              </w:rPr>
+            </w:pPr>
+            <w:r>
+              <w:rPr>
+                <w:rFonts w:ascii="Times New Roman" w:eastAsia="Times New Roman" w:hAnsi="Times New Roman" w:cs="Times New Roman"/>
+                <w:color w:val="000000"/>
+                <w:sz w:val="24"/>
+                <w:szCs w:val="24"/>
+                <w:lang w:val="en-US"/>
+              </w:rPr>
+              <w:t>The Database is inaccessible.</w:t>
+            </w:r>
+          </w:p>
+        </w:tc>
+      </w:tr>
+      <w:tr>
+        <w:tc>
+          <w:tcPr>
+            <w:tcW w:w="0" w:type="auto"/>
+            <w:tcBorders>
+              <w:top w:val="single" w:sz="6" w:space="0" w:color="000000"/>
+              <w:left w:val="single" w:sz="6" w:space="0" w:color="000000"/>
+              <w:bottom w:val="single" w:sz="6" w:space="0" w:color="000000"/>
+              <w:right w:val="single" w:sz="6" w:space="0" w:color="000000"/>
+            </w:tcBorders>
+            <w:tcMar>
+              <w:top w:w="105" w:type="dxa"/>
+              <w:left w:w="105" w:type="dxa"/>
+              <w:bottom w:w="105" w:type="dxa"/>
+              <w:right w:w="105" w:type="dxa"/>
+            </w:tcMar>
+            <w:hideMark/>
+          </w:tcPr>
+          <w:p>
+            <w:pPr>
+              <w:spacing w:after="0" w:line="0" w:lineRule="atLeast"/>
+              <w:rPr>
+                <w:rFonts w:ascii="Times New Roman" w:eastAsia="Times New Roman" w:hAnsi="Times New Roman" w:cs="Times New Roman"/>
+                <w:sz w:val="24"/>
+                <w:szCs w:val="24"/>
+                <w:lang w:val="en-US"/>
+              </w:rPr>
+            </w:pPr>
+            <w:r>
+              <w:rPr>
+                <w:rFonts w:ascii="Times New Roman" w:eastAsia="Times New Roman" w:hAnsi="Times New Roman" w:cs="Times New Roman"/>
+                <w:b/>
+                <w:bCs/>
+                <w:color w:val="000000"/>
+                <w:sz w:val="24"/>
+                <w:szCs w:val="24"/>
+                <w:lang w:val="en-US"/>
+              </w:rPr>
+              <w:t>Includes:</w:t>
+            </w:r>
+          </w:p>
+        </w:tc>
+        <w:tc>
+          <w:tcPr>
+            <w:tcW w:w="0" w:type="auto"/>
+            <w:tcBorders>
+              <w:top w:val="single" w:sz="6" w:space="0" w:color="000000"/>
+              <w:left w:val="single" w:sz="6" w:space="0" w:color="000000"/>
+              <w:bottom w:val="single" w:sz="6" w:space="0" w:color="000000"/>
+              <w:right w:val="single" w:sz="6" w:space="0" w:color="000000"/>
+            </w:tcBorders>
+            <w:tcMar>
+              <w:top w:w="105" w:type="dxa"/>
+              <w:left w:w="105" w:type="dxa"/>
+              <w:bottom w:w="105" w:type="dxa"/>
+              <w:right w:w="105" w:type="dxa"/>
+            </w:tcMar>
+            <w:hideMark/>
+          </w:tcPr>
+          <w:p>
+            <w:pPr>
+              <w:spacing w:after="0" w:line="0" w:lineRule="atLeast"/>
+              <w:rPr>
+                <w:rFonts w:ascii="Times New Roman" w:eastAsia="Times New Roman" w:hAnsi="Times New Roman" w:cs="Times New Roman"/>
+                <w:sz w:val="24"/>
+                <w:szCs w:val="24"/>
+                <w:lang w:val="en-US"/>
+              </w:rPr>
+            </w:pPr>
+            <w:r>
+              <w:rPr>
+                <w:rFonts w:ascii="Arial" w:eastAsia="Times New Roman" w:hAnsi="Arial" w:cs="Arial"/>
+                <w:color w:val="000000"/>
+                <w:sz w:val="24"/>
+                <w:szCs w:val="24"/>
+                <w:lang w:val="en-US"/>
+              </w:rPr>
+              <w:t>The User must Login</w:t>
+            </w:r>
+          </w:p>
+        </w:tc>
+      </w:tr>
+      <w:tr>
+        <w:tc>
+          <w:tcPr>
+            <w:tcW w:w="0" w:type="auto"/>
+            <w:tcBorders>
+              <w:top w:val="single" w:sz="6" w:space="0" w:color="000000"/>
+              <w:left w:val="single" w:sz="6" w:space="0" w:color="000000"/>
+              <w:bottom w:val="single" w:sz="6" w:space="0" w:color="000000"/>
+              <w:right w:val="single" w:sz="6" w:space="0" w:color="000000"/>
+            </w:tcBorders>
+            <w:tcMar>
+              <w:top w:w="105" w:type="dxa"/>
+              <w:left w:w="105" w:type="dxa"/>
+              <w:bottom w:w="105" w:type="dxa"/>
+              <w:right w:w="105" w:type="dxa"/>
+            </w:tcMar>
+            <w:hideMark/>
+          </w:tcPr>
+          <w:p>
+            <w:pPr>
+              <w:spacing w:after="0" w:line="0" w:lineRule="atLeast"/>
+              <w:rPr>
+                <w:rFonts w:ascii="Times New Roman" w:eastAsia="Times New Roman" w:hAnsi="Times New Roman" w:cs="Times New Roman"/>
+                <w:sz w:val="24"/>
+                <w:szCs w:val="24"/>
+                <w:lang w:val="en-US"/>
+              </w:rPr>
+            </w:pPr>
+            <w:r>
+              <w:rPr>
+                <w:rFonts w:ascii="Times New Roman" w:eastAsia="Times New Roman" w:hAnsi="Times New Roman" w:cs="Times New Roman"/>
+                <w:b/>
+                <w:bCs/>
+                <w:color w:val="000000"/>
+                <w:sz w:val="24"/>
+                <w:szCs w:val="24"/>
+                <w:lang w:val="en-US"/>
+              </w:rPr>
+              <w:t>Priority:</w:t>
+            </w:r>
+          </w:p>
+        </w:tc>
+        <w:tc>
+          <w:tcPr>
+            <w:tcW w:w="0" w:type="auto"/>
+            <w:tcBorders>
+              <w:top w:val="single" w:sz="6" w:space="0" w:color="000000"/>
+              <w:left w:val="single" w:sz="6" w:space="0" w:color="000000"/>
+              <w:bottom w:val="single" w:sz="6" w:space="0" w:color="000000"/>
+              <w:right w:val="single" w:sz="6" w:space="0" w:color="000000"/>
+            </w:tcBorders>
+            <w:tcMar>
+              <w:top w:w="105" w:type="dxa"/>
+              <w:left w:w="105" w:type="dxa"/>
+              <w:bottom w:w="105" w:type="dxa"/>
+              <w:right w:w="105" w:type="dxa"/>
+            </w:tcMar>
+            <w:hideMark/>
+          </w:tcPr>
+          <w:p>
+            <w:pPr>
+              <w:spacing w:after="0" w:line="0" w:lineRule="atLeast"/>
+              <w:rPr>
+                <w:rFonts w:ascii="Times New Roman" w:eastAsia="Times New Roman" w:hAnsi="Times New Roman" w:cs="Times New Roman"/>
+                <w:sz w:val="24"/>
+                <w:szCs w:val="24"/>
+                <w:lang w:val="en-US"/>
+              </w:rPr>
+            </w:pPr>
+            <w:r>
+              <w:rPr>
+                <w:rFonts w:ascii="Arial" w:eastAsia="Times New Roman" w:hAnsi="Arial" w:cs="Arial"/>
+                <w:color w:val="000000"/>
+                <w:sz w:val="24"/>
+                <w:szCs w:val="24"/>
+                <w:lang w:val="en-US"/>
+              </w:rPr>
+              <w:t>High</w:t>
+            </w:r>
+          </w:p>
+        </w:tc>
+      </w:tr>
+    </w:tbl>
+    <w:p>
+      <w:pPr>
+        <w:spacing w:after="0" w:line="240" w:lineRule="auto"/>
+        <w:rPr>
+          <w:rFonts w:ascii="Times New Roman" w:eastAsia="Times New Roman" w:hAnsi="Times New Roman" w:cs="Times New Roman"/>
+          <w:sz w:val="24"/>
+          <w:szCs w:val="24"/>
+          <w:lang w:val="en-US"/>
+        </w:rPr>
+      </w:pPr>
+    </w:p>
+    <w:p>
+      <w:pPr>
+        <w:spacing w:after="0" w:line="240" w:lineRule="auto"/>
+        <w:rPr>
+          <w:rFonts w:ascii="Times New Roman" w:eastAsia="Times New Roman" w:hAnsi="Times New Roman" w:cs="Times New Roman"/>
+          <w:sz w:val="24"/>
+          <w:szCs w:val="24"/>
+          <w:lang w:val="en-US"/>
+        </w:rPr>
+      </w:pPr>
+      <w:r>
+        <w:rPr>
+          <w:rFonts w:ascii="Arial" w:eastAsia="Times New Roman" w:hAnsi="Arial" w:cs="Arial"/>
+          <w:color w:val="000000"/>
+          <w:lang w:val="en-US"/>
+        </w:rPr>
+        <w:t>9. Cancel Ticket</w:t>
+      </w:r>
+    </w:p>
+    <w:p>
+      <w:pPr>
+        <w:spacing w:after="0" w:line="240" w:lineRule="auto"/>
+        <w:rPr>
+          <w:rFonts w:ascii="Times New Roman" w:eastAsia="Times New Roman" w:hAnsi="Times New Roman" w:cs="Times New Roman"/>
+          <w:sz w:val="24"/>
+          <w:szCs w:val="24"/>
+          <w:lang w:val="en-US"/>
+        </w:rPr>
+      </w:pPr>
+    </w:p>
+    <w:tbl>
+      <w:tblPr>
+        <w:tblW w:w="0" w:type="auto"/>
+        <w:tblCellMar>
+          <w:top w:w="15" w:type="dxa"/>
+          <w:left w:w="15" w:type="dxa"/>
+          <w:bottom w:w="15" w:type="dxa"/>
+          <w:right w:w="15" w:type="dxa"/>
+        </w:tblCellMar>
+        <w:tblLook w:val="04A0"/>
+      </w:tblPr>
+      <w:tblGrid>
+        <w:gridCol w:w="1898"/>
+        <w:gridCol w:w="7338"/>
+      </w:tblGrid>
+      <w:tr>
+        <w:tc>
+          <w:tcPr>
+            <w:tcW w:w="0" w:type="auto"/>
+            <w:tcBorders>
+              <w:top w:val="single" w:sz="6" w:space="0" w:color="000000"/>
+              <w:left w:val="single" w:sz="6" w:space="0" w:color="000000"/>
+              <w:bottom w:val="single" w:sz="6" w:space="0" w:color="000000"/>
+              <w:right w:val="single" w:sz="6" w:space="0" w:color="000000"/>
+            </w:tcBorders>
+            <w:tcMar>
+              <w:top w:w="105" w:type="dxa"/>
+              <w:left w:w="105" w:type="dxa"/>
+              <w:bottom w:w="105" w:type="dxa"/>
+              <w:right w:w="105" w:type="dxa"/>
+            </w:tcMar>
+            <w:hideMark/>
+          </w:tcPr>
+          <w:p>
+            <w:pPr>
+              <w:spacing w:after="0" w:line="0" w:lineRule="atLeast"/>
+              <w:rPr>
+                <w:rFonts w:ascii="Times New Roman" w:eastAsia="Times New Roman" w:hAnsi="Times New Roman" w:cs="Times New Roman"/>
+                <w:sz w:val="24"/>
+                <w:szCs w:val="24"/>
+                <w:lang w:val="en-US"/>
+              </w:rPr>
+            </w:pPr>
+            <w:r>
+              <w:rPr>
+                <w:rFonts w:ascii="Times New Roman" w:eastAsia="Times New Roman" w:hAnsi="Times New Roman" w:cs="Times New Roman"/>
+                <w:b/>
+                <w:bCs/>
+                <w:color w:val="000000"/>
+                <w:sz w:val="24"/>
+                <w:szCs w:val="24"/>
+                <w:lang w:val="en-US"/>
+              </w:rPr>
+              <w:t>Use Case ID:</w:t>
+            </w:r>
+          </w:p>
+        </w:tc>
+        <w:tc>
+          <w:tcPr>
+            <w:tcW w:w="0" w:type="auto"/>
+            <w:tcBorders>
+              <w:top w:val="single" w:sz="6" w:space="0" w:color="000000"/>
+              <w:left w:val="single" w:sz="6" w:space="0" w:color="000000"/>
+              <w:bottom w:val="single" w:sz="6" w:space="0" w:color="000000"/>
+              <w:right w:val="single" w:sz="6" w:space="0" w:color="000000"/>
+            </w:tcBorders>
+            <w:tcMar>
+              <w:top w:w="105" w:type="dxa"/>
+              <w:left w:w="105" w:type="dxa"/>
+              <w:bottom w:w="105" w:type="dxa"/>
+              <w:right w:w="105" w:type="dxa"/>
+            </w:tcMar>
+            <w:hideMark/>
+          </w:tcPr>
+          <w:p>
+            <w:pPr>
+              <w:spacing w:after="0" w:line="0" w:lineRule="atLeast"/>
+              <w:rPr>
+                <w:rFonts w:ascii="Times New Roman" w:eastAsia="Times New Roman" w:hAnsi="Times New Roman" w:cs="Times New Roman"/>
+                <w:sz w:val="24"/>
+                <w:szCs w:val="24"/>
+                <w:lang w:val="en-US"/>
+              </w:rPr>
+            </w:pPr>
+            <w:r>
+              <w:rPr>
+                <w:rFonts w:ascii="Arial" w:eastAsia="Times New Roman" w:hAnsi="Arial" w:cs="Arial"/>
+                <w:b/>
+                <w:bCs/>
+                <w:color w:val="000000"/>
+                <w:sz w:val="24"/>
+                <w:szCs w:val="24"/>
+                <w:lang w:val="en-US"/>
+              </w:rPr>
+              <w:t>UC-09</w:t>
+            </w:r>
+          </w:p>
+        </w:tc>
+      </w:tr>
+      <w:tr>
+        <w:tc>
+          <w:tcPr>
+            <w:tcW w:w="0" w:type="auto"/>
+            <w:tcBorders>
+              <w:top w:val="single" w:sz="6" w:space="0" w:color="000000"/>
+              <w:left w:val="single" w:sz="6" w:space="0" w:color="000000"/>
+              <w:bottom w:val="single" w:sz="6" w:space="0" w:color="000000"/>
+              <w:right w:val="single" w:sz="6" w:space="0" w:color="000000"/>
+            </w:tcBorders>
+            <w:tcMar>
+              <w:top w:w="105" w:type="dxa"/>
+              <w:left w:w="105" w:type="dxa"/>
+              <w:bottom w:w="105" w:type="dxa"/>
+              <w:right w:w="105" w:type="dxa"/>
+            </w:tcMar>
+            <w:hideMark/>
+          </w:tcPr>
+          <w:p>
+            <w:pPr>
+              <w:spacing w:after="0" w:line="0" w:lineRule="atLeast"/>
+              <w:rPr>
+                <w:rFonts w:ascii="Times New Roman" w:eastAsia="Times New Roman" w:hAnsi="Times New Roman" w:cs="Times New Roman"/>
+                <w:sz w:val="24"/>
+                <w:szCs w:val="24"/>
+                <w:lang w:val="en-US"/>
+              </w:rPr>
+            </w:pPr>
+            <w:r>
+              <w:rPr>
+                <w:rFonts w:ascii="Times New Roman" w:eastAsia="Times New Roman" w:hAnsi="Times New Roman" w:cs="Times New Roman"/>
+                <w:b/>
+                <w:bCs/>
+                <w:color w:val="000000"/>
+                <w:sz w:val="24"/>
+                <w:szCs w:val="24"/>
+                <w:lang w:val="en-US"/>
+              </w:rPr>
+              <w:t>Use Case Name:</w:t>
+            </w:r>
+          </w:p>
+        </w:tc>
+        <w:tc>
+          <w:tcPr>
+            <w:tcW w:w="0" w:type="auto"/>
+            <w:tcBorders>
+              <w:top w:val="single" w:sz="6" w:space="0" w:color="000000"/>
+              <w:left w:val="single" w:sz="6" w:space="0" w:color="000000"/>
+              <w:bottom w:val="single" w:sz="6" w:space="0" w:color="000000"/>
+              <w:right w:val="single" w:sz="6" w:space="0" w:color="000000"/>
+            </w:tcBorders>
+            <w:tcMar>
+              <w:top w:w="105" w:type="dxa"/>
+              <w:left w:w="105" w:type="dxa"/>
+              <w:bottom w:w="105" w:type="dxa"/>
+              <w:right w:w="105" w:type="dxa"/>
+            </w:tcMar>
+            <w:hideMark/>
+          </w:tcPr>
+          <w:p>
+            <w:pPr>
+              <w:spacing w:after="0" w:line="0" w:lineRule="atLeast"/>
+              <w:rPr>
+                <w:rFonts w:ascii="Times New Roman" w:eastAsia="Times New Roman" w:hAnsi="Times New Roman" w:cs="Times New Roman"/>
+                <w:sz w:val="24"/>
+                <w:szCs w:val="24"/>
+                <w:lang w:val="en-US"/>
+              </w:rPr>
+            </w:pPr>
+            <w:r>
+              <w:rPr>
+                <w:rFonts w:ascii="Times New Roman" w:eastAsia="Times New Roman" w:hAnsi="Times New Roman" w:cs="Times New Roman"/>
+                <w:color w:val="000000"/>
+                <w:sz w:val="24"/>
+                <w:szCs w:val="24"/>
+                <w:lang w:val="en-US"/>
+              </w:rPr>
+              <w:t>Cancel Ticket</w:t>
+            </w:r>
+          </w:p>
+        </w:tc>
+      </w:tr>
+      <w:tr>
+        <w:tc>
+          <w:tcPr>
+            <w:tcW w:w="0" w:type="auto"/>
+            <w:tcBorders>
+              <w:top w:val="single" w:sz="6" w:space="0" w:color="000000"/>
+              <w:left w:val="single" w:sz="6" w:space="0" w:color="000000"/>
+              <w:bottom w:val="single" w:sz="6" w:space="0" w:color="000000"/>
+              <w:right w:val="single" w:sz="6" w:space="0" w:color="000000"/>
+            </w:tcBorders>
+            <w:tcMar>
+              <w:top w:w="105" w:type="dxa"/>
+              <w:left w:w="105" w:type="dxa"/>
+              <w:bottom w:w="105" w:type="dxa"/>
+              <w:right w:w="105" w:type="dxa"/>
+            </w:tcMar>
+            <w:hideMark/>
+          </w:tcPr>
+          <w:p>
+            <w:pPr>
+              <w:spacing w:after="0" w:line="0" w:lineRule="atLeast"/>
+              <w:rPr>
+                <w:rFonts w:ascii="Times New Roman" w:eastAsia="Times New Roman" w:hAnsi="Times New Roman" w:cs="Times New Roman"/>
+                <w:sz w:val="24"/>
+                <w:szCs w:val="24"/>
+                <w:lang w:val="en-US"/>
+              </w:rPr>
+            </w:pPr>
+            <w:r>
+              <w:rPr>
+                <w:rFonts w:ascii="Times New Roman" w:eastAsia="Times New Roman" w:hAnsi="Times New Roman" w:cs="Times New Roman"/>
+                <w:b/>
+                <w:bCs/>
+                <w:color w:val="000000"/>
+                <w:sz w:val="24"/>
+                <w:szCs w:val="24"/>
+                <w:lang w:val="en-US"/>
+              </w:rPr>
+              <w:t>Description:</w:t>
+            </w:r>
+          </w:p>
+        </w:tc>
+        <w:tc>
+          <w:tcPr>
+            <w:tcW w:w="0" w:type="auto"/>
+            <w:tcBorders>
+              <w:top w:val="single" w:sz="6" w:space="0" w:color="000000"/>
+              <w:left w:val="single" w:sz="6" w:space="0" w:color="000000"/>
+              <w:bottom w:val="single" w:sz="6" w:space="0" w:color="000000"/>
+              <w:right w:val="single" w:sz="6" w:space="0" w:color="000000"/>
+            </w:tcBorders>
+            <w:tcMar>
+              <w:top w:w="105" w:type="dxa"/>
+              <w:left w:w="105" w:type="dxa"/>
+              <w:bottom w:w="105" w:type="dxa"/>
+              <w:right w:w="105" w:type="dxa"/>
+            </w:tcMar>
+            <w:hideMark/>
+          </w:tcPr>
+          <w:p>
+            <w:pPr>
+              <w:spacing w:after="0" w:line="0" w:lineRule="atLeast"/>
+              <w:rPr>
+                <w:rFonts w:ascii="Times New Roman" w:eastAsia="Times New Roman" w:hAnsi="Times New Roman" w:cs="Times New Roman"/>
+                <w:sz w:val="24"/>
+                <w:szCs w:val="24"/>
+                <w:lang w:val="en-US"/>
+              </w:rPr>
+            </w:pPr>
+            <w:r>
+              <w:rPr>
+                <w:rFonts w:ascii="Arial" w:eastAsia="Times New Roman" w:hAnsi="Arial" w:cs="Arial"/>
+                <w:color w:val="000000"/>
+                <w:sz w:val="24"/>
+                <w:szCs w:val="24"/>
+                <w:lang w:val="en-US"/>
+              </w:rPr>
+              <w:t>The User can cancel ticket and get refund</w:t>
+            </w:r>
+          </w:p>
+        </w:tc>
+      </w:tr>
+      <w:tr>
+        <w:tc>
+          <w:tcPr>
+            <w:tcW w:w="0" w:type="auto"/>
+            <w:tcBorders>
+              <w:top w:val="single" w:sz="6" w:space="0" w:color="000000"/>
+              <w:left w:val="single" w:sz="6" w:space="0" w:color="000000"/>
+              <w:bottom w:val="single" w:sz="6" w:space="0" w:color="000000"/>
+              <w:right w:val="single" w:sz="6" w:space="0" w:color="000000"/>
+            </w:tcBorders>
+            <w:tcMar>
+              <w:top w:w="105" w:type="dxa"/>
+              <w:left w:w="105" w:type="dxa"/>
+              <w:bottom w:w="105" w:type="dxa"/>
+              <w:right w:w="105" w:type="dxa"/>
+            </w:tcMar>
+            <w:hideMark/>
+          </w:tcPr>
+          <w:p>
+            <w:pPr>
+              <w:spacing w:after="0" w:line="0" w:lineRule="atLeast"/>
+              <w:rPr>
+                <w:rFonts w:ascii="Times New Roman" w:eastAsia="Times New Roman" w:hAnsi="Times New Roman" w:cs="Times New Roman"/>
+                <w:sz w:val="24"/>
+                <w:szCs w:val="24"/>
+                <w:lang w:val="en-US"/>
+              </w:rPr>
+            </w:pPr>
+            <w:r>
+              <w:rPr>
+                <w:rFonts w:ascii="Times New Roman" w:eastAsia="Times New Roman" w:hAnsi="Times New Roman" w:cs="Times New Roman"/>
+                <w:b/>
+                <w:bCs/>
+                <w:color w:val="000000"/>
+                <w:sz w:val="24"/>
+                <w:szCs w:val="24"/>
+                <w:lang w:val="en-US"/>
+              </w:rPr>
+              <w:t>Primary Actor:</w:t>
+            </w:r>
+          </w:p>
+        </w:tc>
+        <w:tc>
+          <w:tcPr>
+            <w:tcW w:w="0" w:type="auto"/>
+            <w:tcBorders>
+              <w:top w:val="single" w:sz="6" w:space="0" w:color="000000"/>
+              <w:left w:val="single" w:sz="6" w:space="0" w:color="000000"/>
+              <w:bottom w:val="single" w:sz="6" w:space="0" w:color="000000"/>
+              <w:right w:val="single" w:sz="6" w:space="0" w:color="000000"/>
+            </w:tcBorders>
+            <w:tcMar>
+              <w:top w:w="105" w:type="dxa"/>
+              <w:left w:w="105" w:type="dxa"/>
+              <w:bottom w:w="105" w:type="dxa"/>
+              <w:right w:w="105" w:type="dxa"/>
+            </w:tcMar>
+            <w:hideMark/>
+          </w:tcPr>
+          <w:p>
+            <w:pPr>
+              <w:spacing w:after="0" w:line="0" w:lineRule="atLeast"/>
+              <w:rPr>
+                <w:rFonts w:ascii="Times New Roman" w:eastAsia="Times New Roman" w:hAnsi="Times New Roman" w:cs="Times New Roman"/>
+                <w:sz w:val="24"/>
+                <w:szCs w:val="24"/>
+                <w:lang w:val="en-US"/>
+              </w:rPr>
+            </w:pPr>
+            <w:r>
+              <w:rPr>
+                <w:rFonts w:ascii="Times New Roman" w:eastAsia="Times New Roman" w:hAnsi="Times New Roman" w:cs="Times New Roman"/>
+                <w:color w:val="000000"/>
+                <w:sz w:val="24"/>
+                <w:szCs w:val="24"/>
+                <w:lang w:val="en-US"/>
+              </w:rPr>
+              <w:t>User</w:t>
+            </w:r>
+          </w:p>
+        </w:tc>
+      </w:tr>
+      <w:tr>
+        <w:tc>
+          <w:tcPr>
+            <w:tcW w:w="0" w:type="auto"/>
+            <w:tcBorders>
+              <w:top w:val="single" w:sz="6" w:space="0" w:color="000000"/>
+              <w:left w:val="single" w:sz="6" w:space="0" w:color="000000"/>
+              <w:bottom w:val="single" w:sz="6" w:space="0" w:color="000000"/>
+              <w:right w:val="single" w:sz="6" w:space="0" w:color="000000"/>
+            </w:tcBorders>
+            <w:tcMar>
+              <w:top w:w="105" w:type="dxa"/>
+              <w:left w:w="105" w:type="dxa"/>
+              <w:bottom w:w="105" w:type="dxa"/>
+              <w:right w:w="105" w:type="dxa"/>
+            </w:tcMar>
+            <w:hideMark/>
+          </w:tcPr>
+          <w:p>
+            <w:pPr>
+              <w:spacing w:after="0" w:line="0" w:lineRule="atLeast"/>
+              <w:rPr>
+                <w:rFonts w:ascii="Times New Roman" w:eastAsia="Times New Roman" w:hAnsi="Times New Roman" w:cs="Times New Roman"/>
+                <w:sz w:val="24"/>
+                <w:szCs w:val="24"/>
+                <w:lang w:val="en-US"/>
+              </w:rPr>
+            </w:pPr>
+            <w:r>
+              <w:rPr>
+                <w:rFonts w:ascii="Times New Roman" w:eastAsia="Times New Roman" w:hAnsi="Times New Roman" w:cs="Times New Roman"/>
+                <w:b/>
+                <w:bCs/>
+                <w:color w:val="000000"/>
+                <w:sz w:val="24"/>
+                <w:szCs w:val="24"/>
+                <w:lang w:val="en-US"/>
+              </w:rPr>
+              <w:t>Preconditions:</w:t>
+            </w:r>
+          </w:p>
+        </w:tc>
+        <w:tc>
+          <w:tcPr>
+            <w:tcW w:w="0" w:type="auto"/>
+            <w:tcBorders>
+              <w:top w:val="single" w:sz="6" w:space="0" w:color="000000"/>
+              <w:left w:val="single" w:sz="6" w:space="0" w:color="000000"/>
+              <w:bottom w:val="single" w:sz="6" w:space="0" w:color="000000"/>
+              <w:right w:val="single" w:sz="6" w:space="0" w:color="000000"/>
+            </w:tcBorders>
+            <w:tcMar>
+              <w:top w:w="105" w:type="dxa"/>
+              <w:left w:w="105" w:type="dxa"/>
+              <w:bottom w:w="105" w:type="dxa"/>
+              <w:right w:w="105" w:type="dxa"/>
+            </w:tcMar>
+            <w:hideMark/>
+          </w:tcPr>
+          <w:p>
+            <w:pPr>
+              <w:spacing w:after="0" w:line="240" w:lineRule="auto"/>
+              <w:ind w:left="720"/>
+              <w:rPr>
+                <w:rFonts w:ascii="Times New Roman" w:eastAsia="Times New Roman" w:hAnsi="Times New Roman" w:cs="Times New Roman"/>
+                <w:sz w:val="24"/>
+                <w:szCs w:val="24"/>
+                <w:lang w:val="en-US"/>
+              </w:rPr>
+            </w:pPr>
+            <w:r>
+              <w:rPr>
+                <w:rFonts w:ascii="Arial" w:eastAsia="Times New Roman" w:hAnsi="Arial" w:cs="Arial"/>
+                <w:color w:val="000000"/>
+                <w:sz w:val="24"/>
+                <w:szCs w:val="24"/>
+                <w:lang w:val="en-US"/>
+              </w:rPr>
+              <w:t>1.</w:t>
+            </w:r>
+            <w:r>
+              <w:rPr>
+                <w:rFonts w:ascii="Arial" w:eastAsia="Times New Roman" w:hAnsi="Arial" w:cs="Arial"/>
+                <w:color w:val="000000"/>
+                <w:sz w:val="14"/>
+                <w:szCs w:val="14"/>
+                <w:lang w:val="en-US"/>
+              </w:rPr>
+              <w:t xml:space="preserve"> </w:t>
+            </w:r>
+            <w:r>
+              <w:rPr>
+                <w:rFonts w:ascii="Arial" w:eastAsia="Times New Roman" w:hAnsi="Arial" w:cs="Arial"/>
+                <w:color w:val="000000"/>
+                <w:sz w:val="24"/>
+                <w:szCs w:val="24"/>
+                <w:lang w:val="en-US"/>
+              </w:rPr>
+              <w:t>User has logged into the system</w:t>
+            </w:r>
+          </w:p>
+          <w:p>
+            <w:pPr>
+              <w:spacing w:after="0" w:line="0" w:lineRule="atLeast"/>
+              <w:ind w:left="720"/>
+              <w:rPr>
+                <w:rFonts w:ascii="Times New Roman" w:eastAsia="Times New Roman" w:hAnsi="Times New Roman" w:cs="Times New Roman"/>
+                <w:sz w:val="24"/>
+                <w:szCs w:val="24"/>
+                <w:lang w:val="en-US"/>
+              </w:rPr>
+            </w:pPr>
+            <w:r>
+              <w:rPr>
+                <w:rFonts w:ascii="Arial" w:eastAsia="Times New Roman" w:hAnsi="Arial" w:cs="Arial"/>
+                <w:color w:val="000000"/>
+                <w:sz w:val="24"/>
+                <w:szCs w:val="24"/>
+                <w:lang w:val="en-US"/>
+              </w:rPr>
+              <w:t>2.</w:t>
+            </w:r>
+            <w:r>
+              <w:rPr>
+                <w:rFonts w:ascii="Arial" w:eastAsia="Times New Roman" w:hAnsi="Arial" w:cs="Arial"/>
+                <w:color w:val="000000"/>
+                <w:sz w:val="14"/>
+                <w:szCs w:val="14"/>
+                <w:lang w:val="en-US"/>
+              </w:rPr>
+              <w:t xml:space="preserve"> </w:t>
+            </w:r>
+            <w:r>
+              <w:rPr>
+                <w:rFonts w:ascii="Arial" w:eastAsia="Times New Roman" w:hAnsi="Arial" w:cs="Arial"/>
+                <w:color w:val="000000"/>
+                <w:sz w:val="24"/>
+                <w:szCs w:val="24"/>
+                <w:lang w:val="en-US"/>
+              </w:rPr>
+              <w:t>User has booked a ticket.</w:t>
+            </w:r>
+          </w:p>
+        </w:tc>
+      </w:tr>
+      <w:tr>
+        <w:tc>
+          <w:tcPr>
+            <w:tcW w:w="0" w:type="auto"/>
+            <w:tcBorders>
+              <w:top w:val="single" w:sz="6" w:space="0" w:color="000000"/>
+              <w:left w:val="single" w:sz="6" w:space="0" w:color="000000"/>
+              <w:bottom w:val="single" w:sz="6" w:space="0" w:color="000000"/>
+              <w:right w:val="single" w:sz="6" w:space="0" w:color="000000"/>
+            </w:tcBorders>
+            <w:tcMar>
+              <w:top w:w="105" w:type="dxa"/>
+              <w:left w:w="105" w:type="dxa"/>
+              <w:bottom w:w="105" w:type="dxa"/>
+              <w:right w:w="105" w:type="dxa"/>
+            </w:tcMar>
+            <w:hideMark/>
+          </w:tcPr>
+          <w:p>
+            <w:pPr>
+              <w:spacing w:after="0" w:line="0" w:lineRule="atLeast"/>
+              <w:rPr>
+                <w:rFonts w:ascii="Times New Roman" w:eastAsia="Times New Roman" w:hAnsi="Times New Roman" w:cs="Times New Roman"/>
+                <w:sz w:val="24"/>
+                <w:szCs w:val="24"/>
+                <w:lang w:val="en-US"/>
+              </w:rPr>
+            </w:pPr>
+            <w:r>
+              <w:rPr>
+                <w:rFonts w:ascii="Times New Roman" w:eastAsia="Times New Roman" w:hAnsi="Times New Roman" w:cs="Times New Roman"/>
+                <w:b/>
+                <w:bCs/>
+                <w:color w:val="000000"/>
+                <w:sz w:val="24"/>
+                <w:szCs w:val="24"/>
+                <w:lang w:val="en-US"/>
+              </w:rPr>
+              <w:t>Normal flow:</w:t>
+            </w:r>
+          </w:p>
+        </w:tc>
+        <w:tc>
+          <w:tcPr>
+            <w:tcW w:w="0" w:type="auto"/>
+            <w:tcBorders>
+              <w:top w:val="single" w:sz="6" w:space="0" w:color="000000"/>
+              <w:left w:val="single" w:sz="6" w:space="0" w:color="000000"/>
+              <w:bottom w:val="single" w:sz="6" w:space="0" w:color="000000"/>
+              <w:right w:val="single" w:sz="6" w:space="0" w:color="000000"/>
+            </w:tcBorders>
+            <w:tcMar>
+              <w:top w:w="105" w:type="dxa"/>
+              <w:left w:w="105" w:type="dxa"/>
+              <w:bottom w:w="105" w:type="dxa"/>
+              <w:right w:w="105" w:type="dxa"/>
+            </w:tcMar>
+            <w:hideMark/>
+          </w:tcPr>
+          <w:p>
+            <w:pPr>
+              <w:spacing w:after="0" w:line="240" w:lineRule="auto"/>
+              <w:rPr>
+                <w:rFonts w:ascii="Times New Roman" w:eastAsia="Times New Roman" w:hAnsi="Times New Roman" w:cs="Times New Roman"/>
+                <w:sz w:val="24"/>
+                <w:szCs w:val="24"/>
+                <w:lang w:val="en-US"/>
+              </w:rPr>
+            </w:pPr>
+            <w:r>
+              <w:rPr>
+                <w:rFonts w:ascii="Arial" w:eastAsia="Times New Roman" w:hAnsi="Arial" w:cs="Arial"/>
+                <w:color w:val="000000"/>
+                <w:sz w:val="24"/>
+                <w:szCs w:val="24"/>
+                <w:lang w:val="en-US"/>
+              </w:rPr>
+              <w:t>1.</w:t>
+            </w:r>
+            <w:r>
+              <w:rPr>
+                <w:rFonts w:ascii="Arial" w:eastAsia="Times New Roman" w:hAnsi="Arial" w:cs="Arial"/>
+                <w:color w:val="000000"/>
+                <w:sz w:val="14"/>
+                <w:szCs w:val="14"/>
+                <w:lang w:val="en-US"/>
+              </w:rPr>
+              <w:t xml:space="preserve"> </w:t>
+            </w:r>
+            <w:r>
+              <w:rPr>
+                <w:rFonts w:ascii="Arial" w:eastAsia="Times New Roman" w:hAnsi="Arial" w:cs="Arial"/>
+                <w:color w:val="000000"/>
+                <w:sz w:val="24"/>
+                <w:szCs w:val="24"/>
+                <w:lang w:val="en-US"/>
+              </w:rPr>
+              <w:t>The User selects booked the ticket he/she wants to cancel</w:t>
+            </w:r>
+          </w:p>
+          <w:p>
+            <w:pPr>
+              <w:spacing w:after="0" w:line="0" w:lineRule="atLeast"/>
+              <w:rPr>
+                <w:rFonts w:ascii="Times New Roman" w:eastAsia="Times New Roman" w:hAnsi="Times New Roman" w:cs="Times New Roman"/>
+                <w:sz w:val="24"/>
+                <w:szCs w:val="24"/>
+                <w:lang w:val="en-US"/>
+              </w:rPr>
+            </w:pPr>
+            <w:r>
+              <w:rPr>
+                <w:rFonts w:ascii="Arial" w:eastAsia="Times New Roman" w:hAnsi="Arial" w:cs="Arial"/>
+                <w:color w:val="000000"/>
+                <w:sz w:val="24"/>
+                <w:szCs w:val="24"/>
+                <w:lang w:val="en-US"/>
+              </w:rPr>
+              <w:t>2. The system displays the information and prompts to confirm to proceed further.</w:t>
+            </w:r>
+          </w:p>
+        </w:tc>
+      </w:tr>
+      <w:tr>
+        <w:tc>
+          <w:tcPr>
+            <w:tcW w:w="0" w:type="auto"/>
+            <w:tcBorders>
+              <w:top w:val="single" w:sz="6" w:space="0" w:color="000000"/>
+              <w:left w:val="single" w:sz="6" w:space="0" w:color="000000"/>
+              <w:bottom w:val="single" w:sz="6" w:space="0" w:color="000000"/>
+              <w:right w:val="single" w:sz="6" w:space="0" w:color="000000"/>
+            </w:tcBorders>
+            <w:tcMar>
+              <w:top w:w="105" w:type="dxa"/>
+              <w:left w:w="105" w:type="dxa"/>
+              <w:bottom w:w="105" w:type="dxa"/>
+              <w:right w:w="105" w:type="dxa"/>
+            </w:tcMar>
+            <w:hideMark/>
+          </w:tcPr>
+          <w:p>
+            <w:pPr>
+              <w:spacing w:after="0" w:line="0" w:lineRule="atLeast"/>
+              <w:rPr>
+                <w:rFonts w:ascii="Times New Roman" w:eastAsia="Times New Roman" w:hAnsi="Times New Roman" w:cs="Times New Roman"/>
+                <w:sz w:val="24"/>
+                <w:szCs w:val="24"/>
+                <w:lang w:val="en-US"/>
+              </w:rPr>
+            </w:pPr>
+            <w:r>
+              <w:rPr>
+                <w:rFonts w:ascii="Times New Roman" w:eastAsia="Times New Roman" w:hAnsi="Times New Roman" w:cs="Times New Roman"/>
+                <w:b/>
+                <w:bCs/>
+                <w:color w:val="000000"/>
+                <w:sz w:val="24"/>
+                <w:szCs w:val="24"/>
+                <w:lang w:val="en-US"/>
+              </w:rPr>
+              <w:t>Alternative flow:</w:t>
+            </w:r>
+          </w:p>
+        </w:tc>
+        <w:tc>
+          <w:tcPr>
+            <w:tcW w:w="0" w:type="auto"/>
+            <w:tcBorders>
+              <w:top w:val="single" w:sz="6" w:space="0" w:color="000000"/>
+              <w:left w:val="single" w:sz="6" w:space="0" w:color="000000"/>
+              <w:bottom w:val="single" w:sz="6" w:space="0" w:color="000000"/>
+              <w:right w:val="single" w:sz="6" w:space="0" w:color="000000"/>
+            </w:tcBorders>
+            <w:tcMar>
+              <w:top w:w="105" w:type="dxa"/>
+              <w:left w:w="105" w:type="dxa"/>
+              <w:bottom w:w="105" w:type="dxa"/>
+              <w:right w:w="105" w:type="dxa"/>
+            </w:tcMar>
+            <w:hideMark/>
+          </w:tcPr>
+          <w:p>
+            <w:pPr>
+              <w:spacing w:after="0" w:line="0" w:lineRule="atLeast"/>
+              <w:rPr>
+                <w:rFonts w:ascii="Times New Roman" w:eastAsia="Times New Roman" w:hAnsi="Times New Roman" w:cs="Times New Roman"/>
+                <w:sz w:val="24"/>
+                <w:szCs w:val="24"/>
+                <w:lang w:val="en-US"/>
+              </w:rPr>
+            </w:pPr>
+            <w:r>
+              <w:rPr>
+                <w:rFonts w:ascii="Arial" w:eastAsia="Times New Roman" w:hAnsi="Arial" w:cs="Arial"/>
+                <w:color w:val="000000"/>
+                <w:sz w:val="24"/>
+                <w:szCs w:val="24"/>
+                <w:lang w:val="en-US"/>
+              </w:rPr>
+              <w:t>N/A</w:t>
+            </w:r>
+          </w:p>
+        </w:tc>
+      </w:tr>
+      <w:tr>
+        <w:tc>
+          <w:tcPr>
+            <w:tcW w:w="0" w:type="auto"/>
+            <w:tcBorders>
+              <w:top w:val="single" w:sz="6" w:space="0" w:color="000000"/>
+              <w:left w:val="single" w:sz="6" w:space="0" w:color="000000"/>
+              <w:bottom w:val="single" w:sz="6" w:space="0" w:color="000000"/>
+              <w:right w:val="single" w:sz="6" w:space="0" w:color="000000"/>
+            </w:tcBorders>
+            <w:tcMar>
+              <w:top w:w="105" w:type="dxa"/>
+              <w:left w:w="105" w:type="dxa"/>
+              <w:bottom w:w="105" w:type="dxa"/>
+              <w:right w:w="105" w:type="dxa"/>
+            </w:tcMar>
+            <w:hideMark/>
+          </w:tcPr>
+          <w:p>
+            <w:pPr>
+              <w:spacing w:after="0" w:line="0" w:lineRule="atLeast"/>
+              <w:rPr>
+                <w:rFonts w:ascii="Times New Roman" w:eastAsia="Times New Roman" w:hAnsi="Times New Roman" w:cs="Times New Roman"/>
+                <w:sz w:val="24"/>
+                <w:szCs w:val="24"/>
+                <w:lang w:val="en-US"/>
+              </w:rPr>
+            </w:pPr>
+            <w:r>
+              <w:rPr>
+                <w:rFonts w:ascii="Times New Roman" w:eastAsia="Times New Roman" w:hAnsi="Times New Roman" w:cs="Times New Roman"/>
+                <w:b/>
+                <w:bCs/>
+                <w:color w:val="000000"/>
+                <w:sz w:val="24"/>
+                <w:szCs w:val="24"/>
+                <w:lang w:val="en-US"/>
+              </w:rPr>
+              <w:t>Exceptions:</w:t>
+            </w:r>
+          </w:p>
+        </w:tc>
+        <w:tc>
+          <w:tcPr>
+            <w:tcW w:w="0" w:type="auto"/>
+            <w:tcBorders>
+              <w:top w:val="single" w:sz="6" w:space="0" w:color="000000"/>
+              <w:left w:val="single" w:sz="6" w:space="0" w:color="000000"/>
+              <w:bottom w:val="single" w:sz="6" w:space="0" w:color="000000"/>
+              <w:right w:val="single" w:sz="6" w:space="0" w:color="000000"/>
+            </w:tcBorders>
+            <w:tcMar>
+              <w:top w:w="105" w:type="dxa"/>
+              <w:left w:w="105" w:type="dxa"/>
+              <w:bottom w:w="105" w:type="dxa"/>
+              <w:right w:w="105" w:type="dxa"/>
+            </w:tcMar>
+            <w:hideMark/>
+          </w:tcPr>
+          <w:p>
+            <w:pPr>
+              <w:spacing w:after="0" w:line="240" w:lineRule="auto"/>
+              <w:rPr>
+                <w:rFonts w:ascii="Times New Roman" w:eastAsia="Times New Roman" w:hAnsi="Times New Roman" w:cs="Times New Roman"/>
+                <w:sz w:val="24"/>
+                <w:szCs w:val="24"/>
+                <w:lang w:val="en-US"/>
+              </w:rPr>
+            </w:pPr>
+            <w:r>
+              <w:rPr>
+                <w:rFonts w:ascii="Times New Roman" w:eastAsia="Times New Roman" w:hAnsi="Times New Roman" w:cs="Times New Roman"/>
+                <w:color w:val="000000"/>
+                <w:sz w:val="24"/>
+                <w:szCs w:val="24"/>
+                <w:lang w:val="en-US"/>
+              </w:rPr>
+              <w:t>1. The Database is inaccessible.</w:t>
+            </w:r>
+          </w:p>
+          <w:p>
+            <w:pPr>
+              <w:spacing w:after="0" w:line="240" w:lineRule="auto"/>
+              <w:rPr>
+                <w:rFonts w:ascii="Times New Roman" w:eastAsia="Times New Roman" w:hAnsi="Times New Roman" w:cs="Times New Roman"/>
+                <w:sz w:val="24"/>
+                <w:szCs w:val="24"/>
+                <w:lang w:val="en-US"/>
+              </w:rPr>
+            </w:pPr>
+            <w:r>
+              <w:rPr>
+                <w:rFonts w:ascii="Arial" w:eastAsia="Times New Roman" w:hAnsi="Arial" w:cs="Arial"/>
+                <w:color w:val="000000"/>
+                <w:sz w:val="24"/>
+                <w:szCs w:val="24"/>
+                <w:lang w:val="en-US"/>
+              </w:rPr>
+              <w:t>2. The user could not cancel ticket</w:t>
+            </w:r>
+          </w:p>
+          <w:p>
+            <w:pPr>
+              <w:spacing w:after="0" w:line="240" w:lineRule="auto"/>
+              <w:rPr>
+                <w:rFonts w:ascii="Times New Roman" w:eastAsia="Times New Roman" w:hAnsi="Times New Roman" w:cs="Times New Roman"/>
+                <w:sz w:val="24"/>
+                <w:szCs w:val="24"/>
+                <w:lang w:val="en-US"/>
+              </w:rPr>
+            </w:pPr>
+            <w:r>
+              <w:rPr>
+                <w:rFonts w:ascii="Arial" w:eastAsia="Times New Roman" w:hAnsi="Arial" w:cs="Arial"/>
+                <w:color w:val="000000"/>
+                <w:sz w:val="24"/>
+                <w:szCs w:val="24"/>
+                <w:lang w:val="en-US"/>
+              </w:rPr>
+              <w:t>2.</w:t>
+            </w:r>
+            <w:r>
+              <w:rPr>
+                <w:rFonts w:ascii="Arial" w:eastAsia="Times New Roman" w:hAnsi="Arial" w:cs="Arial"/>
+                <w:color w:val="000000"/>
+                <w:sz w:val="14"/>
+                <w:szCs w:val="14"/>
+                <w:lang w:val="en-US"/>
+              </w:rPr>
+              <w:t xml:space="preserve">  </w:t>
+            </w:r>
+            <w:r>
+              <w:rPr>
+                <w:rFonts w:ascii="Arial" w:eastAsia="Times New Roman" w:hAnsi="Arial" w:cs="Arial"/>
+                <w:color w:val="000000"/>
+                <w:sz w:val="24"/>
+                <w:szCs w:val="24"/>
+                <w:lang w:val="en-US"/>
+              </w:rPr>
+              <w:t>An error message is displayed to the user.</w:t>
+            </w:r>
+          </w:p>
+          <w:p>
+            <w:pPr>
+              <w:spacing w:after="0" w:line="0" w:lineRule="atLeast"/>
+              <w:rPr>
+                <w:rFonts w:ascii="Times New Roman" w:eastAsia="Times New Roman" w:hAnsi="Times New Roman" w:cs="Times New Roman"/>
+                <w:sz w:val="24"/>
+                <w:szCs w:val="24"/>
+                <w:lang w:val="en-US"/>
+              </w:rPr>
+            </w:pPr>
+          </w:p>
+        </w:tc>
+      </w:tr>
+      <w:tr>
+        <w:tc>
+          <w:tcPr>
+            <w:tcW w:w="0" w:type="auto"/>
+            <w:tcBorders>
+              <w:top w:val="single" w:sz="6" w:space="0" w:color="000000"/>
+              <w:left w:val="single" w:sz="6" w:space="0" w:color="000000"/>
+              <w:bottom w:val="single" w:sz="6" w:space="0" w:color="000000"/>
+              <w:right w:val="single" w:sz="6" w:space="0" w:color="000000"/>
+            </w:tcBorders>
+            <w:tcMar>
+              <w:top w:w="105" w:type="dxa"/>
+              <w:left w:w="105" w:type="dxa"/>
+              <w:bottom w:w="105" w:type="dxa"/>
+              <w:right w:w="105" w:type="dxa"/>
+            </w:tcMar>
+            <w:hideMark/>
+          </w:tcPr>
+          <w:p>
+            <w:pPr>
+              <w:spacing w:after="0" w:line="0" w:lineRule="atLeast"/>
+              <w:rPr>
+                <w:rFonts w:ascii="Times New Roman" w:eastAsia="Times New Roman" w:hAnsi="Times New Roman" w:cs="Times New Roman"/>
+                <w:sz w:val="24"/>
+                <w:szCs w:val="24"/>
+                <w:lang w:val="en-US"/>
+              </w:rPr>
+            </w:pPr>
+            <w:r>
+              <w:rPr>
+                <w:rFonts w:ascii="Times New Roman" w:eastAsia="Times New Roman" w:hAnsi="Times New Roman" w:cs="Times New Roman"/>
+                <w:b/>
+                <w:bCs/>
+                <w:color w:val="000000"/>
+                <w:sz w:val="24"/>
+                <w:szCs w:val="24"/>
+                <w:lang w:val="en-US"/>
+              </w:rPr>
+              <w:t>Includes:</w:t>
+            </w:r>
+          </w:p>
+        </w:tc>
+        <w:tc>
+          <w:tcPr>
+            <w:tcW w:w="0" w:type="auto"/>
+            <w:tcBorders>
+              <w:top w:val="single" w:sz="6" w:space="0" w:color="000000"/>
+              <w:left w:val="single" w:sz="6" w:space="0" w:color="000000"/>
+              <w:bottom w:val="single" w:sz="6" w:space="0" w:color="000000"/>
+              <w:right w:val="single" w:sz="6" w:space="0" w:color="000000"/>
+            </w:tcBorders>
+            <w:tcMar>
+              <w:top w:w="105" w:type="dxa"/>
+              <w:left w:w="105" w:type="dxa"/>
+              <w:bottom w:w="105" w:type="dxa"/>
+              <w:right w:w="105" w:type="dxa"/>
+            </w:tcMar>
+            <w:hideMark/>
+          </w:tcPr>
+          <w:p>
+            <w:pPr>
+              <w:spacing w:after="0" w:line="0" w:lineRule="atLeast"/>
+              <w:rPr>
+                <w:rFonts w:ascii="Times New Roman" w:eastAsia="Times New Roman" w:hAnsi="Times New Roman" w:cs="Times New Roman"/>
+                <w:sz w:val="24"/>
+                <w:szCs w:val="24"/>
+                <w:lang w:val="en-US"/>
+              </w:rPr>
+            </w:pPr>
+            <w:r>
+              <w:rPr>
+                <w:rFonts w:ascii="Arial" w:eastAsia="Times New Roman" w:hAnsi="Arial" w:cs="Arial"/>
+                <w:color w:val="000000"/>
+                <w:sz w:val="24"/>
+                <w:szCs w:val="24"/>
+                <w:lang w:val="en-US"/>
+              </w:rPr>
+              <w:t>The User must Login</w:t>
+            </w:r>
+          </w:p>
+        </w:tc>
+      </w:tr>
+      <w:tr>
+        <w:tc>
+          <w:tcPr>
+            <w:tcW w:w="0" w:type="auto"/>
+            <w:tcBorders>
+              <w:top w:val="single" w:sz="6" w:space="0" w:color="000000"/>
+              <w:left w:val="single" w:sz="6" w:space="0" w:color="000000"/>
+              <w:bottom w:val="single" w:sz="6" w:space="0" w:color="000000"/>
+              <w:right w:val="single" w:sz="6" w:space="0" w:color="000000"/>
+            </w:tcBorders>
+            <w:tcMar>
+              <w:top w:w="105" w:type="dxa"/>
+              <w:left w:w="105" w:type="dxa"/>
+              <w:bottom w:w="105" w:type="dxa"/>
+              <w:right w:w="105" w:type="dxa"/>
+            </w:tcMar>
+            <w:hideMark/>
+          </w:tcPr>
+          <w:p>
+            <w:pPr>
+              <w:spacing w:after="0" w:line="0" w:lineRule="atLeast"/>
+              <w:rPr>
+                <w:rFonts w:ascii="Times New Roman" w:eastAsia="Times New Roman" w:hAnsi="Times New Roman" w:cs="Times New Roman"/>
+                <w:sz w:val="24"/>
+                <w:szCs w:val="24"/>
+                <w:lang w:val="en-US"/>
+              </w:rPr>
+            </w:pPr>
+            <w:r>
+              <w:rPr>
+                <w:rFonts w:ascii="Times New Roman" w:eastAsia="Times New Roman" w:hAnsi="Times New Roman" w:cs="Times New Roman"/>
+                <w:b/>
+                <w:bCs/>
+                <w:color w:val="000000"/>
+                <w:sz w:val="24"/>
+                <w:szCs w:val="24"/>
+                <w:lang w:val="en-US"/>
+              </w:rPr>
+              <w:t>Priority:</w:t>
+            </w:r>
+          </w:p>
+        </w:tc>
+        <w:tc>
+          <w:tcPr>
+            <w:tcW w:w="0" w:type="auto"/>
+            <w:tcBorders>
+              <w:top w:val="single" w:sz="6" w:space="0" w:color="000000"/>
+              <w:left w:val="single" w:sz="6" w:space="0" w:color="000000"/>
+              <w:bottom w:val="single" w:sz="6" w:space="0" w:color="000000"/>
+              <w:right w:val="single" w:sz="6" w:space="0" w:color="000000"/>
+            </w:tcBorders>
+            <w:tcMar>
+              <w:top w:w="105" w:type="dxa"/>
+              <w:left w:w="105" w:type="dxa"/>
+              <w:bottom w:w="105" w:type="dxa"/>
+              <w:right w:w="105" w:type="dxa"/>
+            </w:tcMar>
+            <w:hideMark/>
+          </w:tcPr>
+          <w:p>
+            <w:pPr>
+              <w:spacing w:after="0" w:line="0" w:lineRule="atLeast"/>
+              <w:rPr>
+                <w:rFonts w:ascii="Times New Roman" w:eastAsia="Times New Roman" w:hAnsi="Times New Roman" w:cs="Times New Roman"/>
+                <w:sz w:val="24"/>
+                <w:szCs w:val="24"/>
+                <w:lang w:val="en-US"/>
+              </w:rPr>
+            </w:pPr>
+            <w:r>
+              <w:rPr>
+                <w:rFonts w:ascii="Arial" w:eastAsia="Times New Roman" w:hAnsi="Arial" w:cs="Arial"/>
+                <w:color w:val="000000"/>
+                <w:sz w:val="24"/>
+                <w:szCs w:val="24"/>
+                <w:lang w:val="en-US"/>
+              </w:rPr>
+              <w:t>High</w:t>
+            </w:r>
+          </w:p>
+        </w:tc>
+      </w:tr>
+    </w:tbl>
+    <w:p/>
+    <w:p/>
+    <w:p>
+      <w:pPr>
+        <w:spacing w:after="0" w:line="240" w:lineRule="auto"/>
+        <w:rPr>
+          <w:rFonts w:ascii="Times New Roman" w:eastAsia="Times New Roman" w:hAnsi="Times New Roman" w:cs="Times New Roman"/>
+          <w:sz w:val="24"/>
+          <w:szCs w:val="24"/>
+          <w:lang w:val="en-US"/>
+        </w:rPr>
+      </w:pPr>
+      <w:r>
+        <w:rPr>
+          <w:rFonts w:ascii="Arial" w:eastAsia="Times New Roman" w:hAnsi="Arial" w:cs="Arial"/>
+          <w:color w:val="000000"/>
+          <w:lang w:val="en-US"/>
+        </w:rPr>
+        <w:t>NON FUNCTIONAL REQUIREMENTS</w:t>
+      </w:r>
+    </w:p>
+    <w:p>
+      <w:pPr>
+        <w:spacing w:after="0" w:line="240" w:lineRule="auto"/>
+        <w:rPr>
+          <w:rFonts w:ascii="Times New Roman" w:eastAsia="Times New Roman" w:hAnsi="Times New Roman" w:cs="Times New Roman"/>
+          <w:sz w:val="24"/>
+          <w:szCs w:val="24"/>
+          <w:lang w:val="en-US"/>
+        </w:rPr>
+      </w:pPr>
+    </w:p>
+    <w:p>
+      <w:pPr>
+        <w:numPr>
+          <w:ilvl w:val="0"/>
+          <w:numId w:val="26"/>
+        </w:numPr>
+        <w:shd w:val="clear" w:color="auto" w:fill="FFFFFF"/>
+        <w:spacing w:after="0" w:line="240" w:lineRule="auto"/>
+        <w:ind w:left="1095"/>
+        <w:textAlignment w:val="baseline"/>
+        <w:rPr>
+          <w:rFonts w:ascii="Arial" w:eastAsia="Times New Roman" w:hAnsi="Arial" w:cs="Arial"/>
+          <w:color w:val="000000"/>
+          <w:sz w:val="24"/>
+          <w:szCs w:val="24"/>
+          <w:lang w:val="en-US"/>
+        </w:rPr>
+      </w:pPr>
+      <w:proofErr w:type="spellStart"/>
+      <w:r>
+        <w:rPr>
+          <w:rFonts w:ascii="Arial" w:eastAsia="Times New Roman" w:hAnsi="Arial" w:cs="Arial"/>
+          <w:color w:val="000000"/>
+          <w:sz w:val="24"/>
+          <w:szCs w:val="24"/>
+          <w:shd w:val="clear" w:color="auto" w:fill="FFFFFF"/>
+          <w:lang w:val="en-US"/>
+        </w:rPr>
+        <w:t>Performance:The</w:t>
+      </w:r>
+      <w:proofErr w:type="spellEnd"/>
+      <w:r>
+        <w:rPr>
+          <w:rFonts w:ascii="Arial" w:eastAsia="Times New Roman" w:hAnsi="Arial" w:cs="Arial"/>
+          <w:color w:val="000000"/>
+          <w:sz w:val="24"/>
+          <w:szCs w:val="24"/>
+          <w:shd w:val="clear" w:color="auto" w:fill="FFFFFF"/>
+          <w:lang w:val="en-US"/>
+        </w:rPr>
+        <w:t xml:space="preserve"> response time to display all available list of flights should be as minimum as possible.</w:t>
+      </w:r>
+    </w:p>
+    <w:p>
+      <w:pPr>
+        <w:numPr>
+          <w:ilvl w:val="0"/>
+          <w:numId w:val="26"/>
+        </w:numPr>
+        <w:shd w:val="clear" w:color="auto" w:fill="FFFFFF"/>
+        <w:spacing w:after="0" w:line="240" w:lineRule="auto"/>
+        <w:ind w:left="1095"/>
+        <w:textAlignment w:val="baseline"/>
+        <w:rPr>
+          <w:rFonts w:ascii="Arial" w:eastAsia="Times New Roman" w:hAnsi="Arial" w:cs="Arial"/>
+          <w:color w:val="000000"/>
+          <w:sz w:val="24"/>
+          <w:szCs w:val="24"/>
+          <w:lang w:val="en-US"/>
+        </w:rPr>
+      </w:pPr>
+      <w:proofErr w:type="spellStart"/>
+      <w:r>
+        <w:rPr>
+          <w:rFonts w:ascii="Arial" w:eastAsia="Times New Roman" w:hAnsi="Arial" w:cs="Arial"/>
+          <w:color w:val="000000"/>
+          <w:sz w:val="24"/>
+          <w:szCs w:val="24"/>
+          <w:shd w:val="clear" w:color="auto" w:fill="FFFFFF"/>
+          <w:lang w:val="en-US"/>
+        </w:rPr>
+        <w:t>Availability:The</w:t>
+      </w:r>
+      <w:proofErr w:type="spellEnd"/>
+      <w:r>
+        <w:rPr>
+          <w:rFonts w:ascii="Arial" w:eastAsia="Times New Roman" w:hAnsi="Arial" w:cs="Arial"/>
+          <w:color w:val="000000"/>
+          <w:sz w:val="24"/>
+          <w:szCs w:val="24"/>
+          <w:shd w:val="clear" w:color="auto" w:fill="FFFFFF"/>
+          <w:lang w:val="en-US"/>
+        </w:rPr>
+        <w:t xml:space="preserve"> system should be available 24 x 7.</w:t>
+      </w:r>
+    </w:p>
+    <w:p>
+      <w:pPr>
+        <w:numPr>
+          <w:ilvl w:val="0"/>
+          <w:numId w:val="26"/>
+        </w:numPr>
+        <w:shd w:val="clear" w:color="auto" w:fill="FFFFFF"/>
+        <w:spacing w:after="0" w:line="240" w:lineRule="auto"/>
+        <w:ind w:left="1095"/>
+        <w:textAlignment w:val="baseline"/>
+        <w:rPr>
+          <w:rFonts w:ascii="Arial" w:eastAsia="Times New Roman" w:hAnsi="Arial" w:cs="Arial"/>
+          <w:color w:val="000000"/>
+          <w:sz w:val="24"/>
+          <w:szCs w:val="24"/>
+          <w:lang w:val="en-US"/>
+        </w:rPr>
+      </w:pPr>
+      <w:proofErr w:type="spellStart"/>
+      <w:r>
+        <w:rPr>
+          <w:rFonts w:ascii="Arial" w:eastAsia="Times New Roman" w:hAnsi="Arial" w:cs="Arial"/>
+          <w:color w:val="000000"/>
+          <w:sz w:val="24"/>
+          <w:szCs w:val="24"/>
+          <w:shd w:val="clear" w:color="auto" w:fill="FFFFFF"/>
+          <w:lang w:val="en-US"/>
+        </w:rPr>
+        <w:t>Reliability:The</w:t>
+      </w:r>
+      <w:proofErr w:type="spellEnd"/>
+      <w:r>
+        <w:rPr>
+          <w:rFonts w:ascii="Arial" w:eastAsia="Times New Roman" w:hAnsi="Arial" w:cs="Arial"/>
+          <w:color w:val="000000"/>
+          <w:sz w:val="24"/>
+          <w:szCs w:val="24"/>
+          <w:shd w:val="clear" w:color="auto" w:fill="FFFFFF"/>
+          <w:lang w:val="en-US"/>
+        </w:rPr>
+        <w:t xml:space="preserve"> system should not crash more than once a six month. </w:t>
+      </w:r>
+    </w:p>
+    <w:p>
+      <w:pPr>
+        <w:numPr>
+          <w:ilvl w:val="0"/>
+          <w:numId w:val="26"/>
+        </w:numPr>
+        <w:shd w:val="clear" w:color="auto" w:fill="FFFFFF"/>
+        <w:spacing w:after="0" w:line="240" w:lineRule="auto"/>
+        <w:ind w:left="1095"/>
+        <w:textAlignment w:val="baseline"/>
+        <w:rPr>
+          <w:rFonts w:ascii="Arial" w:eastAsia="Times New Roman" w:hAnsi="Arial" w:cs="Arial"/>
+          <w:color w:val="000000"/>
+          <w:sz w:val="24"/>
+          <w:szCs w:val="24"/>
+          <w:lang w:val="en-US"/>
+        </w:rPr>
+      </w:pPr>
+      <w:proofErr w:type="spellStart"/>
+      <w:r>
+        <w:rPr>
+          <w:rFonts w:ascii="Arial" w:eastAsia="Times New Roman" w:hAnsi="Arial" w:cs="Arial"/>
+          <w:color w:val="000000"/>
+          <w:sz w:val="24"/>
+          <w:szCs w:val="24"/>
+          <w:shd w:val="clear" w:color="auto" w:fill="FFFFFF"/>
+          <w:lang w:val="en-US"/>
+        </w:rPr>
+        <w:t>Maintainability:The</w:t>
+      </w:r>
+      <w:proofErr w:type="spellEnd"/>
+      <w:r>
+        <w:rPr>
+          <w:rFonts w:ascii="Arial" w:eastAsia="Times New Roman" w:hAnsi="Arial" w:cs="Arial"/>
+          <w:color w:val="000000"/>
+          <w:sz w:val="24"/>
+          <w:szCs w:val="24"/>
+          <w:shd w:val="clear" w:color="auto" w:fill="FFFFFF"/>
+          <w:lang w:val="en-US"/>
+        </w:rPr>
+        <w:t xml:space="preserve"> online system must be kept up to date in terms of flight status and flight availability. </w:t>
+      </w:r>
+    </w:p>
+    <w:p>
+      <w:pPr>
+        <w:numPr>
+          <w:ilvl w:val="0"/>
+          <w:numId w:val="26"/>
+        </w:numPr>
+        <w:shd w:val="clear" w:color="auto" w:fill="FFFFFF"/>
+        <w:spacing w:after="0" w:line="240" w:lineRule="auto"/>
+        <w:ind w:left="1095"/>
+        <w:textAlignment w:val="baseline"/>
+        <w:rPr>
+          <w:rFonts w:ascii="Arial" w:eastAsia="Times New Roman" w:hAnsi="Arial" w:cs="Arial"/>
+          <w:color w:val="000000"/>
+          <w:sz w:val="24"/>
+          <w:szCs w:val="24"/>
+          <w:lang w:val="en-US"/>
+        </w:rPr>
+      </w:pPr>
+      <w:proofErr w:type="spellStart"/>
+      <w:r>
+        <w:rPr>
+          <w:rFonts w:ascii="Arial" w:eastAsia="Times New Roman" w:hAnsi="Arial" w:cs="Arial"/>
+          <w:color w:val="000000"/>
+          <w:sz w:val="24"/>
+          <w:szCs w:val="24"/>
+          <w:shd w:val="clear" w:color="auto" w:fill="FFFFFF"/>
+          <w:lang w:val="en-US"/>
+        </w:rPr>
+        <w:lastRenderedPageBreak/>
+        <w:t>Serviceability:The</w:t>
+      </w:r>
+      <w:proofErr w:type="spellEnd"/>
+      <w:r>
+        <w:rPr>
+          <w:rFonts w:ascii="Arial" w:eastAsia="Times New Roman" w:hAnsi="Arial" w:cs="Arial"/>
+          <w:color w:val="000000"/>
+          <w:sz w:val="24"/>
+          <w:szCs w:val="24"/>
+          <w:shd w:val="clear" w:color="auto" w:fill="FFFFFF"/>
+          <w:lang w:val="en-US"/>
+        </w:rPr>
+        <w:t xml:space="preserve"> reservation system must be able to service the demands of the users.</w:t>
+      </w:r>
+    </w:p>
+    <w:p>
+      <w:pPr>
+        <w:numPr>
+          <w:ilvl w:val="0"/>
+          <w:numId w:val="26"/>
+        </w:numPr>
+        <w:shd w:val="clear" w:color="auto" w:fill="FFFFFF"/>
+        <w:spacing w:after="0" w:line="240" w:lineRule="auto"/>
+        <w:ind w:left="1095"/>
+        <w:textAlignment w:val="baseline"/>
+        <w:rPr>
+          <w:rFonts w:ascii="Arial" w:eastAsia="Times New Roman" w:hAnsi="Arial" w:cs="Arial"/>
+          <w:color w:val="000000"/>
+          <w:sz w:val="24"/>
+          <w:szCs w:val="24"/>
+          <w:lang w:val="en-US"/>
+        </w:rPr>
+      </w:pPr>
+      <w:proofErr w:type="spellStart"/>
+      <w:r>
+        <w:rPr>
+          <w:rFonts w:ascii="Arial" w:eastAsia="Times New Roman" w:hAnsi="Arial" w:cs="Arial"/>
+          <w:color w:val="000000"/>
+          <w:sz w:val="24"/>
+          <w:szCs w:val="24"/>
+          <w:shd w:val="clear" w:color="auto" w:fill="FFFFFF"/>
+          <w:lang w:val="en-US"/>
+        </w:rPr>
+        <w:t>Security:System</w:t>
+      </w:r>
+      <w:proofErr w:type="spellEnd"/>
+      <w:r>
+        <w:rPr>
+          <w:rFonts w:ascii="Arial" w:eastAsia="Times New Roman" w:hAnsi="Arial" w:cs="Arial"/>
+          <w:color w:val="000000"/>
+          <w:sz w:val="24"/>
+          <w:szCs w:val="24"/>
+          <w:shd w:val="clear" w:color="auto" w:fill="FFFFFF"/>
+          <w:lang w:val="en-US"/>
+        </w:rPr>
+        <w:t xml:space="preserve"> must handle unauthorized access and notify user immediately. Password must be allowed to use special characters and complex combination. User should be notify if he/she selects weak password. User should be automatically logged off in case of more than 10 minutes of </w:t>
+      </w:r>
+      <w:proofErr w:type="spellStart"/>
+      <w:r>
+        <w:rPr>
+          <w:rFonts w:ascii="Arial" w:eastAsia="Times New Roman" w:hAnsi="Arial" w:cs="Arial"/>
+          <w:color w:val="000000"/>
+          <w:sz w:val="24"/>
+          <w:szCs w:val="24"/>
+          <w:shd w:val="clear" w:color="auto" w:fill="FFFFFF"/>
+          <w:lang w:val="en-US"/>
+        </w:rPr>
+        <w:t>inactivity.The</w:t>
+      </w:r>
+      <w:proofErr w:type="spellEnd"/>
+      <w:r>
+        <w:rPr>
+          <w:rFonts w:ascii="Arial" w:eastAsia="Times New Roman" w:hAnsi="Arial" w:cs="Arial"/>
+          <w:color w:val="000000"/>
+          <w:sz w:val="24"/>
+          <w:szCs w:val="24"/>
+          <w:shd w:val="clear" w:color="auto" w:fill="FFFFFF"/>
+          <w:lang w:val="en-US"/>
+        </w:rPr>
+        <w:t xml:space="preserve"> payment process must happen over a secured session.</w:t>
+      </w:r>
+    </w:p>
+    <w:p>
+      <w:pPr>
+        <w:numPr>
+          <w:ilvl w:val="0"/>
+          <w:numId w:val="26"/>
+        </w:numPr>
+        <w:shd w:val="clear" w:color="auto" w:fill="FFFFFF"/>
+        <w:spacing w:after="0" w:line="240" w:lineRule="auto"/>
+        <w:ind w:left="1095"/>
+        <w:textAlignment w:val="baseline"/>
+        <w:rPr>
+          <w:rFonts w:ascii="Arial" w:eastAsia="Times New Roman" w:hAnsi="Arial" w:cs="Arial"/>
+          <w:color w:val="000000"/>
+          <w:sz w:val="24"/>
+          <w:szCs w:val="24"/>
+          <w:lang w:val="en-US"/>
+        </w:rPr>
+      </w:pPr>
+      <w:proofErr w:type="spellStart"/>
+      <w:r>
+        <w:rPr>
+          <w:rFonts w:ascii="Arial" w:eastAsia="Times New Roman" w:hAnsi="Arial" w:cs="Arial"/>
+          <w:color w:val="000000"/>
+          <w:sz w:val="24"/>
+          <w:szCs w:val="24"/>
+          <w:shd w:val="clear" w:color="auto" w:fill="FFFFFF"/>
+          <w:lang w:val="en-US"/>
+        </w:rPr>
+        <w:t>Privacy:The</w:t>
+      </w:r>
+      <w:proofErr w:type="spellEnd"/>
+      <w:r>
+        <w:rPr>
+          <w:rFonts w:ascii="Arial" w:eastAsia="Times New Roman" w:hAnsi="Arial" w:cs="Arial"/>
+          <w:color w:val="000000"/>
+          <w:sz w:val="24"/>
+          <w:szCs w:val="24"/>
+          <w:shd w:val="clear" w:color="auto" w:fill="FFFFFF"/>
+          <w:lang w:val="en-US"/>
+        </w:rPr>
+        <w:t xml:space="preserve"> user/</w:t>
+      </w:r>
+      <w:proofErr w:type="spellStart"/>
+      <w:r>
+        <w:rPr>
+          <w:rFonts w:ascii="Arial" w:eastAsia="Times New Roman" w:hAnsi="Arial" w:cs="Arial"/>
+          <w:color w:val="000000"/>
+          <w:sz w:val="24"/>
+          <w:szCs w:val="24"/>
+          <w:shd w:val="clear" w:color="auto" w:fill="FFFFFF"/>
+          <w:lang w:val="en-US"/>
+        </w:rPr>
+        <w:t>traveller</w:t>
+      </w:r>
+      <w:proofErr w:type="spellEnd"/>
+      <w:r>
+        <w:rPr>
+          <w:rFonts w:ascii="Arial" w:eastAsia="Times New Roman" w:hAnsi="Arial" w:cs="Arial"/>
+          <w:color w:val="000000"/>
+          <w:sz w:val="24"/>
+          <w:szCs w:val="24"/>
+          <w:shd w:val="clear" w:color="auto" w:fill="FFFFFF"/>
+          <w:lang w:val="en-US"/>
+        </w:rPr>
+        <w:t xml:space="preserve"> information must be kept protected from unwanted usage.</w:t>
+      </w:r>
+    </w:p>
+    <w:p>
+      <w:pPr>
+        <w:numPr>
+          <w:ilvl w:val="0"/>
+          <w:numId w:val="26"/>
+        </w:numPr>
+        <w:shd w:val="clear" w:color="auto" w:fill="FFFFFF"/>
+        <w:spacing w:after="160" w:line="240" w:lineRule="auto"/>
+        <w:ind w:left="1095"/>
+        <w:textAlignment w:val="baseline"/>
+        <w:rPr>
+          <w:rFonts w:ascii="Arial" w:eastAsia="Times New Roman" w:hAnsi="Arial" w:cs="Arial"/>
+          <w:color w:val="000000"/>
+          <w:sz w:val="24"/>
+          <w:szCs w:val="24"/>
+          <w:lang w:val="en-US"/>
+        </w:rPr>
+      </w:pPr>
+      <w:r>
+        <w:rPr>
+          <w:rFonts w:ascii="Arial" w:eastAsia="Times New Roman" w:hAnsi="Arial" w:cs="Arial"/>
+          <w:color w:val="000000"/>
+          <w:sz w:val="24"/>
+          <w:szCs w:val="24"/>
+          <w:shd w:val="clear" w:color="auto" w:fill="FFFFFF"/>
+          <w:lang w:val="en-US"/>
+        </w:rPr>
+        <w:t>Usability: Users must be able to search and view flights without logging / registering.</w:t>
+      </w:r>
+    </w:p>
+    <w:p>
+      <w:pPr>
+        <w:spacing w:after="0" w:line="240" w:lineRule="auto"/>
+        <w:rPr>
+          <w:rFonts w:ascii="Times New Roman" w:eastAsia="Times New Roman" w:hAnsi="Times New Roman" w:cs="Times New Roman"/>
+          <w:sz w:val="24"/>
+          <w:szCs w:val="24"/>
+          <w:lang w:val="en-US"/>
+        </w:rPr>
+      </w:pPr>
+    </w:p>
+    <w:p>
+      <w:pPr>
+        <w:spacing w:after="160" w:line="240" w:lineRule="auto"/>
+        <w:rPr>
+          <w:rFonts w:ascii="Times New Roman" w:eastAsia="Times New Roman" w:hAnsi="Times New Roman" w:cs="Times New Roman"/>
+          <w:sz w:val="24"/>
+          <w:szCs w:val="24"/>
+          <w:lang w:val="en-US"/>
+        </w:rPr>
+      </w:pPr>
+      <w:r>
+        <w:rPr>
+          <w:rFonts w:ascii="Arial" w:eastAsia="Times New Roman" w:hAnsi="Arial" w:cs="Arial"/>
+          <w:color w:val="000000"/>
+          <w:lang w:val="en-US"/>
+        </w:rPr>
+        <w:t>FUNCTIONAL REQUIREMENTS</w:t>
+      </w:r>
+    </w:p>
+    <w:p/>
     <w:sectPr>
       <w:footerReference w:type="default" r:id="rId10"/>
       <w:pgSz w:w="11906" w:h="16838" w:code="9"/>
@@ -8611,7 +11269,7 @@
 
 <file path=word/endnotes.xml><?xml version="1.0" encoding="utf-8"?>
 <w:endnotes xmlns:ve="http://schemas.openxmlformats.org/markup-compatibility/2006" xmlns:o="urn:schemas-microsoft-com:office:office" xmlns:r="http://schemas.openxmlformats.org/officeDocument/2006/relationships" xmlns:m="http://schemas.openxmlformats.org/officeDocument/2006/math" xmlns:v="urn:schemas-microsoft-com:vml" xmlns:wp="http://schemas.openxmlformats.org/drawingml/2006/wordprocessingDrawing" xmlns:w10="urn:schemas-microsoft-com:office:word" xmlns:w="http://schemas.openxmlformats.org/wordprocessingml/2006/main" xmlns:wne="http://schemas.microsoft.com/office/word/2006/wordml">
-  <w:endnote w:type="separator" w:id="0">
+  <w:endnote w:type="separator" w:id="-1">
     <w:p>
       <w:pPr>
         <w:spacing w:after="0" w:line="240" w:lineRule="auto"/>
@@ -8621,7 +11279,7 @@
       </w:r>
     </w:p>
   </w:endnote>
-  <w:endnote w:type="continuationSeparator" w:id="1">
+  <w:endnote w:type="continuationSeparator" w:id="0">
     <w:p>
       <w:pPr>
         <w:spacing w:after="0" w:line="240" w:lineRule="auto"/>
@@ -8703,7 +11361,7 @@
       <w:rPr>
         <w:noProof/>
       </w:rPr>
-      <w:t>6</w:t>
+      <w:t>8</w:t>
     </w:r>
     <w:r>
       <w:rPr>
@@ -8723,7 +11381,7 @@
 
 <file path=word/footnotes.xml><?xml version="1.0" encoding="utf-8"?>
 <w:footnotes xmlns:ve="http://schemas.openxmlformats.org/markup-compatibility/2006" xmlns:o="urn:schemas-microsoft-com:office:office" xmlns:r="http://schemas.openxmlformats.org/officeDocument/2006/relationships" xmlns:m="http://schemas.openxmlformats.org/officeDocument/2006/math" xmlns:v="urn:schemas-microsoft-com:vml" xmlns:wp="http://schemas.openxmlformats.org/drawingml/2006/wordprocessingDrawing" xmlns:w10="urn:schemas-microsoft-com:office:word" xmlns:w="http://schemas.openxmlformats.org/wordprocessingml/2006/main" xmlns:wne="http://schemas.microsoft.com/office/word/2006/wordml">
-  <w:footnote w:type="separator" w:id="0">
+  <w:footnote w:type="separator" w:id="-1">
     <w:p>
       <w:pPr>
         <w:spacing w:after="0" w:line="240" w:lineRule="auto"/>
@@ -8733,7 +11391,7 @@
       </w:r>
     </w:p>
   </w:footnote>
-  <w:footnote w:type="continuationSeparator" w:id="1">
+  <w:footnote w:type="continuationSeparator" w:id="0">
     <w:p>
       <w:pPr>
         <w:spacing w:after="0" w:line="240" w:lineRule="auto"/>
@@ -9314,6 +11972,119 @@
     </w:lvl>
   </w:abstractNum>
   <w:abstractNum w:abstractNumId="5">
+    <w:nsid w:val="28FE5E52"/>
+    <w:multiLevelType w:val="multilevel"/>
+    <w:tmpl w:val="597C67A6"/>
+    <w:lvl w:ilvl="0">
+      <w:start w:val="1"/>
+      <w:numFmt w:val="decimal"/>
+      <w:lvlText w:val="%1."/>
+      <w:lvlJc w:val="left"/>
+      <w:pPr>
+        <w:tabs>
+          <w:tab w:val="num" w:pos="720"/>
+        </w:tabs>
+        <w:ind w:left="720" w:hanging="360"/>
+      </w:pPr>
+    </w:lvl>
+    <w:lvl w:ilvl="1" w:tentative="1">
+      <w:start w:val="1"/>
+      <w:numFmt w:val="decimal"/>
+      <w:lvlText w:val="%2."/>
+      <w:lvlJc w:val="left"/>
+      <w:pPr>
+        <w:tabs>
+          <w:tab w:val="num" w:pos="1440"/>
+        </w:tabs>
+        <w:ind w:left="1440" w:hanging="360"/>
+      </w:pPr>
+    </w:lvl>
+    <w:lvl w:ilvl="2" w:tentative="1">
+      <w:start w:val="1"/>
+      <w:numFmt w:val="decimal"/>
+      <w:lvlText w:val="%3."/>
+      <w:lvlJc w:val="left"/>
+      <w:pPr>
+        <w:tabs>
+          <w:tab w:val="num" w:pos="2160"/>
+        </w:tabs>
+        <w:ind w:left="2160" w:hanging="360"/>
+      </w:pPr>
+    </w:lvl>
+    <w:lvl w:ilvl="3" w:tentative="1">
+      <w:start w:val="1"/>
+      <w:numFmt w:val="decimal"/>
+      <w:lvlText w:val="%4."/>
+      <w:lvlJc w:val="left"/>
+      <w:pPr>
+        <w:tabs>
+          <w:tab w:val="num" w:pos="2880"/>
+        </w:tabs>
+        <w:ind w:left="2880" w:hanging="360"/>
+      </w:pPr>
+    </w:lvl>
+    <w:lvl w:ilvl="4" w:tentative="1">
+      <w:start w:val="1"/>
+      <w:numFmt w:val="decimal"/>
+      <w:lvlText w:val="%5."/>
+      <w:lvlJc w:val="left"/>
+      <w:pPr>
+        <w:tabs>
+          <w:tab w:val="num" w:pos="3600"/>
+        </w:tabs>
+        <w:ind w:left="3600" w:hanging="360"/>
+      </w:pPr>
+    </w:lvl>
+    <w:lvl w:ilvl="5" w:tentative="1">
+      <w:start w:val="1"/>
+      <w:numFmt w:val="decimal"/>
+      <w:lvlText w:val="%6."/>
+      <w:lvlJc w:val="left"/>
+      <w:pPr>
+        <w:tabs>
+          <w:tab w:val="num" w:pos="4320"/>
+        </w:tabs>
+        <w:ind w:left="4320" w:hanging="360"/>
+      </w:pPr>
+    </w:lvl>
+    <w:lvl w:ilvl="6" w:tentative="1">
+      <w:start w:val="1"/>
+      <w:numFmt w:val="decimal"/>
+      <w:lvlText w:val="%7."/>
+      <w:lvlJc w:val="left"/>
+      <w:pPr>
+        <w:tabs>
+          <w:tab w:val="num" w:pos="5040"/>
+        </w:tabs>
+        <w:ind w:left="5040" w:hanging="360"/>
+      </w:pPr>
+    </w:lvl>
+    <w:lvl w:ilvl="7" w:tentative="1">
+      <w:start w:val="1"/>
+      <w:numFmt w:val="decimal"/>
+      <w:lvlText w:val="%8."/>
+      <w:lvlJc w:val="left"/>
+      <w:pPr>
+        <w:tabs>
+          <w:tab w:val="num" w:pos="5760"/>
+        </w:tabs>
+        <w:ind w:left="5760" w:hanging="360"/>
+      </w:pPr>
+    </w:lvl>
+    <w:lvl w:ilvl="8" w:tentative="1">
+      <w:start w:val="1"/>
+      <w:numFmt w:val="decimal"/>
+      <w:lvlText w:val="%9."/>
+      <w:lvlJc w:val="left"/>
+      <w:pPr>
+        <w:tabs>
+          <w:tab w:val="num" w:pos="6480"/>
+        </w:tabs>
+        <w:ind w:left="6480" w:hanging="360"/>
+      </w:pPr>
+    </w:lvl>
+  </w:abstractNum>
+  <w:abstractNum w:abstractNumId="6">
     <w:nsid w:val="29E621FF"/>
     <w:multiLevelType w:val="hybridMultilevel"/>
     <w:tmpl w:val="CF92BBDC"/>
@@ -9426,7 +12197,156 @@
       </w:rPr>
     </w:lvl>
   </w:abstractNum>
-  <w:abstractNum w:abstractNumId="6">
+  <w:abstractNum w:abstractNumId="7">
+    <w:nsid w:val="2E261953"/>
+    <w:multiLevelType w:val="multilevel"/>
+    <w:tmpl w:val="6B423A32"/>
+    <w:lvl w:ilvl="0">
+      <w:start w:val="1"/>
+      <w:numFmt w:val="bullet"/>
+      <w:lvlText w:val=""/>
+      <w:lvlJc w:val="left"/>
+      <w:pPr>
+        <w:tabs>
+          <w:tab w:val="num" w:pos="720"/>
+        </w:tabs>
+        <w:ind w:left="720" w:hanging="360"/>
+      </w:pPr>
+      <w:rPr>
+        <w:rFonts w:ascii="Symbol" w:hAnsi="Symbol" w:hint="default"/>
+        <w:sz w:val="20"/>
+      </w:rPr>
+    </w:lvl>
+    <w:lvl w:ilvl="1" w:tentative="1">
+      <w:start w:val="1"/>
+      <w:numFmt w:val="bullet"/>
+      <w:lvlText w:val="o"/>
+      <w:lvlJc w:val="left"/>
+      <w:pPr>
+        <w:tabs>
+          <w:tab w:val="num" w:pos="1440"/>
+        </w:tabs>
+        <w:ind w:left="1440" w:hanging="360"/>
+      </w:pPr>
+      <w:rPr>
+        <w:rFonts w:ascii="Courier New" w:hAnsi="Courier New" w:hint="default"/>
+        <w:sz w:val="20"/>
+      </w:rPr>
+    </w:lvl>
+    <w:lvl w:ilvl="2" w:tentative="1">
+      <w:start w:val="1"/>
+      <w:numFmt w:val="bullet"/>
+      <w:lvlText w:val=""/>
+      <w:lvlJc w:val="left"/>
+      <w:pPr>
+        <w:tabs>
+          <w:tab w:val="num" w:pos="2160"/>
+        </w:tabs>
+        <w:ind w:left="2160" w:hanging="360"/>
+      </w:pPr>
+      <w:rPr>
+        <w:rFonts w:ascii="Wingdings" w:hAnsi="Wingdings" w:hint="default"/>
+        <w:sz w:val="20"/>
+      </w:rPr>
+    </w:lvl>
+    <w:lvl w:ilvl="3" w:tentative="1">
+      <w:start w:val="1"/>
+      <w:numFmt w:val="bullet"/>
+      <w:lvlText w:val=""/>
+      <w:lvlJc w:val="left"/>
+      <w:pPr>
+        <w:tabs>
+          <w:tab w:val="num" w:pos="2880"/>
+        </w:tabs>
+        <w:ind w:left="2880" w:hanging="360"/>
+      </w:pPr>
+      <w:rPr>
+        <w:rFonts w:ascii="Wingdings" w:hAnsi="Wingdings" w:hint="default"/>
+        <w:sz w:val="20"/>
+      </w:rPr>
+    </w:lvl>
+    <w:lvl w:ilvl="4" w:tentative="1">
+      <w:start w:val="1"/>
+      <w:numFmt w:val="bullet"/>
+      <w:lvlText w:val=""/>
+      <w:lvlJc w:val="left"/>
+      <w:pPr>
+        <w:tabs>
+          <w:tab w:val="num" w:pos="3600"/>
+        </w:tabs>
+        <w:ind w:left="3600" w:hanging="360"/>
+      </w:pPr>
+      <w:rPr>
+        <w:rFonts w:ascii="Wingdings" w:hAnsi="Wingdings" w:hint="default"/>
+        <w:sz w:val="20"/>
+      </w:rPr>
+    </w:lvl>
+    <w:lvl w:ilvl="5" w:tentative="1">
+      <w:start w:val="1"/>
+      <w:numFmt w:val="bullet"/>
+      <w:lvlText w:val=""/>
+      <w:lvlJc w:val="left"/>
+      <w:pPr>
+        <w:tabs>
+          <w:tab w:val="num" w:pos="4320"/>
+        </w:tabs>
+        <w:ind w:left="4320" w:hanging="360"/>
+      </w:pPr>
+      <w:rPr>
+        <w:rFonts w:ascii="Wingdings" w:hAnsi="Wingdings" w:hint="default"/>
+        <w:sz w:val="20"/>
+      </w:rPr>
+    </w:lvl>
+    <w:lvl w:ilvl="6" w:tentative="1">
+      <w:start w:val="1"/>
+      <w:numFmt w:val="bullet"/>
+      <w:lvlText w:val=""/>
+      <w:lvlJc w:val="left"/>
+      <w:pPr>
+        <w:tabs>
+          <w:tab w:val="num" w:pos="5040"/>
+        </w:tabs>
+        <w:ind w:left="5040" w:hanging="360"/>
+      </w:pPr>
+      <w:rPr>
+        <w:rFonts w:ascii="Wingdings" w:hAnsi="Wingdings" w:hint="default"/>
+        <w:sz w:val="20"/>
+      </w:rPr>
+    </w:lvl>
+    <w:lvl w:ilvl="7" w:tentative="1">
+      <w:start w:val="1"/>
+      <w:numFmt w:val="bullet"/>
+      <w:lvlText w:val=""/>
+      <w:lvlJc w:val="left"/>
+      <w:pPr>
+        <w:tabs>
+          <w:tab w:val="num" w:pos="5760"/>
+        </w:tabs>
+        <w:ind w:left="5760" w:hanging="360"/>
+      </w:pPr>
+      <w:rPr>
+        <w:rFonts w:ascii="Wingdings" w:hAnsi="Wingdings" w:hint="default"/>
+        <w:sz w:val="20"/>
+      </w:rPr>
+    </w:lvl>
+    <w:lvl w:ilvl="8" w:tentative="1">
+      <w:start w:val="1"/>
+      <w:numFmt w:val="bullet"/>
+      <w:lvlText w:val=""/>
+      <w:lvlJc w:val="left"/>
+      <w:pPr>
+        <w:tabs>
+          <w:tab w:val="num" w:pos="6480"/>
+        </w:tabs>
+        <w:ind w:left="6480" w:hanging="360"/>
+      </w:pPr>
+      <w:rPr>
+        <w:rFonts w:ascii="Wingdings" w:hAnsi="Wingdings" w:hint="default"/>
+        <w:sz w:val="20"/>
+      </w:rPr>
+    </w:lvl>
+  </w:abstractNum>
+  <w:abstractNum w:abstractNumId="8">
     <w:nsid w:val="35A110B7"/>
     <w:multiLevelType w:val="multilevel"/>
     <w:tmpl w:val="D7AC8F24"/>
@@ -9539,7 +12459,7 @@
       </w:pPr>
     </w:lvl>
   </w:abstractNum>
-  <w:abstractNum w:abstractNumId="7">
+  <w:abstractNum w:abstractNumId="9">
     <w:nsid w:val="3B7D6019"/>
     <w:multiLevelType w:val="hybridMultilevel"/>
     <w:tmpl w:val="201AEC0C"/>
@@ -9652,7 +12572,7 @@
       </w:rPr>
     </w:lvl>
   </w:abstractNum>
-  <w:abstractNum w:abstractNumId="8">
+  <w:abstractNum w:abstractNumId="10">
     <w:nsid w:val="3CD62A0B"/>
     <w:multiLevelType w:val="multilevel"/>
     <w:tmpl w:val="3FC4CC08"/>
@@ -9765,7 +12685,7 @@
       </w:pPr>
     </w:lvl>
   </w:abstractNum>
-  <w:abstractNum w:abstractNumId="9">
+  <w:abstractNum w:abstractNumId="11">
     <w:nsid w:val="3CE01121"/>
     <w:multiLevelType w:val="hybridMultilevel"/>
     <w:tmpl w:val="AEEE741E"/>
@@ -9878,7 +12798,7 @@
       </w:rPr>
     </w:lvl>
   </w:abstractNum>
-  <w:abstractNum w:abstractNumId="10">
+  <w:abstractNum w:abstractNumId="12">
     <w:nsid w:val="3D0D4B7F"/>
     <w:multiLevelType w:val="hybridMultilevel"/>
     <w:tmpl w:val="FE40A58C"/>
@@ -9991,7 +12911,7 @@
       </w:rPr>
     </w:lvl>
   </w:abstractNum>
-  <w:abstractNum w:abstractNumId="11">
+  <w:abstractNum w:abstractNumId="13">
     <w:nsid w:val="3E2F482D"/>
     <w:multiLevelType w:val="hybridMultilevel"/>
     <w:tmpl w:val="40B836C8"/>
@@ -10104,7 +13024,7 @@
       </w:rPr>
     </w:lvl>
   </w:abstractNum>
-  <w:abstractNum w:abstractNumId="12">
+  <w:abstractNum w:abstractNumId="14">
     <w:nsid w:val="4DAD1EA9"/>
     <w:multiLevelType w:val="multilevel"/>
     <w:tmpl w:val="BD7CF3F8"/>
@@ -10217,7 +13137,7 @@
       </w:pPr>
     </w:lvl>
   </w:abstractNum>
-  <w:abstractNum w:abstractNumId="13">
+  <w:abstractNum w:abstractNumId="15">
     <w:nsid w:val="4EEE4E63"/>
     <w:multiLevelType w:val="multilevel"/>
     <w:tmpl w:val="FFCE1CDA"/>
@@ -10330,7 +13250,7 @@
       </w:pPr>
     </w:lvl>
   </w:abstractNum>
-  <w:abstractNum w:abstractNumId="14">
+  <w:abstractNum w:abstractNumId="16">
     <w:nsid w:val="53292425"/>
     <w:multiLevelType w:val="hybridMultilevel"/>
     <w:tmpl w:val="B80E8220"/>
@@ -10443,7 +13363,7 @@
       </w:rPr>
     </w:lvl>
   </w:abstractNum>
-  <w:abstractNum w:abstractNumId="15">
+  <w:abstractNum w:abstractNumId="17">
     <w:nsid w:val="534B1D88"/>
     <w:multiLevelType w:val="hybridMultilevel"/>
     <w:tmpl w:val="E9E241A4"/>
@@ -10532,7 +13452,7 @@
       </w:pPr>
     </w:lvl>
   </w:abstractNum>
-  <w:abstractNum w:abstractNumId="16">
+  <w:abstractNum w:abstractNumId="18">
     <w:nsid w:val="549F21D1"/>
     <w:multiLevelType w:val="multilevel"/>
     <w:tmpl w:val="0526C0EC"/>
@@ -10645,7 +13565,7 @@
       </w:pPr>
     </w:lvl>
   </w:abstractNum>
-  <w:abstractNum w:abstractNumId="17">
+  <w:abstractNum w:abstractNumId="19">
     <w:nsid w:val="571334D3"/>
     <w:multiLevelType w:val="hybridMultilevel"/>
     <w:tmpl w:val="6C06AE2A"/>
@@ -10758,7 +13678,7 @@
       </w:rPr>
     </w:lvl>
   </w:abstractNum>
-  <w:abstractNum w:abstractNumId="18">
+  <w:abstractNum w:abstractNumId="20">
     <w:nsid w:val="5CC417B0"/>
     <w:multiLevelType w:val="hybridMultilevel"/>
     <w:tmpl w:val="E828E90C"/>
@@ -10871,7 +13791,7 @@
       </w:rPr>
     </w:lvl>
   </w:abstractNum>
-  <w:abstractNum w:abstractNumId="19">
+  <w:abstractNum w:abstractNumId="21">
     <w:nsid w:val="63947B3B"/>
     <w:multiLevelType w:val="hybridMultilevel"/>
     <w:tmpl w:val="D3AA965A"/>
@@ -10984,7 +13904,7 @@
       </w:rPr>
     </w:lvl>
   </w:abstractNum>
-  <w:abstractNum w:abstractNumId="20">
+  <w:abstractNum w:abstractNumId="22">
     <w:nsid w:val="6D215495"/>
     <w:multiLevelType w:val="hybridMultilevel"/>
     <w:tmpl w:val="434620B0"/>
@@ -11097,7 +14017,7 @@
       </w:rPr>
     </w:lvl>
   </w:abstractNum>
-  <w:abstractNum w:abstractNumId="21">
+  <w:abstractNum w:abstractNumId="23">
     <w:nsid w:val="765030C5"/>
     <w:multiLevelType w:val="hybridMultilevel"/>
     <w:tmpl w:val="ACB8A428"/>
@@ -11186,7 +14106,7 @@
       </w:pPr>
     </w:lvl>
   </w:abstractNum>
-  <w:abstractNum w:abstractNumId="22">
+  <w:abstractNum w:abstractNumId="24">
     <w:nsid w:val="7A4F73B8"/>
     <w:multiLevelType w:val="hybridMultilevel"/>
     <w:tmpl w:val="7A4E5FE6"/>
@@ -11299,7 +14219,7 @@
       </w:rPr>
     </w:lvl>
   </w:abstractNum>
-  <w:abstractNum w:abstractNumId="23">
+  <w:abstractNum w:abstractNumId="25">
     <w:nsid w:val="7CA065DF"/>
     <w:multiLevelType w:val="hybridMultilevel"/>
     <w:tmpl w:val="EFD4184E"/>
@@ -11416,73 +14336,79 @@
     <w:abstractNumId w:val="2"/>
   </w:num>
   <w:num w:numId="2">
-    <w:abstractNumId w:val="11"/>
+    <w:abstractNumId w:val="13"/>
   </w:num>
   <w:num w:numId="3">
-    <w:abstractNumId w:val="19"/>
+    <w:abstractNumId w:val="21"/>
   </w:num>
   <w:num w:numId="4">
-    <w:abstractNumId w:val="17"/>
+    <w:abstractNumId w:val="19"/>
   </w:num>
   <w:num w:numId="5">
     <w:abstractNumId w:val="3"/>
   </w:num>
   <w:num w:numId="6">
-    <w:abstractNumId w:val="5"/>
+    <w:abstractNumId w:val="6"/>
   </w:num>
   <w:num w:numId="7">
-    <w:abstractNumId w:val="22"/>
+    <w:abstractNumId w:val="24"/>
   </w:num>
   <w:num w:numId="8">
-    <w:abstractNumId w:val="23"/>
+    <w:abstractNumId w:val="25"/>
   </w:num>
   <w:num w:numId="9">
-    <w:abstractNumId w:val="10"/>
+    <w:abstractNumId w:val="12"/>
   </w:num>
   <w:num w:numId="10">
     <w:abstractNumId w:val="0"/>
   </w:num>
   <w:num w:numId="11">
-    <w:abstractNumId w:val="21"/>
+    <w:abstractNumId w:val="23"/>
   </w:num>
   <w:num w:numId="12">
     <w:abstractNumId w:val="1"/>
   </w:num>
   <w:num w:numId="13">
-    <w:abstractNumId w:val="15"/>
+    <w:abstractNumId w:val="17"/>
   </w:num>
   <w:num w:numId="14">
-    <w:abstractNumId w:val="14"/>
+    <w:abstractNumId w:val="16"/>
   </w:num>
   <w:num w:numId="15">
-    <w:abstractNumId w:val="7"/>
+    <w:abstractNumId w:val="9"/>
   </w:num>
   <w:num w:numId="16">
-    <w:abstractNumId w:val="9"/>
+    <w:abstractNumId w:val="11"/>
   </w:num>
   <w:num w:numId="17">
     <w:abstractNumId w:val="4"/>
   </w:num>
   <w:num w:numId="18">
+    <w:abstractNumId w:val="20"/>
+  </w:num>
+  <w:num w:numId="19">
+    <w:abstractNumId w:val="22"/>
+  </w:num>
+  <w:num w:numId="20">
+    <w:abstractNumId w:val="8"/>
+  </w:num>
+  <w:num w:numId="21">
+    <w:abstractNumId w:val="10"/>
+  </w:num>
+  <w:num w:numId="22">
     <w:abstractNumId w:val="18"/>
   </w:num>
-  <w:num w:numId="19">
-    <w:abstractNumId w:val="20"/>
-  </w:num>
-  <w:num w:numId="20">
-    <w:abstractNumId w:val="6"/>
-  </w:num>
-  <w:num w:numId="21">
-    <w:abstractNumId w:val="8"/>
-  </w:num>
-  <w:num w:numId="22">
-    <w:abstractNumId w:val="16"/>
-  </w:num>
   <w:num w:numId="23">
-    <w:abstractNumId w:val="13"/>
+    <w:abstractNumId w:val="15"/>
   </w:num>
   <w:num w:numId="24">
-    <w:abstractNumId w:val="12"/>
+    <w:abstractNumId w:val="14"/>
+  </w:num>
+  <w:num w:numId="25">
+    <w:abstractNumId w:val="5"/>
+  </w:num>
+  <w:num w:numId="26">
+    <w:abstractNumId w:val="7"/>
   </w:num>
   <w:numIdMacAtCleanup w:val="9"/>
 </w:numbering>
@@ -12512,7 +15438,7 @@
 </file>
 
 <file path=customXml/itemProps1.xml><?xml version="1.0" encoding="utf-8"?>
-<ds:datastoreItem xmlns:ds="http://schemas.openxmlformats.org/officeDocument/2006/customXml" ds:itemID="{DAEFEACD-2F7D-4FB0-9A53-39D6E1928142}">
+<ds:datastoreItem xmlns:ds="http://schemas.openxmlformats.org/officeDocument/2006/customXml" ds:itemID="{3C161619-6A2F-4C5E-910A-8FA3527A69FA}">
   <ds:schemaRefs>
     <ds:schemaRef ds:uri="http://schemas.openxmlformats.org/officeDocument/2006/bibliography"/>
   </ds:schemaRefs>

</xml_diff>

<commit_message>
Updated User Use Case and added use cases
</commit_message>
<xml_diff>
--- a/FlyAirDeliverable2.docx
+++ b/FlyAirDeliverable2.docx
@@ -13,7 +13,7 @@
       <w:r>
         <w:rPr>
           <w:noProof/>
-          <w:lang w:val="en-US"/>
+          <w:lang w:eastAsia="en-IN"/>
         </w:rPr>
         <w:drawing>
           <wp:inline distT="0" distB="0" distL="0" distR="0">
@@ -172,31 +172,13 @@
         </w:rPr>
         <w:t xml:space="preserve">Dr. </w:t>
       </w:r>
-      <w:proofErr w:type="spellStart"/>
       <w:r>
         <w:rPr>
           <w:rFonts w:ascii="Times New Roman" w:hAnsi="Times New Roman" w:cs="Times New Roman"/>
           <w:sz w:val="32"/>
         </w:rPr>
-        <w:t>Abdelwahab</w:t>
+        <w:t>Abdelwahab Hamou-Lhadj</w:t>
       </w:r>
-      <w:proofErr w:type="spellEnd"/>
-      <w:r>
-        <w:rPr>
-          <w:rFonts w:ascii="Times New Roman" w:hAnsi="Times New Roman" w:cs="Times New Roman"/>
-          <w:sz w:val="32"/>
-        </w:rPr>
-        <w:t xml:space="preserve"> </w:t>
-      </w:r>
-      <w:proofErr w:type="spellStart"/>
-      <w:r>
-        <w:rPr>
-          <w:rFonts w:ascii="Times New Roman" w:hAnsi="Times New Roman" w:cs="Times New Roman"/>
-          <w:sz w:val="32"/>
-        </w:rPr>
-        <w:t>Hamou-Lhadj</w:t>
-      </w:r>
-      <w:proofErr w:type="spellEnd"/>
       <w:r>
         <w:rPr>
           <w:rFonts w:ascii="Times New Roman" w:hAnsi="Times New Roman" w:cs="Times New Roman"/>
@@ -234,37 +216,12 @@
           <w:lang w:val="en-CA"/>
         </w:rPr>
       </w:pPr>
-      <w:proofErr w:type="spellStart"/>
       <w:r>
         <w:rPr>
           <w:rFonts w:ascii="Times New Roman" w:hAnsi="Times New Roman" w:cs="Times New Roman"/>
           <w:sz w:val="28"/>
         </w:rPr>
-        <w:t>Nareshkumar</w:t>
-      </w:r>
-      <w:proofErr w:type="spellEnd"/>
-      <w:r>
-        <w:rPr>
-          <w:rFonts w:ascii="Times New Roman" w:hAnsi="Times New Roman" w:cs="Times New Roman"/>
-          <w:sz w:val="28"/>
-        </w:rPr>
-        <w:t xml:space="preserve"> M. </w:t>
-      </w:r>
-      <w:proofErr w:type="spellStart"/>
-      <w:r>
-        <w:rPr>
-          <w:rFonts w:ascii="Times New Roman" w:hAnsi="Times New Roman" w:cs="Times New Roman"/>
-          <w:sz w:val="28"/>
-        </w:rPr>
-        <w:t>Sisodiya</w:t>
-      </w:r>
-      <w:proofErr w:type="spellEnd"/>
-      <w:r>
-        <w:rPr>
-          <w:rFonts w:ascii="Times New Roman" w:hAnsi="Times New Roman" w:cs="Times New Roman"/>
-          <w:sz w:val="28"/>
-        </w:rPr>
-        <w:t xml:space="preserve"> 27650817</w:t>
+        <w:t>Nareshkumar M. Sisodiya 27650817</w:t>
       </w:r>
     </w:p>
     <w:p>
@@ -276,37 +233,12 @@
           <w:sz w:val="28"/>
         </w:rPr>
       </w:pPr>
-      <w:proofErr w:type="spellStart"/>
       <w:r>
         <w:rPr>
           <w:rFonts w:ascii="Times New Roman" w:hAnsi="Times New Roman" w:cs="Times New Roman"/>
           <w:sz w:val="28"/>
         </w:rPr>
-        <w:t>Arjun</w:t>
-      </w:r>
-      <w:proofErr w:type="spellEnd"/>
-      <w:r>
-        <w:rPr>
-          <w:rFonts w:ascii="Times New Roman" w:hAnsi="Times New Roman" w:cs="Times New Roman"/>
-          <w:sz w:val="28"/>
-        </w:rPr>
-        <w:t xml:space="preserve"> </w:t>
-      </w:r>
-      <w:proofErr w:type="spellStart"/>
-      <w:r>
-        <w:rPr>
-          <w:rFonts w:ascii="Times New Roman" w:hAnsi="Times New Roman" w:cs="Times New Roman"/>
-          <w:sz w:val="28"/>
-        </w:rPr>
-        <w:t>Lokhande</w:t>
-      </w:r>
-      <w:proofErr w:type="spellEnd"/>
-      <w:r>
-        <w:rPr>
-          <w:rFonts w:ascii="Times New Roman" w:hAnsi="Times New Roman" w:cs="Times New Roman"/>
-          <w:sz w:val="28"/>
-        </w:rPr>
-        <w:t xml:space="preserve"> 27411111</w:t>
+        <w:t>Arjun Lokhande 27411111</w:t>
       </w:r>
       <w:r>
         <w:rPr>
@@ -325,21 +257,12 @@
           <w:sz w:val="28"/>
         </w:rPr>
       </w:pPr>
-      <w:proofErr w:type="spellStart"/>
       <w:r>
         <w:rPr>
           <w:rFonts w:ascii="Times New Roman" w:hAnsi="Times New Roman" w:cs="Times New Roman"/>
           <w:sz w:val="28"/>
         </w:rPr>
-        <w:t>Binu</w:t>
-      </w:r>
-      <w:proofErr w:type="spellEnd"/>
-      <w:r>
-        <w:rPr>
-          <w:rFonts w:ascii="Times New Roman" w:hAnsi="Times New Roman" w:cs="Times New Roman"/>
-          <w:sz w:val="28"/>
-        </w:rPr>
-        <w:t xml:space="preserve"> Basil John 27421753</w:t>
+        <w:t>Binu Basil John 27421753</w:t>
       </w:r>
     </w:p>
     <w:p>
@@ -352,41 +275,13 @@
           <w:lang w:val="en-CA"/>
         </w:rPr>
       </w:pPr>
-      <w:proofErr w:type="spellStart"/>
       <w:r>
         <w:rPr>
           <w:rFonts w:ascii="Times New Roman" w:hAnsi="Times New Roman" w:cs="Times New Roman"/>
           <w:sz w:val="28"/>
           <w:lang w:val="en-CA"/>
         </w:rPr>
-        <w:t>Anant</w:t>
-      </w:r>
-      <w:proofErr w:type="spellEnd"/>
-      <w:r>
-        <w:rPr>
-          <w:rFonts w:ascii="Times New Roman" w:hAnsi="Times New Roman" w:cs="Times New Roman"/>
-          <w:sz w:val="28"/>
-          <w:lang w:val="en-CA"/>
-        </w:rPr>
-        <w:t xml:space="preserve"> </w:t>
-      </w:r>
-      <w:proofErr w:type="spellStart"/>
-      <w:r>
-        <w:rPr>
-          <w:rFonts w:ascii="Times New Roman" w:hAnsi="Times New Roman" w:cs="Times New Roman"/>
-          <w:sz w:val="28"/>
-          <w:lang w:val="en-CA"/>
-        </w:rPr>
-        <w:t>Mathur</w:t>
-      </w:r>
-      <w:proofErr w:type="spellEnd"/>
-      <w:r>
-        <w:rPr>
-          <w:rFonts w:ascii="Times New Roman" w:hAnsi="Times New Roman" w:cs="Times New Roman"/>
-          <w:sz w:val="28"/>
-          <w:lang w:val="en-CA"/>
-        </w:rPr>
-        <w:t xml:space="preserve"> 27323670</w:t>
+        <w:t>Anant Mathur 27323670</w:t>
       </w:r>
     </w:p>
     <w:p>
@@ -399,41 +294,13 @@
           <w:lang w:val="en-CA"/>
         </w:rPr>
       </w:pPr>
-      <w:proofErr w:type="spellStart"/>
       <w:r>
         <w:rPr>
           <w:rFonts w:ascii="Times New Roman" w:hAnsi="Times New Roman" w:cs="Times New Roman"/>
           <w:sz w:val="28"/>
           <w:lang w:val="en-CA"/>
         </w:rPr>
-        <w:t>Khushboo</w:t>
-      </w:r>
-      <w:proofErr w:type="spellEnd"/>
-      <w:r>
-        <w:rPr>
-          <w:rFonts w:ascii="Times New Roman" w:hAnsi="Times New Roman" w:cs="Times New Roman"/>
-          <w:sz w:val="28"/>
-          <w:lang w:val="en-CA"/>
-        </w:rPr>
-        <w:t xml:space="preserve"> </w:t>
-      </w:r>
-      <w:proofErr w:type="spellStart"/>
-      <w:r>
-        <w:rPr>
-          <w:rFonts w:ascii="Times New Roman" w:hAnsi="Times New Roman" w:cs="Times New Roman"/>
-          <w:sz w:val="28"/>
-          <w:lang w:val="en-CA"/>
-        </w:rPr>
-        <w:t>Handa</w:t>
-      </w:r>
-      <w:proofErr w:type="spellEnd"/>
-      <w:r>
-        <w:rPr>
-          <w:rFonts w:ascii="Times New Roman" w:hAnsi="Times New Roman" w:cs="Times New Roman"/>
-          <w:sz w:val="28"/>
-          <w:lang w:val="en-CA"/>
-        </w:rPr>
-        <w:t xml:space="preserve"> 27323794</w:t>
+        <w:t>Khushboo Handa 27323794</w:t>
       </w:r>
     </w:p>
     <w:p>
@@ -3164,55 +3031,6 @@
     </w:p>
     <w:p>
       <w:pPr>
-        <w:rPr>
-          <w:rFonts w:ascii="Times New Roman" w:hAnsi="Times New Roman" w:cs="Times New Roman"/>
-        </w:rPr>
-      </w:pPr>
-    </w:p>
-    <w:p>
-      <w:pPr>
-        <w:rPr>
-          <w:rFonts w:ascii="Times New Roman" w:hAnsi="Times New Roman" w:cs="Times New Roman"/>
-        </w:rPr>
-      </w:pPr>
-    </w:p>
-    <w:p>
-      <w:pPr>
-        <w:rPr>
-          <w:rFonts w:ascii="Times New Roman" w:hAnsi="Times New Roman" w:cs="Times New Roman"/>
-        </w:rPr>
-      </w:pPr>
-    </w:p>
-    <w:p>
-      <w:pPr>
-        <w:rPr>
-          <w:rFonts w:ascii="Times New Roman" w:hAnsi="Times New Roman" w:cs="Times New Roman"/>
-        </w:rPr>
-      </w:pPr>
-    </w:p>
-    <w:p>
-      <w:pPr>
-        <w:rPr>
-          <w:rFonts w:ascii="Times New Roman" w:hAnsi="Times New Roman" w:cs="Times New Roman"/>
-        </w:rPr>
-      </w:pPr>
-    </w:p>
-    <w:p>
-      <w:pPr>
-        <w:rPr>
-          <w:rFonts w:ascii="Times New Roman" w:hAnsi="Times New Roman" w:cs="Times New Roman"/>
-        </w:rPr>
-      </w:pPr>
-    </w:p>
-    <w:p>
-      <w:pPr>
-        <w:rPr>
-          <w:rFonts w:ascii="Times New Roman" w:hAnsi="Times New Roman" w:cs="Times New Roman"/>
-        </w:rPr>
-      </w:pPr>
-    </w:p>
-    <w:p>
-      <w:pPr>
         <w:spacing w:after="0" w:line="240" w:lineRule="auto"/>
         <w:rPr>
           <w:rFonts w:ascii="Times New Roman" w:eastAsia="Times New Roman" w:hAnsi="Times New Roman" w:cs="Times New Roman"/>
@@ -3225,6 +3043,7 @@
           <w:color w:val="000000"/>
           <w:lang w:val="en-CA" w:eastAsia="en-CA"/>
         </w:rPr>
+        <w:lastRenderedPageBreak/>
         <w:t>3. Search Flights</w:t>
       </w:r>
     </w:p>
@@ -4485,7 +4304,6 @@
                 <w:color w:val="000000"/>
                 <w:lang w:val="en-US"/>
               </w:rPr>
-              <w:lastRenderedPageBreak/>
               <w:t>Description:</w:t>
             </w:r>
           </w:p>
@@ -4923,6 +4741,7 @@
                 <w:color w:val="000000"/>
                 <w:lang w:val="en-US"/>
               </w:rPr>
+              <w:lastRenderedPageBreak/>
               <w:t>2. The user navigates through the list of flights.</w:t>
             </w:r>
           </w:p>
@@ -4979,6 +4798,7 @@
                 <w:color w:val="000000"/>
                 <w:lang w:val="en-US"/>
               </w:rPr>
+              <w:lastRenderedPageBreak/>
               <w:t>Alternative flow:</w:t>
             </w:r>
           </w:p>
@@ -5301,13 +5121,6 @@
         </w:rPr>
         <w:t>. Select Flights</w:t>
       </w:r>
-    </w:p>
-    <w:p>
-      <w:pPr>
-        <w:rPr>
-          <w:rFonts w:ascii="Times New Roman" w:hAnsi="Times New Roman" w:cs="Times New Roman"/>
-        </w:rPr>
-      </w:pPr>
     </w:p>
     <w:p>
       <w:pPr>
@@ -6073,7 +5886,6 @@
                 <w:szCs w:val="24"/>
                 <w:lang w:val="en-CA" w:eastAsia="en-CA"/>
               </w:rPr>
-              <w:lastRenderedPageBreak/>
               <w:t>Alternative flow:</w:t>
             </w:r>
           </w:p>
@@ -6508,6 +6320,7 @@
                 <w:szCs w:val="24"/>
                 <w:lang w:val="en-CA" w:eastAsia="en-CA"/>
               </w:rPr>
+              <w:lastRenderedPageBreak/>
               <w:t>Use Case ID:</w:t>
             </w:r>
           </w:p>
@@ -7714,7 +7527,6 @@
                 <w:szCs w:val="24"/>
                 <w:lang w:val="en-CA" w:eastAsia="en-CA"/>
               </w:rPr>
-              <w:lastRenderedPageBreak/>
               <w:t>Use Case Name:</w:t>
             </w:r>
           </w:p>
@@ -8226,7 +8038,18 @@
                 <w:szCs w:val="24"/>
                 <w:lang w:val="en-CA" w:eastAsia="en-CA"/>
               </w:rPr>
-              <w:t xml:space="preserve">2. The user selects the payment method and enter the valid information for the payment </w:t>
+              <w:t xml:space="preserve">2. The user selects the payment method and enter the valid </w:t>
+            </w:r>
+            <w:r>
+              <w:rPr>
+                <w:rFonts w:ascii="Arial" w:eastAsia="Times New Roman" w:hAnsi="Arial" w:cs="Arial"/>
+                <w:color w:val="000000"/>
+                <w:sz w:val="24"/>
+                <w:szCs w:val="24"/>
+                <w:lang w:val="en-CA" w:eastAsia="en-CA"/>
+              </w:rPr>
+              <w:lastRenderedPageBreak/>
+              <w:t xml:space="preserve">information for the payment </w:t>
             </w:r>
           </w:p>
           <w:p>
@@ -8351,6 +8174,7 @@
                 <w:szCs w:val="24"/>
                 <w:lang w:val="en-CA" w:eastAsia="en-CA"/>
               </w:rPr>
+              <w:lastRenderedPageBreak/>
               <w:t>Alternative flow:</w:t>
             </w:r>
           </w:p>
@@ -9431,7 +9255,6 @@
                 <w:szCs w:val="24"/>
                 <w:lang w:val="en-US"/>
               </w:rPr>
-              <w:lastRenderedPageBreak/>
               <w:t>Alternative flow:</w:t>
             </w:r>
           </w:p>
@@ -9934,6 +9757,7 @@
                 <w:szCs w:val="24"/>
                 <w:lang w:val="en-US"/>
               </w:rPr>
+              <w:lastRenderedPageBreak/>
               <w:t>Use Case Name:</w:t>
             </w:r>
           </w:p>
@@ -10812,6 +10636,2047 @@
         </w:tc>
       </w:tr>
     </w:tbl>
+    <w:p/>
+    <w:p>
+      <w:pPr>
+        <w:spacing w:after="0" w:line="240" w:lineRule="auto"/>
+        <w:rPr>
+          <w:rFonts w:ascii="Times New Roman" w:eastAsia="Times New Roman" w:hAnsi="Times New Roman" w:cs="Times New Roman"/>
+          <w:sz w:val="24"/>
+          <w:szCs w:val="24"/>
+          <w:lang w:eastAsia="en-IN"/>
+        </w:rPr>
+      </w:pPr>
+      <w:r>
+        <w:rPr>
+          <w:rFonts w:ascii="Arial" w:eastAsia="Times New Roman" w:hAnsi="Arial" w:cs="Arial"/>
+          <w:color w:val="000000"/>
+          <w:lang w:eastAsia="en-IN"/>
+        </w:rPr>
+        <w:t>ADMINISTRATOR</w:t>
+      </w:r>
+    </w:p>
+    <w:p>
+      <w:pPr>
+        <w:spacing w:after="0" w:line="240" w:lineRule="auto"/>
+        <w:rPr>
+          <w:rFonts w:ascii="Times New Roman" w:eastAsia="Times New Roman" w:hAnsi="Times New Roman" w:cs="Times New Roman"/>
+          <w:sz w:val="24"/>
+          <w:szCs w:val="24"/>
+          <w:lang w:eastAsia="en-IN"/>
+        </w:rPr>
+      </w:pPr>
+    </w:p>
+    <w:p>
+      <w:pPr>
+        <w:numPr>
+          <w:ilvl w:val="0"/>
+          <w:numId w:val="27"/>
+        </w:numPr>
+        <w:spacing w:after="0" w:line="240" w:lineRule="auto"/>
+        <w:textAlignment w:val="baseline"/>
+        <w:rPr>
+          <w:rFonts w:ascii="Arial" w:eastAsia="Times New Roman" w:hAnsi="Arial" w:cs="Arial"/>
+          <w:color w:val="000000"/>
+          <w:lang w:eastAsia="en-IN"/>
+        </w:rPr>
+      </w:pPr>
+      <w:r>
+        <w:rPr>
+          <w:rFonts w:ascii="Arial" w:eastAsia="Times New Roman" w:hAnsi="Arial" w:cs="Arial"/>
+          <w:color w:val="000000"/>
+          <w:lang w:eastAsia="en-IN"/>
+        </w:rPr>
+        <w:t>Edit Flight Information</w:t>
+      </w:r>
+    </w:p>
+    <w:p>
+      <w:pPr>
+        <w:spacing w:after="0" w:line="240" w:lineRule="auto"/>
+        <w:rPr>
+          <w:rFonts w:ascii="Times New Roman" w:eastAsia="Times New Roman" w:hAnsi="Times New Roman" w:cs="Times New Roman"/>
+          <w:sz w:val="24"/>
+          <w:szCs w:val="24"/>
+          <w:lang w:eastAsia="en-IN"/>
+        </w:rPr>
+      </w:pPr>
+    </w:p>
+    <w:tbl>
+      <w:tblPr>
+        <w:tblW w:w="0" w:type="auto"/>
+        <w:tblCellMar>
+          <w:top w:w="15" w:type="dxa"/>
+          <w:left w:w="15" w:type="dxa"/>
+          <w:bottom w:w="15" w:type="dxa"/>
+          <w:right w:w="15" w:type="dxa"/>
+        </w:tblCellMar>
+        <w:tblLook w:val="04A0"/>
+      </w:tblPr>
+      <w:tblGrid>
+        <w:gridCol w:w="1863"/>
+        <w:gridCol w:w="7373"/>
+      </w:tblGrid>
+      <w:tr>
+        <w:tc>
+          <w:tcPr>
+            <w:tcW w:w="0" w:type="auto"/>
+            <w:tcBorders>
+              <w:top w:val="single" w:sz="6" w:space="0" w:color="000000"/>
+              <w:left w:val="single" w:sz="6" w:space="0" w:color="000000"/>
+              <w:bottom w:val="single" w:sz="6" w:space="0" w:color="000000"/>
+              <w:right w:val="single" w:sz="6" w:space="0" w:color="000000"/>
+            </w:tcBorders>
+            <w:tcMar>
+              <w:top w:w="105" w:type="dxa"/>
+              <w:left w:w="105" w:type="dxa"/>
+              <w:bottom w:w="105" w:type="dxa"/>
+              <w:right w:w="105" w:type="dxa"/>
+            </w:tcMar>
+            <w:hideMark/>
+          </w:tcPr>
+          <w:p>
+            <w:pPr>
+              <w:spacing w:after="0" w:line="0" w:lineRule="atLeast"/>
+              <w:rPr>
+                <w:rFonts w:ascii="Times New Roman" w:eastAsia="Times New Roman" w:hAnsi="Times New Roman" w:cs="Times New Roman"/>
+                <w:sz w:val="24"/>
+                <w:szCs w:val="24"/>
+                <w:lang w:eastAsia="en-IN"/>
+              </w:rPr>
+            </w:pPr>
+            <w:r>
+              <w:rPr>
+                <w:rFonts w:ascii="Times New Roman" w:eastAsia="Times New Roman" w:hAnsi="Times New Roman" w:cs="Times New Roman"/>
+                <w:b/>
+                <w:bCs/>
+                <w:color w:val="000000"/>
+                <w:sz w:val="24"/>
+                <w:szCs w:val="24"/>
+                <w:lang w:eastAsia="en-IN"/>
+              </w:rPr>
+              <w:t>Use Case ID:</w:t>
+            </w:r>
+          </w:p>
+        </w:tc>
+        <w:tc>
+          <w:tcPr>
+            <w:tcW w:w="0" w:type="auto"/>
+            <w:tcBorders>
+              <w:top w:val="single" w:sz="6" w:space="0" w:color="000000"/>
+              <w:left w:val="single" w:sz="6" w:space="0" w:color="000000"/>
+              <w:bottom w:val="single" w:sz="6" w:space="0" w:color="000000"/>
+              <w:right w:val="single" w:sz="6" w:space="0" w:color="000000"/>
+            </w:tcBorders>
+            <w:tcMar>
+              <w:top w:w="105" w:type="dxa"/>
+              <w:left w:w="105" w:type="dxa"/>
+              <w:bottom w:w="105" w:type="dxa"/>
+              <w:right w:w="105" w:type="dxa"/>
+            </w:tcMar>
+            <w:hideMark/>
+          </w:tcPr>
+          <w:p>
+            <w:pPr>
+              <w:spacing w:after="0" w:line="0" w:lineRule="atLeast"/>
+              <w:rPr>
+                <w:rFonts w:ascii="Times New Roman" w:eastAsia="Times New Roman" w:hAnsi="Times New Roman" w:cs="Times New Roman"/>
+                <w:sz w:val="24"/>
+                <w:szCs w:val="24"/>
+                <w:lang w:eastAsia="en-IN"/>
+              </w:rPr>
+            </w:pPr>
+            <w:r>
+              <w:rPr>
+                <w:rFonts w:ascii="Arial" w:eastAsia="Times New Roman" w:hAnsi="Arial" w:cs="Arial"/>
+                <w:b/>
+                <w:bCs/>
+                <w:color w:val="000000"/>
+                <w:sz w:val="24"/>
+                <w:szCs w:val="24"/>
+                <w:lang w:eastAsia="en-IN"/>
+              </w:rPr>
+              <w:t>UC-10</w:t>
+            </w:r>
+          </w:p>
+        </w:tc>
+      </w:tr>
+      <w:tr>
+        <w:tc>
+          <w:tcPr>
+            <w:tcW w:w="0" w:type="auto"/>
+            <w:tcBorders>
+              <w:top w:val="single" w:sz="6" w:space="0" w:color="000000"/>
+              <w:left w:val="single" w:sz="6" w:space="0" w:color="000000"/>
+              <w:bottom w:val="single" w:sz="6" w:space="0" w:color="000000"/>
+              <w:right w:val="single" w:sz="6" w:space="0" w:color="000000"/>
+            </w:tcBorders>
+            <w:tcMar>
+              <w:top w:w="105" w:type="dxa"/>
+              <w:left w:w="105" w:type="dxa"/>
+              <w:bottom w:w="105" w:type="dxa"/>
+              <w:right w:w="105" w:type="dxa"/>
+            </w:tcMar>
+            <w:hideMark/>
+          </w:tcPr>
+          <w:p>
+            <w:pPr>
+              <w:spacing w:after="0" w:line="0" w:lineRule="atLeast"/>
+              <w:rPr>
+                <w:rFonts w:ascii="Times New Roman" w:eastAsia="Times New Roman" w:hAnsi="Times New Roman" w:cs="Times New Roman"/>
+                <w:sz w:val="24"/>
+                <w:szCs w:val="24"/>
+                <w:lang w:eastAsia="en-IN"/>
+              </w:rPr>
+            </w:pPr>
+            <w:r>
+              <w:rPr>
+                <w:rFonts w:ascii="Times New Roman" w:eastAsia="Times New Roman" w:hAnsi="Times New Roman" w:cs="Times New Roman"/>
+                <w:b/>
+                <w:bCs/>
+                <w:color w:val="000000"/>
+                <w:sz w:val="24"/>
+                <w:szCs w:val="24"/>
+                <w:lang w:eastAsia="en-IN"/>
+              </w:rPr>
+              <w:t>Use Case Name:</w:t>
+            </w:r>
+          </w:p>
+        </w:tc>
+        <w:tc>
+          <w:tcPr>
+            <w:tcW w:w="0" w:type="auto"/>
+            <w:tcBorders>
+              <w:top w:val="single" w:sz="6" w:space="0" w:color="000000"/>
+              <w:left w:val="single" w:sz="6" w:space="0" w:color="000000"/>
+              <w:bottom w:val="single" w:sz="6" w:space="0" w:color="000000"/>
+              <w:right w:val="single" w:sz="6" w:space="0" w:color="000000"/>
+            </w:tcBorders>
+            <w:tcMar>
+              <w:top w:w="105" w:type="dxa"/>
+              <w:left w:w="105" w:type="dxa"/>
+              <w:bottom w:w="105" w:type="dxa"/>
+              <w:right w:w="105" w:type="dxa"/>
+            </w:tcMar>
+            <w:hideMark/>
+          </w:tcPr>
+          <w:p>
+            <w:pPr>
+              <w:spacing w:after="0" w:line="0" w:lineRule="atLeast"/>
+              <w:rPr>
+                <w:rFonts w:ascii="Times New Roman" w:eastAsia="Times New Roman" w:hAnsi="Times New Roman" w:cs="Times New Roman"/>
+                <w:sz w:val="24"/>
+                <w:szCs w:val="24"/>
+                <w:lang w:eastAsia="en-IN"/>
+              </w:rPr>
+            </w:pPr>
+            <w:r>
+              <w:rPr>
+                <w:rFonts w:ascii="Times New Roman" w:eastAsia="Times New Roman" w:hAnsi="Times New Roman" w:cs="Times New Roman"/>
+                <w:color w:val="000000"/>
+                <w:sz w:val="24"/>
+                <w:szCs w:val="24"/>
+                <w:lang w:eastAsia="en-IN"/>
+              </w:rPr>
+              <w:t>Edit Flight Information</w:t>
+            </w:r>
+          </w:p>
+        </w:tc>
+      </w:tr>
+      <w:tr>
+        <w:tc>
+          <w:tcPr>
+            <w:tcW w:w="0" w:type="auto"/>
+            <w:tcBorders>
+              <w:top w:val="single" w:sz="6" w:space="0" w:color="000000"/>
+              <w:left w:val="single" w:sz="6" w:space="0" w:color="000000"/>
+              <w:bottom w:val="single" w:sz="6" w:space="0" w:color="000000"/>
+              <w:right w:val="single" w:sz="6" w:space="0" w:color="000000"/>
+            </w:tcBorders>
+            <w:tcMar>
+              <w:top w:w="105" w:type="dxa"/>
+              <w:left w:w="105" w:type="dxa"/>
+              <w:bottom w:w="105" w:type="dxa"/>
+              <w:right w:w="105" w:type="dxa"/>
+            </w:tcMar>
+            <w:hideMark/>
+          </w:tcPr>
+          <w:p>
+            <w:pPr>
+              <w:spacing w:after="0" w:line="0" w:lineRule="atLeast"/>
+              <w:rPr>
+                <w:rFonts w:ascii="Times New Roman" w:eastAsia="Times New Roman" w:hAnsi="Times New Roman" w:cs="Times New Roman"/>
+                <w:sz w:val="24"/>
+                <w:szCs w:val="24"/>
+                <w:lang w:eastAsia="en-IN"/>
+              </w:rPr>
+            </w:pPr>
+            <w:r>
+              <w:rPr>
+                <w:rFonts w:ascii="Times New Roman" w:eastAsia="Times New Roman" w:hAnsi="Times New Roman" w:cs="Times New Roman"/>
+                <w:b/>
+                <w:bCs/>
+                <w:color w:val="000000"/>
+                <w:sz w:val="24"/>
+                <w:szCs w:val="24"/>
+                <w:lang w:eastAsia="en-IN"/>
+              </w:rPr>
+              <w:t>Description:</w:t>
+            </w:r>
+          </w:p>
+        </w:tc>
+        <w:tc>
+          <w:tcPr>
+            <w:tcW w:w="0" w:type="auto"/>
+            <w:tcBorders>
+              <w:top w:val="single" w:sz="6" w:space="0" w:color="000000"/>
+              <w:left w:val="single" w:sz="6" w:space="0" w:color="000000"/>
+              <w:bottom w:val="single" w:sz="6" w:space="0" w:color="000000"/>
+              <w:right w:val="single" w:sz="6" w:space="0" w:color="000000"/>
+            </w:tcBorders>
+            <w:tcMar>
+              <w:top w:w="105" w:type="dxa"/>
+              <w:left w:w="105" w:type="dxa"/>
+              <w:bottom w:w="105" w:type="dxa"/>
+              <w:right w:w="105" w:type="dxa"/>
+            </w:tcMar>
+            <w:hideMark/>
+          </w:tcPr>
+          <w:p>
+            <w:pPr>
+              <w:spacing w:after="0" w:line="0" w:lineRule="atLeast"/>
+              <w:rPr>
+                <w:rFonts w:ascii="Times New Roman" w:eastAsia="Times New Roman" w:hAnsi="Times New Roman" w:cs="Times New Roman"/>
+                <w:sz w:val="24"/>
+                <w:szCs w:val="24"/>
+                <w:lang w:eastAsia="en-IN"/>
+              </w:rPr>
+            </w:pPr>
+            <w:r>
+              <w:rPr>
+                <w:rFonts w:ascii="Arial" w:eastAsia="Times New Roman" w:hAnsi="Arial" w:cs="Arial"/>
+                <w:color w:val="000000"/>
+                <w:sz w:val="24"/>
+                <w:szCs w:val="24"/>
+                <w:lang w:eastAsia="en-IN"/>
+              </w:rPr>
+              <w:t>The Admin can edit the flight information if some changes are made by the airlines management.</w:t>
+            </w:r>
+          </w:p>
+        </w:tc>
+      </w:tr>
+      <w:tr>
+        <w:tc>
+          <w:tcPr>
+            <w:tcW w:w="0" w:type="auto"/>
+            <w:tcBorders>
+              <w:top w:val="single" w:sz="6" w:space="0" w:color="000000"/>
+              <w:left w:val="single" w:sz="6" w:space="0" w:color="000000"/>
+              <w:bottom w:val="single" w:sz="6" w:space="0" w:color="000000"/>
+              <w:right w:val="single" w:sz="6" w:space="0" w:color="000000"/>
+            </w:tcBorders>
+            <w:tcMar>
+              <w:top w:w="105" w:type="dxa"/>
+              <w:left w:w="105" w:type="dxa"/>
+              <w:bottom w:w="105" w:type="dxa"/>
+              <w:right w:w="105" w:type="dxa"/>
+            </w:tcMar>
+            <w:hideMark/>
+          </w:tcPr>
+          <w:p>
+            <w:pPr>
+              <w:spacing w:after="0" w:line="0" w:lineRule="atLeast"/>
+              <w:rPr>
+                <w:rFonts w:ascii="Times New Roman" w:eastAsia="Times New Roman" w:hAnsi="Times New Roman" w:cs="Times New Roman"/>
+                <w:sz w:val="24"/>
+                <w:szCs w:val="24"/>
+                <w:lang w:eastAsia="en-IN"/>
+              </w:rPr>
+            </w:pPr>
+            <w:r>
+              <w:rPr>
+                <w:rFonts w:ascii="Times New Roman" w:eastAsia="Times New Roman" w:hAnsi="Times New Roman" w:cs="Times New Roman"/>
+                <w:b/>
+                <w:bCs/>
+                <w:color w:val="000000"/>
+                <w:sz w:val="24"/>
+                <w:szCs w:val="24"/>
+                <w:lang w:eastAsia="en-IN"/>
+              </w:rPr>
+              <w:t>Primary Actor:</w:t>
+            </w:r>
+          </w:p>
+        </w:tc>
+        <w:tc>
+          <w:tcPr>
+            <w:tcW w:w="0" w:type="auto"/>
+            <w:tcBorders>
+              <w:top w:val="single" w:sz="6" w:space="0" w:color="000000"/>
+              <w:left w:val="single" w:sz="6" w:space="0" w:color="000000"/>
+              <w:bottom w:val="single" w:sz="6" w:space="0" w:color="000000"/>
+              <w:right w:val="single" w:sz="6" w:space="0" w:color="000000"/>
+            </w:tcBorders>
+            <w:tcMar>
+              <w:top w:w="105" w:type="dxa"/>
+              <w:left w:w="105" w:type="dxa"/>
+              <w:bottom w:w="105" w:type="dxa"/>
+              <w:right w:w="105" w:type="dxa"/>
+            </w:tcMar>
+            <w:hideMark/>
+          </w:tcPr>
+          <w:p>
+            <w:pPr>
+              <w:spacing w:after="0" w:line="0" w:lineRule="atLeast"/>
+              <w:rPr>
+                <w:rFonts w:ascii="Times New Roman" w:eastAsia="Times New Roman" w:hAnsi="Times New Roman" w:cs="Times New Roman"/>
+                <w:sz w:val="24"/>
+                <w:szCs w:val="24"/>
+                <w:lang w:eastAsia="en-IN"/>
+              </w:rPr>
+            </w:pPr>
+            <w:r>
+              <w:rPr>
+                <w:rFonts w:ascii="Times New Roman" w:eastAsia="Times New Roman" w:hAnsi="Times New Roman" w:cs="Times New Roman"/>
+                <w:color w:val="000000"/>
+                <w:sz w:val="24"/>
+                <w:szCs w:val="24"/>
+                <w:lang w:eastAsia="en-IN"/>
+              </w:rPr>
+              <w:t>Administrator</w:t>
+            </w:r>
+          </w:p>
+        </w:tc>
+      </w:tr>
+      <w:tr>
+        <w:tc>
+          <w:tcPr>
+            <w:tcW w:w="0" w:type="auto"/>
+            <w:tcBorders>
+              <w:top w:val="single" w:sz="6" w:space="0" w:color="000000"/>
+              <w:left w:val="single" w:sz="6" w:space="0" w:color="000000"/>
+              <w:bottom w:val="single" w:sz="6" w:space="0" w:color="000000"/>
+              <w:right w:val="single" w:sz="6" w:space="0" w:color="000000"/>
+            </w:tcBorders>
+            <w:tcMar>
+              <w:top w:w="105" w:type="dxa"/>
+              <w:left w:w="105" w:type="dxa"/>
+              <w:bottom w:w="105" w:type="dxa"/>
+              <w:right w:w="105" w:type="dxa"/>
+            </w:tcMar>
+            <w:hideMark/>
+          </w:tcPr>
+          <w:p>
+            <w:pPr>
+              <w:spacing w:after="0" w:line="0" w:lineRule="atLeast"/>
+              <w:rPr>
+                <w:rFonts w:ascii="Times New Roman" w:eastAsia="Times New Roman" w:hAnsi="Times New Roman" w:cs="Times New Roman"/>
+                <w:sz w:val="24"/>
+                <w:szCs w:val="24"/>
+                <w:lang w:eastAsia="en-IN"/>
+              </w:rPr>
+            </w:pPr>
+            <w:r>
+              <w:rPr>
+                <w:rFonts w:ascii="Times New Roman" w:eastAsia="Times New Roman" w:hAnsi="Times New Roman" w:cs="Times New Roman"/>
+                <w:b/>
+                <w:bCs/>
+                <w:color w:val="000000"/>
+                <w:sz w:val="24"/>
+                <w:szCs w:val="24"/>
+                <w:lang w:eastAsia="en-IN"/>
+              </w:rPr>
+              <w:t>Preconditions:</w:t>
+            </w:r>
+          </w:p>
+        </w:tc>
+        <w:tc>
+          <w:tcPr>
+            <w:tcW w:w="0" w:type="auto"/>
+            <w:tcBorders>
+              <w:top w:val="single" w:sz="6" w:space="0" w:color="000000"/>
+              <w:left w:val="single" w:sz="6" w:space="0" w:color="000000"/>
+              <w:bottom w:val="single" w:sz="6" w:space="0" w:color="000000"/>
+              <w:right w:val="single" w:sz="6" w:space="0" w:color="000000"/>
+            </w:tcBorders>
+            <w:tcMar>
+              <w:top w:w="105" w:type="dxa"/>
+              <w:left w:w="105" w:type="dxa"/>
+              <w:bottom w:w="105" w:type="dxa"/>
+              <w:right w:w="105" w:type="dxa"/>
+            </w:tcMar>
+            <w:hideMark/>
+          </w:tcPr>
+          <w:p>
+            <w:pPr>
+              <w:spacing w:after="0" w:line="0" w:lineRule="atLeast"/>
+              <w:rPr>
+                <w:rFonts w:ascii="Times New Roman" w:eastAsia="Times New Roman" w:hAnsi="Times New Roman" w:cs="Times New Roman"/>
+                <w:sz w:val="24"/>
+                <w:szCs w:val="24"/>
+                <w:lang w:eastAsia="en-IN"/>
+              </w:rPr>
+            </w:pPr>
+            <w:r>
+              <w:rPr>
+                <w:rFonts w:ascii="Arial" w:eastAsia="Times New Roman" w:hAnsi="Arial" w:cs="Arial"/>
+                <w:color w:val="000000"/>
+                <w:sz w:val="24"/>
+                <w:szCs w:val="24"/>
+                <w:lang w:eastAsia="en-IN"/>
+              </w:rPr>
+              <w:t>The Admin is logged into the system</w:t>
+            </w:r>
+          </w:p>
+        </w:tc>
+      </w:tr>
+      <w:tr>
+        <w:tc>
+          <w:tcPr>
+            <w:tcW w:w="0" w:type="auto"/>
+            <w:tcBorders>
+              <w:top w:val="single" w:sz="6" w:space="0" w:color="000000"/>
+              <w:left w:val="single" w:sz="6" w:space="0" w:color="000000"/>
+              <w:bottom w:val="single" w:sz="6" w:space="0" w:color="000000"/>
+              <w:right w:val="single" w:sz="6" w:space="0" w:color="000000"/>
+            </w:tcBorders>
+            <w:tcMar>
+              <w:top w:w="105" w:type="dxa"/>
+              <w:left w:w="105" w:type="dxa"/>
+              <w:bottom w:w="105" w:type="dxa"/>
+              <w:right w:w="105" w:type="dxa"/>
+            </w:tcMar>
+            <w:hideMark/>
+          </w:tcPr>
+          <w:p>
+            <w:pPr>
+              <w:spacing w:after="0" w:line="0" w:lineRule="atLeast"/>
+              <w:rPr>
+                <w:rFonts w:ascii="Times New Roman" w:eastAsia="Times New Roman" w:hAnsi="Times New Roman" w:cs="Times New Roman"/>
+                <w:sz w:val="24"/>
+                <w:szCs w:val="24"/>
+                <w:lang w:eastAsia="en-IN"/>
+              </w:rPr>
+            </w:pPr>
+            <w:r>
+              <w:rPr>
+                <w:rFonts w:ascii="Times New Roman" w:eastAsia="Times New Roman" w:hAnsi="Times New Roman" w:cs="Times New Roman"/>
+                <w:b/>
+                <w:bCs/>
+                <w:color w:val="000000"/>
+                <w:sz w:val="24"/>
+                <w:szCs w:val="24"/>
+                <w:lang w:eastAsia="en-IN"/>
+              </w:rPr>
+              <w:t>Post conditions:</w:t>
+            </w:r>
+          </w:p>
+        </w:tc>
+        <w:tc>
+          <w:tcPr>
+            <w:tcW w:w="0" w:type="auto"/>
+            <w:tcBorders>
+              <w:top w:val="single" w:sz="6" w:space="0" w:color="000000"/>
+              <w:left w:val="single" w:sz="6" w:space="0" w:color="000000"/>
+              <w:bottom w:val="single" w:sz="6" w:space="0" w:color="000000"/>
+              <w:right w:val="single" w:sz="6" w:space="0" w:color="000000"/>
+            </w:tcBorders>
+            <w:tcMar>
+              <w:top w:w="105" w:type="dxa"/>
+              <w:left w:w="105" w:type="dxa"/>
+              <w:bottom w:w="105" w:type="dxa"/>
+              <w:right w:w="105" w:type="dxa"/>
+            </w:tcMar>
+            <w:hideMark/>
+          </w:tcPr>
+          <w:p>
+            <w:pPr>
+              <w:spacing w:after="0" w:line="0" w:lineRule="atLeast"/>
+              <w:rPr>
+                <w:rFonts w:ascii="Times New Roman" w:eastAsia="Times New Roman" w:hAnsi="Times New Roman" w:cs="Times New Roman"/>
+                <w:sz w:val="24"/>
+                <w:szCs w:val="24"/>
+                <w:lang w:eastAsia="en-IN"/>
+              </w:rPr>
+            </w:pPr>
+            <w:r>
+              <w:rPr>
+                <w:rFonts w:ascii="Arial" w:eastAsia="Times New Roman" w:hAnsi="Arial" w:cs="Arial"/>
+                <w:color w:val="000000"/>
+                <w:sz w:val="24"/>
+                <w:szCs w:val="24"/>
+                <w:lang w:eastAsia="en-IN"/>
+              </w:rPr>
+              <w:t>The Admin has successfully edited the flight information</w:t>
+            </w:r>
+          </w:p>
+        </w:tc>
+      </w:tr>
+      <w:tr>
+        <w:tc>
+          <w:tcPr>
+            <w:tcW w:w="0" w:type="auto"/>
+            <w:tcBorders>
+              <w:top w:val="single" w:sz="6" w:space="0" w:color="000000"/>
+              <w:left w:val="single" w:sz="6" w:space="0" w:color="000000"/>
+              <w:bottom w:val="single" w:sz="6" w:space="0" w:color="000000"/>
+              <w:right w:val="single" w:sz="6" w:space="0" w:color="000000"/>
+            </w:tcBorders>
+            <w:tcMar>
+              <w:top w:w="105" w:type="dxa"/>
+              <w:left w:w="105" w:type="dxa"/>
+              <w:bottom w:w="105" w:type="dxa"/>
+              <w:right w:w="105" w:type="dxa"/>
+            </w:tcMar>
+            <w:hideMark/>
+          </w:tcPr>
+          <w:p>
+            <w:pPr>
+              <w:spacing w:after="0" w:line="0" w:lineRule="atLeast"/>
+              <w:rPr>
+                <w:rFonts w:ascii="Times New Roman" w:eastAsia="Times New Roman" w:hAnsi="Times New Roman" w:cs="Times New Roman"/>
+                <w:sz w:val="24"/>
+                <w:szCs w:val="24"/>
+                <w:lang w:eastAsia="en-IN"/>
+              </w:rPr>
+            </w:pPr>
+            <w:r>
+              <w:rPr>
+                <w:rFonts w:ascii="Times New Roman" w:eastAsia="Times New Roman" w:hAnsi="Times New Roman" w:cs="Times New Roman"/>
+                <w:b/>
+                <w:bCs/>
+                <w:color w:val="000000"/>
+                <w:sz w:val="24"/>
+                <w:szCs w:val="24"/>
+                <w:lang w:eastAsia="en-IN"/>
+              </w:rPr>
+              <w:t>Normal flow:</w:t>
+            </w:r>
+          </w:p>
+        </w:tc>
+        <w:tc>
+          <w:tcPr>
+            <w:tcW w:w="0" w:type="auto"/>
+            <w:tcBorders>
+              <w:top w:val="single" w:sz="6" w:space="0" w:color="000000"/>
+              <w:left w:val="single" w:sz="6" w:space="0" w:color="000000"/>
+              <w:bottom w:val="single" w:sz="6" w:space="0" w:color="000000"/>
+              <w:right w:val="single" w:sz="6" w:space="0" w:color="000000"/>
+            </w:tcBorders>
+            <w:tcMar>
+              <w:top w:w="105" w:type="dxa"/>
+              <w:left w:w="105" w:type="dxa"/>
+              <w:bottom w:w="105" w:type="dxa"/>
+              <w:right w:w="105" w:type="dxa"/>
+            </w:tcMar>
+            <w:hideMark/>
+          </w:tcPr>
+          <w:p>
+            <w:pPr>
+              <w:spacing w:after="0" w:line="240" w:lineRule="auto"/>
+              <w:rPr>
+                <w:rFonts w:ascii="Times New Roman" w:eastAsia="Times New Roman" w:hAnsi="Times New Roman" w:cs="Times New Roman"/>
+                <w:sz w:val="24"/>
+                <w:szCs w:val="24"/>
+                <w:lang w:eastAsia="en-IN"/>
+              </w:rPr>
+            </w:pPr>
+            <w:r>
+              <w:rPr>
+                <w:rFonts w:ascii="Arial" w:eastAsia="Times New Roman" w:hAnsi="Arial" w:cs="Arial"/>
+                <w:color w:val="000000"/>
+                <w:sz w:val="24"/>
+                <w:szCs w:val="24"/>
+                <w:lang w:eastAsia="en-IN"/>
+              </w:rPr>
+              <w:t>1.</w:t>
+            </w:r>
+            <w:r>
+              <w:rPr>
+                <w:rFonts w:ascii="Arial" w:eastAsia="Times New Roman" w:hAnsi="Arial" w:cs="Arial"/>
+                <w:color w:val="000000"/>
+                <w:sz w:val="14"/>
+                <w:szCs w:val="14"/>
+                <w:lang w:eastAsia="en-IN"/>
+              </w:rPr>
+              <w:t xml:space="preserve">  </w:t>
+            </w:r>
+            <w:r>
+              <w:rPr>
+                <w:rFonts w:ascii="Arial" w:eastAsia="Times New Roman" w:hAnsi="Arial" w:cs="Arial"/>
+                <w:color w:val="000000"/>
+                <w:sz w:val="24"/>
+                <w:szCs w:val="24"/>
+                <w:lang w:eastAsia="en-IN"/>
+              </w:rPr>
+              <w:t>The Administrator logs into the system.</w:t>
+            </w:r>
+          </w:p>
+          <w:p>
+            <w:pPr>
+              <w:spacing w:after="0" w:line="0" w:lineRule="atLeast"/>
+              <w:rPr>
+                <w:rFonts w:ascii="Times New Roman" w:eastAsia="Times New Roman" w:hAnsi="Times New Roman" w:cs="Times New Roman"/>
+                <w:sz w:val="24"/>
+                <w:szCs w:val="24"/>
+                <w:lang w:eastAsia="en-IN"/>
+              </w:rPr>
+            </w:pPr>
+            <w:r>
+              <w:rPr>
+                <w:rFonts w:ascii="Arial" w:eastAsia="Times New Roman" w:hAnsi="Arial" w:cs="Arial"/>
+                <w:color w:val="000000"/>
+                <w:sz w:val="24"/>
+                <w:szCs w:val="24"/>
+                <w:lang w:eastAsia="en-IN"/>
+              </w:rPr>
+              <w:t>2. The Administrator can edit the existing flight information.</w:t>
+            </w:r>
+          </w:p>
+        </w:tc>
+      </w:tr>
+      <w:tr>
+        <w:tc>
+          <w:tcPr>
+            <w:tcW w:w="0" w:type="auto"/>
+            <w:tcBorders>
+              <w:top w:val="single" w:sz="6" w:space="0" w:color="000000"/>
+              <w:left w:val="single" w:sz="6" w:space="0" w:color="000000"/>
+              <w:bottom w:val="single" w:sz="6" w:space="0" w:color="000000"/>
+              <w:right w:val="single" w:sz="6" w:space="0" w:color="000000"/>
+            </w:tcBorders>
+            <w:tcMar>
+              <w:top w:w="105" w:type="dxa"/>
+              <w:left w:w="105" w:type="dxa"/>
+              <w:bottom w:w="105" w:type="dxa"/>
+              <w:right w:w="105" w:type="dxa"/>
+            </w:tcMar>
+            <w:hideMark/>
+          </w:tcPr>
+          <w:p>
+            <w:pPr>
+              <w:spacing w:after="0" w:line="0" w:lineRule="atLeast"/>
+              <w:rPr>
+                <w:rFonts w:ascii="Times New Roman" w:eastAsia="Times New Roman" w:hAnsi="Times New Roman" w:cs="Times New Roman"/>
+                <w:sz w:val="24"/>
+                <w:szCs w:val="24"/>
+                <w:lang w:eastAsia="en-IN"/>
+              </w:rPr>
+            </w:pPr>
+            <w:r>
+              <w:rPr>
+                <w:rFonts w:ascii="Times New Roman" w:eastAsia="Times New Roman" w:hAnsi="Times New Roman" w:cs="Times New Roman"/>
+                <w:b/>
+                <w:bCs/>
+                <w:color w:val="000000"/>
+                <w:sz w:val="24"/>
+                <w:szCs w:val="24"/>
+                <w:lang w:eastAsia="en-IN"/>
+              </w:rPr>
+              <w:t>Alternative flow:</w:t>
+            </w:r>
+          </w:p>
+        </w:tc>
+        <w:tc>
+          <w:tcPr>
+            <w:tcW w:w="0" w:type="auto"/>
+            <w:tcBorders>
+              <w:top w:val="single" w:sz="6" w:space="0" w:color="000000"/>
+              <w:left w:val="single" w:sz="6" w:space="0" w:color="000000"/>
+              <w:bottom w:val="single" w:sz="6" w:space="0" w:color="000000"/>
+              <w:right w:val="single" w:sz="6" w:space="0" w:color="000000"/>
+            </w:tcBorders>
+            <w:tcMar>
+              <w:top w:w="105" w:type="dxa"/>
+              <w:left w:w="105" w:type="dxa"/>
+              <w:bottom w:w="105" w:type="dxa"/>
+              <w:right w:w="105" w:type="dxa"/>
+            </w:tcMar>
+            <w:hideMark/>
+          </w:tcPr>
+          <w:p>
+            <w:pPr>
+              <w:spacing w:after="0" w:line="0" w:lineRule="atLeast"/>
+              <w:rPr>
+                <w:rFonts w:ascii="Times New Roman" w:eastAsia="Times New Roman" w:hAnsi="Times New Roman" w:cs="Times New Roman"/>
+                <w:sz w:val="24"/>
+                <w:szCs w:val="24"/>
+                <w:lang w:eastAsia="en-IN"/>
+              </w:rPr>
+            </w:pPr>
+            <w:r>
+              <w:rPr>
+                <w:rFonts w:ascii="Arial" w:eastAsia="Times New Roman" w:hAnsi="Arial" w:cs="Arial"/>
+                <w:color w:val="000000"/>
+                <w:sz w:val="24"/>
+                <w:szCs w:val="24"/>
+                <w:lang w:eastAsia="en-IN"/>
+              </w:rPr>
+              <w:t>N/A</w:t>
+            </w:r>
+          </w:p>
+        </w:tc>
+      </w:tr>
+      <w:tr>
+        <w:tc>
+          <w:tcPr>
+            <w:tcW w:w="0" w:type="auto"/>
+            <w:tcBorders>
+              <w:top w:val="single" w:sz="6" w:space="0" w:color="000000"/>
+              <w:left w:val="single" w:sz="6" w:space="0" w:color="000000"/>
+              <w:bottom w:val="single" w:sz="6" w:space="0" w:color="000000"/>
+              <w:right w:val="single" w:sz="6" w:space="0" w:color="000000"/>
+            </w:tcBorders>
+            <w:tcMar>
+              <w:top w:w="105" w:type="dxa"/>
+              <w:left w:w="105" w:type="dxa"/>
+              <w:bottom w:w="105" w:type="dxa"/>
+              <w:right w:w="105" w:type="dxa"/>
+            </w:tcMar>
+            <w:hideMark/>
+          </w:tcPr>
+          <w:p>
+            <w:pPr>
+              <w:spacing w:after="0" w:line="0" w:lineRule="atLeast"/>
+              <w:rPr>
+                <w:rFonts w:ascii="Times New Roman" w:eastAsia="Times New Roman" w:hAnsi="Times New Roman" w:cs="Times New Roman"/>
+                <w:sz w:val="24"/>
+                <w:szCs w:val="24"/>
+                <w:lang w:eastAsia="en-IN"/>
+              </w:rPr>
+            </w:pPr>
+            <w:r>
+              <w:rPr>
+                <w:rFonts w:ascii="Times New Roman" w:eastAsia="Times New Roman" w:hAnsi="Times New Roman" w:cs="Times New Roman"/>
+                <w:b/>
+                <w:bCs/>
+                <w:color w:val="000000"/>
+                <w:sz w:val="24"/>
+                <w:szCs w:val="24"/>
+                <w:lang w:eastAsia="en-IN"/>
+              </w:rPr>
+              <w:t>Exceptions:</w:t>
+            </w:r>
+          </w:p>
+        </w:tc>
+        <w:tc>
+          <w:tcPr>
+            <w:tcW w:w="0" w:type="auto"/>
+            <w:tcBorders>
+              <w:top w:val="single" w:sz="6" w:space="0" w:color="000000"/>
+              <w:left w:val="single" w:sz="6" w:space="0" w:color="000000"/>
+              <w:bottom w:val="single" w:sz="6" w:space="0" w:color="000000"/>
+              <w:right w:val="single" w:sz="6" w:space="0" w:color="000000"/>
+            </w:tcBorders>
+            <w:tcMar>
+              <w:top w:w="105" w:type="dxa"/>
+              <w:left w:w="105" w:type="dxa"/>
+              <w:bottom w:w="105" w:type="dxa"/>
+              <w:right w:w="105" w:type="dxa"/>
+            </w:tcMar>
+            <w:hideMark/>
+          </w:tcPr>
+          <w:p>
+            <w:pPr>
+              <w:spacing w:after="0" w:line="0" w:lineRule="atLeast"/>
+              <w:rPr>
+                <w:rFonts w:ascii="Times New Roman" w:eastAsia="Times New Roman" w:hAnsi="Times New Roman" w:cs="Times New Roman"/>
+                <w:sz w:val="24"/>
+                <w:szCs w:val="24"/>
+                <w:lang w:eastAsia="en-IN"/>
+              </w:rPr>
+            </w:pPr>
+            <w:r>
+              <w:rPr>
+                <w:rFonts w:ascii="Times New Roman" w:eastAsia="Times New Roman" w:hAnsi="Times New Roman" w:cs="Times New Roman"/>
+                <w:color w:val="000000"/>
+                <w:sz w:val="24"/>
+                <w:szCs w:val="24"/>
+                <w:lang w:eastAsia="en-IN"/>
+              </w:rPr>
+              <w:t>The Administrator forgets the password of editing the information.</w:t>
+            </w:r>
+          </w:p>
+        </w:tc>
+      </w:tr>
+      <w:tr>
+        <w:tc>
+          <w:tcPr>
+            <w:tcW w:w="0" w:type="auto"/>
+            <w:tcBorders>
+              <w:top w:val="single" w:sz="6" w:space="0" w:color="000000"/>
+              <w:left w:val="single" w:sz="6" w:space="0" w:color="000000"/>
+              <w:bottom w:val="single" w:sz="6" w:space="0" w:color="000000"/>
+              <w:right w:val="single" w:sz="6" w:space="0" w:color="000000"/>
+            </w:tcBorders>
+            <w:tcMar>
+              <w:top w:w="105" w:type="dxa"/>
+              <w:left w:w="105" w:type="dxa"/>
+              <w:bottom w:w="105" w:type="dxa"/>
+              <w:right w:w="105" w:type="dxa"/>
+            </w:tcMar>
+            <w:hideMark/>
+          </w:tcPr>
+          <w:p>
+            <w:pPr>
+              <w:spacing w:after="0" w:line="0" w:lineRule="atLeast"/>
+              <w:rPr>
+                <w:rFonts w:ascii="Times New Roman" w:eastAsia="Times New Roman" w:hAnsi="Times New Roman" w:cs="Times New Roman"/>
+                <w:sz w:val="24"/>
+                <w:szCs w:val="24"/>
+                <w:lang w:eastAsia="en-IN"/>
+              </w:rPr>
+            </w:pPr>
+            <w:r>
+              <w:rPr>
+                <w:rFonts w:ascii="Times New Roman" w:eastAsia="Times New Roman" w:hAnsi="Times New Roman" w:cs="Times New Roman"/>
+                <w:b/>
+                <w:bCs/>
+                <w:color w:val="000000"/>
+                <w:sz w:val="24"/>
+                <w:szCs w:val="24"/>
+                <w:lang w:eastAsia="en-IN"/>
+              </w:rPr>
+              <w:lastRenderedPageBreak/>
+              <w:t>Includes:</w:t>
+            </w:r>
+          </w:p>
+        </w:tc>
+        <w:tc>
+          <w:tcPr>
+            <w:tcW w:w="0" w:type="auto"/>
+            <w:tcBorders>
+              <w:top w:val="single" w:sz="6" w:space="0" w:color="000000"/>
+              <w:left w:val="single" w:sz="6" w:space="0" w:color="000000"/>
+              <w:bottom w:val="single" w:sz="6" w:space="0" w:color="000000"/>
+              <w:right w:val="single" w:sz="6" w:space="0" w:color="000000"/>
+            </w:tcBorders>
+            <w:tcMar>
+              <w:top w:w="105" w:type="dxa"/>
+              <w:left w:w="105" w:type="dxa"/>
+              <w:bottom w:w="105" w:type="dxa"/>
+              <w:right w:w="105" w:type="dxa"/>
+            </w:tcMar>
+            <w:hideMark/>
+          </w:tcPr>
+          <w:p>
+            <w:pPr>
+              <w:spacing w:after="0" w:line="0" w:lineRule="atLeast"/>
+              <w:rPr>
+                <w:rFonts w:ascii="Times New Roman" w:eastAsia="Times New Roman" w:hAnsi="Times New Roman" w:cs="Times New Roman"/>
+                <w:sz w:val="24"/>
+                <w:szCs w:val="24"/>
+                <w:lang w:eastAsia="en-IN"/>
+              </w:rPr>
+            </w:pPr>
+            <w:r>
+              <w:rPr>
+                <w:rFonts w:ascii="Arial" w:eastAsia="Times New Roman" w:hAnsi="Arial" w:cs="Arial"/>
+                <w:color w:val="000000"/>
+                <w:sz w:val="24"/>
+                <w:szCs w:val="24"/>
+                <w:lang w:eastAsia="en-IN"/>
+              </w:rPr>
+              <w:t>N/A</w:t>
+            </w:r>
+          </w:p>
+        </w:tc>
+      </w:tr>
+      <w:tr>
+        <w:tc>
+          <w:tcPr>
+            <w:tcW w:w="0" w:type="auto"/>
+            <w:tcBorders>
+              <w:top w:val="single" w:sz="6" w:space="0" w:color="000000"/>
+              <w:left w:val="single" w:sz="6" w:space="0" w:color="000000"/>
+              <w:bottom w:val="single" w:sz="6" w:space="0" w:color="000000"/>
+              <w:right w:val="single" w:sz="6" w:space="0" w:color="000000"/>
+            </w:tcBorders>
+            <w:tcMar>
+              <w:top w:w="105" w:type="dxa"/>
+              <w:left w:w="105" w:type="dxa"/>
+              <w:bottom w:w="105" w:type="dxa"/>
+              <w:right w:w="105" w:type="dxa"/>
+            </w:tcMar>
+            <w:hideMark/>
+          </w:tcPr>
+          <w:p>
+            <w:pPr>
+              <w:spacing w:after="0" w:line="0" w:lineRule="atLeast"/>
+              <w:rPr>
+                <w:rFonts w:ascii="Times New Roman" w:eastAsia="Times New Roman" w:hAnsi="Times New Roman" w:cs="Times New Roman"/>
+                <w:sz w:val="24"/>
+                <w:szCs w:val="24"/>
+                <w:lang w:eastAsia="en-IN"/>
+              </w:rPr>
+            </w:pPr>
+            <w:r>
+              <w:rPr>
+                <w:rFonts w:ascii="Times New Roman" w:eastAsia="Times New Roman" w:hAnsi="Times New Roman" w:cs="Times New Roman"/>
+                <w:b/>
+                <w:bCs/>
+                <w:color w:val="000000"/>
+                <w:sz w:val="24"/>
+                <w:szCs w:val="24"/>
+                <w:lang w:eastAsia="en-IN"/>
+              </w:rPr>
+              <w:t>Priority:</w:t>
+            </w:r>
+          </w:p>
+        </w:tc>
+        <w:tc>
+          <w:tcPr>
+            <w:tcW w:w="0" w:type="auto"/>
+            <w:tcBorders>
+              <w:top w:val="single" w:sz="6" w:space="0" w:color="000000"/>
+              <w:left w:val="single" w:sz="6" w:space="0" w:color="000000"/>
+              <w:bottom w:val="single" w:sz="6" w:space="0" w:color="000000"/>
+              <w:right w:val="single" w:sz="6" w:space="0" w:color="000000"/>
+            </w:tcBorders>
+            <w:tcMar>
+              <w:top w:w="105" w:type="dxa"/>
+              <w:left w:w="105" w:type="dxa"/>
+              <w:bottom w:w="105" w:type="dxa"/>
+              <w:right w:w="105" w:type="dxa"/>
+            </w:tcMar>
+            <w:hideMark/>
+          </w:tcPr>
+          <w:p>
+            <w:pPr>
+              <w:spacing w:after="0" w:line="0" w:lineRule="atLeast"/>
+              <w:rPr>
+                <w:rFonts w:ascii="Times New Roman" w:eastAsia="Times New Roman" w:hAnsi="Times New Roman" w:cs="Times New Roman"/>
+                <w:sz w:val="24"/>
+                <w:szCs w:val="24"/>
+                <w:lang w:eastAsia="en-IN"/>
+              </w:rPr>
+            </w:pPr>
+            <w:r>
+              <w:rPr>
+                <w:rFonts w:ascii="Arial" w:eastAsia="Times New Roman" w:hAnsi="Arial" w:cs="Arial"/>
+                <w:color w:val="000000"/>
+                <w:sz w:val="24"/>
+                <w:szCs w:val="24"/>
+                <w:lang w:eastAsia="en-IN"/>
+              </w:rPr>
+              <w:t>High</w:t>
+            </w:r>
+          </w:p>
+        </w:tc>
+      </w:tr>
+    </w:tbl>
+    <w:p>
+      <w:pPr>
+        <w:spacing w:after="240" w:line="240" w:lineRule="auto"/>
+        <w:rPr>
+          <w:rFonts w:ascii="Times New Roman" w:eastAsia="Times New Roman" w:hAnsi="Times New Roman" w:cs="Times New Roman"/>
+          <w:sz w:val="24"/>
+          <w:szCs w:val="24"/>
+          <w:lang w:eastAsia="en-IN"/>
+        </w:rPr>
+      </w:pPr>
+      <w:r>
+        <w:rPr>
+          <w:rFonts w:ascii="Times New Roman" w:eastAsia="Times New Roman" w:hAnsi="Times New Roman" w:cs="Times New Roman"/>
+          <w:sz w:val="24"/>
+          <w:szCs w:val="24"/>
+          <w:lang w:eastAsia="en-IN"/>
+        </w:rPr>
+        <w:br/>
+      </w:r>
+    </w:p>
+    <w:p>
+      <w:pPr>
+        <w:spacing w:after="0" w:line="240" w:lineRule="auto"/>
+        <w:rPr>
+          <w:rFonts w:ascii="Times New Roman" w:eastAsia="Times New Roman" w:hAnsi="Times New Roman" w:cs="Times New Roman"/>
+          <w:sz w:val="24"/>
+          <w:szCs w:val="24"/>
+          <w:lang w:eastAsia="en-IN"/>
+        </w:rPr>
+      </w:pPr>
+      <w:r>
+        <w:rPr>
+          <w:rFonts w:ascii="Arial" w:eastAsia="Times New Roman" w:hAnsi="Arial" w:cs="Arial"/>
+          <w:color w:val="000000"/>
+          <w:lang w:eastAsia="en-IN"/>
+        </w:rPr>
+        <w:t>2. Manage Flight Catalog</w:t>
+      </w:r>
+    </w:p>
+    <w:p>
+      <w:pPr>
+        <w:spacing w:after="240" w:line="240" w:lineRule="auto"/>
+        <w:rPr>
+          <w:rFonts w:ascii="Times New Roman" w:eastAsia="Times New Roman" w:hAnsi="Times New Roman" w:cs="Times New Roman"/>
+          <w:sz w:val="24"/>
+          <w:szCs w:val="24"/>
+          <w:lang w:eastAsia="en-IN"/>
+        </w:rPr>
+      </w:pPr>
+    </w:p>
+    <w:tbl>
+      <w:tblPr>
+        <w:tblW w:w="0" w:type="auto"/>
+        <w:tblCellMar>
+          <w:top w:w="15" w:type="dxa"/>
+          <w:left w:w="15" w:type="dxa"/>
+          <w:bottom w:w="15" w:type="dxa"/>
+          <w:right w:w="15" w:type="dxa"/>
+        </w:tblCellMar>
+        <w:tblLook w:val="04A0"/>
+      </w:tblPr>
+      <w:tblGrid>
+        <w:gridCol w:w="1904"/>
+        <w:gridCol w:w="7332"/>
+      </w:tblGrid>
+      <w:tr>
+        <w:tc>
+          <w:tcPr>
+            <w:tcW w:w="0" w:type="auto"/>
+            <w:tcBorders>
+              <w:top w:val="single" w:sz="6" w:space="0" w:color="000000"/>
+              <w:left w:val="single" w:sz="6" w:space="0" w:color="000000"/>
+              <w:bottom w:val="single" w:sz="6" w:space="0" w:color="000000"/>
+              <w:right w:val="single" w:sz="6" w:space="0" w:color="000000"/>
+            </w:tcBorders>
+            <w:tcMar>
+              <w:top w:w="105" w:type="dxa"/>
+              <w:left w:w="105" w:type="dxa"/>
+              <w:bottom w:w="105" w:type="dxa"/>
+              <w:right w:w="105" w:type="dxa"/>
+            </w:tcMar>
+            <w:hideMark/>
+          </w:tcPr>
+          <w:p>
+            <w:pPr>
+              <w:spacing w:after="0" w:line="0" w:lineRule="atLeast"/>
+              <w:rPr>
+                <w:rFonts w:ascii="Times New Roman" w:eastAsia="Times New Roman" w:hAnsi="Times New Roman" w:cs="Times New Roman"/>
+                <w:sz w:val="24"/>
+                <w:szCs w:val="24"/>
+                <w:lang w:eastAsia="en-IN"/>
+              </w:rPr>
+            </w:pPr>
+            <w:r>
+              <w:rPr>
+                <w:rFonts w:ascii="Times New Roman" w:eastAsia="Times New Roman" w:hAnsi="Times New Roman" w:cs="Times New Roman"/>
+                <w:b/>
+                <w:bCs/>
+                <w:color w:val="000000"/>
+                <w:sz w:val="24"/>
+                <w:szCs w:val="24"/>
+                <w:lang w:eastAsia="en-IN"/>
+              </w:rPr>
+              <w:t>Use Case ID:</w:t>
+            </w:r>
+          </w:p>
+        </w:tc>
+        <w:tc>
+          <w:tcPr>
+            <w:tcW w:w="0" w:type="auto"/>
+            <w:tcBorders>
+              <w:top w:val="single" w:sz="6" w:space="0" w:color="000000"/>
+              <w:left w:val="single" w:sz="6" w:space="0" w:color="000000"/>
+              <w:bottom w:val="single" w:sz="6" w:space="0" w:color="000000"/>
+              <w:right w:val="single" w:sz="6" w:space="0" w:color="000000"/>
+            </w:tcBorders>
+            <w:tcMar>
+              <w:top w:w="105" w:type="dxa"/>
+              <w:left w:w="105" w:type="dxa"/>
+              <w:bottom w:w="105" w:type="dxa"/>
+              <w:right w:w="105" w:type="dxa"/>
+            </w:tcMar>
+            <w:hideMark/>
+          </w:tcPr>
+          <w:p>
+            <w:pPr>
+              <w:spacing w:after="0" w:line="0" w:lineRule="atLeast"/>
+              <w:rPr>
+                <w:rFonts w:ascii="Times New Roman" w:eastAsia="Times New Roman" w:hAnsi="Times New Roman" w:cs="Times New Roman"/>
+                <w:sz w:val="24"/>
+                <w:szCs w:val="24"/>
+                <w:lang w:eastAsia="en-IN"/>
+              </w:rPr>
+            </w:pPr>
+            <w:r>
+              <w:rPr>
+                <w:rFonts w:ascii="Arial" w:eastAsia="Times New Roman" w:hAnsi="Arial" w:cs="Arial"/>
+                <w:b/>
+                <w:bCs/>
+                <w:color w:val="000000"/>
+                <w:sz w:val="24"/>
+                <w:szCs w:val="24"/>
+                <w:lang w:eastAsia="en-IN"/>
+              </w:rPr>
+              <w:t>UC-11</w:t>
+            </w:r>
+          </w:p>
+        </w:tc>
+      </w:tr>
+      <w:tr>
+        <w:tc>
+          <w:tcPr>
+            <w:tcW w:w="0" w:type="auto"/>
+            <w:tcBorders>
+              <w:top w:val="single" w:sz="6" w:space="0" w:color="000000"/>
+              <w:left w:val="single" w:sz="6" w:space="0" w:color="000000"/>
+              <w:bottom w:val="single" w:sz="6" w:space="0" w:color="000000"/>
+              <w:right w:val="single" w:sz="6" w:space="0" w:color="000000"/>
+            </w:tcBorders>
+            <w:tcMar>
+              <w:top w:w="105" w:type="dxa"/>
+              <w:left w:w="105" w:type="dxa"/>
+              <w:bottom w:w="105" w:type="dxa"/>
+              <w:right w:w="105" w:type="dxa"/>
+            </w:tcMar>
+            <w:hideMark/>
+          </w:tcPr>
+          <w:p>
+            <w:pPr>
+              <w:spacing w:after="0" w:line="0" w:lineRule="atLeast"/>
+              <w:rPr>
+                <w:rFonts w:ascii="Times New Roman" w:eastAsia="Times New Roman" w:hAnsi="Times New Roman" w:cs="Times New Roman"/>
+                <w:sz w:val="24"/>
+                <w:szCs w:val="24"/>
+                <w:lang w:eastAsia="en-IN"/>
+              </w:rPr>
+            </w:pPr>
+            <w:r>
+              <w:rPr>
+                <w:rFonts w:ascii="Times New Roman" w:eastAsia="Times New Roman" w:hAnsi="Times New Roman" w:cs="Times New Roman"/>
+                <w:b/>
+                <w:bCs/>
+                <w:color w:val="000000"/>
+                <w:sz w:val="24"/>
+                <w:szCs w:val="24"/>
+                <w:lang w:eastAsia="en-IN"/>
+              </w:rPr>
+              <w:t>Use Case Name:</w:t>
+            </w:r>
+          </w:p>
+        </w:tc>
+        <w:tc>
+          <w:tcPr>
+            <w:tcW w:w="0" w:type="auto"/>
+            <w:tcBorders>
+              <w:top w:val="single" w:sz="6" w:space="0" w:color="000000"/>
+              <w:left w:val="single" w:sz="6" w:space="0" w:color="000000"/>
+              <w:bottom w:val="single" w:sz="6" w:space="0" w:color="000000"/>
+              <w:right w:val="single" w:sz="6" w:space="0" w:color="000000"/>
+            </w:tcBorders>
+            <w:tcMar>
+              <w:top w:w="105" w:type="dxa"/>
+              <w:left w:w="105" w:type="dxa"/>
+              <w:bottom w:w="105" w:type="dxa"/>
+              <w:right w:w="105" w:type="dxa"/>
+            </w:tcMar>
+            <w:hideMark/>
+          </w:tcPr>
+          <w:p>
+            <w:pPr>
+              <w:spacing w:after="0" w:line="0" w:lineRule="atLeast"/>
+              <w:rPr>
+                <w:rFonts w:ascii="Times New Roman" w:eastAsia="Times New Roman" w:hAnsi="Times New Roman" w:cs="Times New Roman"/>
+                <w:sz w:val="24"/>
+                <w:szCs w:val="24"/>
+                <w:lang w:eastAsia="en-IN"/>
+              </w:rPr>
+            </w:pPr>
+            <w:r>
+              <w:rPr>
+                <w:rFonts w:ascii="Times New Roman" w:eastAsia="Times New Roman" w:hAnsi="Times New Roman" w:cs="Times New Roman"/>
+                <w:color w:val="000000"/>
+                <w:sz w:val="24"/>
+                <w:szCs w:val="24"/>
+                <w:lang w:eastAsia="en-IN"/>
+              </w:rPr>
+              <w:t>Manage Flight Schedule</w:t>
+            </w:r>
+          </w:p>
+        </w:tc>
+      </w:tr>
+      <w:tr>
+        <w:tc>
+          <w:tcPr>
+            <w:tcW w:w="0" w:type="auto"/>
+            <w:tcBorders>
+              <w:top w:val="single" w:sz="6" w:space="0" w:color="000000"/>
+              <w:left w:val="single" w:sz="6" w:space="0" w:color="000000"/>
+              <w:bottom w:val="single" w:sz="6" w:space="0" w:color="000000"/>
+              <w:right w:val="single" w:sz="6" w:space="0" w:color="000000"/>
+            </w:tcBorders>
+            <w:tcMar>
+              <w:top w:w="105" w:type="dxa"/>
+              <w:left w:w="105" w:type="dxa"/>
+              <w:bottom w:w="105" w:type="dxa"/>
+              <w:right w:w="105" w:type="dxa"/>
+            </w:tcMar>
+            <w:hideMark/>
+          </w:tcPr>
+          <w:p>
+            <w:pPr>
+              <w:spacing w:after="0" w:line="0" w:lineRule="atLeast"/>
+              <w:rPr>
+                <w:rFonts w:ascii="Times New Roman" w:eastAsia="Times New Roman" w:hAnsi="Times New Roman" w:cs="Times New Roman"/>
+                <w:sz w:val="24"/>
+                <w:szCs w:val="24"/>
+                <w:lang w:eastAsia="en-IN"/>
+              </w:rPr>
+            </w:pPr>
+            <w:r>
+              <w:rPr>
+                <w:rFonts w:ascii="Times New Roman" w:eastAsia="Times New Roman" w:hAnsi="Times New Roman" w:cs="Times New Roman"/>
+                <w:b/>
+                <w:bCs/>
+                <w:color w:val="000000"/>
+                <w:sz w:val="24"/>
+                <w:szCs w:val="24"/>
+                <w:lang w:eastAsia="en-IN"/>
+              </w:rPr>
+              <w:t>Description:</w:t>
+            </w:r>
+          </w:p>
+        </w:tc>
+        <w:tc>
+          <w:tcPr>
+            <w:tcW w:w="0" w:type="auto"/>
+            <w:tcBorders>
+              <w:top w:val="single" w:sz="6" w:space="0" w:color="000000"/>
+              <w:left w:val="single" w:sz="6" w:space="0" w:color="000000"/>
+              <w:bottom w:val="single" w:sz="6" w:space="0" w:color="000000"/>
+              <w:right w:val="single" w:sz="6" w:space="0" w:color="000000"/>
+            </w:tcBorders>
+            <w:tcMar>
+              <w:top w:w="105" w:type="dxa"/>
+              <w:left w:w="105" w:type="dxa"/>
+              <w:bottom w:w="105" w:type="dxa"/>
+              <w:right w:w="105" w:type="dxa"/>
+            </w:tcMar>
+            <w:hideMark/>
+          </w:tcPr>
+          <w:p>
+            <w:pPr>
+              <w:spacing w:after="0" w:line="0" w:lineRule="atLeast"/>
+              <w:rPr>
+                <w:rFonts w:ascii="Times New Roman" w:eastAsia="Times New Roman" w:hAnsi="Times New Roman" w:cs="Times New Roman"/>
+                <w:sz w:val="24"/>
+                <w:szCs w:val="24"/>
+                <w:lang w:eastAsia="en-IN"/>
+              </w:rPr>
+            </w:pPr>
+            <w:r>
+              <w:rPr>
+                <w:rFonts w:ascii="Arial" w:eastAsia="Times New Roman" w:hAnsi="Arial" w:cs="Arial"/>
+                <w:color w:val="000000"/>
+                <w:sz w:val="24"/>
+                <w:szCs w:val="24"/>
+                <w:lang w:eastAsia="en-IN"/>
+              </w:rPr>
+              <w:t>The Admin manages the flight catalog and edits the flight schedule if necessary</w:t>
+            </w:r>
+          </w:p>
+        </w:tc>
+      </w:tr>
+      <w:tr>
+        <w:tc>
+          <w:tcPr>
+            <w:tcW w:w="0" w:type="auto"/>
+            <w:tcBorders>
+              <w:top w:val="single" w:sz="6" w:space="0" w:color="000000"/>
+              <w:left w:val="single" w:sz="6" w:space="0" w:color="000000"/>
+              <w:bottom w:val="single" w:sz="6" w:space="0" w:color="000000"/>
+              <w:right w:val="single" w:sz="6" w:space="0" w:color="000000"/>
+            </w:tcBorders>
+            <w:tcMar>
+              <w:top w:w="105" w:type="dxa"/>
+              <w:left w:w="105" w:type="dxa"/>
+              <w:bottom w:w="105" w:type="dxa"/>
+              <w:right w:w="105" w:type="dxa"/>
+            </w:tcMar>
+            <w:hideMark/>
+          </w:tcPr>
+          <w:p>
+            <w:pPr>
+              <w:spacing w:after="0" w:line="0" w:lineRule="atLeast"/>
+              <w:rPr>
+                <w:rFonts w:ascii="Times New Roman" w:eastAsia="Times New Roman" w:hAnsi="Times New Roman" w:cs="Times New Roman"/>
+                <w:sz w:val="24"/>
+                <w:szCs w:val="24"/>
+                <w:lang w:eastAsia="en-IN"/>
+              </w:rPr>
+            </w:pPr>
+            <w:r>
+              <w:rPr>
+                <w:rFonts w:ascii="Times New Roman" w:eastAsia="Times New Roman" w:hAnsi="Times New Roman" w:cs="Times New Roman"/>
+                <w:b/>
+                <w:bCs/>
+                <w:color w:val="000000"/>
+                <w:sz w:val="24"/>
+                <w:szCs w:val="24"/>
+                <w:lang w:eastAsia="en-IN"/>
+              </w:rPr>
+              <w:t>Primary Actor:</w:t>
+            </w:r>
+          </w:p>
+        </w:tc>
+        <w:tc>
+          <w:tcPr>
+            <w:tcW w:w="0" w:type="auto"/>
+            <w:tcBorders>
+              <w:top w:val="single" w:sz="6" w:space="0" w:color="000000"/>
+              <w:left w:val="single" w:sz="6" w:space="0" w:color="000000"/>
+              <w:bottom w:val="single" w:sz="6" w:space="0" w:color="000000"/>
+              <w:right w:val="single" w:sz="6" w:space="0" w:color="000000"/>
+            </w:tcBorders>
+            <w:tcMar>
+              <w:top w:w="105" w:type="dxa"/>
+              <w:left w:w="105" w:type="dxa"/>
+              <w:bottom w:w="105" w:type="dxa"/>
+              <w:right w:w="105" w:type="dxa"/>
+            </w:tcMar>
+            <w:hideMark/>
+          </w:tcPr>
+          <w:p>
+            <w:pPr>
+              <w:spacing w:after="0" w:line="0" w:lineRule="atLeast"/>
+              <w:rPr>
+                <w:rFonts w:ascii="Times New Roman" w:eastAsia="Times New Roman" w:hAnsi="Times New Roman" w:cs="Times New Roman"/>
+                <w:sz w:val="24"/>
+                <w:szCs w:val="24"/>
+                <w:lang w:eastAsia="en-IN"/>
+              </w:rPr>
+            </w:pPr>
+            <w:r>
+              <w:rPr>
+                <w:rFonts w:ascii="Times New Roman" w:eastAsia="Times New Roman" w:hAnsi="Times New Roman" w:cs="Times New Roman"/>
+                <w:color w:val="000000"/>
+                <w:sz w:val="24"/>
+                <w:szCs w:val="24"/>
+                <w:lang w:eastAsia="en-IN"/>
+              </w:rPr>
+              <w:t>Administrator</w:t>
+            </w:r>
+          </w:p>
+        </w:tc>
+      </w:tr>
+      <w:tr>
+        <w:tc>
+          <w:tcPr>
+            <w:tcW w:w="0" w:type="auto"/>
+            <w:tcBorders>
+              <w:top w:val="single" w:sz="6" w:space="0" w:color="000000"/>
+              <w:left w:val="single" w:sz="6" w:space="0" w:color="000000"/>
+              <w:bottom w:val="single" w:sz="6" w:space="0" w:color="000000"/>
+              <w:right w:val="single" w:sz="6" w:space="0" w:color="000000"/>
+            </w:tcBorders>
+            <w:tcMar>
+              <w:top w:w="105" w:type="dxa"/>
+              <w:left w:w="105" w:type="dxa"/>
+              <w:bottom w:w="105" w:type="dxa"/>
+              <w:right w:w="105" w:type="dxa"/>
+            </w:tcMar>
+            <w:hideMark/>
+          </w:tcPr>
+          <w:p>
+            <w:pPr>
+              <w:spacing w:after="0" w:line="0" w:lineRule="atLeast"/>
+              <w:rPr>
+                <w:rFonts w:ascii="Times New Roman" w:eastAsia="Times New Roman" w:hAnsi="Times New Roman" w:cs="Times New Roman"/>
+                <w:sz w:val="24"/>
+                <w:szCs w:val="24"/>
+                <w:lang w:eastAsia="en-IN"/>
+              </w:rPr>
+            </w:pPr>
+            <w:r>
+              <w:rPr>
+                <w:rFonts w:ascii="Times New Roman" w:eastAsia="Times New Roman" w:hAnsi="Times New Roman" w:cs="Times New Roman"/>
+                <w:b/>
+                <w:bCs/>
+                <w:color w:val="000000"/>
+                <w:sz w:val="24"/>
+                <w:szCs w:val="24"/>
+                <w:lang w:eastAsia="en-IN"/>
+              </w:rPr>
+              <w:t>Preconditions:</w:t>
+            </w:r>
+          </w:p>
+        </w:tc>
+        <w:tc>
+          <w:tcPr>
+            <w:tcW w:w="0" w:type="auto"/>
+            <w:tcBorders>
+              <w:top w:val="single" w:sz="6" w:space="0" w:color="000000"/>
+              <w:left w:val="single" w:sz="6" w:space="0" w:color="000000"/>
+              <w:bottom w:val="single" w:sz="6" w:space="0" w:color="000000"/>
+              <w:right w:val="single" w:sz="6" w:space="0" w:color="000000"/>
+            </w:tcBorders>
+            <w:tcMar>
+              <w:top w:w="105" w:type="dxa"/>
+              <w:left w:w="105" w:type="dxa"/>
+              <w:bottom w:w="105" w:type="dxa"/>
+              <w:right w:w="105" w:type="dxa"/>
+            </w:tcMar>
+            <w:hideMark/>
+          </w:tcPr>
+          <w:p>
+            <w:pPr>
+              <w:spacing w:after="0" w:line="0" w:lineRule="atLeast"/>
+              <w:rPr>
+                <w:rFonts w:ascii="Times New Roman" w:eastAsia="Times New Roman" w:hAnsi="Times New Roman" w:cs="Times New Roman"/>
+                <w:sz w:val="24"/>
+                <w:szCs w:val="24"/>
+                <w:lang w:eastAsia="en-IN"/>
+              </w:rPr>
+            </w:pPr>
+            <w:r>
+              <w:rPr>
+                <w:rFonts w:ascii="Arial" w:eastAsia="Times New Roman" w:hAnsi="Arial" w:cs="Arial"/>
+                <w:color w:val="000000"/>
+                <w:sz w:val="24"/>
+                <w:szCs w:val="24"/>
+                <w:lang w:eastAsia="en-IN"/>
+              </w:rPr>
+              <w:t>The Admin is logged into the system</w:t>
+            </w:r>
+          </w:p>
+        </w:tc>
+      </w:tr>
+      <w:tr>
+        <w:tc>
+          <w:tcPr>
+            <w:tcW w:w="0" w:type="auto"/>
+            <w:tcBorders>
+              <w:top w:val="single" w:sz="6" w:space="0" w:color="000000"/>
+              <w:left w:val="single" w:sz="6" w:space="0" w:color="000000"/>
+              <w:bottom w:val="single" w:sz="6" w:space="0" w:color="000000"/>
+              <w:right w:val="single" w:sz="6" w:space="0" w:color="000000"/>
+            </w:tcBorders>
+            <w:tcMar>
+              <w:top w:w="105" w:type="dxa"/>
+              <w:left w:w="105" w:type="dxa"/>
+              <w:bottom w:w="105" w:type="dxa"/>
+              <w:right w:w="105" w:type="dxa"/>
+            </w:tcMar>
+            <w:hideMark/>
+          </w:tcPr>
+          <w:p>
+            <w:pPr>
+              <w:spacing w:after="0" w:line="0" w:lineRule="atLeast"/>
+              <w:rPr>
+                <w:rFonts w:ascii="Times New Roman" w:eastAsia="Times New Roman" w:hAnsi="Times New Roman" w:cs="Times New Roman"/>
+                <w:sz w:val="24"/>
+                <w:szCs w:val="24"/>
+                <w:lang w:eastAsia="en-IN"/>
+              </w:rPr>
+            </w:pPr>
+            <w:r>
+              <w:rPr>
+                <w:rFonts w:ascii="Times New Roman" w:eastAsia="Times New Roman" w:hAnsi="Times New Roman" w:cs="Times New Roman"/>
+                <w:b/>
+                <w:bCs/>
+                <w:color w:val="000000"/>
+                <w:sz w:val="24"/>
+                <w:szCs w:val="24"/>
+                <w:lang w:eastAsia="en-IN"/>
+              </w:rPr>
+              <w:t>Post conditions:</w:t>
+            </w:r>
+          </w:p>
+        </w:tc>
+        <w:tc>
+          <w:tcPr>
+            <w:tcW w:w="0" w:type="auto"/>
+            <w:tcBorders>
+              <w:top w:val="single" w:sz="6" w:space="0" w:color="000000"/>
+              <w:left w:val="single" w:sz="6" w:space="0" w:color="000000"/>
+              <w:bottom w:val="single" w:sz="6" w:space="0" w:color="000000"/>
+              <w:right w:val="single" w:sz="6" w:space="0" w:color="000000"/>
+            </w:tcBorders>
+            <w:tcMar>
+              <w:top w:w="105" w:type="dxa"/>
+              <w:left w:w="105" w:type="dxa"/>
+              <w:bottom w:w="105" w:type="dxa"/>
+              <w:right w:w="105" w:type="dxa"/>
+            </w:tcMar>
+            <w:hideMark/>
+          </w:tcPr>
+          <w:p>
+            <w:pPr>
+              <w:spacing w:after="0" w:line="0" w:lineRule="atLeast"/>
+              <w:rPr>
+                <w:rFonts w:ascii="Times New Roman" w:eastAsia="Times New Roman" w:hAnsi="Times New Roman" w:cs="Times New Roman"/>
+                <w:sz w:val="24"/>
+                <w:szCs w:val="24"/>
+                <w:lang w:eastAsia="en-IN"/>
+              </w:rPr>
+            </w:pPr>
+            <w:r>
+              <w:rPr>
+                <w:rFonts w:ascii="Arial" w:eastAsia="Times New Roman" w:hAnsi="Arial" w:cs="Arial"/>
+                <w:color w:val="000000"/>
+                <w:sz w:val="24"/>
+                <w:szCs w:val="24"/>
+                <w:lang w:eastAsia="en-IN"/>
+              </w:rPr>
+              <w:t>The Admin has updated the flight catalog.</w:t>
+            </w:r>
+          </w:p>
+        </w:tc>
+      </w:tr>
+      <w:tr>
+        <w:tc>
+          <w:tcPr>
+            <w:tcW w:w="0" w:type="auto"/>
+            <w:tcBorders>
+              <w:top w:val="single" w:sz="6" w:space="0" w:color="000000"/>
+              <w:left w:val="single" w:sz="6" w:space="0" w:color="000000"/>
+              <w:bottom w:val="single" w:sz="6" w:space="0" w:color="000000"/>
+              <w:right w:val="single" w:sz="6" w:space="0" w:color="000000"/>
+            </w:tcBorders>
+            <w:tcMar>
+              <w:top w:w="105" w:type="dxa"/>
+              <w:left w:w="105" w:type="dxa"/>
+              <w:bottom w:w="105" w:type="dxa"/>
+              <w:right w:w="105" w:type="dxa"/>
+            </w:tcMar>
+            <w:hideMark/>
+          </w:tcPr>
+          <w:p>
+            <w:pPr>
+              <w:spacing w:after="0" w:line="0" w:lineRule="atLeast"/>
+              <w:rPr>
+                <w:rFonts w:ascii="Times New Roman" w:eastAsia="Times New Roman" w:hAnsi="Times New Roman" w:cs="Times New Roman"/>
+                <w:sz w:val="24"/>
+                <w:szCs w:val="24"/>
+                <w:lang w:eastAsia="en-IN"/>
+              </w:rPr>
+            </w:pPr>
+            <w:r>
+              <w:rPr>
+                <w:rFonts w:ascii="Times New Roman" w:eastAsia="Times New Roman" w:hAnsi="Times New Roman" w:cs="Times New Roman"/>
+                <w:b/>
+                <w:bCs/>
+                <w:color w:val="000000"/>
+                <w:sz w:val="24"/>
+                <w:szCs w:val="24"/>
+                <w:lang w:eastAsia="en-IN"/>
+              </w:rPr>
+              <w:t>Normal flow:</w:t>
+            </w:r>
+          </w:p>
+        </w:tc>
+        <w:tc>
+          <w:tcPr>
+            <w:tcW w:w="0" w:type="auto"/>
+            <w:tcBorders>
+              <w:top w:val="single" w:sz="6" w:space="0" w:color="000000"/>
+              <w:left w:val="single" w:sz="6" w:space="0" w:color="000000"/>
+              <w:bottom w:val="single" w:sz="6" w:space="0" w:color="000000"/>
+              <w:right w:val="single" w:sz="6" w:space="0" w:color="000000"/>
+            </w:tcBorders>
+            <w:tcMar>
+              <w:top w:w="105" w:type="dxa"/>
+              <w:left w:w="105" w:type="dxa"/>
+              <w:bottom w:w="105" w:type="dxa"/>
+              <w:right w:w="105" w:type="dxa"/>
+            </w:tcMar>
+            <w:hideMark/>
+          </w:tcPr>
+          <w:p>
+            <w:pPr>
+              <w:spacing w:after="0" w:line="240" w:lineRule="auto"/>
+              <w:rPr>
+                <w:rFonts w:ascii="Times New Roman" w:eastAsia="Times New Roman" w:hAnsi="Times New Roman" w:cs="Times New Roman"/>
+                <w:sz w:val="24"/>
+                <w:szCs w:val="24"/>
+                <w:lang w:eastAsia="en-IN"/>
+              </w:rPr>
+            </w:pPr>
+            <w:r>
+              <w:rPr>
+                <w:rFonts w:ascii="Arial" w:eastAsia="Times New Roman" w:hAnsi="Arial" w:cs="Arial"/>
+                <w:color w:val="000000"/>
+                <w:sz w:val="24"/>
+                <w:szCs w:val="24"/>
+                <w:lang w:eastAsia="en-IN"/>
+              </w:rPr>
+              <w:t>1.</w:t>
+            </w:r>
+            <w:r>
+              <w:rPr>
+                <w:rFonts w:ascii="Arial" w:eastAsia="Times New Roman" w:hAnsi="Arial" w:cs="Arial"/>
+                <w:color w:val="000000"/>
+                <w:sz w:val="14"/>
+                <w:szCs w:val="14"/>
+                <w:lang w:eastAsia="en-IN"/>
+              </w:rPr>
+              <w:t xml:space="preserve">  </w:t>
+            </w:r>
+            <w:r>
+              <w:rPr>
+                <w:rFonts w:ascii="Arial" w:eastAsia="Times New Roman" w:hAnsi="Arial" w:cs="Arial"/>
+                <w:color w:val="000000"/>
+                <w:sz w:val="24"/>
+                <w:szCs w:val="24"/>
+                <w:lang w:eastAsia="en-IN"/>
+              </w:rPr>
+              <w:t>The Administrator logs into the system.</w:t>
+            </w:r>
+          </w:p>
+          <w:p>
+            <w:pPr>
+              <w:spacing w:after="0" w:line="0" w:lineRule="atLeast"/>
+              <w:rPr>
+                <w:rFonts w:ascii="Times New Roman" w:eastAsia="Times New Roman" w:hAnsi="Times New Roman" w:cs="Times New Roman"/>
+                <w:sz w:val="24"/>
+                <w:szCs w:val="24"/>
+                <w:lang w:eastAsia="en-IN"/>
+              </w:rPr>
+            </w:pPr>
+            <w:r>
+              <w:rPr>
+                <w:rFonts w:ascii="Arial" w:eastAsia="Times New Roman" w:hAnsi="Arial" w:cs="Arial"/>
+                <w:color w:val="000000"/>
+                <w:sz w:val="24"/>
+                <w:szCs w:val="24"/>
+                <w:lang w:eastAsia="en-IN"/>
+              </w:rPr>
+              <w:t>2. The Administrator manages the flight catalog.</w:t>
+            </w:r>
+          </w:p>
+        </w:tc>
+      </w:tr>
+      <w:tr>
+        <w:tc>
+          <w:tcPr>
+            <w:tcW w:w="0" w:type="auto"/>
+            <w:tcBorders>
+              <w:top w:val="single" w:sz="6" w:space="0" w:color="000000"/>
+              <w:left w:val="single" w:sz="6" w:space="0" w:color="000000"/>
+              <w:bottom w:val="single" w:sz="6" w:space="0" w:color="000000"/>
+              <w:right w:val="single" w:sz="6" w:space="0" w:color="000000"/>
+            </w:tcBorders>
+            <w:tcMar>
+              <w:top w:w="105" w:type="dxa"/>
+              <w:left w:w="105" w:type="dxa"/>
+              <w:bottom w:w="105" w:type="dxa"/>
+              <w:right w:w="105" w:type="dxa"/>
+            </w:tcMar>
+            <w:hideMark/>
+          </w:tcPr>
+          <w:p>
+            <w:pPr>
+              <w:spacing w:after="0" w:line="0" w:lineRule="atLeast"/>
+              <w:rPr>
+                <w:rFonts w:ascii="Times New Roman" w:eastAsia="Times New Roman" w:hAnsi="Times New Roman" w:cs="Times New Roman"/>
+                <w:sz w:val="24"/>
+                <w:szCs w:val="24"/>
+                <w:lang w:eastAsia="en-IN"/>
+              </w:rPr>
+            </w:pPr>
+            <w:r>
+              <w:rPr>
+                <w:rFonts w:ascii="Times New Roman" w:eastAsia="Times New Roman" w:hAnsi="Times New Roman" w:cs="Times New Roman"/>
+                <w:b/>
+                <w:bCs/>
+                <w:color w:val="000000"/>
+                <w:sz w:val="24"/>
+                <w:szCs w:val="24"/>
+                <w:lang w:eastAsia="en-IN"/>
+              </w:rPr>
+              <w:t>Alternative flow:</w:t>
+            </w:r>
+          </w:p>
+        </w:tc>
+        <w:tc>
+          <w:tcPr>
+            <w:tcW w:w="0" w:type="auto"/>
+            <w:tcBorders>
+              <w:top w:val="single" w:sz="6" w:space="0" w:color="000000"/>
+              <w:left w:val="single" w:sz="6" w:space="0" w:color="000000"/>
+              <w:bottom w:val="single" w:sz="6" w:space="0" w:color="000000"/>
+              <w:right w:val="single" w:sz="6" w:space="0" w:color="000000"/>
+            </w:tcBorders>
+            <w:tcMar>
+              <w:top w:w="105" w:type="dxa"/>
+              <w:left w:w="105" w:type="dxa"/>
+              <w:bottom w:w="105" w:type="dxa"/>
+              <w:right w:w="105" w:type="dxa"/>
+            </w:tcMar>
+            <w:hideMark/>
+          </w:tcPr>
+          <w:p>
+            <w:pPr>
+              <w:spacing w:after="0" w:line="0" w:lineRule="atLeast"/>
+              <w:rPr>
+                <w:rFonts w:ascii="Times New Roman" w:eastAsia="Times New Roman" w:hAnsi="Times New Roman" w:cs="Times New Roman"/>
+                <w:sz w:val="24"/>
+                <w:szCs w:val="24"/>
+                <w:lang w:eastAsia="en-IN"/>
+              </w:rPr>
+            </w:pPr>
+            <w:r>
+              <w:rPr>
+                <w:rFonts w:ascii="Arial" w:eastAsia="Times New Roman" w:hAnsi="Arial" w:cs="Arial"/>
+                <w:color w:val="000000"/>
+                <w:sz w:val="24"/>
+                <w:szCs w:val="24"/>
+                <w:lang w:eastAsia="en-IN"/>
+              </w:rPr>
+              <w:t>N/A</w:t>
+            </w:r>
+          </w:p>
+        </w:tc>
+      </w:tr>
+      <w:tr>
+        <w:tc>
+          <w:tcPr>
+            <w:tcW w:w="0" w:type="auto"/>
+            <w:tcBorders>
+              <w:top w:val="single" w:sz="6" w:space="0" w:color="000000"/>
+              <w:left w:val="single" w:sz="6" w:space="0" w:color="000000"/>
+              <w:bottom w:val="single" w:sz="6" w:space="0" w:color="000000"/>
+              <w:right w:val="single" w:sz="6" w:space="0" w:color="000000"/>
+            </w:tcBorders>
+            <w:tcMar>
+              <w:top w:w="105" w:type="dxa"/>
+              <w:left w:w="105" w:type="dxa"/>
+              <w:bottom w:w="105" w:type="dxa"/>
+              <w:right w:w="105" w:type="dxa"/>
+            </w:tcMar>
+            <w:hideMark/>
+          </w:tcPr>
+          <w:p>
+            <w:pPr>
+              <w:spacing w:after="0" w:line="0" w:lineRule="atLeast"/>
+              <w:rPr>
+                <w:rFonts w:ascii="Times New Roman" w:eastAsia="Times New Roman" w:hAnsi="Times New Roman" w:cs="Times New Roman"/>
+                <w:sz w:val="24"/>
+                <w:szCs w:val="24"/>
+                <w:lang w:eastAsia="en-IN"/>
+              </w:rPr>
+            </w:pPr>
+            <w:r>
+              <w:rPr>
+                <w:rFonts w:ascii="Times New Roman" w:eastAsia="Times New Roman" w:hAnsi="Times New Roman" w:cs="Times New Roman"/>
+                <w:b/>
+                <w:bCs/>
+                <w:color w:val="000000"/>
+                <w:sz w:val="24"/>
+                <w:szCs w:val="24"/>
+                <w:lang w:eastAsia="en-IN"/>
+              </w:rPr>
+              <w:t>Exceptions:</w:t>
+            </w:r>
+          </w:p>
+        </w:tc>
+        <w:tc>
+          <w:tcPr>
+            <w:tcW w:w="0" w:type="auto"/>
+            <w:tcBorders>
+              <w:top w:val="single" w:sz="6" w:space="0" w:color="000000"/>
+              <w:left w:val="single" w:sz="6" w:space="0" w:color="000000"/>
+              <w:bottom w:val="single" w:sz="6" w:space="0" w:color="000000"/>
+              <w:right w:val="single" w:sz="6" w:space="0" w:color="000000"/>
+            </w:tcBorders>
+            <w:tcMar>
+              <w:top w:w="105" w:type="dxa"/>
+              <w:left w:w="105" w:type="dxa"/>
+              <w:bottom w:w="105" w:type="dxa"/>
+              <w:right w:w="105" w:type="dxa"/>
+            </w:tcMar>
+            <w:hideMark/>
+          </w:tcPr>
+          <w:p>
+            <w:pPr>
+              <w:spacing w:after="0" w:line="0" w:lineRule="atLeast"/>
+              <w:rPr>
+                <w:rFonts w:ascii="Times New Roman" w:eastAsia="Times New Roman" w:hAnsi="Times New Roman" w:cs="Times New Roman"/>
+                <w:sz w:val="24"/>
+                <w:szCs w:val="24"/>
+                <w:lang w:eastAsia="en-IN"/>
+              </w:rPr>
+            </w:pPr>
+            <w:r>
+              <w:rPr>
+                <w:rFonts w:ascii="Times New Roman" w:eastAsia="Times New Roman" w:hAnsi="Times New Roman" w:cs="Times New Roman"/>
+                <w:color w:val="000000"/>
+                <w:sz w:val="24"/>
+                <w:szCs w:val="24"/>
+                <w:lang w:eastAsia="en-IN"/>
+              </w:rPr>
+              <w:t>The Administrator forgets the secondary password for editing the catalog.</w:t>
+            </w:r>
+          </w:p>
+        </w:tc>
+      </w:tr>
+      <w:tr>
+        <w:tc>
+          <w:tcPr>
+            <w:tcW w:w="0" w:type="auto"/>
+            <w:tcBorders>
+              <w:top w:val="single" w:sz="6" w:space="0" w:color="000000"/>
+              <w:left w:val="single" w:sz="6" w:space="0" w:color="000000"/>
+              <w:bottom w:val="single" w:sz="6" w:space="0" w:color="000000"/>
+              <w:right w:val="single" w:sz="6" w:space="0" w:color="000000"/>
+            </w:tcBorders>
+            <w:tcMar>
+              <w:top w:w="105" w:type="dxa"/>
+              <w:left w:w="105" w:type="dxa"/>
+              <w:bottom w:w="105" w:type="dxa"/>
+              <w:right w:w="105" w:type="dxa"/>
+            </w:tcMar>
+            <w:hideMark/>
+          </w:tcPr>
+          <w:p>
+            <w:pPr>
+              <w:spacing w:after="0" w:line="0" w:lineRule="atLeast"/>
+              <w:rPr>
+                <w:rFonts w:ascii="Times New Roman" w:eastAsia="Times New Roman" w:hAnsi="Times New Roman" w:cs="Times New Roman"/>
+                <w:sz w:val="24"/>
+                <w:szCs w:val="24"/>
+                <w:lang w:eastAsia="en-IN"/>
+              </w:rPr>
+            </w:pPr>
+            <w:r>
+              <w:rPr>
+                <w:rFonts w:ascii="Times New Roman" w:eastAsia="Times New Roman" w:hAnsi="Times New Roman" w:cs="Times New Roman"/>
+                <w:b/>
+                <w:bCs/>
+                <w:color w:val="000000"/>
+                <w:sz w:val="24"/>
+                <w:szCs w:val="24"/>
+                <w:lang w:eastAsia="en-IN"/>
+              </w:rPr>
+              <w:t>Includes:</w:t>
+            </w:r>
+          </w:p>
+        </w:tc>
+        <w:tc>
+          <w:tcPr>
+            <w:tcW w:w="0" w:type="auto"/>
+            <w:tcBorders>
+              <w:top w:val="single" w:sz="6" w:space="0" w:color="000000"/>
+              <w:left w:val="single" w:sz="6" w:space="0" w:color="000000"/>
+              <w:bottom w:val="single" w:sz="6" w:space="0" w:color="000000"/>
+              <w:right w:val="single" w:sz="6" w:space="0" w:color="000000"/>
+            </w:tcBorders>
+            <w:tcMar>
+              <w:top w:w="105" w:type="dxa"/>
+              <w:left w:w="105" w:type="dxa"/>
+              <w:bottom w:w="105" w:type="dxa"/>
+              <w:right w:w="105" w:type="dxa"/>
+            </w:tcMar>
+            <w:hideMark/>
+          </w:tcPr>
+          <w:p>
+            <w:pPr>
+              <w:spacing w:after="0" w:line="0" w:lineRule="atLeast"/>
+              <w:rPr>
+                <w:rFonts w:ascii="Times New Roman" w:eastAsia="Times New Roman" w:hAnsi="Times New Roman" w:cs="Times New Roman"/>
+                <w:sz w:val="24"/>
+                <w:szCs w:val="24"/>
+                <w:lang w:eastAsia="en-IN"/>
+              </w:rPr>
+            </w:pPr>
+            <w:r>
+              <w:rPr>
+                <w:rFonts w:ascii="Arial" w:eastAsia="Times New Roman" w:hAnsi="Arial" w:cs="Arial"/>
+                <w:color w:val="000000"/>
+                <w:sz w:val="24"/>
+                <w:szCs w:val="24"/>
+                <w:lang w:eastAsia="en-IN"/>
+              </w:rPr>
+              <w:t>N/A</w:t>
+            </w:r>
+          </w:p>
+        </w:tc>
+      </w:tr>
+      <w:tr>
+        <w:tc>
+          <w:tcPr>
+            <w:tcW w:w="0" w:type="auto"/>
+            <w:tcBorders>
+              <w:top w:val="single" w:sz="6" w:space="0" w:color="000000"/>
+              <w:left w:val="single" w:sz="6" w:space="0" w:color="000000"/>
+              <w:bottom w:val="single" w:sz="6" w:space="0" w:color="000000"/>
+              <w:right w:val="single" w:sz="6" w:space="0" w:color="000000"/>
+            </w:tcBorders>
+            <w:tcMar>
+              <w:top w:w="105" w:type="dxa"/>
+              <w:left w:w="105" w:type="dxa"/>
+              <w:bottom w:w="105" w:type="dxa"/>
+              <w:right w:w="105" w:type="dxa"/>
+            </w:tcMar>
+            <w:hideMark/>
+          </w:tcPr>
+          <w:p>
+            <w:pPr>
+              <w:spacing w:after="0" w:line="0" w:lineRule="atLeast"/>
+              <w:rPr>
+                <w:rFonts w:ascii="Times New Roman" w:eastAsia="Times New Roman" w:hAnsi="Times New Roman" w:cs="Times New Roman"/>
+                <w:sz w:val="24"/>
+                <w:szCs w:val="24"/>
+                <w:lang w:eastAsia="en-IN"/>
+              </w:rPr>
+            </w:pPr>
+            <w:r>
+              <w:rPr>
+                <w:rFonts w:ascii="Times New Roman" w:eastAsia="Times New Roman" w:hAnsi="Times New Roman" w:cs="Times New Roman"/>
+                <w:b/>
+                <w:bCs/>
+                <w:color w:val="000000"/>
+                <w:sz w:val="24"/>
+                <w:szCs w:val="24"/>
+                <w:lang w:eastAsia="en-IN"/>
+              </w:rPr>
+              <w:t>Priority:</w:t>
+            </w:r>
+          </w:p>
+        </w:tc>
+        <w:tc>
+          <w:tcPr>
+            <w:tcW w:w="0" w:type="auto"/>
+            <w:tcBorders>
+              <w:top w:val="single" w:sz="6" w:space="0" w:color="000000"/>
+              <w:left w:val="single" w:sz="6" w:space="0" w:color="000000"/>
+              <w:bottom w:val="single" w:sz="6" w:space="0" w:color="000000"/>
+              <w:right w:val="single" w:sz="6" w:space="0" w:color="000000"/>
+            </w:tcBorders>
+            <w:tcMar>
+              <w:top w:w="105" w:type="dxa"/>
+              <w:left w:w="105" w:type="dxa"/>
+              <w:bottom w:w="105" w:type="dxa"/>
+              <w:right w:w="105" w:type="dxa"/>
+            </w:tcMar>
+            <w:hideMark/>
+          </w:tcPr>
+          <w:p>
+            <w:pPr>
+              <w:spacing w:after="0" w:line="0" w:lineRule="atLeast"/>
+              <w:rPr>
+                <w:rFonts w:ascii="Times New Roman" w:eastAsia="Times New Roman" w:hAnsi="Times New Roman" w:cs="Times New Roman"/>
+                <w:sz w:val="24"/>
+                <w:szCs w:val="24"/>
+                <w:lang w:eastAsia="en-IN"/>
+              </w:rPr>
+            </w:pPr>
+            <w:r>
+              <w:rPr>
+                <w:rFonts w:ascii="Arial" w:eastAsia="Times New Roman" w:hAnsi="Arial" w:cs="Arial"/>
+                <w:color w:val="000000"/>
+                <w:sz w:val="24"/>
+                <w:szCs w:val="24"/>
+                <w:lang w:eastAsia="en-IN"/>
+              </w:rPr>
+              <w:t>High</w:t>
+            </w:r>
+          </w:p>
+        </w:tc>
+      </w:tr>
+    </w:tbl>
+    <w:p/>
+    <w:p/>
+    <w:p/>
     <w:p/>
     <w:p/>
     <w:p>
@@ -10862,7 +12727,6 @@
           <w:lang w:val="en-US"/>
         </w:rPr>
       </w:pPr>
-      <w:proofErr w:type="spellStart"/>
       <w:r>
         <w:rPr>
           <w:rFonts w:ascii="Arial" w:eastAsia="Times New Roman" w:hAnsi="Arial" w:cs="Arial"/>
@@ -10872,19 +12736,7 @@
           <w:shd w:val="clear" w:color="auto" w:fill="FFFFFF"/>
           <w:lang w:val="en-US"/>
         </w:rPr>
-        <w:t>Performance:The</w:t>
-      </w:r>
-      <w:proofErr w:type="spellEnd"/>
-      <w:r>
-        <w:rPr>
-          <w:rFonts w:ascii="Arial" w:eastAsia="Times New Roman" w:hAnsi="Arial" w:cs="Arial"/>
-          <w:color w:val="000000"/>
-          <w:sz w:val="24"/>
-          <w:szCs w:val="24"/>
-          <w:shd w:val="clear" w:color="auto" w:fill="FFFFFF"/>
-          <w:lang w:val="en-US"/>
-        </w:rPr>
-        <w:t xml:space="preserve"> response time to display all available list of flights should be as minimum as possible.</w:t>
+        <w:t>Performance:The response time to display all available list of flights should be as minimum as possible.</w:t>
       </w:r>
     </w:p>
     <w:p>
@@ -10905,7 +12757,6 @@
           <w:lang w:val="en-US"/>
         </w:rPr>
       </w:pPr>
-      <w:proofErr w:type="spellStart"/>
       <w:r>
         <w:rPr>
           <w:rFonts w:ascii="Arial" w:eastAsia="Times New Roman" w:hAnsi="Arial" w:cs="Arial"/>
@@ -10915,19 +12766,7 @@
           <w:shd w:val="clear" w:color="auto" w:fill="FFFFFF"/>
           <w:lang w:val="en-US"/>
         </w:rPr>
-        <w:t>Availability:The</w:t>
-      </w:r>
-      <w:proofErr w:type="spellEnd"/>
-      <w:r>
-        <w:rPr>
-          <w:rFonts w:ascii="Arial" w:eastAsia="Times New Roman" w:hAnsi="Arial" w:cs="Arial"/>
-          <w:color w:val="000000"/>
-          <w:sz w:val="24"/>
-          <w:szCs w:val="24"/>
-          <w:shd w:val="clear" w:color="auto" w:fill="FFFFFF"/>
-          <w:lang w:val="en-US"/>
-        </w:rPr>
-        <w:t xml:space="preserve"> system should be available 24 x 7.</w:t>
+        <w:t>Availability:The system should be available 24 x 7.</w:t>
       </w:r>
     </w:p>
     <w:p>
@@ -10948,7 +12787,6 @@
           <w:lang w:val="en-US"/>
         </w:rPr>
       </w:pPr>
-      <w:proofErr w:type="spellStart"/>
       <w:r>
         <w:rPr>
           <w:rFonts w:ascii="Arial" w:eastAsia="Times New Roman" w:hAnsi="Arial" w:cs="Arial"/>
@@ -10958,19 +12796,7 @@
           <w:shd w:val="clear" w:color="auto" w:fill="FFFFFF"/>
           <w:lang w:val="en-US"/>
         </w:rPr>
-        <w:t>Reliability:The</w:t>
-      </w:r>
-      <w:proofErr w:type="spellEnd"/>
-      <w:r>
-        <w:rPr>
-          <w:rFonts w:ascii="Arial" w:eastAsia="Times New Roman" w:hAnsi="Arial" w:cs="Arial"/>
-          <w:color w:val="000000"/>
-          <w:sz w:val="24"/>
-          <w:szCs w:val="24"/>
-          <w:shd w:val="clear" w:color="auto" w:fill="FFFFFF"/>
-          <w:lang w:val="en-US"/>
-        </w:rPr>
-        <w:t xml:space="preserve"> system should not crash more than once a six month. </w:t>
+        <w:t xml:space="preserve">Reliability:The system should not crash more than once a six month. </w:t>
       </w:r>
     </w:p>
     <w:p>
@@ -10991,7 +12817,6 @@
           <w:lang w:val="en-US"/>
         </w:rPr>
       </w:pPr>
-      <w:proofErr w:type="spellStart"/>
       <w:r>
         <w:rPr>
           <w:rFonts w:ascii="Arial" w:eastAsia="Times New Roman" w:hAnsi="Arial" w:cs="Arial"/>
@@ -11001,19 +12826,7 @@
           <w:shd w:val="clear" w:color="auto" w:fill="FFFFFF"/>
           <w:lang w:val="en-US"/>
         </w:rPr>
-        <w:t>Maintainability:The</w:t>
-      </w:r>
-      <w:proofErr w:type="spellEnd"/>
-      <w:r>
-        <w:rPr>
-          <w:rFonts w:ascii="Arial" w:eastAsia="Times New Roman" w:hAnsi="Arial" w:cs="Arial"/>
-          <w:color w:val="000000"/>
-          <w:sz w:val="24"/>
-          <w:szCs w:val="24"/>
-          <w:shd w:val="clear" w:color="auto" w:fill="FFFFFF"/>
-          <w:lang w:val="en-US"/>
-        </w:rPr>
-        <w:t xml:space="preserve"> online system must be kept up to date in terms of flight status and flight availability. </w:t>
+        <w:t xml:space="preserve">Maintainability:The online system must be kept up to date in terms of flight status and flight availability. </w:t>
       </w:r>
     </w:p>
     <w:p>
@@ -11034,7 +12847,6 @@
           <w:lang w:val="en-US"/>
         </w:rPr>
       </w:pPr>
-      <w:proofErr w:type="spellStart"/>
       <w:r>
         <w:rPr>
           <w:rFonts w:ascii="Arial" w:eastAsia="Times New Roman" w:hAnsi="Arial" w:cs="Arial"/>
@@ -11045,19 +12857,7 @@
           <w:lang w:val="en-US"/>
         </w:rPr>
         <w:lastRenderedPageBreak/>
-        <w:t>Serviceability:The</w:t>
-      </w:r>
-      <w:proofErr w:type="spellEnd"/>
-      <w:r>
-        <w:rPr>
-          <w:rFonts w:ascii="Arial" w:eastAsia="Times New Roman" w:hAnsi="Arial" w:cs="Arial"/>
-          <w:color w:val="000000"/>
-          <w:sz w:val="24"/>
-          <w:szCs w:val="24"/>
-          <w:shd w:val="clear" w:color="auto" w:fill="FFFFFF"/>
-          <w:lang w:val="en-US"/>
-        </w:rPr>
-        <w:t xml:space="preserve"> reservation system must be able to service the demands of the users.</w:t>
+        <w:t>Serviceability:The reservation system must be able to service the demands of the users.</w:t>
       </w:r>
     </w:p>
     <w:p>
@@ -11078,7 +12878,6 @@
           <w:lang w:val="en-US"/>
         </w:rPr>
       </w:pPr>
-      <w:proofErr w:type="spellStart"/>
       <w:r>
         <w:rPr>
           <w:rFonts w:ascii="Arial" w:eastAsia="Times New Roman" w:hAnsi="Arial" w:cs="Arial"/>
@@ -11088,43 +12887,7 @@
           <w:shd w:val="clear" w:color="auto" w:fill="FFFFFF"/>
           <w:lang w:val="en-US"/>
         </w:rPr>
-        <w:t>Security:System</w:t>
-      </w:r>
-      <w:proofErr w:type="spellEnd"/>
-      <w:r>
-        <w:rPr>
-          <w:rFonts w:ascii="Arial" w:eastAsia="Times New Roman" w:hAnsi="Arial" w:cs="Arial"/>
-          <w:color w:val="000000"/>
-          <w:sz w:val="24"/>
-          <w:szCs w:val="24"/>
-          <w:shd w:val="clear" w:color="auto" w:fill="FFFFFF"/>
-          <w:lang w:val="en-US"/>
-        </w:rPr>
-        <w:t xml:space="preserve"> must handle unauthorized access and notify user immediately. Password must be allowed to use special characters and complex combination. User should be notify if he/she selects weak password. User should be automatically logged off in case of more than 10 minutes of </w:t>
-      </w:r>
-      <w:proofErr w:type="spellStart"/>
-      <w:r>
-        <w:rPr>
-          <w:rFonts w:ascii="Arial" w:eastAsia="Times New Roman" w:hAnsi="Arial" w:cs="Arial"/>
-          <w:color w:val="000000"/>
-          <w:sz w:val="24"/>
-          <w:szCs w:val="24"/>
-          <w:shd w:val="clear" w:color="auto" w:fill="FFFFFF"/>
-          <w:lang w:val="en-US"/>
-        </w:rPr>
-        <w:t>inactivity.The</w:t>
-      </w:r>
-      <w:proofErr w:type="spellEnd"/>
-      <w:r>
-        <w:rPr>
-          <w:rFonts w:ascii="Arial" w:eastAsia="Times New Roman" w:hAnsi="Arial" w:cs="Arial"/>
-          <w:color w:val="000000"/>
-          <w:sz w:val="24"/>
-          <w:szCs w:val="24"/>
-          <w:shd w:val="clear" w:color="auto" w:fill="FFFFFF"/>
-          <w:lang w:val="en-US"/>
-        </w:rPr>
-        <w:t xml:space="preserve"> payment process must happen over a secured session.</w:t>
+        <w:t>Security:System must handle unauthorized access and notify user immediately. Password must be allowed to use special characters and complex combination. User should be notify if he/she selects weak password. User should be automatically logged off in case of more than 10 minutes of inactivity.The payment process must happen over a secured session.</w:t>
       </w:r>
     </w:p>
     <w:p>
@@ -11145,7 +12908,6 @@
           <w:lang w:val="en-US"/>
         </w:rPr>
       </w:pPr>
-      <w:proofErr w:type="spellStart"/>
       <w:r>
         <w:rPr>
           <w:rFonts w:ascii="Arial" w:eastAsia="Times New Roman" w:hAnsi="Arial" w:cs="Arial"/>
@@ -11155,43 +12917,7 @@
           <w:shd w:val="clear" w:color="auto" w:fill="FFFFFF"/>
           <w:lang w:val="en-US"/>
         </w:rPr>
-        <w:t>Privacy:The</w:t>
-      </w:r>
-      <w:proofErr w:type="spellEnd"/>
-      <w:r>
-        <w:rPr>
-          <w:rFonts w:ascii="Arial" w:eastAsia="Times New Roman" w:hAnsi="Arial" w:cs="Arial"/>
-          <w:color w:val="000000"/>
-          <w:sz w:val="24"/>
-          <w:szCs w:val="24"/>
-          <w:shd w:val="clear" w:color="auto" w:fill="FFFFFF"/>
-          <w:lang w:val="en-US"/>
-        </w:rPr>
-        <w:t xml:space="preserve"> user/</w:t>
-      </w:r>
-      <w:proofErr w:type="spellStart"/>
-      <w:r>
-        <w:rPr>
-          <w:rFonts w:ascii="Arial" w:eastAsia="Times New Roman" w:hAnsi="Arial" w:cs="Arial"/>
-          <w:color w:val="000000"/>
-          <w:sz w:val="24"/>
-          <w:szCs w:val="24"/>
-          <w:shd w:val="clear" w:color="auto" w:fill="FFFFFF"/>
-          <w:lang w:val="en-US"/>
-        </w:rPr>
-        <w:t>traveller</w:t>
-      </w:r>
-      <w:proofErr w:type="spellEnd"/>
-      <w:r>
-        <w:rPr>
-          <w:rFonts w:ascii="Arial" w:eastAsia="Times New Roman" w:hAnsi="Arial" w:cs="Arial"/>
-          <w:color w:val="000000"/>
-          <w:sz w:val="24"/>
-          <w:szCs w:val="24"/>
-          <w:shd w:val="clear" w:color="auto" w:fill="FFFFFF"/>
-          <w:lang w:val="en-US"/>
-        </w:rPr>
-        <w:t xml:space="preserve"> information must be kept protected from unwanted usage.</w:t>
+        <w:t>Privacy:The user/traveller information must be kept protected from unwanted usage.</w:t>
       </w:r>
     </w:p>
     <w:p>
@@ -11269,7 +12995,7 @@
 
 <file path=word/endnotes.xml><?xml version="1.0" encoding="utf-8"?>
 <w:endnotes xmlns:ve="http://schemas.openxmlformats.org/markup-compatibility/2006" xmlns:o="urn:schemas-microsoft-com:office:office" xmlns:r="http://schemas.openxmlformats.org/officeDocument/2006/relationships" xmlns:m="http://schemas.openxmlformats.org/officeDocument/2006/math" xmlns:v="urn:schemas-microsoft-com:vml" xmlns:wp="http://schemas.openxmlformats.org/drawingml/2006/wordprocessingDrawing" xmlns:w10="urn:schemas-microsoft-com:office:word" xmlns:w="http://schemas.openxmlformats.org/wordprocessingml/2006/main" xmlns:wne="http://schemas.microsoft.com/office/word/2006/wordml">
-  <w:endnote w:type="separator" w:id="-1">
+  <w:endnote w:type="separator" w:id="0">
     <w:p>
       <w:pPr>
         <w:spacing w:after="0" w:line="240" w:lineRule="auto"/>
@@ -11279,7 +13005,7 @@
       </w:r>
     </w:p>
   </w:endnote>
-  <w:endnote w:type="continuationSeparator" w:id="0">
+  <w:endnote w:type="continuationSeparator" w:id="1">
     <w:p>
       <w:pPr>
         <w:spacing w:after="0" w:line="240" w:lineRule="auto"/>
@@ -11381,7 +13107,7 @@
 
 <file path=word/footnotes.xml><?xml version="1.0" encoding="utf-8"?>
 <w:footnotes xmlns:ve="http://schemas.openxmlformats.org/markup-compatibility/2006" xmlns:o="urn:schemas-microsoft-com:office:office" xmlns:r="http://schemas.openxmlformats.org/officeDocument/2006/relationships" xmlns:m="http://schemas.openxmlformats.org/officeDocument/2006/math" xmlns:v="urn:schemas-microsoft-com:vml" xmlns:wp="http://schemas.openxmlformats.org/drawingml/2006/wordprocessingDrawing" xmlns:w10="urn:schemas-microsoft-com:office:word" xmlns:w="http://schemas.openxmlformats.org/wordprocessingml/2006/main" xmlns:wne="http://schemas.microsoft.com/office/word/2006/wordml">
-  <w:footnote w:type="separator" w:id="-1">
+  <w:footnote w:type="separator" w:id="0">
     <w:p>
       <w:pPr>
         <w:spacing w:after="0" w:line="240" w:lineRule="auto"/>
@@ -11391,7 +13117,7 @@
       </w:r>
     </w:p>
   </w:footnote>
-  <w:footnote w:type="continuationSeparator" w:id="0">
+  <w:footnote w:type="continuationSeparator" w:id="1">
     <w:p>
       <w:pPr>
         <w:spacing w:after="0" w:line="240" w:lineRule="auto"/>
@@ -13905,6 +15631,119 @@
     </w:lvl>
   </w:abstractNum>
   <w:abstractNum w:abstractNumId="22">
+    <w:nsid w:val="63D6508C"/>
+    <w:multiLevelType w:val="multilevel"/>
+    <w:tmpl w:val="9BC45DFA"/>
+    <w:lvl w:ilvl="0">
+      <w:start w:val="1"/>
+      <w:numFmt w:val="decimal"/>
+      <w:lvlText w:val="%1."/>
+      <w:lvlJc w:val="left"/>
+      <w:pPr>
+        <w:tabs>
+          <w:tab w:val="num" w:pos="720"/>
+        </w:tabs>
+        <w:ind w:left="720" w:hanging="360"/>
+      </w:pPr>
+    </w:lvl>
+    <w:lvl w:ilvl="1" w:tentative="1">
+      <w:start w:val="1"/>
+      <w:numFmt w:val="decimal"/>
+      <w:lvlText w:val="%2."/>
+      <w:lvlJc w:val="left"/>
+      <w:pPr>
+        <w:tabs>
+          <w:tab w:val="num" w:pos="1440"/>
+        </w:tabs>
+        <w:ind w:left="1440" w:hanging="360"/>
+      </w:pPr>
+    </w:lvl>
+    <w:lvl w:ilvl="2" w:tentative="1">
+      <w:start w:val="1"/>
+      <w:numFmt w:val="decimal"/>
+      <w:lvlText w:val="%3."/>
+      <w:lvlJc w:val="left"/>
+      <w:pPr>
+        <w:tabs>
+          <w:tab w:val="num" w:pos="2160"/>
+        </w:tabs>
+        <w:ind w:left="2160" w:hanging="360"/>
+      </w:pPr>
+    </w:lvl>
+    <w:lvl w:ilvl="3" w:tentative="1">
+      <w:start w:val="1"/>
+      <w:numFmt w:val="decimal"/>
+      <w:lvlText w:val="%4."/>
+      <w:lvlJc w:val="left"/>
+      <w:pPr>
+        <w:tabs>
+          <w:tab w:val="num" w:pos="2880"/>
+        </w:tabs>
+        <w:ind w:left="2880" w:hanging="360"/>
+      </w:pPr>
+    </w:lvl>
+    <w:lvl w:ilvl="4" w:tentative="1">
+      <w:start w:val="1"/>
+      <w:numFmt w:val="decimal"/>
+      <w:lvlText w:val="%5."/>
+      <w:lvlJc w:val="left"/>
+      <w:pPr>
+        <w:tabs>
+          <w:tab w:val="num" w:pos="3600"/>
+        </w:tabs>
+        <w:ind w:left="3600" w:hanging="360"/>
+      </w:pPr>
+    </w:lvl>
+    <w:lvl w:ilvl="5" w:tentative="1">
+      <w:start w:val="1"/>
+      <w:numFmt w:val="decimal"/>
+      <w:lvlText w:val="%6."/>
+      <w:lvlJc w:val="left"/>
+      <w:pPr>
+        <w:tabs>
+          <w:tab w:val="num" w:pos="4320"/>
+        </w:tabs>
+        <w:ind w:left="4320" w:hanging="360"/>
+      </w:pPr>
+    </w:lvl>
+    <w:lvl w:ilvl="6" w:tentative="1">
+      <w:start w:val="1"/>
+      <w:numFmt w:val="decimal"/>
+      <w:lvlText w:val="%7."/>
+      <w:lvlJc w:val="left"/>
+      <w:pPr>
+        <w:tabs>
+          <w:tab w:val="num" w:pos="5040"/>
+        </w:tabs>
+        <w:ind w:left="5040" w:hanging="360"/>
+      </w:pPr>
+    </w:lvl>
+    <w:lvl w:ilvl="7" w:tentative="1">
+      <w:start w:val="1"/>
+      <w:numFmt w:val="decimal"/>
+      <w:lvlText w:val="%8."/>
+      <w:lvlJc w:val="left"/>
+      <w:pPr>
+        <w:tabs>
+          <w:tab w:val="num" w:pos="5760"/>
+        </w:tabs>
+        <w:ind w:left="5760" w:hanging="360"/>
+      </w:pPr>
+    </w:lvl>
+    <w:lvl w:ilvl="8" w:tentative="1">
+      <w:start w:val="1"/>
+      <w:numFmt w:val="decimal"/>
+      <w:lvlText w:val="%9."/>
+      <w:lvlJc w:val="left"/>
+      <w:pPr>
+        <w:tabs>
+          <w:tab w:val="num" w:pos="6480"/>
+        </w:tabs>
+        <w:ind w:left="6480" w:hanging="360"/>
+      </w:pPr>
+    </w:lvl>
+  </w:abstractNum>
+  <w:abstractNum w:abstractNumId="23">
     <w:nsid w:val="6D215495"/>
     <w:multiLevelType w:val="hybridMultilevel"/>
     <w:tmpl w:val="434620B0"/>
@@ -14017,7 +15856,7 @@
       </w:rPr>
     </w:lvl>
   </w:abstractNum>
-  <w:abstractNum w:abstractNumId="23">
+  <w:abstractNum w:abstractNumId="24">
     <w:nsid w:val="765030C5"/>
     <w:multiLevelType w:val="hybridMultilevel"/>
     <w:tmpl w:val="ACB8A428"/>
@@ -14106,7 +15945,7 @@
       </w:pPr>
     </w:lvl>
   </w:abstractNum>
-  <w:abstractNum w:abstractNumId="24">
+  <w:abstractNum w:abstractNumId="25">
     <w:nsid w:val="7A4F73B8"/>
     <w:multiLevelType w:val="hybridMultilevel"/>
     <w:tmpl w:val="7A4E5FE6"/>
@@ -14219,7 +16058,7 @@
       </w:rPr>
     </w:lvl>
   </w:abstractNum>
-  <w:abstractNum w:abstractNumId="25">
+  <w:abstractNum w:abstractNumId="26">
     <w:nsid w:val="7CA065DF"/>
     <w:multiLevelType w:val="hybridMultilevel"/>
     <w:tmpl w:val="EFD4184E"/>
@@ -14351,10 +16190,10 @@
     <w:abstractNumId w:val="6"/>
   </w:num>
   <w:num w:numId="7">
-    <w:abstractNumId w:val="24"/>
+    <w:abstractNumId w:val="25"/>
   </w:num>
   <w:num w:numId="8">
-    <w:abstractNumId w:val="25"/>
+    <w:abstractNumId w:val="26"/>
   </w:num>
   <w:num w:numId="9">
     <w:abstractNumId w:val="12"/>
@@ -14363,7 +16202,7 @@
     <w:abstractNumId w:val="0"/>
   </w:num>
   <w:num w:numId="11">
-    <w:abstractNumId w:val="23"/>
+    <w:abstractNumId w:val="24"/>
   </w:num>
   <w:num w:numId="12">
     <w:abstractNumId w:val="1"/>
@@ -14387,7 +16226,7 @@
     <w:abstractNumId w:val="20"/>
   </w:num>
   <w:num w:numId="19">
-    <w:abstractNumId w:val="22"/>
+    <w:abstractNumId w:val="23"/>
   </w:num>
   <w:num w:numId="20">
     <w:abstractNumId w:val="8"/>
@@ -14409,6 +16248,9 @@
   </w:num>
   <w:num w:numId="26">
     <w:abstractNumId w:val="7"/>
+  </w:num>
+  <w:num w:numId="27">
+    <w:abstractNumId w:val="22"/>
   </w:num>
   <w:numIdMacAtCleanup w:val="9"/>
 </w:numbering>

</xml_diff>